<commit_message>
chore: learn about refreshing entities and cahching in persistence context
</commit_message>
<xml_diff>
--- a/persistence/hibernate/persistence-life-cycle.docx
+++ b/persistence/hibernate/persistence-life-cycle.docx
@@ -3747,6 +3747,7 @@
         </w:rPr>
         <w:t xml:space="preserve">Item </w:t>
       </w:r>
+      <w:proofErr w:type="spellStart"/>
       <w:r>
         <w:rPr>
           <w:rFonts w:ascii="Courier" w:hAnsi="Courier" w:cs="Courier"/>
@@ -3754,7 +3755,17 @@
           <w:sz w:val="16"/>
           <w:szCs w:val="16"/>
         </w:rPr>
-        <w:t xml:space="preserve">item = </w:t>
+        <w:t>item</w:t>
+      </w:r>
+      <w:proofErr w:type="spellEnd"/>
+      <w:r>
+        <w:rPr>
+          <w:rFonts w:ascii="Courier" w:hAnsi="Courier" w:cs="Courier"/>
+          <w:color w:val="4D4D4D"/>
+          <w:sz w:val="16"/>
+          <w:szCs w:val="16"/>
+        </w:rPr>
+        <w:t xml:space="preserve"> = </w:t>
       </w:r>
       <w:r>
         <w:rPr>
@@ -4278,7 +4289,23 @@
           <w:i/>
           <w:iCs/>
         </w:rPr>
-        <w:t>Let’s say that your id is generated b a database level sequence, when calling the persist method, hibernate will only query the database to find the next value and assigns the id. On the transaction commit is when the insert statement is performed</w:t>
+        <w:t xml:space="preserve">Let’s say that your id is generated </w:t>
+      </w:r>
+      <w:proofErr w:type="spellStart"/>
+      <w:r>
+        <w:rPr>
+          <w:i/>
+          <w:iCs/>
+        </w:rPr>
+        <w:t>b</w:t>
+      </w:r>
+      <w:proofErr w:type="spellEnd"/>
+      <w:r>
+        <w:rPr>
+          <w:i/>
+          <w:iCs/>
+        </w:rPr>
+        <w:t xml:space="preserve"> a database level sequence, when calling the persist method, hibernate will only query the database to find the next value and assigns the id. On the transaction commit is when the insert statement is performed</w:t>
       </w:r>
       <w:r>
         <w:t>.</w:t>
@@ -5331,6 +5358,7 @@
         </w:rPr>
         <w:t xml:space="preserve">Item </w:t>
       </w:r>
+      <w:proofErr w:type="spellStart"/>
       <w:r>
         <w:rPr>
           <w:rFonts w:ascii="Courier" w:hAnsi="Courier" w:cs="Courier"/>
@@ -5338,7 +5366,17 @@
           <w:sz w:val="16"/>
           <w:szCs w:val="16"/>
         </w:rPr>
-        <w:t>item = em.find(</w:t>
+        <w:t>item</w:t>
+      </w:r>
+      <w:proofErr w:type="spellEnd"/>
+      <w:r>
+        <w:rPr>
+          <w:rFonts w:ascii="Courier" w:hAnsi="Courier" w:cs="Courier"/>
+          <w:color w:val="4D4D4D"/>
+          <w:sz w:val="16"/>
+          <w:szCs w:val="16"/>
+        </w:rPr>
+        <w:t xml:space="preserve"> = em.find(</w:t>
       </w:r>
       <w:r>
         <w:rPr>
@@ -7847,71 +7885,121 @@
     </w:p>
     <w:p>
       <w:pPr>
+        <w:pStyle w:val="NoSpacing"/>
+      </w:pPr>
+      <w:r>
+        <w:t>To make an entity instance transient and delete its database representation, call the</w:t>
+      </w:r>
+    </w:p>
+    <w:p>
+      <w:pPr>
+        <w:pStyle w:val="NoSpacing"/>
+      </w:pPr>
+      <w:r>
+        <w:rPr>
+          <w:rFonts w:ascii="Courier" w:hAnsi="Courier" w:cs="Courier"/>
+          <w:sz w:val="19"/>
+          <w:szCs w:val="19"/>
+        </w:rPr>
+        <w:t xml:space="preserve">remove() </w:t>
+      </w:r>
+      <w:r>
+        <w:t xml:space="preserve">method on the </w:t>
+      </w:r>
+      <w:r>
+        <w:rPr>
+          <w:rFonts w:ascii="Courier" w:hAnsi="Courier" w:cs="Courier"/>
+          <w:sz w:val="19"/>
+          <w:szCs w:val="19"/>
+        </w:rPr>
+        <w:t>EntityManager</w:t>
+      </w:r>
+      <w:r>
+        <w:t>:</w:t>
+      </w:r>
+    </w:p>
+    <w:p>
+      <w:pPr>
+        <w:pStyle w:val="NoSpacing"/>
+      </w:pPr>
+    </w:p>
+    <w:p>
+      <w:pPr>
         <w:autoSpaceDE w:val="0"/>
         <w:autoSpaceDN w:val="0"/>
         <w:adjustRightInd w:val="0"/>
         <w:spacing w:after="0"/>
         <w:rPr>
-          <w:rFonts w:ascii="NewBaskerville-Roman" w:hAnsi="NewBaskerville-Roman" w:cs="NewBaskerville-Roman"/>
-          <w:color w:val="4D4D4D"/>
-          <w:sz w:val="20"/>
-          <w:szCs w:val="20"/>
-        </w:rPr>
-      </w:pPr>
-      <w:r>
-        <w:rPr>
-          <w:rFonts w:ascii="NewBaskerville-Roman" w:hAnsi="NewBaskerville-Roman" w:cs="NewBaskerville-Roman"/>
-          <w:color w:val="4D4D4D"/>
-          <w:sz w:val="20"/>
-          <w:szCs w:val="20"/>
-        </w:rPr>
-        <w:t>To make an entity instance transient and delete its database representation, call the</w:t>
-      </w:r>
-    </w:p>
-    <w:p>
-      <w:pPr>
-        <w:rPr>
-          <w:rFonts w:ascii="NewBaskerville-Roman" w:hAnsi="NewBaskerville-Roman" w:cs="NewBaskerville-Roman"/>
-          <w:color w:val="4D4D4D"/>
-          <w:sz w:val="20"/>
-          <w:szCs w:val="20"/>
-        </w:rPr>
-      </w:pPr>
-      <w:r>
-        <w:rPr>
-          <w:rFonts w:ascii="Courier" w:hAnsi="Courier" w:cs="Courier"/>
-          <w:color w:val="4D4D4D"/>
-          <w:sz w:val="19"/>
-          <w:szCs w:val="19"/>
-        </w:rPr>
-        <w:t xml:space="preserve">remove() </w:t>
-      </w:r>
-      <w:r>
-        <w:rPr>
-          <w:rFonts w:ascii="NewBaskerville-Roman" w:hAnsi="NewBaskerville-Roman" w:cs="NewBaskerville-Roman"/>
-          <w:color w:val="4D4D4D"/>
-          <w:sz w:val="20"/>
-          <w:szCs w:val="20"/>
-        </w:rPr>
-        <w:t xml:space="preserve">method on the </w:t>
-      </w:r>
-      <w:r>
-        <w:rPr>
-          <w:rFonts w:ascii="Courier" w:hAnsi="Courier" w:cs="Courier"/>
-          <w:color w:val="4D4D4D"/>
-          <w:sz w:val="19"/>
-          <w:szCs w:val="19"/>
-        </w:rPr>
-        <w:t>EntityManager</w:t>
-      </w:r>
-      <w:r>
-        <w:rPr>
-          <w:rFonts w:ascii="NewBaskerville-Roman" w:hAnsi="NewBaskerville-Roman" w:cs="NewBaskerville-Roman"/>
-          <w:color w:val="4D4D4D"/>
-          <w:sz w:val="20"/>
-          <w:szCs w:val="20"/>
-        </w:rPr>
-        <w:t>:</w:t>
+          <w:rFonts w:ascii="Courier" w:hAnsi="Courier" w:cs="Courier"/>
+          <w:color w:val="4D4D4D"/>
+          <w:sz w:val="16"/>
+          <w:szCs w:val="16"/>
+        </w:rPr>
+      </w:pPr>
+      <w:r>
+        <w:rPr>
+          <w:rFonts w:ascii="Courier" w:hAnsi="Courier" w:cs="Courier"/>
+          <w:color w:val="650065"/>
+          <w:sz w:val="16"/>
+          <w:szCs w:val="16"/>
+        </w:rPr>
+        <w:t xml:space="preserve">Item </w:t>
+      </w:r>
+      <w:proofErr w:type="spellStart"/>
+      <w:r>
+        <w:rPr>
+          <w:rFonts w:ascii="Courier" w:hAnsi="Courier" w:cs="Courier"/>
+          <w:color w:val="4D4D4D"/>
+          <w:sz w:val="16"/>
+          <w:szCs w:val="16"/>
+        </w:rPr>
+        <w:t>item</w:t>
+      </w:r>
+      <w:proofErr w:type="spellEnd"/>
+      <w:r>
+        <w:rPr>
+          <w:rFonts w:ascii="Courier" w:hAnsi="Courier" w:cs="Courier"/>
+          <w:color w:val="4D4D4D"/>
+          <w:sz w:val="16"/>
+          <w:szCs w:val="16"/>
+        </w:rPr>
+        <w:t xml:space="preserve"> = em.find(</w:t>
+      </w:r>
+      <w:r>
+        <w:rPr>
+          <w:rFonts w:ascii="Courier" w:hAnsi="Courier" w:cs="Courier"/>
+          <w:color w:val="650065"/>
+          <w:sz w:val="16"/>
+          <w:szCs w:val="16"/>
+        </w:rPr>
+        <w:t>Item</w:t>
+      </w:r>
+      <w:r>
+        <w:rPr>
+          <w:rFonts w:ascii="Courier" w:hAnsi="Courier" w:cs="Courier"/>
+          <w:color w:val="4D4D4D"/>
+          <w:sz w:val="16"/>
+          <w:szCs w:val="16"/>
+        </w:rPr>
+        <w:t>.</w:t>
+      </w:r>
+      <w:r>
+        <w:rPr>
+          <w:rFonts w:ascii="Courier" w:hAnsi="Courier" w:cs="Courier"/>
+          <w:color w:val="000088"/>
+          <w:sz w:val="16"/>
+          <w:szCs w:val="16"/>
+        </w:rPr>
+        <w:t>class</w:t>
+      </w:r>
+      <w:r>
+        <w:rPr>
+          <w:rFonts w:ascii="Courier" w:hAnsi="Courier" w:cs="Courier"/>
+          <w:color w:val="4D4D4D"/>
+          <w:sz w:val="16"/>
+          <w:szCs w:val="16"/>
+        </w:rPr>
+        <w:t>, ITEM_ID);</w:t>
       </w:r>
     </w:p>
     <w:p>
@@ -7922,74 +8010,6 @@
         <w:spacing w:after="0"/>
         <w:rPr>
           <w:rFonts w:ascii="Courier" w:hAnsi="Courier" w:cs="Courier"/>
-          <w:color w:val="4D4D4D"/>
-          <w:sz w:val="16"/>
-          <w:szCs w:val="16"/>
-        </w:rPr>
-      </w:pPr>
-      <w:r>
-        <w:rPr>
-          <w:rFonts w:ascii="Courier" w:hAnsi="Courier" w:cs="Courier"/>
-          <w:color w:val="650065"/>
-          <w:sz w:val="16"/>
-          <w:szCs w:val="16"/>
-        </w:rPr>
-        <w:t xml:space="preserve">Item </w:t>
-      </w:r>
-      <w:r>
-        <w:rPr>
-          <w:rFonts w:ascii="Courier" w:hAnsi="Courier" w:cs="Courier"/>
-          <w:color w:val="4D4D4D"/>
-          <w:sz w:val="16"/>
-          <w:szCs w:val="16"/>
-        </w:rPr>
-        <w:t>item = em.find(</w:t>
-      </w:r>
-      <w:r>
-        <w:rPr>
-          <w:rFonts w:ascii="Courier" w:hAnsi="Courier" w:cs="Courier"/>
-          <w:color w:val="650065"/>
-          <w:sz w:val="16"/>
-          <w:szCs w:val="16"/>
-        </w:rPr>
-        <w:t>Item</w:t>
-      </w:r>
-      <w:r>
-        <w:rPr>
-          <w:rFonts w:ascii="Courier" w:hAnsi="Courier" w:cs="Courier"/>
-          <w:color w:val="4D4D4D"/>
-          <w:sz w:val="16"/>
-          <w:szCs w:val="16"/>
-        </w:rPr>
-        <w:t>.</w:t>
-      </w:r>
-      <w:r>
-        <w:rPr>
-          <w:rFonts w:ascii="Courier" w:hAnsi="Courier" w:cs="Courier"/>
-          <w:color w:val="000088"/>
-          <w:sz w:val="16"/>
-          <w:szCs w:val="16"/>
-        </w:rPr>
-        <w:t>class</w:t>
-      </w:r>
-      <w:r>
-        <w:rPr>
-          <w:rFonts w:ascii="Courier" w:hAnsi="Courier" w:cs="Courier"/>
-          <w:color w:val="4D4D4D"/>
-          <w:sz w:val="16"/>
-          <w:szCs w:val="16"/>
-        </w:rPr>
-        <w:t>, ITEM_ID);</w:t>
-      </w:r>
-    </w:p>
-    <w:p>
-      <w:pPr>
-        <w:autoSpaceDE w:val="0"/>
-        <w:autoSpaceDN w:val="0"/>
-        <w:adjustRightInd w:val="0"/>
-        <w:spacing w:after="0"/>
-        <w:rPr>
-          <w:rFonts w:ascii="Courier" w:hAnsi="Courier" w:cs="Courier"/>
           <w:color w:val="9F4000"/>
           <w:sz w:val="16"/>
           <w:szCs w:val="16"/>
@@ -8002,7 +8022,27 @@
           <w:sz w:val="16"/>
           <w:szCs w:val="16"/>
         </w:rPr>
-        <w:t>//Item item = em.getReference(Item.class, ITEM_ID);</w:t>
+        <w:t xml:space="preserve">//Item </w:t>
+      </w:r>
+      <w:proofErr w:type="spellStart"/>
+      <w:r>
+        <w:rPr>
+          <w:rFonts w:ascii="Courier" w:hAnsi="Courier" w:cs="Courier"/>
+          <w:color w:val="9F4000"/>
+          <w:sz w:val="16"/>
+          <w:szCs w:val="16"/>
+        </w:rPr>
+        <w:t>item</w:t>
+      </w:r>
+      <w:proofErr w:type="spellEnd"/>
+      <w:r>
+        <w:rPr>
+          <w:rFonts w:ascii="Courier" w:hAnsi="Courier" w:cs="Courier"/>
+          <w:color w:val="9F4000"/>
+          <w:sz w:val="16"/>
+          <w:szCs w:val="16"/>
+        </w:rPr>
+        <w:t xml:space="preserve"> = em.getReference(Item.class, ITEM_ID);</w:t>
       </w:r>
     </w:p>
     <w:p>
@@ -8462,61 +8502,147 @@
     <w:p>
       <w:pPr>
         <w:pStyle w:val="ListParagraph"/>
-        <w:numPr>
-          <w:ilvl w:val="0"/>
-          <w:numId w:val="23"/>
-        </w:numPr>
-        <w:autoSpaceDE w:val="0"/>
-        <w:autoSpaceDN w:val="0"/>
-        <w:adjustRightInd w:val="0"/>
-        <w:spacing w:after="0"/>
-        <w:rPr>
-          <w:rFonts w:ascii="NewBaskerville-Roman" w:hAnsi="NewBaskerville-Roman" w:cs="NewBaskerville-Roman"/>
-          <w:sz w:val="20"/>
-          <w:szCs w:val="20"/>
-        </w:rPr>
-      </w:pPr>
-      <w:r>
-        <w:rPr>
-          <w:rFonts w:ascii="NewBaskerville-Roman" w:hAnsi="NewBaskerville-Roman" w:cs="NewBaskerville-Roman"/>
-          <w:b/>
-          <w:bCs/>
-          <w:sz w:val="20"/>
-          <w:szCs w:val="20"/>
-        </w:rPr>
-        <w:t>An entity in removed state is no longer in persistent state.</w:t>
-      </w:r>
-      <w:r>
-        <w:rPr>
-          <w:rFonts w:ascii="NewBaskerville-Roman" w:hAnsi="NewBaskerville-Roman" w:cs="NewBaskerville-Roman"/>
-          <w:sz w:val="20"/>
-          <w:szCs w:val="20"/>
-        </w:rPr>
-        <w:t xml:space="preserve"> You can check this with the</w:t>
-      </w:r>
-      <w:r>
-        <w:rPr>
-          <w:rFonts w:ascii="NewBaskerville-Roman" w:hAnsi="NewBaskerville-Roman" w:cs="NewBaskerville-Roman"/>
-          <w:sz w:val="20"/>
-          <w:szCs w:val="20"/>
+        <w:rPr>
+          <w:b/>
+          <w:bCs/>
+          <w:highlight w:val="yellow"/>
+        </w:rPr>
+      </w:pPr>
+    </w:p>
+    <w:p>
+      <w:pPr>
+        <w:rPr>
+          <w:rFonts w:ascii="Times New Roman" w:hAnsi="Times New Roman" w:cs="Times New Roman"/>
+          <w:i/>
+          <w:iCs/>
+          <w:sz w:val="18"/>
+          <w:szCs w:val="18"/>
+        </w:rPr>
+      </w:pPr>
+      <w:r>
+        <w:rPr>
+          <w:rFonts w:ascii="Times New Roman" w:hAnsi="Times New Roman" w:cs="Times New Roman"/>
+          <w:i/>
+          <w:iCs/>
+          <w:sz w:val="18"/>
+          <w:szCs w:val="18"/>
+          <w:highlight w:val="red"/>
+        </w:rPr>
+        <w:t>A note from hands-on testing on this point:</w:t>
+      </w:r>
+    </w:p>
+    <w:p>
+      <w:pPr>
+        <w:rPr>
+          <w:rFonts w:ascii="Times New Roman" w:hAnsi="Times New Roman" w:cs="Times New Roman"/>
+          <w:i/>
+          <w:iCs/>
+          <w:sz w:val="18"/>
+          <w:szCs w:val="18"/>
+        </w:rPr>
+      </w:pPr>
+      <w:r>
+        <w:rPr>
+          <w:rFonts w:ascii="Times New Roman" w:hAnsi="Times New Roman" w:cs="Times New Roman"/>
+          <w:i/>
+          <w:iCs/>
+          <w:sz w:val="18"/>
+          <w:szCs w:val="18"/>
+        </w:rPr>
+        <w:t>When you call the remove method on a lazy proxy(getReference), it will still be in the persistence context even after the transaction commit. With actual persistent entities though, after the remove</w:t>
+      </w:r>
+      <w:r>
+        <w:rPr>
+          <w:rFonts w:ascii="Times New Roman" w:hAnsi="Times New Roman" w:cs="Times New Roman"/>
+          <w:i/>
+          <w:iCs/>
+          <w:sz w:val="18"/>
+          <w:szCs w:val="18"/>
         </w:rPr>
         <w:t xml:space="preserve"> </w:t>
       </w:r>
       <w:r>
         <w:rPr>
-          <w:rFonts w:ascii="Courier" w:hAnsi="Courier" w:cs="Courier"/>
-          <w:sz w:val="19"/>
-          <w:szCs w:val="19"/>
-        </w:rPr>
-        <w:t xml:space="preserve">contains() </w:t>
-      </w:r>
-      <w:r>
-        <w:rPr>
-          <w:rFonts w:ascii="NewBaskerville-Roman" w:hAnsi="NewBaskerville-Roman" w:cs="NewBaskerville-Roman"/>
-          <w:sz w:val="20"/>
-          <w:szCs w:val="20"/>
-        </w:rPr>
-        <w:t>operation.</w:t>
+          <w:rFonts w:ascii="Times New Roman" w:hAnsi="Times New Roman" w:cs="Times New Roman"/>
+          <w:i/>
+          <w:iCs/>
+          <w:sz w:val="18"/>
+          <w:szCs w:val="18"/>
+        </w:rPr>
+        <w:t xml:space="preserve">method is called, the entity will no longer be available in the persistence context even before the transaction commit. </w:t>
+      </w:r>
+      <w:r>
+        <w:rPr>
+          <w:rFonts w:ascii="Times New Roman" w:hAnsi="Times New Roman" w:cs="Times New Roman"/>
+          <w:i/>
+          <w:iCs/>
+          <w:sz w:val="18"/>
+          <w:szCs w:val="18"/>
+        </w:rPr>
+        <w:t>How??</w:t>
+      </w:r>
+      <w:r>
+        <w:rPr>
+          <w:rFonts w:ascii="Times New Roman" w:hAnsi="Times New Roman" w:cs="Times New Roman"/>
+          <w:i/>
+          <w:iCs/>
+          <w:sz w:val="18"/>
+          <w:szCs w:val="18"/>
+        </w:rPr>
+        <w:t xml:space="preserve"> I’ll tell you how:</w:t>
+      </w:r>
+    </w:p>
+    <w:p>
+      <w:pPr>
+        <w:rPr>
+          <w:rFonts w:ascii="Times New Roman" w:hAnsi="Times New Roman" w:cs="Times New Roman"/>
+          <w:i/>
+          <w:iCs/>
+          <w:sz w:val="18"/>
+          <w:szCs w:val="18"/>
+        </w:rPr>
+      </w:pPr>
+      <w:r>
+        <w:rPr>
+          <w:rFonts w:ascii="Times New Roman" w:hAnsi="Times New Roman" w:cs="Times New Roman"/>
+          <w:i/>
+          <w:iCs/>
+          <w:sz w:val="18"/>
+          <w:szCs w:val="18"/>
+        </w:rPr>
+        <w:lastRenderedPageBreak/>
+        <w:t xml:space="preserve">I tested it once again, and </w:t>
+      </w:r>
+      <w:r>
+        <w:rPr>
+          <w:rFonts w:ascii="Times New Roman" w:hAnsi="Times New Roman" w:cs="Times New Roman"/>
+          <w:i/>
+          <w:iCs/>
+          <w:sz w:val="18"/>
+          <w:szCs w:val="18"/>
+        </w:rPr>
+        <w:t>this time I registered an interceptor for when an entity id deleted. This time upon calling the remove method, a select query was done and the instance was initialized and the interceptor was called. And after the remove method, the entity was no longer in the persistence context.</w:t>
+      </w:r>
+    </w:p>
+    <w:p>
+      <w:pPr>
+        <w:rPr>
+          <w:rFonts w:ascii="Times New Roman" w:hAnsi="Times New Roman" w:cs="Times New Roman"/>
+          <w:i/>
+          <w:iCs/>
+          <w:sz w:val="18"/>
+          <w:szCs w:val="18"/>
+        </w:rPr>
+      </w:pPr>
+      <w:r>
+        <w:rPr>
+          <w:rFonts w:ascii="Times New Roman" w:hAnsi="Times New Roman" w:cs="Times New Roman"/>
+          <w:i/>
+          <w:iCs/>
+          <w:sz w:val="18"/>
+          <w:szCs w:val="18"/>
+        </w:rPr>
+        <w:t>And when you register an interceptor, because you have all the events implemented, you’ll have the entity loaded even if you just implement the onSave method for example.</w:t>
       </w:r>
     </w:p>
     <w:p>
@@ -8532,8 +8658,6 @@
         <w:spacing w:after="0"/>
         <w:rPr>
           <w:rFonts w:ascii="NewBaskerville-Roman" w:hAnsi="NewBaskerville-Roman" w:cs="NewBaskerville-Roman"/>
-          <w:b/>
-          <w:bCs/>
           <w:sz w:val="20"/>
           <w:szCs w:val="20"/>
         </w:rPr>
@@ -8546,7 +8670,39 @@
           <w:sz w:val="20"/>
           <w:szCs w:val="20"/>
         </w:rPr>
-        <w:t>You can make the removed instance persistent again, cancelling the deletion.</w:t>
+        <w:t>An entity in removed state is no longer in persistent state.</w:t>
+      </w:r>
+      <w:r>
+        <w:rPr>
+          <w:rFonts w:ascii="NewBaskerville-Roman" w:hAnsi="NewBaskerville-Roman" w:cs="NewBaskerville-Roman"/>
+          <w:sz w:val="20"/>
+          <w:szCs w:val="20"/>
+        </w:rPr>
+        <w:t xml:space="preserve"> You can check this with the</w:t>
+      </w:r>
+      <w:r>
+        <w:rPr>
+          <w:rFonts w:ascii="NewBaskerville-Roman" w:hAnsi="NewBaskerville-Roman" w:cs="NewBaskerville-Roman"/>
+          <w:sz w:val="20"/>
+          <w:szCs w:val="20"/>
+        </w:rPr>
+        <w:t xml:space="preserve"> </w:t>
+      </w:r>
+      <w:r>
+        <w:rPr>
+          <w:rFonts w:ascii="Courier" w:hAnsi="Courier" w:cs="Courier"/>
+          <w:sz w:val="19"/>
+          <w:szCs w:val="19"/>
+        </w:rPr>
+        <w:t xml:space="preserve">contains() </w:t>
+      </w:r>
+      <w:r>
+        <w:rPr>
+          <w:rFonts w:ascii="NewBaskerville-Roman" w:hAnsi="NewBaskerville-Roman" w:cs="NewBaskerville-Roman"/>
+          <w:sz w:val="20"/>
+          <w:szCs w:val="20"/>
+        </w:rPr>
+        <w:t>operation.</w:t>
       </w:r>
     </w:p>
     <w:p>
@@ -8562,7 +8718,8 @@
         <w:spacing w:after="0"/>
         <w:rPr>
           <w:rFonts w:ascii="NewBaskerville-Roman" w:hAnsi="NewBaskerville-Roman" w:cs="NewBaskerville-Roman"/>
-          <w:color w:val="4D4D4D"/>
+          <w:b/>
+          <w:bCs/>
           <w:sz w:val="20"/>
           <w:szCs w:val="20"/>
         </w:rPr>
@@ -8575,108 +8732,16 @@
           <w:sz w:val="20"/>
           <w:szCs w:val="20"/>
         </w:rPr>
-        <w:t>When the transaction commits,</w:t>
-      </w:r>
-      <w:r>
-        <w:rPr>
-          <w:rFonts w:ascii="NewBaskerville-Roman" w:hAnsi="NewBaskerville-Roman" w:cs="NewBaskerville-Roman"/>
-          <w:sz w:val="20"/>
-          <w:szCs w:val="20"/>
-        </w:rPr>
-        <w:t xml:space="preserve"> Hibernate synchronizes the state transitions with the</w:t>
-      </w:r>
-      <w:r>
-        <w:rPr>
-          <w:rFonts w:ascii="NewBaskerville-Roman" w:hAnsi="NewBaskerville-Roman" w:cs="NewBaskerville-Roman"/>
-          <w:sz w:val="20"/>
-          <w:szCs w:val="20"/>
-        </w:rPr>
-        <w:t xml:space="preserve"> </w:t>
-      </w:r>
-      <w:r>
-        <w:rPr>
-          <w:rFonts w:ascii="NewBaskerville-Roman" w:hAnsi="NewBaskerville-Roman" w:cs="NewBaskerville-Roman"/>
-          <w:sz w:val="20"/>
-          <w:szCs w:val="20"/>
-        </w:rPr>
-        <w:t xml:space="preserve">database and executes the </w:t>
-      </w:r>
-      <w:r>
-        <w:rPr>
-          <w:rFonts w:ascii="NewBaskerville-Roman" w:hAnsi="NewBaskerville-Roman" w:cs="NewBaskerville-Roman"/>
-          <w:sz w:val="18"/>
-          <w:szCs w:val="18"/>
-        </w:rPr>
-        <w:t xml:space="preserve">SQL </w:t>
-      </w:r>
-      <w:r>
-        <w:rPr>
-          <w:rFonts w:ascii="Courier" w:hAnsi="Courier" w:cs="Courier"/>
-          <w:sz w:val="19"/>
-          <w:szCs w:val="19"/>
-        </w:rPr>
-        <w:t>DELETE</w:t>
-      </w:r>
-      <w:r>
-        <w:rPr>
-          <w:rFonts w:ascii="NewBaskerville-Roman" w:hAnsi="NewBaskerville-Roman" w:cs="NewBaskerville-Roman"/>
-          <w:sz w:val="20"/>
-          <w:szCs w:val="20"/>
-        </w:rPr>
-        <w:t xml:space="preserve">. The </w:t>
-      </w:r>
-      <w:r>
-        <w:rPr>
-          <w:rFonts w:ascii="NewBaskerville-Roman" w:hAnsi="NewBaskerville-Roman" w:cs="NewBaskerville-Roman"/>
-          <w:sz w:val="18"/>
-          <w:szCs w:val="18"/>
-        </w:rPr>
-        <w:t xml:space="preserve">JVM </w:t>
-      </w:r>
-      <w:r>
-        <w:rPr>
-          <w:rFonts w:ascii="NewBaskerville-Roman" w:hAnsi="NewBaskerville-Roman" w:cs="NewBaskerville-Roman"/>
-          <w:sz w:val="20"/>
-          <w:szCs w:val="20"/>
-        </w:rPr>
-        <w:t>garbage collector detects that the</w:t>
-      </w:r>
-      <w:r>
-        <w:rPr>
-          <w:rFonts w:ascii="NewBaskerville-Roman" w:hAnsi="NewBaskerville-Roman" w:cs="NewBaskerville-Roman"/>
-          <w:sz w:val="20"/>
-          <w:szCs w:val="20"/>
-        </w:rPr>
-        <w:t xml:space="preserve"> </w:t>
-      </w:r>
-      <w:r>
-        <w:rPr>
-          <w:rFonts w:ascii="Courier" w:hAnsi="Courier" w:cs="Courier"/>
-          <w:sz w:val="19"/>
-          <w:szCs w:val="19"/>
-        </w:rPr>
-        <w:t xml:space="preserve">item </w:t>
-      </w:r>
-      <w:r>
-        <w:rPr>
-          <w:rFonts w:ascii="NewBaskerville-Roman" w:hAnsi="NewBaskerville-Roman" w:cs="NewBaskerville-Roman"/>
-          <w:sz w:val="20"/>
-          <w:szCs w:val="20"/>
-        </w:rPr>
-        <w:t>is no longer referenced by anyone and finally deletes the last trace of the data</w:t>
-      </w:r>
-      <w:r>
-        <w:rPr>
-          <w:rFonts w:ascii="NewBaskerville-Roman" w:hAnsi="NewBaskerville-Roman" w:cs="NewBaskerville-Roman"/>
-          <w:color w:val="4D4D4D"/>
-          <w:sz w:val="20"/>
-          <w:szCs w:val="20"/>
-        </w:rPr>
-        <w:t>.</w:t>
-      </w:r>
-    </w:p>
-    <w:p>
-      <w:pPr>
+        <w:t>You can make the removed instance persistent again, cancelling the deletion.</w:t>
+      </w:r>
+    </w:p>
+    <w:p>
+      <w:pPr>
+        <w:pStyle w:val="ListParagraph"/>
+        <w:numPr>
+          <w:ilvl w:val="0"/>
+          <w:numId w:val="23"/>
+        </w:numPr>
         <w:autoSpaceDE w:val="0"/>
         <w:autoSpaceDN w:val="0"/>
         <w:adjustRightInd w:val="0"/>
@@ -8688,17 +8753,134 @@
           <w:szCs w:val="20"/>
         </w:rPr>
       </w:pPr>
+      <w:r>
+        <w:rPr>
+          <w:rFonts w:ascii="NewBaskerville-Roman" w:hAnsi="NewBaskerville-Roman" w:cs="NewBaskerville-Roman"/>
+          <w:b/>
+          <w:bCs/>
+          <w:sz w:val="20"/>
+          <w:szCs w:val="20"/>
+        </w:rPr>
+        <w:t>When the transaction commits,</w:t>
+      </w:r>
+      <w:r>
+        <w:rPr>
+          <w:rFonts w:ascii="NewBaskerville-Roman" w:hAnsi="NewBaskerville-Roman" w:cs="NewBaskerville-Roman"/>
+          <w:sz w:val="20"/>
+          <w:szCs w:val="20"/>
+        </w:rPr>
+        <w:t xml:space="preserve"> Hibernate synchronizes the state transitions with the</w:t>
+      </w:r>
+      <w:r>
+        <w:rPr>
+          <w:rFonts w:ascii="NewBaskerville-Roman" w:hAnsi="NewBaskerville-Roman" w:cs="NewBaskerville-Roman"/>
+          <w:sz w:val="20"/>
+          <w:szCs w:val="20"/>
+        </w:rPr>
+        <w:t xml:space="preserve"> </w:t>
+      </w:r>
+      <w:r>
+        <w:rPr>
+          <w:rFonts w:ascii="NewBaskerville-Roman" w:hAnsi="NewBaskerville-Roman" w:cs="NewBaskerville-Roman"/>
+          <w:sz w:val="20"/>
+          <w:szCs w:val="20"/>
+        </w:rPr>
+        <w:t xml:space="preserve">database and executes the </w:t>
+      </w:r>
+      <w:r>
+        <w:rPr>
+          <w:rFonts w:ascii="NewBaskerville-Roman" w:hAnsi="NewBaskerville-Roman" w:cs="NewBaskerville-Roman"/>
+          <w:sz w:val="18"/>
+          <w:szCs w:val="18"/>
+        </w:rPr>
+        <w:t xml:space="preserve">SQL </w:t>
+      </w:r>
+      <w:r>
+        <w:rPr>
+          <w:rFonts w:ascii="Courier" w:hAnsi="Courier" w:cs="Courier"/>
+          <w:sz w:val="19"/>
+          <w:szCs w:val="19"/>
+        </w:rPr>
+        <w:t>DELETE</w:t>
+      </w:r>
+      <w:r>
+        <w:rPr>
+          <w:rFonts w:ascii="NewBaskerville-Roman" w:hAnsi="NewBaskerville-Roman" w:cs="NewBaskerville-Roman"/>
+          <w:sz w:val="20"/>
+          <w:szCs w:val="20"/>
+        </w:rPr>
+        <w:t xml:space="preserve">. The </w:t>
+      </w:r>
+      <w:r>
+        <w:rPr>
+          <w:rFonts w:ascii="NewBaskerville-Roman" w:hAnsi="NewBaskerville-Roman" w:cs="NewBaskerville-Roman"/>
+          <w:sz w:val="18"/>
+          <w:szCs w:val="18"/>
+        </w:rPr>
+        <w:t xml:space="preserve">JVM </w:t>
+      </w:r>
+      <w:r>
+        <w:rPr>
+          <w:rFonts w:ascii="NewBaskerville-Roman" w:hAnsi="NewBaskerville-Roman" w:cs="NewBaskerville-Roman"/>
+          <w:sz w:val="20"/>
+          <w:szCs w:val="20"/>
+        </w:rPr>
+        <w:t>garbage collector detects that the</w:t>
+      </w:r>
+      <w:r>
+        <w:rPr>
+          <w:rFonts w:ascii="NewBaskerville-Roman" w:hAnsi="NewBaskerville-Roman" w:cs="NewBaskerville-Roman"/>
+          <w:sz w:val="20"/>
+          <w:szCs w:val="20"/>
+        </w:rPr>
+        <w:t xml:space="preserve"> </w:t>
+      </w:r>
+      <w:r>
+        <w:rPr>
+          <w:rFonts w:ascii="Courier" w:hAnsi="Courier" w:cs="Courier"/>
+          <w:sz w:val="19"/>
+          <w:szCs w:val="19"/>
+        </w:rPr>
+        <w:t xml:space="preserve">item </w:t>
+      </w:r>
+      <w:r>
+        <w:rPr>
+          <w:rFonts w:ascii="NewBaskerville-Roman" w:hAnsi="NewBaskerville-Roman" w:cs="NewBaskerville-Roman"/>
+          <w:sz w:val="20"/>
+          <w:szCs w:val="20"/>
+        </w:rPr>
+        <w:t>is no longer referenced by anyone and finally deletes the last trace of the data</w:t>
+      </w:r>
+      <w:r>
+        <w:rPr>
+          <w:rFonts w:ascii="NewBaskerville-Roman" w:hAnsi="NewBaskerville-Roman" w:cs="NewBaskerville-Roman"/>
+          <w:color w:val="4D4D4D"/>
+          <w:sz w:val="20"/>
+          <w:szCs w:val="20"/>
+        </w:rPr>
+        <w:t>.</w:t>
+      </w:r>
+    </w:p>
+    <w:p>
+      <w:pPr>
+        <w:autoSpaceDE w:val="0"/>
+        <w:autoSpaceDN w:val="0"/>
+        <w:adjustRightInd w:val="0"/>
+        <w:spacing w:after="0"/>
+        <w:rPr>
+          <w:rFonts w:ascii="NewBaskerville-Roman" w:hAnsi="NewBaskerville-Roman" w:cs="NewBaskerville-Roman"/>
+          <w:color w:val="4D4D4D"/>
+          <w:sz w:val="20"/>
+          <w:szCs w:val="20"/>
+        </w:rPr>
+      </w:pPr>
     </w:p>
     <w:p>
       <w:pPr>
         <w:pStyle w:val="NoSpacing"/>
       </w:pPr>
       <w:r>
-        <w:lastRenderedPageBreak/>
-        <w:t>Figure 10.4 shows the same process</w:t>
-      </w:r>
-      <w:r>
-        <w:t>:</w:t>
+        <w:t>Figure 10.4 shows the same process:</w:t>
       </w:r>
     </w:p>
     <w:p>
@@ -8758,13 +8940,7 @@
         </w:numPr>
       </w:pPr>
       <w:r>
-        <w:t>By default, Hibernate won’t alter the identifier value of a removed entity instance.</w:t>
-      </w:r>
-      <w:r>
-        <w:t xml:space="preserve"> </w:t>
-      </w:r>
-      <w:r>
-        <w:t xml:space="preserve">This means the </w:t>
+        <w:t xml:space="preserve">By default, Hibernate won’t alter the identifier value of a removed entity instance. This means the </w:t>
       </w:r>
       <w:r>
         <w:rPr>
@@ -8807,7 +8983,16 @@
           <w:sz w:val="19"/>
           <w:szCs w:val="19"/>
         </w:rPr>
-        <w:t>Item</w:t>
+        <w:t xml:space="preserve">Item </w:t>
+      </w:r>
+      <w:r>
+        <w:t>again if your user decides to undo. As</w:t>
+      </w:r>
+      <w:r>
+        <w:t xml:space="preserve"> </w:t>
+      </w:r>
+      <w:r>
+        <w:t xml:space="preserve">shown in the example, you can call </w:t>
       </w:r>
       <w:r>
         <w:rPr>
@@ -8815,47 +9000,23 @@
           <w:sz w:val="19"/>
           <w:szCs w:val="19"/>
         </w:rPr>
+        <w:t xml:space="preserve">persist() </w:t>
+      </w:r>
+      <w:r>
+        <w:t>on a removed instance to cancel</w:t>
+      </w:r>
+      <w:r>
         <w:t xml:space="preserve"> </w:t>
       </w:r>
       <w:r>
-        <w:t>again if your user decides to undo. As</w:t>
-      </w:r>
-      <w:r>
-        <w:t xml:space="preserve"> </w:t>
-      </w:r>
-      <w:r>
-        <w:t xml:space="preserve">shown in the example, you can call </w:t>
-      </w:r>
-      <w:r>
-        <w:rPr>
-          <w:rFonts w:ascii="Courier" w:hAnsi="Courier" w:cs="Courier"/>
-          <w:sz w:val="19"/>
-          <w:szCs w:val="19"/>
-        </w:rPr>
-        <w:t>persist()</w:t>
-      </w:r>
-      <w:r>
-        <w:rPr>
-          <w:rFonts w:ascii="Courier" w:hAnsi="Courier" w:cs="Courier"/>
-          <w:sz w:val="19"/>
-          <w:szCs w:val="19"/>
-        </w:rPr>
-        <w:t xml:space="preserve"> </w:t>
-      </w:r>
-      <w:r>
-        <w:t>on a removed instance to cancel</w:t>
-      </w:r>
-      <w:r>
-        <w:t xml:space="preserve"> </w:t>
-      </w:r>
-      <w:r>
-        <w:t>the deletion before the persistence</w:t>
-      </w:r>
-      <w:r>
-        <w:t xml:space="preserve"> </w:t>
-      </w:r>
-      <w:r>
-        <w:t>context is flushed.</w:t>
+        <w:t xml:space="preserve">the deletion </w:t>
+      </w:r>
+      <w:r>
+        <w:rPr>
+          <w:b/>
+          <w:bCs/>
+        </w:rPr>
+        <w:t>before the persistence context is flushed.</w:t>
       </w:r>
     </w:p>
     <w:p>
@@ -8889,17 +9050,7 @@
           <w:sz w:val="20"/>
           <w:szCs w:val="20"/>
         </w:rPr>
-        <w:t xml:space="preserve">if you </w:t>
-      </w:r>
-      <w:r>
-        <w:rPr>
-          <w:rFonts w:ascii="NewBaskerville-Roman" w:hAnsi="NewBaskerville-Roman" w:cs="NewBaskerville-Roman"/>
-          <w:b/>
-          <w:bCs/>
-          <w:sz w:val="20"/>
-          <w:szCs w:val="20"/>
-        </w:rPr>
-        <w:t>set the property</w:t>
+        <w:t>if you set the property</w:t>
       </w:r>
       <w:r>
         <w:rPr>
@@ -9150,41 +9301,10 @@
           <w:b/>
           <w:bCs/>
         </w:rPr>
-        <w:t>For</w:t>
-      </w:r>
-      <w:r>
-        <w:rPr>
-          <w:b/>
-          <w:bCs/>
-        </w:rPr>
-        <w:t xml:space="preserve"> </w:t>
-      </w:r>
-      <w:r>
-        <w:rPr>
-          <w:b/>
-          <w:bCs/>
-        </w:rPr>
-        <w:t>some reason, you know that another application or maybe another thread of your</w:t>
-      </w:r>
-      <w:r>
-        <w:rPr>
-          <w:b/>
-          <w:bCs/>
-        </w:rPr>
-        <w:t xml:space="preserve"> </w:t>
-      </w:r>
-      <w:r>
-        <w:rPr>
-          <w:b/>
-          <w:bCs/>
-        </w:rPr>
-        <w:t>application has updated the underlying row in the database</w:t>
-      </w:r>
-      <w:r>
-        <w:t>. Next, we’ll see how to</w:t>
-      </w:r>
-      <w:r>
-        <w:t xml:space="preserve"> </w:t>
+        <w:t>For some reason, you know that another application or maybe another thread of your application has updated the underlying row in the database</w:t>
+      </w:r>
+      <w:r>
+        <w:t xml:space="preserve">. Next, we’ll see how to </w:t>
       </w:r>
       <w:r>
         <w:rPr>
@@ -9210,6 +9330,7 @@
         <w:pStyle w:val="Heading2"/>
       </w:pPr>
       <w:r>
+        <w:lastRenderedPageBreak/>
         <w:t>Refreshing Data</w:t>
       </w:r>
     </w:p>
@@ -9251,6 +9372,7 @@
         </w:rPr>
         <w:t xml:space="preserve">Item </w:t>
       </w:r>
+      <w:proofErr w:type="spellStart"/>
       <w:r>
         <w:rPr>
           <w:rFonts w:ascii="Courier" w:hAnsi="Courier" w:cs="Courier"/>
@@ -9258,7 +9380,17 @@
           <w:sz w:val="16"/>
           <w:szCs w:val="16"/>
         </w:rPr>
-        <w:t>item = em.find(</w:t>
+        <w:t>item</w:t>
+      </w:r>
+      <w:proofErr w:type="spellEnd"/>
+      <w:r>
+        <w:rPr>
+          <w:rFonts w:ascii="Courier" w:hAnsi="Courier" w:cs="Courier"/>
+          <w:color w:val="4D4D4D"/>
+          <w:sz w:val="16"/>
+          <w:szCs w:val="16"/>
+        </w:rPr>
+        <w:t xml:space="preserve"> = em.find(</w:t>
       </w:r>
       <w:r>
         <w:rPr>
@@ -9471,7 +9603,16 @@
           <w:sz w:val="20"/>
           <w:szCs w:val="20"/>
         </w:rPr>
-        <w:t>After you load the entity instance, you realize (how isn’t important) that someone else</w:t>
+        <w:t xml:space="preserve">After you load the entity instance, you realize (how isn’t important) that someone else changed the data in the database. Calling </w:t>
+      </w:r>
+      <w:r>
+        <w:rPr>
+          <w:rFonts w:ascii="Courier" w:hAnsi="Courier" w:cs="Courier"/>
+          <w:color w:val="4D4D4D"/>
+          <w:sz w:val="19"/>
+          <w:szCs w:val="19"/>
+        </w:rPr>
+        <w:t xml:space="preserve">refresh() </w:t>
       </w:r>
       <w:r>
         <w:rPr>
@@ -9480,7 +9621,16 @@
           <w:sz w:val="20"/>
           <w:szCs w:val="20"/>
         </w:rPr>
-        <w:t xml:space="preserve"> </w:t>
+        <w:t xml:space="preserve">causes Hibernate to execute a </w:t>
+      </w:r>
+      <w:r>
+        <w:rPr>
+          <w:rFonts w:ascii="Courier" w:hAnsi="Courier" w:cs="Courier"/>
+          <w:color w:val="4D4D4D"/>
+          <w:sz w:val="19"/>
+          <w:szCs w:val="19"/>
+        </w:rPr>
+        <w:t xml:space="preserve">SELECT </w:t>
       </w:r>
       <w:r>
         <w:rPr>
@@ -9489,70 +9639,7 @@
           <w:sz w:val="20"/>
           <w:szCs w:val="20"/>
         </w:rPr>
-        <w:t xml:space="preserve">changed the data in the database. Calling </w:t>
-      </w:r>
-      <w:r>
-        <w:rPr>
-          <w:rFonts w:ascii="Courier" w:hAnsi="Courier" w:cs="Courier"/>
-          <w:color w:val="4D4D4D"/>
-          <w:sz w:val="19"/>
-          <w:szCs w:val="19"/>
-        </w:rPr>
-        <w:t xml:space="preserve">refresh() </w:t>
-      </w:r>
-      <w:r>
-        <w:rPr>
-          <w:rFonts w:ascii="NewBaskerville-Roman" w:hAnsi="NewBaskerville-Roman" w:cs="NewBaskerville-Roman"/>
-          <w:color w:val="4D4D4D"/>
-          <w:sz w:val="20"/>
-          <w:szCs w:val="20"/>
-        </w:rPr>
-        <w:t>causes Hibernate to execute a</w:t>
-      </w:r>
-      <w:r>
-        <w:rPr>
-          <w:rFonts w:ascii="NewBaskerville-Roman" w:hAnsi="NewBaskerville-Roman" w:cs="NewBaskerville-Roman"/>
-          <w:color w:val="4D4D4D"/>
-          <w:sz w:val="20"/>
-          <w:szCs w:val="20"/>
-        </w:rPr>
-        <w:t xml:space="preserve"> </w:t>
-      </w:r>
-      <w:r>
-        <w:rPr>
-          <w:rFonts w:ascii="Courier" w:hAnsi="Courier" w:cs="Courier"/>
-          <w:color w:val="4D4D4D"/>
-          <w:sz w:val="19"/>
-          <w:szCs w:val="19"/>
-        </w:rPr>
-        <w:t xml:space="preserve">SELECT </w:t>
-      </w:r>
-      <w:r>
-        <w:rPr>
-          <w:rFonts w:ascii="NewBaskerville-Roman" w:hAnsi="NewBaskerville-Roman" w:cs="NewBaskerville-Roman"/>
-          <w:color w:val="4D4D4D"/>
-          <w:sz w:val="20"/>
-          <w:szCs w:val="20"/>
-        </w:rPr>
-        <w:t>to read and marshal a whole result set, overwriting changes you already made</w:t>
-      </w:r>
-      <w:r>
-        <w:rPr>
-          <w:rFonts w:ascii="NewBaskerville-Roman" w:hAnsi="NewBaskerville-Roman" w:cs="NewBaskerville-Roman"/>
-          <w:color w:val="4D4D4D"/>
-          <w:sz w:val="20"/>
-          <w:szCs w:val="20"/>
-        </w:rPr>
-        <w:t xml:space="preserve"> </w:t>
-      </w:r>
-      <w:r>
-        <w:rPr>
-          <w:rFonts w:ascii="NewBaskerville-Roman" w:hAnsi="NewBaskerville-Roman" w:cs="NewBaskerville-Roman"/>
-          <w:color w:val="4D4D4D"/>
-          <w:sz w:val="20"/>
-          <w:szCs w:val="20"/>
-        </w:rPr>
-        <w:t>to the persistent instance in application memory</w:t>
+        <w:t>to read and marshal a whole result set, overwriting changes you already made to the persistent instance in application memory</w:t>
       </w:r>
       <w:r>
         <w:rPr>
@@ -9573,7 +9660,6 @@
         </w:numPr>
       </w:pPr>
       <w:r>
-        <w:lastRenderedPageBreak/>
         <w:t>If the database row no longer exists</w:t>
       </w:r>
       <w:r>
@@ -9620,7 +9706,23 @@
         <w:t xml:space="preserve"> </w:t>
       </w:r>
       <w:r>
-        <w:t>modifications are typically resolved at transaction commit time. The best use case for</w:t>
+        <w:t>modifications are typically resolved at transaction commit time.</w:t>
+      </w:r>
+    </w:p>
+    <w:p>
+      <w:pPr>
+        <w:pStyle w:val="NoSpacing"/>
+        <w:numPr>
+          <w:ilvl w:val="0"/>
+          <w:numId w:val="25"/>
+        </w:numPr>
+        <w:rPr>
+          <w:b/>
+          <w:bCs/>
+        </w:rPr>
+      </w:pPr>
+      <w:r>
+        <w:t>The best use case for</w:t>
       </w:r>
       <w:r>
         <w:t xml:space="preserve"> </w:t>
@@ -9656,33 +9758,1845 @@
         <w:t xml:space="preserve"> </w:t>
       </w:r>
       <w:r>
-        <w:t>during a conversation, if the user cancels the dialogue. We’ll have more to say about</w:t>
-      </w:r>
-      <w:r>
+        <w:t xml:space="preserve">during a conversation, if the user cancels the dialogue. </w:t>
+      </w:r>
+      <w:r>
+        <w:rPr>
+          <w:b/>
+          <w:bCs/>
+        </w:rPr>
+        <w:t>We’ll have more to say about refreshing in a conversation in section 18.3.</w:t>
+      </w:r>
+    </w:p>
+    <w:p/>
+    <w:p>
+      <w:r>
+        <w:t>Another infrequently used operation is replication of an entity instance:</w:t>
+      </w:r>
+    </w:p>
+    <w:p>
+      <w:pPr>
+        <w:pStyle w:val="Heading2"/>
+      </w:pPr>
+      <w:r>
+        <w:t>Replicating Data</w:t>
+      </w:r>
+    </w:p>
+    <w:p>
+      <w:pPr>
+        <w:autoSpaceDE w:val="0"/>
+        <w:autoSpaceDN w:val="0"/>
+        <w:adjustRightInd w:val="0"/>
+        <w:spacing w:after="0"/>
+        <w:rPr>
+          <w:rFonts w:ascii="NewBaskerville-Roman" w:hAnsi="NewBaskerville-Roman" w:cs="NewBaskerville-Roman"/>
+          <w:color w:val="4D4D4D"/>
+          <w:sz w:val="20"/>
+          <w:szCs w:val="20"/>
+        </w:rPr>
+      </w:pPr>
+      <w:r>
+        <w:rPr>
+          <w:rFonts w:ascii="NewBaskerville-Roman" w:hAnsi="NewBaskerville-Roman" w:cs="NewBaskerville-Roman"/>
+          <w:color w:val="4D4D4D"/>
+          <w:sz w:val="20"/>
+          <w:szCs w:val="20"/>
+        </w:rPr>
+        <w:t>Replication is useful, for example, when you need to retrieve data from one database and store it in another</w:t>
+      </w:r>
+      <w:r>
+        <w:rPr>
+          <w:rFonts w:ascii="NewBaskerville-Roman" w:hAnsi="NewBaskerville-Roman" w:cs="NewBaskerville-Roman"/>
+          <w:color w:val="4D4D4D"/>
+          <w:sz w:val="20"/>
+          <w:szCs w:val="20"/>
+        </w:rPr>
+        <w:t>.</w:t>
+      </w:r>
+    </w:p>
+    <w:p>
+      <w:pPr>
+        <w:autoSpaceDE w:val="0"/>
+        <w:autoSpaceDN w:val="0"/>
+        <w:adjustRightInd w:val="0"/>
+        <w:spacing w:after="0"/>
+        <w:rPr>
+          <w:rFonts w:ascii="NewBaskerville-Roman" w:hAnsi="NewBaskerville-Roman" w:cs="NewBaskerville-Roman"/>
+          <w:color w:val="4D4D4D"/>
+          <w:sz w:val="20"/>
+          <w:szCs w:val="20"/>
+        </w:rPr>
+      </w:pPr>
+      <w:r>
+        <w:rPr>
+          <w:rFonts w:ascii="NewBaskerville-Roman" w:hAnsi="NewBaskerville-Roman" w:cs="NewBaskerville-Roman"/>
+          <w:color w:val="4D4D4D"/>
+          <w:sz w:val="20"/>
+          <w:szCs w:val="20"/>
+        </w:rPr>
+        <w:t>An example case is a product upgrade: if the new version of your application requires a new database (schema), you may want to migrate and replicate the existing data once.</w:t>
+      </w:r>
+    </w:p>
+    <w:p>
+      <w:pPr>
+        <w:autoSpaceDE w:val="0"/>
+        <w:autoSpaceDN w:val="0"/>
+        <w:adjustRightInd w:val="0"/>
+        <w:spacing w:after="0"/>
+        <w:rPr>
+          <w:rFonts w:ascii="NewBaskerville-Roman" w:hAnsi="NewBaskerville-Roman" w:cs="NewBaskerville-Roman"/>
+          <w:color w:val="4D4D4D"/>
+          <w:sz w:val="20"/>
+          <w:szCs w:val="20"/>
+        </w:rPr>
+      </w:pPr>
+    </w:p>
+    <w:p>
+      <w:pPr>
+        <w:autoSpaceDE w:val="0"/>
+        <w:autoSpaceDN w:val="0"/>
+        <w:adjustRightInd w:val="0"/>
+        <w:spacing w:after="0"/>
+        <w:rPr>
+          <w:rFonts w:ascii="NewBaskerville-Roman" w:hAnsi="NewBaskerville-Roman" w:cs="NewBaskerville-Roman"/>
+          <w:color w:val="4D4D4D"/>
+          <w:sz w:val="20"/>
+          <w:szCs w:val="20"/>
+        </w:rPr>
+      </w:pPr>
+      <w:r>
+        <w:rPr>
+          <w:rFonts w:ascii="NewBaskerville-Roman" w:hAnsi="NewBaskerville-Roman" w:cs="NewBaskerville-Roman"/>
+          <w:color w:val="4D4D4D"/>
+          <w:sz w:val="20"/>
+          <w:szCs w:val="20"/>
+          <w:highlight w:val="yellow"/>
+        </w:rPr>
+        <w:t>Read more about this later if you have the time to….</w:t>
+      </w:r>
+    </w:p>
+    <w:p>
+      <w:pPr>
+        <w:rPr>
+          <w:rFonts w:ascii="NewBaskerville-Roman" w:hAnsi="NewBaskerville-Roman" w:cs="NewBaskerville-Roman"/>
+          <w:sz w:val="20"/>
+          <w:szCs w:val="20"/>
+        </w:rPr>
+      </w:pPr>
+    </w:p>
+    <w:p>
+      <w:pPr>
+        <w:pStyle w:val="NoSpacing"/>
+      </w:pPr>
+    </w:p>
+    <w:p>
+      <w:pPr>
+        <w:pStyle w:val="Heading1"/>
+      </w:pPr>
+      <w:r>
+        <w:t xml:space="preserve">Behind the Scenes </w:t>
+      </w:r>
+      <w:r>
+        <w:t>of the Persistence Context</w:t>
+      </w:r>
+      <w:r>
+        <w:t xml:space="preserve">, and How to </w:t>
+      </w:r>
+      <w:r>
+        <w:t>I</w:t>
+      </w:r>
+      <w:r>
+        <w:t>nfluence it</w:t>
+      </w:r>
+    </w:p>
+    <w:p>
+      <w:pPr>
+        <w:pStyle w:val="NoSpacing"/>
+        <w:rPr>
+          <w:b/>
+          <w:bCs/>
+        </w:rPr>
+      </w:pPr>
+      <w:r>
+        <w:t xml:space="preserve">The persistence context does many things for you: </w:t>
+      </w:r>
+      <w:r>
+        <w:rPr>
+          <w:b/>
+          <w:bCs/>
+        </w:rPr>
+        <w:t>automatic dirty checking</w:t>
+      </w:r>
+      <w:r>
+        <w:t xml:space="preserve">, </w:t>
+      </w:r>
+      <w:r>
+        <w:rPr>
+          <w:b/>
+          <w:bCs/>
+        </w:rPr>
+        <w:t>guaranteed scope of object identity</w:t>
+      </w:r>
+      <w:r>
+        <w:t xml:space="preserve">, </w:t>
+      </w:r>
+      <w:r>
+        <w:rPr>
+          <w:b/>
+          <w:bCs/>
+        </w:rPr>
+        <w:t>and so on</w:t>
+      </w:r>
+      <w:r>
+        <w:t xml:space="preserve">. It’s equally important that you know some of the details of its management, and that </w:t>
+      </w:r>
+      <w:r>
+        <w:rPr>
+          <w:b/>
+          <w:bCs/>
+        </w:rPr>
+        <w:t>you sometimes influence what goes on behind the scenes:</w:t>
+      </w:r>
+    </w:p>
+    <w:p>
+      <w:pPr>
+        <w:pStyle w:val="Heading2"/>
+      </w:pPr>
+      <w:r>
+        <w:t>Caching in the Persistence Context</w:t>
+      </w:r>
+    </w:p>
+    <w:p>
+      <w:pPr>
+        <w:pStyle w:val="NoSpacing"/>
+      </w:pPr>
+      <w:r>
+        <w:t xml:space="preserve">The persistence context is </w:t>
+      </w:r>
+      <w:r>
+        <w:rPr>
+          <w:b/>
+          <w:bCs/>
+        </w:rPr>
+        <w:t>a cache of persistent instances</w:t>
+      </w:r>
+      <w:r>
+        <w:t>. Every entity instance in persistent state is associated with the persistence context.</w:t>
+      </w:r>
+    </w:p>
+    <w:p>
+      <w:pPr>
+        <w:pStyle w:val="NoSpacing"/>
+      </w:pPr>
+    </w:p>
+    <w:p>
+      <w:pPr>
+        <w:pStyle w:val="NoSpacing"/>
+      </w:pPr>
+      <w:r>
+        <w:t xml:space="preserve">Many Hibernate users who ignore this simple fact run into an </w:t>
+      </w:r>
+      <w:r>
+        <w:rPr>
+          <w:rFonts w:ascii="Courier" w:hAnsi="Courier" w:cs="Courier"/>
+          <w:b/>
+          <w:bCs/>
+          <w:sz w:val="19"/>
+          <w:szCs w:val="19"/>
+          <w:highlight w:val="red"/>
+        </w:rPr>
+        <w:t>OutOfMemory-Exception</w:t>
+      </w:r>
+      <w:r>
+        <w:rPr>
+          <w:b/>
+          <w:bCs/>
+          <w:highlight w:val="red"/>
+        </w:rPr>
+        <w:t>.</w:t>
+      </w:r>
+      <w:r>
+        <w:t xml:space="preserve"> This is typically the case when you load thousands of entity instances in a</w:t>
+      </w:r>
+      <w:r>
+        <w:rPr>
+          <w:rFonts w:ascii="Courier" w:hAnsi="Courier" w:cs="Courier"/>
+          <w:sz w:val="19"/>
+          <w:szCs w:val="19"/>
+        </w:rPr>
         <w:t xml:space="preserve"> </w:t>
       </w:r>
       <w:r>
-        <w:t>refreshing in a conversation in section 18.3.</w:t>
+        <w:t>unit of work but never intend to modify them.</w:t>
+      </w:r>
+    </w:p>
+    <w:p>
+      <w:pPr>
+        <w:pStyle w:val="NoSpacing"/>
+      </w:pPr>
+    </w:p>
+    <w:p>
+      <w:pPr>
+        <w:pStyle w:val="NoSpacing"/>
+      </w:pPr>
+      <w:r>
+        <w:t>Hibernate still has to create a snapshot</w:t>
+      </w:r>
+      <w:r>
+        <w:rPr>
+          <w:rFonts w:ascii="Courier" w:hAnsi="Courier" w:cs="Courier"/>
+          <w:sz w:val="19"/>
+          <w:szCs w:val="19"/>
+        </w:rPr>
+        <w:t xml:space="preserve"> </w:t>
+      </w:r>
+      <w:r>
+        <w:t>of each instance in the persistence context cache, which can lead to memory exhaustion.</w:t>
+      </w:r>
+    </w:p>
+    <w:p>
+      <w:pPr>
+        <w:pStyle w:val="NoSpacing"/>
+        <w:rPr>
+          <w:rFonts w:ascii="Courier" w:hAnsi="Courier" w:cs="Courier"/>
+          <w:sz w:val="19"/>
+          <w:szCs w:val="19"/>
+        </w:rPr>
+      </w:pPr>
+    </w:p>
+    <w:p>
+      <w:pPr>
+        <w:pStyle w:val="NoSpacing"/>
+        <w:rPr>
+          <w:highlight w:val="yellow"/>
+        </w:rPr>
+      </w:pPr>
+      <w:r>
+        <w:rPr>
+          <w:highlight w:val="yellow"/>
+        </w:rPr>
+        <w:t>(Obviously, you should execute a bulk data operation if you modify thousands of</w:t>
+      </w:r>
+    </w:p>
+    <w:p>
+      <w:pPr>
+        <w:pStyle w:val="NoSpacing"/>
+      </w:pPr>
+      <w:r>
+        <w:rPr>
+          <w:highlight w:val="yellow"/>
+        </w:rPr>
+        <w:t>rows—we’ll get back to this kind of unit of work in section 20.1.)</w:t>
+      </w:r>
+    </w:p>
+    <w:p>
+      <w:pPr>
+        <w:pStyle w:val="NoSpacing"/>
+      </w:pPr>
+    </w:p>
+    <w:p>
+      <w:pPr>
+        <w:pStyle w:val="NoSpacing"/>
+      </w:pPr>
+      <w:r>
+        <w:t>The persistence context cache never shrinks automatically. Keep the size of your</w:t>
+      </w:r>
+      <w:r>
+        <w:t xml:space="preserve"> </w:t>
+      </w:r>
+      <w:r>
+        <w:t>persistence context to the necessary minimum.</w:t>
+      </w:r>
+    </w:p>
+    <w:p>
+      <w:pPr>
+        <w:pStyle w:val="NoSpacing"/>
+      </w:pPr>
+    </w:p>
+    <w:p>
+      <w:pPr>
+        <w:pStyle w:val="NoSpacing"/>
+      </w:pPr>
+      <w:r>
+        <w:t>Often, many persistent instances in</w:t>
+      </w:r>
+      <w:r>
+        <w:t xml:space="preserve"> </w:t>
+      </w:r>
+      <w:r>
+        <w:t>your context are there by accident—for example, because you needed only a few</w:t>
+      </w:r>
+      <w:r>
+        <w:t xml:space="preserve"> </w:t>
+      </w:r>
+      <w:r>
+        <w:t>items but queried for many. Extremely large graphs can have a serious performance</w:t>
+      </w:r>
+      <w:r>
+        <w:t xml:space="preserve"> </w:t>
+      </w:r>
+      <w:r>
+        <w:t xml:space="preserve">impact and require significant memory for state snapshots. </w:t>
+      </w:r>
+    </w:p>
+    <w:p>
+      <w:pPr>
+        <w:pStyle w:val="NoSpacing"/>
+      </w:pPr>
+    </w:p>
+    <w:p>
+      <w:pPr>
+        <w:pStyle w:val="NoSpacing"/>
+      </w:pPr>
+      <w:r>
+        <w:t>Check that your queries</w:t>
+      </w:r>
+      <w:r>
+        <w:t xml:space="preserve"> </w:t>
+      </w:r>
+      <w:r>
+        <w:t>return only data you need</w:t>
+      </w:r>
+      <w:r>
+        <w:t>.</w:t>
+      </w:r>
+    </w:p>
+    <w:p>
+      <w:pPr>
+        <w:pStyle w:val="NoSpacing"/>
+      </w:pPr>
+    </w:p>
+    <w:p>
+      <w:pPr>
+        <w:pStyle w:val="NoSpacing"/>
+      </w:pPr>
+      <w:r>
+        <w:t>and consider the following ways to control Hibernate’s</w:t>
+      </w:r>
+      <w:r>
+        <w:t xml:space="preserve"> </w:t>
+      </w:r>
+      <w:r>
+        <w:t>caching behavior</w:t>
+      </w:r>
+      <w:r>
+        <w:t>:</w:t>
+      </w:r>
+    </w:p>
+    <w:p>
+      <w:pPr>
+        <w:pStyle w:val="NoSpacing"/>
+      </w:pPr>
+    </w:p>
+    <w:p>
+      <w:pPr>
+        <w:pStyle w:val="NoSpacing"/>
+        <w:numPr>
+          <w:ilvl w:val="0"/>
+          <w:numId w:val="26"/>
+        </w:numPr>
+      </w:pPr>
+      <w:r>
+        <w:t xml:space="preserve">You can call </w:t>
+      </w:r>
+      <w:r>
+        <w:rPr>
+          <w:rFonts w:ascii="Courier" w:hAnsi="Courier" w:cs="Courier"/>
+          <w:sz w:val="19"/>
+          <w:szCs w:val="19"/>
+        </w:rPr>
+        <w:t xml:space="preserve">EntityManager#detach(i) </w:t>
+      </w:r>
+      <w:r>
+        <w:rPr>
+          <w:b/>
+          <w:bCs/>
+        </w:rPr>
+        <w:t>to evict a persistent instance manually</w:t>
+      </w:r>
+      <w:r>
+        <w:t xml:space="preserve"> from the persistence context.</w:t>
+      </w:r>
+    </w:p>
+    <w:p>
+      <w:pPr>
+        <w:pStyle w:val="NoSpacing"/>
+        <w:numPr>
+          <w:ilvl w:val="0"/>
+          <w:numId w:val="26"/>
+        </w:numPr>
+      </w:pPr>
+      <w:r>
+        <w:t xml:space="preserve">You can call </w:t>
+      </w:r>
+      <w:r>
+        <w:rPr>
+          <w:rFonts w:ascii="Courier" w:hAnsi="Courier" w:cs="Courier"/>
+          <w:sz w:val="19"/>
+          <w:szCs w:val="19"/>
+        </w:rPr>
+        <w:t xml:space="preserve">EntityManager#clear() </w:t>
+      </w:r>
+      <w:r>
+        <w:rPr>
+          <w:b/>
+          <w:bCs/>
+        </w:rPr>
+        <w:t>to detach all</w:t>
+      </w:r>
+      <w:r>
+        <w:t xml:space="preserve"> persistent entity instances, leaving you with an empty persistence context.</w:t>
+      </w:r>
+    </w:p>
+    <w:p>
+      <w:pPr>
+        <w:pStyle w:val="NoSpacing"/>
+      </w:pPr>
+    </w:p>
+    <w:p>
+      <w:pPr>
+        <w:pStyle w:val="NoSpacing"/>
+      </w:pPr>
+      <w:r>
+        <w:t>…………………read till here</w:t>
+      </w:r>
+    </w:p>
+    <w:p>
+      <w:pPr>
+        <w:pStyle w:val="ListParagraph"/>
+        <w:autoSpaceDE w:val="0"/>
+        <w:autoSpaceDN w:val="0"/>
+        <w:adjustRightInd w:val="0"/>
+        <w:spacing w:after="0"/>
+        <w:rPr>
+          <w:rFonts w:ascii="NewBaskerville-Roman" w:hAnsi="NewBaskerville-Roman" w:cs="NewBaskerville-Roman"/>
+          <w:color w:val="4D4D4D"/>
+          <w:sz w:val="20"/>
+          <w:szCs w:val="20"/>
+        </w:rPr>
+      </w:pPr>
+    </w:p>
+    <w:p>
+      <w:r>
+        <w:t xml:space="preserve">The native </w:t>
+      </w:r>
+      <w:r>
+        <w:rPr>
+          <w:rFonts w:ascii="Courier" w:hAnsi="Courier" w:cs="Courier"/>
+          <w:sz w:val="19"/>
+          <w:szCs w:val="19"/>
+        </w:rPr>
+        <w:t xml:space="preserve">Session </w:t>
+      </w:r>
+      <w:r>
+        <w:rPr>
+          <w:sz w:val="18"/>
+          <w:szCs w:val="18"/>
+        </w:rPr>
+        <w:t xml:space="preserve">API </w:t>
+      </w:r>
+      <w:r>
+        <w:t xml:space="preserve">has </w:t>
+      </w:r>
+      <w:r>
+        <w:rPr>
+          <w:b/>
+          <w:bCs/>
+        </w:rPr>
+        <w:t>some extra operations</w:t>
+      </w:r>
+      <w:r>
+        <w:t xml:space="preserve"> you might find useful. You can</w:t>
+      </w:r>
+      <w:r>
+        <w:t>:</w:t>
+      </w:r>
+    </w:p>
+    <w:p>
+      <w:pPr>
+        <w:pStyle w:val="ListParagraph"/>
+        <w:autoSpaceDE w:val="0"/>
+        <w:autoSpaceDN w:val="0"/>
+        <w:adjustRightInd w:val="0"/>
+        <w:spacing w:after="0"/>
+        <w:rPr>
+          <w:rFonts w:ascii="NewBaskerville-Roman" w:hAnsi="NewBaskerville-Roman" w:cs="NewBaskerville-Roman"/>
+          <w:color w:val="4D4D4D"/>
+          <w:sz w:val="20"/>
+          <w:szCs w:val="20"/>
+        </w:rPr>
+      </w:pPr>
+    </w:p>
+    <w:p>
+      <w:pPr>
+        <w:pStyle w:val="NoSpacing"/>
+        <w:numPr>
+          <w:ilvl w:val="0"/>
+          <w:numId w:val="27"/>
+        </w:numPr>
+      </w:pPr>
+      <w:r>
+        <w:t>set the entire persistence context to read-only mode</w:t>
+      </w:r>
+      <w:r>
+        <w:t>:</w:t>
+      </w:r>
+    </w:p>
+    <w:p>
+      <w:pPr>
+        <w:pStyle w:val="NoSpacing"/>
+        <w:numPr>
+          <w:ilvl w:val="1"/>
+          <w:numId w:val="27"/>
+        </w:numPr>
+        <w:rPr>
+          <w:b/>
+          <w:bCs/>
+        </w:rPr>
+      </w:pPr>
+      <w:r>
+        <w:rPr>
+          <w:b/>
+          <w:bCs/>
+        </w:rPr>
+        <w:t>This disables state snapshots and</w:t>
+      </w:r>
+      <w:r>
+        <w:rPr>
+          <w:b/>
+          <w:bCs/>
+        </w:rPr>
+        <w:t xml:space="preserve"> </w:t>
+      </w:r>
+      <w:r>
+        <w:rPr>
+          <w:b/>
+          <w:bCs/>
+        </w:rPr>
+        <w:t>dirty checking</w:t>
+      </w:r>
+    </w:p>
+    <w:p>
+      <w:pPr>
+        <w:pStyle w:val="NoSpacing"/>
+        <w:numPr>
+          <w:ilvl w:val="1"/>
+          <w:numId w:val="27"/>
+        </w:numPr>
+        <w:rPr>
+          <w:b/>
+          <w:bCs/>
+        </w:rPr>
+      </w:pPr>
+      <w:r>
+        <w:rPr>
+          <w:b/>
+          <w:bCs/>
+        </w:rPr>
+        <w:t>and Hibernate won’t write modifications to the database</w:t>
+      </w:r>
+    </w:p>
+    <w:p>
+      <w:pPr>
+        <w:pStyle w:val="NoSpacing"/>
+        <w:ind w:left="1440"/>
+      </w:pPr>
+    </w:p>
+    <w:p>
+      <w:pPr>
+        <w:pStyle w:val="NoSpacing"/>
+      </w:pPr>
+    </w:p>
+    <w:p>
+      <w:pPr>
+        <w:autoSpaceDE w:val="0"/>
+        <w:autoSpaceDN w:val="0"/>
+        <w:adjustRightInd w:val="0"/>
+        <w:spacing w:after="0"/>
+        <w:rPr>
+          <w:rFonts w:ascii="Courier" w:hAnsi="Courier" w:cs="Courier"/>
+          <w:color w:val="4D4D4D"/>
+          <w:sz w:val="16"/>
+          <w:szCs w:val="16"/>
+        </w:rPr>
+      </w:pPr>
+      <w:r>
+        <w:rPr>
+          <w:rFonts w:ascii="Courier" w:hAnsi="Courier" w:cs="Courier"/>
+          <w:color w:val="4D4D4D"/>
+          <w:sz w:val="16"/>
+          <w:szCs w:val="16"/>
+        </w:rPr>
+        <w:t>em.unwrap(</w:t>
+      </w:r>
+      <w:r>
+        <w:rPr>
+          <w:rFonts w:ascii="Courier" w:hAnsi="Courier" w:cs="Courier"/>
+          <w:color w:val="650065"/>
+          <w:sz w:val="16"/>
+          <w:szCs w:val="16"/>
+        </w:rPr>
+        <w:t>Session</w:t>
+      </w:r>
+      <w:r>
+        <w:rPr>
+          <w:rFonts w:ascii="Courier" w:hAnsi="Courier" w:cs="Courier"/>
+          <w:color w:val="4D4D4D"/>
+          <w:sz w:val="16"/>
+          <w:szCs w:val="16"/>
+        </w:rPr>
+        <w:t>.</w:t>
+      </w:r>
+      <w:r>
+        <w:rPr>
+          <w:rFonts w:ascii="Courier" w:hAnsi="Courier" w:cs="Courier"/>
+          <w:color w:val="000088"/>
+          <w:sz w:val="16"/>
+          <w:szCs w:val="16"/>
+        </w:rPr>
+        <w:t>class</w:t>
+      </w:r>
+      <w:r>
+        <w:rPr>
+          <w:rFonts w:ascii="Courier" w:hAnsi="Courier" w:cs="Courier"/>
+          <w:color w:val="4D4D4D"/>
+          <w:sz w:val="16"/>
+          <w:szCs w:val="16"/>
+        </w:rPr>
+        <w:t>).setDefaultReadOnly(</w:t>
+      </w:r>
+      <w:r>
+        <w:rPr>
+          <w:rFonts w:ascii="Courier" w:hAnsi="Courier" w:cs="Courier"/>
+          <w:color w:val="000088"/>
+          <w:sz w:val="16"/>
+          <w:szCs w:val="16"/>
+        </w:rPr>
+        <w:t>true</w:t>
+      </w:r>
+      <w:r>
+        <w:rPr>
+          <w:rFonts w:ascii="Courier" w:hAnsi="Courier" w:cs="Courier"/>
+          <w:color w:val="4D4D4D"/>
+          <w:sz w:val="16"/>
+          <w:szCs w:val="16"/>
+        </w:rPr>
+        <w:t>);</w:t>
+      </w:r>
+    </w:p>
+    <w:p>
+      <w:pPr>
+        <w:autoSpaceDE w:val="0"/>
+        <w:autoSpaceDN w:val="0"/>
+        <w:adjustRightInd w:val="0"/>
+        <w:spacing w:after="0"/>
+        <w:rPr>
+          <w:rFonts w:ascii="Courier" w:hAnsi="Courier" w:cs="Courier"/>
+          <w:color w:val="4D4D4D"/>
+          <w:sz w:val="16"/>
+          <w:szCs w:val="16"/>
+        </w:rPr>
+      </w:pPr>
+      <w:r>
+        <w:rPr>
+          <w:rFonts w:ascii="Courier" w:hAnsi="Courier" w:cs="Courier"/>
+          <w:color w:val="650065"/>
+          <w:sz w:val="16"/>
+          <w:szCs w:val="16"/>
+        </w:rPr>
+        <w:t xml:space="preserve">Item </w:t>
+      </w:r>
+      <w:proofErr w:type="spellStart"/>
+      <w:r>
+        <w:rPr>
+          <w:rFonts w:ascii="Courier" w:hAnsi="Courier" w:cs="Courier"/>
+          <w:color w:val="4D4D4D"/>
+          <w:sz w:val="16"/>
+          <w:szCs w:val="16"/>
+        </w:rPr>
+        <w:t>item</w:t>
+      </w:r>
+      <w:proofErr w:type="spellEnd"/>
+      <w:r>
+        <w:rPr>
+          <w:rFonts w:ascii="Courier" w:hAnsi="Courier" w:cs="Courier"/>
+          <w:color w:val="4D4D4D"/>
+          <w:sz w:val="16"/>
+          <w:szCs w:val="16"/>
+        </w:rPr>
+        <w:t xml:space="preserve"> = em.find(</w:t>
+      </w:r>
+      <w:r>
+        <w:rPr>
+          <w:rFonts w:ascii="Courier" w:hAnsi="Courier" w:cs="Courier"/>
+          <w:color w:val="650065"/>
+          <w:sz w:val="16"/>
+          <w:szCs w:val="16"/>
+        </w:rPr>
+        <w:t>Item</w:t>
+      </w:r>
+      <w:r>
+        <w:rPr>
+          <w:rFonts w:ascii="Courier" w:hAnsi="Courier" w:cs="Courier"/>
+          <w:color w:val="4D4D4D"/>
+          <w:sz w:val="16"/>
+          <w:szCs w:val="16"/>
+        </w:rPr>
+        <w:t>.</w:t>
+      </w:r>
+      <w:r>
+        <w:rPr>
+          <w:rFonts w:ascii="Courier" w:hAnsi="Courier" w:cs="Courier"/>
+          <w:color w:val="000088"/>
+          <w:sz w:val="16"/>
+          <w:szCs w:val="16"/>
+        </w:rPr>
+        <w:t>class</w:t>
+      </w:r>
+      <w:r>
+        <w:rPr>
+          <w:rFonts w:ascii="Courier" w:hAnsi="Courier" w:cs="Courier"/>
+          <w:color w:val="4D4D4D"/>
+          <w:sz w:val="16"/>
+          <w:szCs w:val="16"/>
+        </w:rPr>
+        <w:t>, ITEM_ID);</w:t>
+      </w:r>
+    </w:p>
+    <w:p>
+      <w:pPr>
+        <w:autoSpaceDE w:val="0"/>
+        <w:autoSpaceDN w:val="0"/>
+        <w:adjustRightInd w:val="0"/>
+        <w:spacing w:after="0"/>
+        <w:rPr>
+          <w:rFonts w:ascii="Courier" w:hAnsi="Courier" w:cs="Courier"/>
+          <w:color w:val="4D4D4D"/>
+          <w:sz w:val="16"/>
+          <w:szCs w:val="16"/>
+        </w:rPr>
+      </w:pPr>
+      <w:r>
+        <w:rPr>
+          <w:rFonts w:ascii="Courier" w:hAnsi="Courier" w:cs="Courier"/>
+          <w:color w:val="4D4D4D"/>
+          <w:sz w:val="16"/>
+          <w:szCs w:val="16"/>
+        </w:rPr>
+        <w:t>item.setName(</w:t>
+      </w:r>
+      <w:r>
+        <w:rPr>
+          <w:rFonts w:ascii="Courier" w:hAnsi="Courier" w:cs="Courier"/>
+          <w:color w:val="008800"/>
+          <w:sz w:val="16"/>
+          <w:szCs w:val="16"/>
+        </w:rPr>
+        <w:t>"New Name"</w:t>
+      </w:r>
+      <w:r>
+        <w:rPr>
+          <w:rFonts w:ascii="Courier" w:hAnsi="Courier" w:cs="Courier"/>
+          <w:color w:val="4D4D4D"/>
+          <w:sz w:val="16"/>
+          <w:szCs w:val="16"/>
+        </w:rPr>
+        <w:t>);</w:t>
+      </w:r>
+    </w:p>
+    <w:p>
+      <w:pPr>
+        <w:autoSpaceDE w:val="0"/>
+        <w:autoSpaceDN w:val="0"/>
+        <w:adjustRightInd w:val="0"/>
+        <w:spacing w:after="0"/>
+        <w:rPr>
+          <w:rFonts w:ascii="Courier" w:hAnsi="Courier" w:cs="Courier"/>
+          <w:color w:val="4D4D4D"/>
+          <w:sz w:val="16"/>
+          <w:szCs w:val="16"/>
+        </w:rPr>
+      </w:pPr>
+    </w:p>
+    <w:p>
+      <w:pPr>
+        <w:pStyle w:val="NoSpacing"/>
+      </w:pPr>
+      <w:r>
+        <w:rPr>
+          <w:rFonts w:ascii="Courier" w:hAnsi="Courier" w:cs="Courier"/>
+          <w:color w:val="4D4D4D"/>
+          <w:sz w:val="16"/>
+          <w:szCs w:val="16"/>
+        </w:rPr>
+        <w:t xml:space="preserve">em.flush();  </w:t>
+      </w:r>
+      <w:r>
+        <w:rPr>
+          <w:rFonts w:ascii="Courier" w:hAnsi="Courier" w:cs="Courier"/>
+          <w:b/>
+          <w:bCs/>
+          <w:color w:val="4D4D4D"/>
+          <w:sz w:val="16"/>
+          <w:szCs w:val="16"/>
+        </w:rPr>
+        <w:t>---</w:t>
+      </w:r>
+      <w:r>
+        <w:rPr>
+          <w:rFonts w:ascii="Courier" w:hAnsi="Courier" w:cs="Courier"/>
+          <w:b/>
+          <w:bCs/>
+          <w:color w:val="4D4D4D"/>
+          <w:sz w:val="16"/>
+          <w:szCs w:val="16"/>
+        </w:rPr>
+        <w:sym w:font="Wingdings" w:char="F0E0"/>
+      </w:r>
+      <w:r>
+        <w:rPr>
+          <w:rFonts w:ascii="Courier" w:hAnsi="Courier" w:cs="Courier"/>
+          <w:b/>
+          <w:bCs/>
+          <w:color w:val="4D4D4D"/>
+          <w:sz w:val="16"/>
+          <w:szCs w:val="16"/>
+        </w:rPr>
+        <w:t xml:space="preserve"> </w:t>
+      </w:r>
+      <w:r>
+        <w:rPr>
+          <w:rFonts w:ascii="Courier" w:hAnsi="Courier" w:cs="Courier"/>
+          <w:b/>
+          <w:bCs/>
+          <w:color w:val="4D4D4D"/>
+          <w:sz w:val="16"/>
+          <w:szCs w:val="16"/>
+          <w:highlight w:val="yellow"/>
+        </w:rPr>
+        <w:t>No update will be done</w:t>
+      </w:r>
+    </w:p>
+    <w:p>
+      <w:pPr>
+        <w:pStyle w:val="NoSpacing"/>
+      </w:pPr>
+    </w:p>
+    <w:p>
+      <w:pPr>
+        <w:pStyle w:val="NoSpacing"/>
+      </w:pPr>
+      <w:r>
+        <w:t>You can disable dirty checking for a single entity instance:</w:t>
+      </w:r>
+    </w:p>
+    <w:p>
+      <w:pPr>
+        <w:pStyle w:val="NoSpacing"/>
+      </w:pPr>
+    </w:p>
+    <w:p>
+      <w:pPr>
+        <w:autoSpaceDE w:val="0"/>
+        <w:autoSpaceDN w:val="0"/>
+        <w:adjustRightInd w:val="0"/>
+        <w:spacing w:after="0"/>
+        <w:rPr>
+          <w:rFonts w:ascii="Courier" w:hAnsi="Courier" w:cs="Courier"/>
+          <w:color w:val="4D4D4D"/>
+          <w:sz w:val="16"/>
+          <w:szCs w:val="16"/>
+        </w:rPr>
+      </w:pPr>
+      <w:r>
+        <w:rPr>
+          <w:rFonts w:ascii="Courier" w:hAnsi="Courier" w:cs="Courier"/>
+          <w:color w:val="650065"/>
+          <w:sz w:val="16"/>
+          <w:szCs w:val="16"/>
+        </w:rPr>
+        <w:t xml:space="preserve">Item </w:t>
+      </w:r>
+      <w:proofErr w:type="spellStart"/>
+      <w:r>
+        <w:rPr>
+          <w:rFonts w:ascii="Courier" w:hAnsi="Courier" w:cs="Courier"/>
+          <w:color w:val="4D4D4D"/>
+          <w:sz w:val="16"/>
+          <w:szCs w:val="16"/>
+        </w:rPr>
+        <w:t>item</w:t>
+      </w:r>
+      <w:proofErr w:type="spellEnd"/>
+      <w:r>
+        <w:rPr>
+          <w:rFonts w:ascii="Courier" w:hAnsi="Courier" w:cs="Courier"/>
+          <w:color w:val="4D4D4D"/>
+          <w:sz w:val="16"/>
+          <w:szCs w:val="16"/>
+        </w:rPr>
+        <w:t xml:space="preserve"> = em.find(</w:t>
+      </w:r>
+      <w:r>
+        <w:rPr>
+          <w:rFonts w:ascii="Courier" w:hAnsi="Courier" w:cs="Courier"/>
+          <w:color w:val="650065"/>
+          <w:sz w:val="16"/>
+          <w:szCs w:val="16"/>
+        </w:rPr>
+        <w:t>Item</w:t>
+      </w:r>
+      <w:r>
+        <w:rPr>
+          <w:rFonts w:ascii="Courier" w:hAnsi="Courier" w:cs="Courier"/>
+          <w:color w:val="4D4D4D"/>
+          <w:sz w:val="16"/>
+          <w:szCs w:val="16"/>
+        </w:rPr>
+        <w:t>.</w:t>
+      </w:r>
+      <w:r>
+        <w:rPr>
+          <w:rFonts w:ascii="Courier" w:hAnsi="Courier" w:cs="Courier"/>
+          <w:color w:val="000088"/>
+          <w:sz w:val="16"/>
+          <w:szCs w:val="16"/>
+        </w:rPr>
+        <w:t>class</w:t>
+      </w:r>
+      <w:r>
+        <w:rPr>
+          <w:rFonts w:ascii="Courier" w:hAnsi="Courier" w:cs="Courier"/>
+          <w:color w:val="4D4D4D"/>
+          <w:sz w:val="16"/>
+          <w:szCs w:val="16"/>
+        </w:rPr>
+        <w:t>, ITEM_ID);</w:t>
+      </w:r>
+    </w:p>
+    <w:p>
+      <w:pPr>
+        <w:autoSpaceDE w:val="0"/>
+        <w:autoSpaceDN w:val="0"/>
+        <w:adjustRightInd w:val="0"/>
+        <w:spacing w:after="0"/>
+        <w:rPr>
+          <w:rFonts w:ascii="Courier" w:hAnsi="Courier" w:cs="Courier"/>
+          <w:color w:val="4D4D4D"/>
+          <w:sz w:val="16"/>
+          <w:szCs w:val="16"/>
+        </w:rPr>
+      </w:pPr>
+      <w:r>
+        <w:rPr>
+          <w:rFonts w:ascii="Courier" w:hAnsi="Courier" w:cs="Courier"/>
+          <w:color w:val="4D4D4D"/>
+          <w:sz w:val="16"/>
+          <w:szCs w:val="16"/>
+        </w:rPr>
+        <w:t>em.unwrap(</w:t>
+      </w:r>
+      <w:r>
+        <w:rPr>
+          <w:rFonts w:ascii="Courier" w:hAnsi="Courier" w:cs="Courier"/>
+          <w:color w:val="650065"/>
+          <w:sz w:val="16"/>
+          <w:szCs w:val="16"/>
+        </w:rPr>
+        <w:t>Session</w:t>
+      </w:r>
+      <w:r>
+        <w:rPr>
+          <w:rFonts w:ascii="Courier" w:hAnsi="Courier" w:cs="Courier"/>
+          <w:color w:val="4D4D4D"/>
+          <w:sz w:val="16"/>
+          <w:szCs w:val="16"/>
+        </w:rPr>
+        <w:t>.</w:t>
+      </w:r>
+      <w:r>
+        <w:rPr>
+          <w:rFonts w:ascii="Courier" w:hAnsi="Courier" w:cs="Courier"/>
+          <w:color w:val="000088"/>
+          <w:sz w:val="16"/>
+          <w:szCs w:val="16"/>
+        </w:rPr>
+        <w:t>class</w:t>
+      </w:r>
+      <w:r>
+        <w:rPr>
+          <w:rFonts w:ascii="Courier" w:hAnsi="Courier" w:cs="Courier"/>
+          <w:color w:val="4D4D4D"/>
+          <w:sz w:val="16"/>
+          <w:szCs w:val="16"/>
+        </w:rPr>
+        <w:t xml:space="preserve">).setReadOnly(item, </w:t>
+      </w:r>
+      <w:r>
+        <w:rPr>
+          <w:rFonts w:ascii="Courier" w:hAnsi="Courier" w:cs="Courier"/>
+          <w:color w:val="000088"/>
+          <w:sz w:val="16"/>
+          <w:szCs w:val="16"/>
+        </w:rPr>
+        <w:t>true</w:t>
+      </w:r>
+      <w:r>
+        <w:rPr>
+          <w:rFonts w:ascii="Courier" w:hAnsi="Courier" w:cs="Courier"/>
+          <w:color w:val="4D4D4D"/>
+          <w:sz w:val="16"/>
+          <w:szCs w:val="16"/>
+        </w:rPr>
+        <w:t>);</w:t>
+      </w:r>
+    </w:p>
+    <w:p>
+      <w:pPr>
+        <w:autoSpaceDE w:val="0"/>
+        <w:autoSpaceDN w:val="0"/>
+        <w:adjustRightInd w:val="0"/>
+        <w:spacing w:after="0"/>
+        <w:rPr>
+          <w:rFonts w:ascii="Courier" w:hAnsi="Courier" w:cs="Courier"/>
+          <w:color w:val="4D4D4D"/>
+          <w:sz w:val="16"/>
+          <w:szCs w:val="16"/>
+        </w:rPr>
+      </w:pPr>
+      <w:r>
+        <w:rPr>
+          <w:rFonts w:ascii="Courier" w:hAnsi="Courier" w:cs="Courier"/>
+          <w:color w:val="4D4D4D"/>
+          <w:sz w:val="16"/>
+          <w:szCs w:val="16"/>
+        </w:rPr>
+        <w:t>item.setName(</w:t>
+      </w:r>
+      <w:r>
+        <w:rPr>
+          <w:rFonts w:ascii="Courier" w:hAnsi="Courier" w:cs="Courier"/>
+          <w:color w:val="008800"/>
+          <w:sz w:val="16"/>
+          <w:szCs w:val="16"/>
+        </w:rPr>
+        <w:t>"New Name"</w:t>
+      </w:r>
+      <w:r>
+        <w:rPr>
+          <w:rFonts w:ascii="Courier" w:hAnsi="Courier" w:cs="Courier"/>
+          <w:color w:val="4D4D4D"/>
+          <w:sz w:val="16"/>
+          <w:szCs w:val="16"/>
+        </w:rPr>
+        <w:t>);</w:t>
+      </w:r>
+    </w:p>
+    <w:p>
+      <w:pPr>
+        <w:autoSpaceDE w:val="0"/>
+        <w:autoSpaceDN w:val="0"/>
+        <w:adjustRightInd w:val="0"/>
+        <w:spacing w:after="0"/>
+        <w:rPr>
+          <w:rFonts w:ascii="Courier" w:hAnsi="Courier" w:cs="Courier"/>
+          <w:color w:val="4D4D4D"/>
+          <w:sz w:val="16"/>
+          <w:szCs w:val="16"/>
+        </w:rPr>
+      </w:pPr>
+    </w:p>
+    <w:p>
+      <w:pPr>
+        <w:pStyle w:val="NoSpacing"/>
+        <w:rPr>
+          <w:rFonts w:ascii="Courier" w:hAnsi="Courier" w:cs="Courier"/>
+          <w:color w:val="4D4D4D"/>
+          <w:sz w:val="16"/>
+          <w:szCs w:val="16"/>
+        </w:rPr>
+      </w:pPr>
+      <w:r>
+        <w:rPr>
+          <w:rFonts w:ascii="Courier" w:hAnsi="Courier" w:cs="Courier"/>
+          <w:color w:val="4D4D4D"/>
+          <w:sz w:val="16"/>
+          <w:szCs w:val="16"/>
+        </w:rPr>
+        <w:t>em.flush();</w:t>
+      </w:r>
+      <w:r>
+        <w:rPr>
+          <w:rFonts w:ascii="Courier" w:hAnsi="Courier" w:cs="Courier"/>
+          <w:b/>
+          <w:bCs/>
+          <w:sz w:val="16"/>
+          <w:szCs w:val="16"/>
+          <w:highlight w:val="yellow"/>
+        </w:rPr>
+        <w:t xml:space="preserve">-&gt; </w:t>
+      </w:r>
+      <w:r>
+        <w:rPr>
+          <w:rFonts w:ascii="Humanist521BT-BoldCondensed" w:hAnsi="Humanist521BT-BoldCondensed" w:cs="Humanist521BT-BoldCondensed"/>
+          <w:b/>
+          <w:bCs/>
+          <w:sz w:val="18"/>
+          <w:szCs w:val="18"/>
+          <w:highlight w:val="yellow"/>
+        </w:rPr>
+        <w:t>No UPDATE</w:t>
+      </w:r>
+    </w:p>
+    <w:p>
+      <w:pPr>
+        <w:pStyle w:val="NoSpacing"/>
+        <w:rPr>
+          <w:rFonts w:ascii="Courier" w:hAnsi="Courier" w:cs="Courier"/>
+          <w:color w:val="4D4D4D"/>
+          <w:sz w:val="16"/>
+          <w:szCs w:val="16"/>
+        </w:rPr>
+      </w:pPr>
+    </w:p>
+    <w:p>
+      <w:pPr>
+        <w:autoSpaceDE w:val="0"/>
+        <w:autoSpaceDN w:val="0"/>
+        <w:adjustRightInd w:val="0"/>
+        <w:spacing w:after="0"/>
+        <w:rPr>
+          <w:rFonts w:ascii="NewBaskerville-Roman" w:hAnsi="NewBaskerville-Roman" w:cs="NewBaskerville-Roman"/>
+          <w:sz w:val="20"/>
+          <w:szCs w:val="20"/>
+        </w:rPr>
+      </w:pPr>
+      <w:r>
+        <w:rPr>
+          <w:rFonts w:ascii="NewBaskerville-Roman" w:hAnsi="NewBaskerville-Roman" w:cs="NewBaskerville-Roman"/>
+          <w:sz w:val="20"/>
+          <w:szCs w:val="20"/>
+        </w:rPr>
+        <w:t xml:space="preserve">A query with the </w:t>
+      </w:r>
+      <w:r>
+        <w:rPr>
+          <w:rFonts w:ascii="Courier" w:hAnsi="Courier" w:cs="Courier"/>
+          <w:sz w:val="19"/>
+          <w:szCs w:val="19"/>
+        </w:rPr>
+        <w:t>org.</w:t>
+      </w:r>
+      <w:proofErr w:type="gramStart"/>
+      <w:r>
+        <w:rPr>
+          <w:rFonts w:ascii="Courier" w:hAnsi="Courier" w:cs="Courier"/>
+          <w:sz w:val="19"/>
+          <w:szCs w:val="19"/>
+        </w:rPr>
+        <w:t>hibernate</w:t>
+      </w:r>
+      <w:proofErr w:type="gramEnd"/>
+      <w:r>
+        <w:rPr>
+          <w:rFonts w:ascii="Courier" w:hAnsi="Courier" w:cs="Courier"/>
+          <w:sz w:val="19"/>
+          <w:szCs w:val="19"/>
+        </w:rPr>
+        <w:t xml:space="preserve">.Query </w:t>
+      </w:r>
+      <w:r>
+        <w:rPr>
+          <w:rFonts w:ascii="NewBaskerville-Roman" w:hAnsi="NewBaskerville-Roman" w:cs="NewBaskerville-Roman"/>
+          <w:sz w:val="20"/>
+          <w:szCs w:val="20"/>
+        </w:rPr>
+        <w:t>interface can return read-only results, which</w:t>
+      </w:r>
+      <w:r>
+        <w:rPr>
+          <w:rFonts w:ascii="NewBaskerville-Roman" w:hAnsi="NewBaskerville-Roman" w:cs="NewBaskerville-Roman"/>
+          <w:sz w:val="20"/>
+          <w:szCs w:val="20"/>
+        </w:rPr>
+        <w:t xml:space="preserve"> </w:t>
+      </w:r>
+      <w:r>
+        <w:rPr>
+          <w:rFonts w:ascii="NewBaskerville-Roman" w:hAnsi="NewBaskerville-Roman" w:cs="NewBaskerville-Roman"/>
+          <w:sz w:val="20"/>
+          <w:szCs w:val="20"/>
+        </w:rPr>
+        <w:t>Hibernate doesn’t check for modifications:</w:t>
+      </w:r>
+    </w:p>
+    <w:p>
+      <w:pPr>
+        <w:autoSpaceDE w:val="0"/>
+        <w:autoSpaceDN w:val="0"/>
+        <w:adjustRightInd w:val="0"/>
+        <w:spacing w:after="0"/>
+        <w:rPr>
+          <w:rFonts w:ascii="NewBaskerville-Roman" w:hAnsi="NewBaskerville-Roman" w:cs="NewBaskerville-Roman"/>
+          <w:color w:val="4D4D4D"/>
+          <w:sz w:val="20"/>
+          <w:szCs w:val="20"/>
+        </w:rPr>
+      </w:pPr>
+    </w:p>
+    <w:p>
+      <w:pPr>
+        <w:autoSpaceDE w:val="0"/>
+        <w:autoSpaceDN w:val="0"/>
+        <w:adjustRightInd w:val="0"/>
+        <w:spacing w:after="0"/>
+        <w:rPr>
+          <w:rFonts w:ascii="Courier" w:hAnsi="Courier" w:cs="Courier"/>
+          <w:color w:val="4D4D4D"/>
+          <w:sz w:val="16"/>
+          <w:szCs w:val="16"/>
+        </w:rPr>
+      </w:pPr>
+      <w:r>
+        <w:rPr>
+          <w:rFonts w:ascii="Courier" w:hAnsi="Courier" w:cs="Courier"/>
+          <w:color w:val="4D4D4D"/>
+          <w:sz w:val="16"/>
+          <w:szCs w:val="16"/>
+        </w:rPr>
+        <w:t>org.hibernate.</w:t>
+      </w:r>
+      <w:r>
+        <w:rPr>
+          <w:rFonts w:ascii="Courier" w:hAnsi="Courier" w:cs="Courier"/>
+          <w:color w:val="650065"/>
+          <w:sz w:val="16"/>
+          <w:szCs w:val="16"/>
+        </w:rPr>
+        <w:t xml:space="preserve">Query </w:t>
+      </w:r>
+      <w:r>
+        <w:rPr>
+          <w:rFonts w:ascii="Courier" w:hAnsi="Courier" w:cs="Courier"/>
+          <w:color w:val="4D4D4D"/>
+          <w:sz w:val="16"/>
+          <w:szCs w:val="16"/>
+        </w:rPr>
+        <w:t>query = em.unwrap(</w:t>
+      </w:r>
+      <w:r>
+        <w:rPr>
+          <w:rFonts w:ascii="Courier" w:hAnsi="Courier" w:cs="Courier"/>
+          <w:color w:val="650065"/>
+          <w:sz w:val="16"/>
+          <w:szCs w:val="16"/>
+        </w:rPr>
+        <w:t>Session</w:t>
+      </w:r>
+      <w:r>
+        <w:rPr>
+          <w:rFonts w:ascii="Courier" w:hAnsi="Courier" w:cs="Courier"/>
+          <w:color w:val="4D4D4D"/>
+          <w:sz w:val="16"/>
+          <w:szCs w:val="16"/>
+        </w:rPr>
+        <w:t>.</w:t>
+      </w:r>
+      <w:r>
+        <w:rPr>
+          <w:rFonts w:ascii="Courier" w:hAnsi="Courier" w:cs="Courier"/>
+          <w:color w:val="000088"/>
+          <w:sz w:val="16"/>
+          <w:szCs w:val="16"/>
+        </w:rPr>
+        <w:t>class</w:t>
+      </w:r>
+      <w:r>
+        <w:rPr>
+          <w:rFonts w:ascii="Courier" w:hAnsi="Courier" w:cs="Courier"/>
+          <w:color w:val="4D4D4D"/>
+          <w:sz w:val="16"/>
+          <w:szCs w:val="16"/>
+        </w:rPr>
+        <w:t>).createQuery(</w:t>
+      </w:r>
+      <w:r>
+        <w:rPr>
+          <w:rFonts w:ascii="Courier" w:hAnsi="Courier" w:cs="Courier"/>
+          <w:color w:val="008800"/>
+          <w:sz w:val="16"/>
+          <w:szCs w:val="16"/>
+        </w:rPr>
+        <w:t>"select i from Item i"</w:t>
+      </w:r>
+      <w:r>
+        <w:rPr>
+          <w:rFonts w:ascii="Courier" w:hAnsi="Courier" w:cs="Courier"/>
+          <w:color w:val="4D4D4D"/>
+          <w:sz w:val="16"/>
+          <w:szCs w:val="16"/>
+        </w:rPr>
+        <w:t>);</w:t>
+      </w:r>
+    </w:p>
+    <w:p>
+      <w:pPr>
+        <w:autoSpaceDE w:val="0"/>
+        <w:autoSpaceDN w:val="0"/>
+        <w:adjustRightInd w:val="0"/>
+        <w:spacing w:after="0"/>
+        <w:rPr>
+          <w:rFonts w:ascii="Courier" w:hAnsi="Courier" w:cs="Courier"/>
+          <w:color w:val="4D4D4D"/>
+          <w:sz w:val="16"/>
+          <w:szCs w:val="16"/>
+        </w:rPr>
+      </w:pPr>
+      <w:r>
+        <w:rPr>
+          <w:rFonts w:ascii="Courier" w:hAnsi="Courier" w:cs="Courier"/>
+          <w:color w:val="4D4D4D"/>
+          <w:sz w:val="16"/>
+          <w:szCs w:val="16"/>
+        </w:rPr>
+        <w:t>query.setReadOnly(</w:t>
+      </w:r>
+      <w:r>
+        <w:rPr>
+          <w:rFonts w:ascii="Courier" w:hAnsi="Courier" w:cs="Courier"/>
+          <w:color w:val="000088"/>
+          <w:sz w:val="16"/>
+          <w:szCs w:val="16"/>
+        </w:rPr>
+        <w:t>true</w:t>
+      </w:r>
+      <w:r>
+        <w:rPr>
+          <w:rFonts w:ascii="Courier" w:hAnsi="Courier" w:cs="Courier"/>
+          <w:color w:val="4D4D4D"/>
+          <w:sz w:val="16"/>
+          <w:szCs w:val="16"/>
+        </w:rPr>
+        <w:t>).list();</w:t>
+      </w:r>
+    </w:p>
+    <w:p>
+      <w:pPr>
+        <w:autoSpaceDE w:val="0"/>
+        <w:autoSpaceDN w:val="0"/>
+        <w:adjustRightInd w:val="0"/>
+        <w:spacing w:after="0"/>
+        <w:rPr>
+          <w:rFonts w:ascii="Courier" w:hAnsi="Courier" w:cs="Courier"/>
+          <w:color w:val="4D4D4D"/>
+          <w:sz w:val="16"/>
+          <w:szCs w:val="16"/>
+        </w:rPr>
+      </w:pPr>
+      <w:r>
+        <w:rPr>
+          <w:rFonts w:ascii="Courier" w:hAnsi="Courier" w:cs="Courier"/>
+          <w:color w:val="650065"/>
+          <w:sz w:val="16"/>
+          <w:szCs w:val="16"/>
+        </w:rPr>
+        <w:t>List</w:t>
+      </w:r>
+      <w:r>
+        <w:rPr>
+          <w:rFonts w:ascii="Courier" w:hAnsi="Courier" w:cs="Courier"/>
+          <w:color w:val="4D4D4D"/>
+          <w:sz w:val="16"/>
+          <w:szCs w:val="16"/>
+        </w:rPr>
+        <w:t>&lt;</w:t>
+      </w:r>
+      <w:r>
+        <w:rPr>
+          <w:rFonts w:ascii="Courier" w:hAnsi="Courier" w:cs="Courier"/>
+          <w:color w:val="650065"/>
+          <w:sz w:val="16"/>
+          <w:szCs w:val="16"/>
+        </w:rPr>
+        <w:t>Item</w:t>
+      </w:r>
+      <w:r>
+        <w:rPr>
+          <w:rFonts w:ascii="Courier" w:hAnsi="Courier" w:cs="Courier"/>
+          <w:color w:val="4D4D4D"/>
+          <w:sz w:val="16"/>
+          <w:szCs w:val="16"/>
+        </w:rPr>
+        <w:t>&gt; result = query.list();</w:t>
+      </w:r>
+    </w:p>
+    <w:p>
+      <w:pPr>
+        <w:autoSpaceDE w:val="0"/>
+        <w:autoSpaceDN w:val="0"/>
+        <w:adjustRightInd w:val="0"/>
+        <w:spacing w:after="0"/>
+        <w:rPr>
+          <w:rFonts w:ascii="Courier" w:hAnsi="Courier" w:cs="Courier"/>
+          <w:color w:val="4D4D4D"/>
+          <w:sz w:val="16"/>
+          <w:szCs w:val="16"/>
+        </w:rPr>
+      </w:pPr>
+      <w:r>
+        <w:rPr>
+          <w:rFonts w:ascii="Courier" w:hAnsi="Courier" w:cs="Courier"/>
+          <w:color w:val="000088"/>
+          <w:sz w:val="16"/>
+          <w:szCs w:val="16"/>
+        </w:rPr>
+        <w:t xml:space="preserve">for </w:t>
+      </w:r>
+      <w:r>
+        <w:rPr>
+          <w:rFonts w:ascii="Courier" w:hAnsi="Courier" w:cs="Courier"/>
+          <w:color w:val="4D4D4D"/>
+          <w:sz w:val="16"/>
+          <w:szCs w:val="16"/>
+        </w:rPr>
+        <w:t>(</w:t>
+      </w:r>
+      <w:r>
+        <w:rPr>
+          <w:rFonts w:ascii="Courier" w:hAnsi="Courier" w:cs="Courier"/>
+          <w:color w:val="650065"/>
+          <w:sz w:val="16"/>
+          <w:szCs w:val="16"/>
+        </w:rPr>
+        <w:t xml:space="preserve">Item </w:t>
+      </w:r>
+      <w:proofErr w:type="spellStart"/>
+      <w:r>
+        <w:rPr>
+          <w:rFonts w:ascii="Courier" w:hAnsi="Courier" w:cs="Courier"/>
+          <w:color w:val="4D4D4D"/>
+          <w:sz w:val="16"/>
+          <w:szCs w:val="16"/>
+        </w:rPr>
+        <w:t>item</w:t>
+      </w:r>
+      <w:proofErr w:type="spellEnd"/>
+      <w:r>
+        <w:rPr>
+          <w:rFonts w:ascii="Courier" w:hAnsi="Courier" w:cs="Courier"/>
+          <w:color w:val="4D4D4D"/>
+          <w:sz w:val="16"/>
+          <w:szCs w:val="16"/>
+        </w:rPr>
+        <w:t xml:space="preserve"> : result)</w:t>
+      </w:r>
+    </w:p>
+    <w:p>
+      <w:pPr>
+        <w:autoSpaceDE w:val="0"/>
+        <w:autoSpaceDN w:val="0"/>
+        <w:adjustRightInd w:val="0"/>
+        <w:spacing w:after="0"/>
+        <w:rPr>
+          <w:rFonts w:ascii="Courier" w:hAnsi="Courier" w:cs="Courier"/>
+          <w:color w:val="4D4D4D"/>
+          <w:sz w:val="16"/>
+          <w:szCs w:val="16"/>
+        </w:rPr>
+      </w:pPr>
+      <w:r>
+        <w:rPr>
+          <w:rFonts w:ascii="Courier" w:hAnsi="Courier" w:cs="Courier"/>
+          <w:color w:val="4D4D4D"/>
+          <w:sz w:val="16"/>
+          <w:szCs w:val="16"/>
+        </w:rPr>
+        <w:t>item.setName(</w:t>
+      </w:r>
+      <w:r>
+        <w:rPr>
+          <w:rFonts w:ascii="Courier" w:hAnsi="Courier" w:cs="Courier"/>
+          <w:color w:val="008800"/>
+          <w:sz w:val="16"/>
+          <w:szCs w:val="16"/>
+        </w:rPr>
+        <w:t>"New Name"</w:t>
+      </w:r>
+      <w:r>
+        <w:rPr>
+          <w:rFonts w:ascii="Courier" w:hAnsi="Courier" w:cs="Courier"/>
+          <w:color w:val="4D4D4D"/>
+          <w:sz w:val="16"/>
+          <w:szCs w:val="16"/>
+        </w:rPr>
+        <w:t>);</w:t>
+      </w:r>
+    </w:p>
+    <w:p>
+      <w:pPr>
+        <w:autoSpaceDE w:val="0"/>
+        <w:autoSpaceDN w:val="0"/>
+        <w:adjustRightInd w:val="0"/>
+        <w:spacing w:after="0"/>
+        <w:rPr>
+          <w:rFonts w:ascii="Courier" w:hAnsi="Courier" w:cs="Courier"/>
+          <w:color w:val="4D4D4D"/>
+          <w:sz w:val="16"/>
+          <w:szCs w:val="16"/>
+        </w:rPr>
+      </w:pPr>
+      <w:r>
+        <w:rPr>
+          <w:rFonts w:ascii="Courier" w:hAnsi="Courier" w:cs="Courier"/>
+          <w:color w:val="4D4D4D"/>
+          <w:sz w:val="16"/>
+          <w:szCs w:val="16"/>
+        </w:rPr>
+        <w:t>em.flush();</w:t>
+      </w:r>
+      <w:r>
+        <w:rPr>
+          <w:rFonts w:ascii="Courier" w:hAnsi="Courier" w:cs="Courier"/>
+          <w:color w:val="4D4D4D"/>
+          <w:sz w:val="16"/>
+          <w:szCs w:val="16"/>
+        </w:rPr>
+        <w:t xml:space="preserve"> </w:t>
+      </w:r>
+      <w:r>
+        <w:rPr>
+          <w:rFonts w:ascii="Courier" w:hAnsi="Courier" w:cs="Courier"/>
+          <w:b/>
+          <w:bCs/>
+          <w:sz w:val="16"/>
+          <w:szCs w:val="16"/>
+          <w:highlight w:val="yellow"/>
+        </w:rPr>
+        <w:t xml:space="preserve">-&gt; </w:t>
+      </w:r>
+      <w:r>
+        <w:rPr>
+          <w:rFonts w:ascii="Humanist521BT-BoldCondensed" w:hAnsi="Humanist521BT-BoldCondensed" w:cs="Humanist521BT-BoldCondensed"/>
+          <w:b/>
+          <w:bCs/>
+          <w:sz w:val="18"/>
+          <w:szCs w:val="18"/>
+          <w:highlight w:val="yellow"/>
+        </w:rPr>
+        <w:t>No UPDATE</w:t>
+      </w:r>
+    </w:p>
+    <w:p>
+      <w:pPr>
+        <w:rPr>
+          <w:rFonts w:ascii="Courier" w:hAnsi="Courier" w:cs="Courier"/>
+          <w:color w:val="4D4D4D"/>
+          <w:sz w:val="16"/>
+          <w:szCs w:val="16"/>
+        </w:rPr>
+      </w:pPr>
+    </w:p>
+    <w:p>
+      <w:pPr>
+        <w:autoSpaceDE w:val="0"/>
+        <w:autoSpaceDN w:val="0"/>
+        <w:adjustRightInd w:val="0"/>
+        <w:spacing w:after="0"/>
+        <w:rPr>
+          <w:rFonts w:ascii="NewBaskerville-Roman" w:hAnsi="NewBaskerville-Roman" w:cs="NewBaskerville-Roman"/>
+          <w:sz w:val="20"/>
+          <w:szCs w:val="20"/>
+        </w:rPr>
+      </w:pPr>
+      <w:r>
+        <w:rPr>
+          <w:rFonts w:ascii="NewBaskerville-Roman" w:hAnsi="NewBaskerville-Roman" w:cs="NewBaskerville-Roman"/>
+          <w:sz w:val="20"/>
+          <w:szCs w:val="20"/>
+        </w:rPr>
+        <w:t xml:space="preserve">Thanks to query hints, you can also disable dirty checking for instances obtained with the </w:t>
+      </w:r>
+      <w:r>
+        <w:rPr>
+          <w:rFonts w:ascii="NewBaskerville-Roman" w:hAnsi="NewBaskerville-Roman" w:cs="NewBaskerville-Roman"/>
+          <w:sz w:val="18"/>
+          <w:szCs w:val="18"/>
+        </w:rPr>
+        <w:t xml:space="preserve">JPA </w:t>
+      </w:r>
+      <w:r>
+        <w:rPr>
+          <w:rFonts w:ascii="NewBaskerville-Roman" w:hAnsi="NewBaskerville-Roman" w:cs="NewBaskerville-Roman"/>
+          <w:sz w:val="20"/>
+          <w:szCs w:val="20"/>
+        </w:rPr>
+        <w:t xml:space="preserve">standard </w:t>
+      </w:r>
+      <w:r>
+        <w:rPr>
+          <w:rFonts w:ascii="Courier" w:hAnsi="Courier" w:cs="Courier"/>
+          <w:sz w:val="19"/>
+          <w:szCs w:val="19"/>
+        </w:rPr>
+        <w:t xml:space="preserve">javax.persistence.Query </w:t>
+      </w:r>
+      <w:r>
+        <w:rPr>
+          <w:rFonts w:ascii="NewBaskerville-Roman" w:hAnsi="NewBaskerville-Roman" w:cs="NewBaskerville-Roman"/>
+          <w:sz w:val="20"/>
+          <w:szCs w:val="20"/>
+        </w:rPr>
+        <w:t>interface:</w:t>
+      </w:r>
+    </w:p>
+    <w:p>
+      <w:pPr>
+        <w:rPr>
+          <w:rFonts w:ascii="NewBaskerville-Roman" w:hAnsi="NewBaskerville-Roman" w:cs="NewBaskerville-Roman"/>
+          <w:color w:val="4D4D4D"/>
+          <w:sz w:val="20"/>
+          <w:szCs w:val="20"/>
+        </w:rPr>
+      </w:pPr>
+    </w:p>
+    <w:p>
+      <w:pPr>
+        <w:autoSpaceDE w:val="0"/>
+        <w:autoSpaceDN w:val="0"/>
+        <w:adjustRightInd w:val="0"/>
+        <w:spacing w:after="0"/>
+        <w:rPr>
+          <w:rFonts w:ascii="Courier" w:hAnsi="Courier" w:cs="Courier"/>
+          <w:color w:val="4D4D4D"/>
+          <w:sz w:val="16"/>
+          <w:szCs w:val="16"/>
+        </w:rPr>
+      </w:pPr>
+      <w:r>
+        <w:rPr>
+          <w:rFonts w:ascii="Courier" w:hAnsi="Courier" w:cs="Courier"/>
+          <w:color w:val="650065"/>
+          <w:sz w:val="16"/>
+          <w:szCs w:val="16"/>
+        </w:rPr>
+        <w:t xml:space="preserve">Query </w:t>
+      </w:r>
+      <w:proofErr w:type="spellStart"/>
+      <w:r>
+        <w:rPr>
+          <w:rFonts w:ascii="Courier" w:hAnsi="Courier" w:cs="Courier"/>
+          <w:color w:val="4D4D4D"/>
+          <w:sz w:val="16"/>
+          <w:szCs w:val="16"/>
+        </w:rPr>
+        <w:t>query</w:t>
+      </w:r>
+      <w:proofErr w:type="spellEnd"/>
+      <w:r>
+        <w:rPr>
+          <w:rFonts w:ascii="Courier" w:hAnsi="Courier" w:cs="Courier"/>
+          <w:color w:val="4D4D4D"/>
+          <w:sz w:val="16"/>
+          <w:szCs w:val="16"/>
+        </w:rPr>
+        <w:t xml:space="preserve"> = em.createQuery(queryString).setHint(org.hibernate.annotations.</w:t>
+      </w:r>
+      <w:r>
+        <w:rPr>
+          <w:rFonts w:ascii="Courier" w:hAnsi="Courier" w:cs="Courier"/>
+          <w:color w:val="650065"/>
+          <w:sz w:val="16"/>
+          <w:szCs w:val="16"/>
+        </w:rPr>
+        <w:t>QueryHints</w:t>
+      </w:r>
+      <w:r>
+        <w:rPr>
+          <w:rFonts w:ascii="Courier" w:hAnsi="Courier" w:cs="Courier"/>
+          <w:color w:val="4D4D4D"/>
+          <w:sz w:val="16"/>
+          <w:szCs w:val="16"/>
+        </w:rPr>
+        <w:t>.READ_ONLY,true);</w:t>
+      </w:r>
+    </w:p>
+    <w:p>
+      <w:pPr>
+        <w:rPr>
+          <w:rFonts w:ascii="Courier" w:hAnsi="Courier" w:cs="Courier"/>
+          <w:color w:val="4D4D4D"/>
+          <w:sz w:val="16"/>
+          <w:szCs w:val="16"/>
+        </w:rPr>
+      </w:pPr>
+    </w:p>
+    <w:p>
+      <w:r>
+        <w:rPr>
+          <w:highlight w:val="yellow"/>
+        </w:rPr>
+        <w:t>Be careful with read-only entity instances: you can still delete them, and modifications to collections are tricky! The Hibernate manual has a long list of special cases you need to read if you use these settings with mapped collections. You’ll see more query examples in chapter 14.</w:t>
+      </w:r>
+    </w:p>
+    <w:p>
+      <w:pPr>
+        <w:autoSpaceDE w:val="0"/>
+        <w:autoSpaceDN w:val="0"/>
+        <w:adjustRightInd w:val="0"/>
+        <w:spacing w:after="0"/>
+        <w:rPr>
+          <w:rFonts w:ascii="NewBaskerville-Roman" w:hAnsi="NewBaskerville-Roman" w:cs="NewBaskerville-Roman"/>
+          <w:color w:val="4D4D4D"/>
+          <w:sz w:val="20"/>
+          <w:szCs w:val="20"/>
+        </w:rPr>
+      </w:pPr>
+    </w:p>
+    <w:p>
+      <w:r>
+        <w:t>So far, flushing and synchronization of the persistence context have occurred automatically, when the transaction commits. In some cases, you need more control over the synchronization process</w:t>
+      </w:r>
+      <w:r>
+        <w:t>:</w:t>
       </w:r>
     </w:p>
     <w:p/>
     <w:p>
-      <w:r>
-        <w:t>Another infrequently used operation is replication of an entity instance</w:t>
-      </w:r>
-      <w:r>
-        <w:t>:</w:t>
-      </w:r>
-    </w:p>
-    <w:p>
       <w:pPr>
         <w:pStyle w:val="Heading2"/>
       </w:pPr>
       <w:r>
-        <w:t>Replicating Data</w:t>
+        <w:t>Flushing The Persistence Context</w:t>
+      </w:r>
+    </w:p>
+    <w:p>
+      <w:pPr>
+        <w:pStyle w:val="Heading1"/>
+      </w:pPr>
+      <w:r>
+        <w:t>Working with Detached State</w:t>
       </w:r>
     </w:p>
     <w:p/>
+    <w:p/>
+    <w:p/>
+    <w:p/>
+    <w:p>
+      <w:pPr>
+        <w:rPr>
+          <w:b/>
+          <w:bCs/>
+        </w:rPr>
+      </w:pPr>
+      <w:r>
+        <w:rPr>
+          <w:b/>
+          <w:bCs/>
+          <w:highlight w:val="yellow"/>
+        </w:rPr>
+        <w:t>Did you understand why you can’t persist detached entities?</w:t>
+      </w:r>
+    </w:p>
     <w:sectPr>
       <w:pgSz w:w="12240" w:h="15840"/>
       <w:pgMar w:top="1440" w:right="1800" w:bottom="1440" w:left="1800" w:header="720" w:footer="720" w:gutter="0"/>
@@ -10883,6 +12797,119 @@
     </w:lvl>
   </w:abstractNum>
   <w:abstractNum w:abstractNumId="15" w15:restartNumberingAfterBreak="0">
+    <w:nsid w:val="4A5569E3"/>
+    <w:multiLevelType w:val="hybridMultilevel"/>
+    <w:tmpl w:val="EC04F278"/>
+    <w:lvl w:ilvl="0" w:tplc="04090001">
+      <w:start w:val="1"/>
+      <w:numFmt w:val="bullet"/>
+      <w:lvlText w:val=""/>
+      <w:lvlJc w:val="left"/>
+      <w:pPr>
+        <w:ind w:left="720" w:hanging="360"/>
+      </w:pPr>
+      <w:rPr>
+        <w:rFonts w:ascii="Symbol" w:hAnsi="Symbol" w:hint="default"/>
+      </w:rPr>
+    </w:lvl>
+    <w:lvl w:ilvl="1" w:tplc="04090003" w:tentative="1">
+      <w:start w:val="1"/>
+      <w:numFmt w:val="bullet"/>
+      <w:lvlText w:val="o"/>
+      <w:lvlJc w:val="left"/>
+      <w:pPr>
+        <w:ind w:left="1440" w:hanging="360"/>
+      </w:pPr>
+      <w:rPr>
+        <w:rFonts w:ascii="Courier New" w:hAnsi="Courier New" w:cs="Courier New" w:hint="default"/>
+      </w:rPr>
+    </w:lvl>
+    <w:lvl w:ilvl="2" w:tplc="04090005" w:tentative="1">
+      <w:start w:val="1"/>
+      <w:numFmt w:val="bullet"/>
+      <w:lvlText w:val=""/>
+      <w:lvlJc w:val="left"/>
+      <w:pPr>
+        <w:ind w:left="2160" w:hanging="360"/>
+      </w:pPr>
+      <w:rPr>
+        <w:rFonts w:ascii="Wingdings" w:hAnsi="Wingdings" w:hint="default"/>
+      </w:rPr>
+    </w:lvl>
+    <w:lvl w:ilvl="3" w:tplc="04090001" w:tentative="1">
+      <w:start w:val="1"/>
+      <w:numFmt w:val="bullet"/>
+      <w:lvlText w:val=""/>
+      <w:lvlJc w:val="left"/>
+      <w:pPr>
+        <w:ind w:left="2880" w:hanging="360"/>
+      </w:pPr>
+      <w:rPr>
+        <w:rFonts w:ascii="Symbol" w:hAnsi="Symbol" w:hint="default"/>
+      </w:rPr>
+    </w:lvl>
+    <w:lvl w:ilvl="4" w:tplc="04090003" w:tentative="1">
+      <w:start w:val="1"/>
+      <w:numFmt w:val="bullet"/>
+      <w:lvlText w:val="o"/>
+      <w:lvlJc w:val="left"/>
+      <w:pPr>
+        <w:ind w:left="3600" w:hanging="360"/>
+      </w:pPr>
+      <w:rPr>
+        <w:rFonts w:ascii="Courier New" w:hAnsi="Courier New" w:cs="Courier New" w:hint="default"/>
+      </w:rPr>
+    </w:lvl>
+    <w:lvl w:ilvl="5" w:tplc="04090005" w:tentative="1">
+      <w:start w:val="1"/>
+      <w:numFmt w:val="bullet"/>
+      <w:lvlText w:val=""/>
+      <w:lvlJc w:val="left"/>
+      <w:pPr>
+        <w:ind w:left="4320" w:hanging="360"/>
+      </w:pPr>
+      <w:rPr>
+        <w:rFonts w:ascii="Wingdings" w:hAnsi="Wingdings" w:hint="default"/>
+      </w:rPr>
+    </w:lvl>
+    <w:lvl w:ilvl="6" w:tplc="04090001" w:tentative="1">
+      <w:start w:val="1"/>
+      <w:numFmt w:val="bullet"/>
+      <w:lvlText w:val=""/>
+      <w:lvlJc w:val="left"/>
+      <w:pPr>
+        <w:ind w:left="5040" w:hanging="360"/>
+      </w:pPr>
+      <w:rPr>
+        <w:rFonts w:ascii="Symbol" w:hAnsi="Symbol" w:hint="default"/>
+      </w:rPr>
+    </w:lvl>
+    <w:lvl w:ilvl="7" w:tplc="04090003" w:tentative="1">
+      <w:start w:val="1"/>
+      <w:numFmt w:val="bullet"/>
+      <w:lvlText w:val="o"/>
+      <w:lvlJc w:val="left"/>
+      <w:pPr>
+        <w:ind w:left="5760" w:hanging="360"/>
+      </w:pPr>
+      <w:rPr>
+        <w:rFonts w:ascii="Courier New" w:hAnsi="Courier New" w:cs="Courier New" w:hint="default"/>
+      </w:rPr>
+    </w:lvl>
+    <w:lvl w:ilvl="8" w:tplc="04090005" w:tentative="1">
+      <w:start w:val="1"/>
+      <w:numFmt w:val="bullet"/>
+      <w:lvlText w:val=""/>
+      <w:lvlJc w:val="left"/>
+      <w:pPr>
+        <w:ind w:left="6480" w:hanging="360"/>
+      </w:pPr>
+      <w:rPr>
+        <w:rFonts w:ascii="Wingdings" w:hAnsi="Wingdings" w:hint="default"/>
+      </w:rPr>
+    </w:lvl>
+  </w:abstractNum>
+  <w:abstractNum w:abstractNumId="16" w15:restartNumberingAfterBreak="0">
     <w:nsid w:val="4D4D5786"/>
     <w:multiLevelType w:val="hybridMultilevel"/>
     <w:tmpl w:val="EDCEBBD0"/>
@@ -10995,7 +13022,7 @@
       </w:rPr>
     </w:lvl>
   </w:abstractNum>
-  <w:abstractNum w:abstractNumId="16" w15:restartNumberingAfterBreak="0">
+  <w:abstractNum w:abstractNumId="17" w15:restartNumberingAfterBreak="0">
     <w:nsid w:val="4DA60F8E"/>
     <w:multiLevelType w:val="hybridMultilevel"/>
     <w:tmpl w:val="FF4828F2"/>
@@ -11108,7 +13135,7 @@
       </w:rPr>
     </w:lvl>
   </w:abstractNum>
-  <w:abstractNum w:abstractNumId="17" w15:restartNumberingAfterBreak="0">
+  <w:abstractNum w:abstractNumId="18" w15:restartNumberingAfterBreak="0">
     <w:nsid w:val="4DB43A05"/>
     <w:multiLevelType w:val="hybridMultilevel"/>
     <w:tmpl w:val="DF100FC8"/>
@@ -11221,7 +13248,7 @@
       </w:rPr>
     </w:lvl>
   </w:abstractNum>
-  <w:abstractNum w:abstractNumId="18" w15:restartNumberingAfterBreak="0">
+  <w:abstractNum w:abstractNumId="19" w15:restartNumberingAfterBreak="0">
     <w:nsid w:val="4E0561C4"/>
     <w:multiLevelType w:val="hybridMultilevel"/>
     <w:tmpl w:val="F7FC2B68"/>
@@ -11334,7 +13361,7 @@
       </w:rPr>
     </w:lvl>
   </w:abstractNum>
-  <w:abstractNum w:abstractNumId="19" w15:restartNumberingAfterBreak="0">
+  <w:abstractNum w:abstractNumId="20" w15:restartNumberingAfterBreak="0">
     <w:nsid w:val="522103C9"/>
     <w:multiLevelType w:val="hybridMultilevel"/>
     <w:tmpl w:val="B8FC371C"/>
@@ -11447,7 +13474,7 @@
       </w:rPr>
     </w:lvl>
   </w:abstractNum>
-  <w:abstractNum w:abstractNumId="20" w15:restartNumberingAfterBreak="0">
+  <w:abstractNum w:abstractNumId="21" w15:restartNumberingAfterBreak="0">
     <w:nsid w:val="5CDE7C61"/>
     <w:multiLevelType w:val="hybridMultilevel"/>
     <w:tmpl w:val="65B8D804"/>
@@ -11560,7 +13587,7 @@
       </w:rPr>
     </w:lvl>
   </w:abstractNum>
-  <w:abstractNum w:abstractNumId="21" w15:restartNumberingAfterBreak="0">
+  <w:abstractNum w:abstractNumId="22" w15:restartNumberingAfterBreak="0">
     <w:nsid w:val="5FEF2FC5"/>
     <w:multiLevelType w:val="hybridMultilevel"/>
     <w:tmpl w:val="8946C628"/>
@@ -11673,7 +13700,7 @@
       </w:rPr>
     </w:lvl>
   </w:abstractNum>
-  <w:abstractNum w:abstractNumId="22" w15:restartNumberingAfterBreak="0">
+  <w:abstractNum w:abstractNumId="23" w15:restartNumberingAfterBreak="0">
     <w:nsid w:val="61136885"/>
     <w:multiLevelType w:val="hybridMultilevel"/>
     <w:tmpl w:val="CFDA91E2"/>
@@ -11786,7 +13813,7 @@
       </w:rPr>
     </w:lvl>
   </w:abstractNum>
-  <w:abstractNum w:abstractNumId="23" w15:restartNumberingAfterBreak="0">
+  <w:abstractNum w:abstractNumId="24" w15:restartNumberingAfterBreak="0">
     <w:nsid w:val="61647D42"/>
     <w:multiLevelType w:val="hybridMultilevel"/>
     <w:tmpl w:val="622247CE"/>
@@ -11899,7 +13926,120 @@
       </w:rPr>
     </w:lvl>
   </w:abstractNum>
-  <w:abstractNum w:abstractNumId="24" w15:restartNumberingAfterBreak="0">
+  <w:abstractNum w:abstractNumId="25" w15:restartNumberingAfterBreak="0">
+    <w:nsid w:val="711F0144"/>
+    <w:multiLevelType w:val="hybridMultilevel"/>
+    <w:tmpl w:val="839A3736"/>
+    <w:lvl w:ilvl="0" w:tplc="04090001">
+      <w:start w:val="1"/>
+      <w:numFmt w:val="bullet"/>
+      <w:lvlText w:val=""/>
+      <w:lvlJc w:val="left"/>
+      <w:pPr>
+        <w:ind w:left="720" w:hanging="360"/>
+      </w:pPr>
+      <w:rPr>
+        <w:rFonts w:ascii="Symbol" w:hAnsi="Symbol" w:hint="default"/>
+      </w:rPr>
+    </w:lvl>
+    <w:lvl w:ilvl="1" w:tplc="04090003">
+      <w:start w:val="1"/>
+      <w:numFmt w:val="bullet"/>
+      <w:lvlText w:val="o"/>
+      <w:lvlJc w:val="left"/>
+      <w:pPr>
+        <w:ind w:left="1440" w:hanging="360"/>
+      </w:pPr>
+      <w:rPr>
+        <w:rFonts w:ascii="Courier New" w:hAnsi="Courier New" w:cs="Courier New" w:hint="default"/>
+      </w:rPr>
+    </w:lvl>
+    <w:lvl w:ilvl="2" w:tplc="04090005" w:tentative="1">
+      <w:start w:val="1"/>
+      <w:numFmt w:val="bullet"/>
+      <w:lvlText w:val=""/>
+      <w:lvlJc w:val="left"/>
+      <w:pPr>
+        <w:ind w:left="2160" w:hanging="360"/>
+      </w:pPr>
+      <w:rPr>
+        <w:rFonts w:ascii="Wingdings" w:hAnsi="Wingdings" w:hint="default"/>
+      </w:rPr>
+    </w:lvl>
+    <w:lvl w:ilvl="3" w:tplc="04090001" w:tentative="1">
+      <w:start w:val="1"/>
+      <w:numFmt w:val="bullet"/>
+      <w:lvlText w:val=""/>
+      <w:lvlJc w:val="left"/>
+      <w:pPr>
+        <w:ind w:left="2880" w:hanging="360"/>
+      </w:pPr>
+      <w:rPr>
+        <w:rFonts w:ascii="Symbol" w:hAnsi="Symbol" w:hint="default"/>
+      </w:rPr>
+    </w:lvl>
+    <w:lvl w:ilvl="4" w:tplc="04090003" w:tentative="1">
+      <w:start w:val="1"/>
+      <w:numFmt w:val="bullet"/>
+      <w:lvlText w:val="o"/>
+      <w:lvlJc w:val="left"/>
+      <w:pPr>
+        <w:ind w:left="3600" w:hanging="360"/>
+      </w:pPr>
+      <w:rPr>
+        <w:rFonts w:ascii="Courier New" w:hAnsi="Courier New" w:cs="Courier New" w:hint="default"/>
+      </w:rPr>
+    </w:lvl>
+    <w:lvl w:ilvl="5" w:tplc="04090005" w:tentative="1">
+      <w:start w:val="1"/>
+      <w:numFmt w:val="bullet"/>
+      <w:lvlText w:val=""/>
+      <w:lvlJc w:val="left"/>
+      <w:pPr>
+        <w:ind w:left="4320" w:hanging="360"/>
+      </w:pPr>
+      <w:rPr>
+        <w:rFonts w:ascii="Wingdings" w:hAnsi="Wingdings" w:hint="default"/>
+      </w:rPr>
+    </w:lvl>
+    <w:lvl w:ilvl="6" w:tplc="04090001" w:tentative="1">
+      <w:start w:val="1"/>
+      <w:numFmt w:val="bullet"/>
+      <w:lvlText w:val=""/>
+      <w:lvlJc w:val="left"/>
+      <w:pPr>
+        <w:ind w:left="5040" w:hanging="360"/>
+      </w:pPr>
+      <w:rPr>
+        <w:rFonts w:ascii="Symbol" w:hAnsi="Symbol" w:hint="default"/>
+      </w:rPr>
+    </w:lvl>
+    <w:lvl w:ilvl="7" w:tplc="04090003" w:tentative="1">
+      <w:start w:val="1"/>
+      <w:numFmt w:val="bullet"/>
+      <w:lvlText w:val="o"/>
+      <w:lvlJc w:val="left"/>
+      <w:pPr>
+        <w:ind w:left="5760" w:hanging="360"/>
+      </w:pPr>
+      <w:rPr>
+        <w:rFonts w:ascii="Courier New" w:hAnsi="Courier New" w:cs="Courier New" w:hint="default"/>
+      </w:rPr>
+    </w:lvl>
+    <w:lvl w:ilvl="8" w:tplc="04090005" w:tentative="1">
+      <w:start w:val="1"/>
+      <w:numFmt w:val="bullet"/>
+      <w:lvlText w:val=""/>
+      <w:lvlJc w:val="left"/>
+      <w:pPr>
+        <w:ind w:left="6480" w:hanging="360"/>
+      </w:pPr>
+      <w:rPr>
+        <w:rFonts w:ascii="Wingdings" w:hAnsi="Wingdings" w:hint="default"/>
+      </w:rPr>
+    </w:lvl>
+  </w:abstractNum>
+  <w:abstractNum w:abstractNumId="26" w15:restartNumberingAfterBreak="0">
     <w:nsid w:val="7D725316"/>
     <w:multiLevelType w:val="hybridMultilevel"/>
     <w:tmpl w:val="165C3C96"/>
@@ -12037,13 +14177,13 @@
     <w:abstractNumId w:val="14"/>
   </w:num>
   <w:num w:numId="9">
-    <w:abstractNumId w:val="16"/>
+    <w:abstractNumId w:val="17"/>
   </w:num>
   <w:num w:numId="10">
     <w:abstractNumId w:val="7"/>
   </w:num>
   <w:num w:numId="11">
-    <w:abstractNumId w:val="23"/>
+    <w:abstractNumId w:val="24"/>
   </w:num>
   <w:num w:numId="12">
     <w:abstractNumId w:val="10"/>
@@ -12055,16 +14195,16 @@
     <w:abstractNumId w:val="11"/>
   </w:num>
   <w:num w:numId="15">
+    <w:abstractNumId w:val="21"/>
+  </w:num>
+  <w:num w:numId="16">
+    <w:abstractNumId w:val="23"/>
+  </w:num>
+  <w:num w:numId="17">
     <w:abstractNumId w:val="20"/>
   </w:num>
-  <w:num w:numId="16">
-    <w:abstractNumId w:val="22"/>
-  </w:num>
-  <w:num w:numId="17">
-    <w:abstractNumId w:val="19"/>
-  </w:num>
   <w:num w:numId="18">
-    <w:abstractNumId w:val="24"/>
+    <w:abstractNumId w:val="26"/>
   </w:num>
   <w:num w:numId="19">
     <w:abstractNumId w:val="8"/>
@@ -12073,19 +14213,25 @@
     <w:abstractNumId w:val="12"/>
   </w:num>
   <w:num w:numId="21">
-    <w:abstractNumId w:val="15"/>
+    <w:abstractNumId w:val="16"/>
   </w:num>
   <w:num w:numId="22">
-    <w:abstractNumId w:val="21"/>
+    <w:abstractNumId w:val="22"/>
   </w:num>
   <w:num w:numId="23">
-    <w:abstractNumId w:val="17"/>
+    <w:abstractNumId w:val="18"/>
   </w:num>
   <w:num w:numId="24">
     <w:abstractNumId w:val="6"/>
   </w:num>
   <w:num w:numId="25">
-    <w:abstractNumId w:val="18"/>
+    <w:abstractNumId w:val="19"/>
+  </w:num>
+  <w:num w:numId="26">
+    <w:abstractNumId w:val="15"/>
+  </w:num>
+  <w:num w:numId="27">
+    <w:abstractNumId w:val="25"/>
   </w:num>
   <w:numIdMacAtCleanup w:val="19"/>
 </w:numbering>
@@ -12712,6 +14858,7 @@
   <w:style w:type="character" w:default="1" w:styleId="DefaultParagraphFont">
     <w:name w:val="Default Paragraph Font"/>
     <w:uiPriority w:val="1"/>
+    <w:semiHidden/>
     <w:unhideWhenUsed/>
   </w:style>
   <w:style w:type="table" w:default="1" w:styleId="TableNormal">

</xml_diff>

<commit_message>
chore: learn about flushing the persistence context
</commit_message>
<xml_diff>
--- a/persistence/hibernate/persistence-life-cycle.docx
+++ b/persistence/hibernate/persistence-life-cycle.docx
@@ -8,6 +8,25 @@
       </w:pPr>
       <w:r>
         <w:t>The Persistence Life Cycle, the EntityManager Interface, and Working with Detached State</w:t>
+      </w:r>
+    </w:p>
+    <w:p>
+      <w:pPr>
+        <w:pStyle w:val="ListParagraph"/>
+        <w:jc w:val="center"/>
+        <w:rPr>
+          <w:b/>
+          <w:bCs/>
+          <w:highlight w:val="yellow"/>
+        </w:rPr>
+      </w:pPr>
+      <w:r>
+        <w:rPr>
+          <w:b/>
+          <w:bCs/>
+          <w:highlight w:val="yellow"/>
+        </w:rPr>
+        <w:t>To prevent unexpected behavior when there is a difference between hibernate and JPA, you stick with either the EntityManager API or the Session API for flushing, persisting, transactions, etc.</w:t>
       </w:r>
     </w:p>
     <w:p>
@@ -503,6 +522,7 @@
           <w:sz w:val="20"/>
           <w:szCs w:val="20"/>
         </w:rPr>
+        <w:lastRenderedPageBreak/>
         <w:t>or the creation of a reference from an already-persistent instance and enabled cascading of state for that mapped association.</w:t>
       </w:r>
     </w:p>
@@ -567,7 +587,6 @@
           <w:b/>
           <w:bCs/>
         </w:rPr>
-        <w:lastRenderedPageBreak/>
         <w:t>has a representation in the database</w:t>
       </w:r>
       <w:r>
@@ -1213,6 +1232,7 @@
         </w:numPr>
       </w:pPr>
       <w:r>
+        <w:lastRenderedPageBreak/>
         <w:t xml:space="preserve">You create a persistence context when you call </w:t>
       </w:r>
       <w:r>
@@ -1259,7 +1279,6 @@
         </w:numPr>
       </w:pPr>
       <w:r>
-        <w:lastRenderedPageBreak/>
         <w:t xml:space="preserve">In </w:t>
       </w:r>
       <w:r>
@@ -1896,6 +1915,7 @@
           <w:b/>
           <w:bCs/>
         </w:rPr>
+        <w:lastRenderedPageBreak/>
         <w:t>The persistence layer isn’t vulnerable to stack overflows in the case of circular references in an object graph.</w:t>
       </w:r>
     </w:p>
@@ -1908,7 +1928,6 @@
         </w:numPr>
       </w:pPr>
       <w:r>
-        <w:lastRenderedPageBreak/>
         <w:t>There can never be conflicting representations of the same database row at the end of a unit of work. The provider can safely write all changes made to an entity instance to the database.</w:t>
       </w:r>
     </w:p>
@@ -2707,6 +2726,7 @@
           <w:sz w:val="20"/>
           <w:szCs w:val="20"/>
         </w:rPr>
+        <w:lastRenderedPageBreak/>
         <w:t>em = JPA.createEntityManager();</w:t>
       </w:r>
     </w:p>
@@ -2741,7 +2761,6 @@
           <w:sz w:val="20"/>
           <w:szCs w:val="20"/>
         </w:rPr>
-        <w:lastRenderedPageBreak/>
         <w:t>// ...</w:t>
       </w:r>
     </w:p>
@@ -3889,7 +3908,6 @@
           <w:sz w:val="16"/>
           <w:szCs w:val="16"/>
         </w:rPr>
-        <w:lastRenderedPageBreak/>
         <w:t xml:space="preserve">Long </w:t>
       </w:r>
       <w:r>
@@ -4824,6 +4842,7 @@
     </w:p>
     <w:p>
       <w:r>
+        <w:lastRenderedPageBreak/>
         <w:t xml:space="preserve">You can get to the </w:t>
       </w:r>
       <w:r>
@@ -4854,11 +4873,7 @@
         <w:t xml:space="preserve"> </w:t>
       </w:r>
       <w:r>
-        <w:t xml:space="preserve">be assigned </w:t>
-      </w:r>
-      <w:r>
-        <w:lastRenderedPageBreak/>
-        <w:t>and available until the persistence context is flushed. Second, Hibernate</w:t>
+        <w:t>be assigned and available until the persistence context is flushed. Second, Hibernate</w:t>
       </w:r>
       <w:r>
         <w:t xml:space="preserve"> </w:t>
@@ -5725,6 +5740,7 @@
         </w:numPr>
       </w:pPr>
       <w:r>
+        <w:lastRenderedPageBreak/>
         <w:t>The entity instance is always initialized during loading</w:t>
       </w:r>
       <w:r>
@@ -5773,7 +5789,6 @@
         </w:numPr>
       </w:pPr>
       <w:r>
-        <w:lastRenderedPageBreak/>
         <w:t>(</w:t>
       </w:r>
       <w:r>
@@ -6280,17 +6295,9 @@
           <w:b/>
           <w:bCs/>
         </w:rPr>
-        <w:t xml:space="preserve">because Hibernate has to compare all instances in the persistence context with </w:t>
-      </w:r>
-      <w:proofErr w:type="gramStart"/>
-      <w:r>
-        <w:rPr>
-          <w:b/>
-          <w:bCs/>
-        </w:rPr>
-        <w:t>their</w:t>
-      </w:r>
-      <w:proofErr w:type="gramEnd"/>
+        <w:lastRenderedPageBreak/>
+        <w:t>because Hibernate has to compare all instances in the persistence context with their</w:t>
+      </w:r>
     </w:p>
     <w:p>
       <w:pPr>
@@ -6330,7 +6337,6 @@
         </w:numPr>
       </w:pPr>
       <w:r>
-        <w:lastRenderedPageBreak/>
         <w:t>You may want to customize how Hibernate detects dirty state, using an extension</w:t>
       </w:r>
     </w:p>
@@ -6758,15 +6764,7 @@
         <w:pStyle w:val="NoSpacing"/>
       </w:pPr>
       <w:r>
-        <w:t xml:space="preserve">aren’t sure you need a fully initialized </w:t>
-      </w:r>
-      <w:proofErr w:type="gramStart"/>
-      <w:r>
-        <w:t>instance,</w:t>
-      </w:r>
-      <w:proofErr w:type="gramEnd"/>
-      <w:r>
-        <w:t xml:space="preserve"> you can tell the </w:t>
+        <w:t xml:space="preserve">aren’t sure you need a fully initialized instance, you can tell the </w:t>
       </w:r>
       <w:r>
         <w:rPr>
@@ -7415,6 +7413,7 @@
           <w:sz w:val="19"/>
           <w:szCs w:val="19"/>
         </w:rPr>
+        <w:lastRenderedPageBreak/>
         <w:t>find()</w:t>
       </w:r>
       <w:r>
@@ -7555,7 +7554,6 @@
         </w:numPr>
       </w:pPr>
       <w:r>
-        <w:lastRenderedPageBreak/>
         <w:t xml:space="preserve">As soon as you call any method such as </w:t>
       </w:r>
       <w:r>
@@ -8610,7 +8608,6 @@
           <w:sz w:val="18"/>
           <w:szCs w:val="18"/>
         </w:rPr>
-        <w:lastRenderedPageBreak/>
         <w:t xml:space="preserve">I tested it once again, and </w:t>
       </w:r>
       <w:r>
@@ -9294,6 +9291,7 @@
         <w:pStyle w:val="NoSpacing"/>
       </w:pPr>
       <w:r>
+        <w:lastRenderedPageBreak/>
         <w:t xml:space="preserve">Let’s say you load an entity instance from the database and work with the data. </w:t>
       </w:r>
       <w:r>
@@ -9330,7 +9328,6 @@
         <w:pStyle w:val="Heading2"/>
       </w:pPr>
       <w:r>
-        <w:lastRenderedPageBreak/>
         <w:t>Refreshing Data</w:t>
       </w:r>
     </w:p>
@@ -9948,7 +9945,11 @@
         <w:t>and so on</w:t>
       </w:r>
       <w:r>
-        <w:t xml:space="preserve">. It’s equally important that you know some of the details of its management, and that </w:t>
+        <w:t xml:space="preserve">. It’s equally important that you know some of the </w:t>
+      </w:r>
+      <w:r>
+        <w:lastRenderedPageBreak/>
+        <w:t xml:space="preserve">details of its management, and that </w:t>
       </w:r>
       <w:r>
         <w:rPr>
@@ -10250,19 +10251,6 @@
     </w:p>
     <w:p>
       <w:pPr>
-        <w:pStyle w:val="NoSpacing"/>
-      </w:pPr>
-    </w:p>
-    <w:p>
-      <w:pPr>
-        <w:pStyle w:val="NoSpacing"/>
-      </w:pPr>
-      <w:r>
-        <w:t>…………………read till here</w:t>
-      </w:r>
-    </w:p>
-    <w:p>
-      <w:pPr>
         <w:pStyle w:val="ListParagraph"/>
         <w:autoSpaceDE w:val="0"/>
         <w:autoSpaceDN w:val="0"/>
@@ -10399,6 +10387,59 @@
     <w:p>
       <w:pPr>
         <w:pStyle w:val="NoSpacing"/>
+        <w:numPr>
+          <w:ilvl w:val="1"/>
+          <w:numId w:val="27"/>
+        </w:numPr>
+        <w:rPr>
+          <w:b/>
+          <w:bCs/>
+        </w:rPr>
+      </w:pPr>
+      <w:r>
+        <w:rPr>
+          <w:b/>
+          <w:bCs/>
+        </w:rPr>
+        <w:t>you can still delete them though</w:t>
+      </w:r>
+    </w:p>
+    <w:p>
+      <w:pPr>
+        <w:pStyle w:val="NoSpacing"/>
+        <w:numPr>
+          <w:ilvl w:val="1"/>
+          <w:numId w:val="27"/>
+        </w:numPr>
+        <w:rPr>
+          <w:b/>
+          <w:bCs/>
+        </w:rPr>
+      </w:pPr>
+      <w:r>
+        <w:rPr>
+          <w:b/>
+          <w:bCs/>
+        </w:rPr>
+        <w:t>Modifications to mapped collections are tricky, you should be careful</w:t>
+      </w:r>
+    </w:p>
+    <w:p>
+      <w:pPr>
+        <w:pStyle w:val="NoSpacing"/>
+        <w:numPr>
+          <w:ilvl w:val="1"/>
+          <w:numId w:val="27"/>
+        </w:numPr>
+        <w:rPr>
+          <w:b/>
+          <w:bCs/>
+        </w:rPr>
+      </w:pPr>
+    </w:p>
+    <w:p>
+      <w:pPr>
+        <w:pStyle w:val="NoSpacing"/>
         <w:ind w:left="1440"/>
       </w:pPr>
     </w:p>
@@ -10687,7 +10728,14 @@
         <w:pStyle w:val="NoSpacing"/>
       </w:pPr>
       <w:r>
-        <w:t>You can disable dirty checking for a single entity instance:</w:t>
+        <w:t xml:space="preserve">You can disable dirty checking for </w:t>
+      </w:r>
+      <w:r>
+        <w:rPr>
+          <w:b/>
+          <w:bCs/>
+        </w:rPr>
+        <w:t>a single entity instance:</w:t>
       </w:r>
     </w:p>
     <w:p>
@@ -10782,71 +10830,87 @@
         <w:spacing w:after="0"/>
         <w:rPr>
           <w:rFonts w:ascii="Courier" w:hAnsi="Courier" w:cs="Courier"/>
-          <w:color w:val="4D4D4D"/>
-          <w:sz w:val="16"/>
-          <w:szCs w:val="16"/>
-        </w:rPr>
-      </w:pPr>
-      <w:r>
-        <w:rPr>
-          <w:rFonts w:ascii="Courier" w:hAnsi="Courier" w:cs="Courier"/>
-          <w:color w:val="4D4D4D"/>
-          <w:sz w:val="16"/>
-          <w:szCs w:val="16"/>
+          <w:b/>
+          <w:bCs/>
+          <w:color w:val="4D4D4D"/>
+          <w:sz w:val="20"/>
+          <w:szCs w:val="20"/>
+        </w:rPr>
+      </w:pPr>
+      <w:r>
+        <w:rPr>
+          <w:rFonts w:ascii="Courier" w:hAnsi="Courier" w:cs="Courier"/>
+          <w:b/>
+          <w:bCs/>
+          <w:color w:val="4D4D4D"/>
+          <w:sz w:val="20"/>
+          <w:szCs w:val="20"/>
         </w:rPr>
         <w:t>em.unwrap(</w:t>
       </w:r>
       <w:r>
         <w:rPr>
           <w:rFonts w:ascii="Courier" w:hAnsi="Courier" w:cs="Courier"/>
+          <w:b/>
+          <w:bCs/>
           <w:color w:val="650065"/>
-          <w:sz w:val="16"/>
-          <w:szCs w:val="16"/>
+          <w:sz w:val="20"/>
+          <w:szCs w:val="20"/>
         </w:rPr>
         <w:t>Session</w:t>
       </w:r>
       <w:r>
         <w:rPr>
           <w:rFonts w:ascii="Courier" w:hAnsi="Courier" w:cs="Courier"/>
-          <w:color w:val="4D4D4D"/>
-          <w:sz w:val="16"/>
-          <w:szCs w:val="16"/>
+          <w:b/>
+          <w:bCs/>
+          <w:color w:val="4D4D4D"/>
+          <w:sz w:val="20"/>
+          <w:szCs w:val="20"/>
         </w:rPr>
         <w:t>.</w:t>
       </w:r>
       <w:r>
         <w:rPr>
           <w:rFonts w:ascii="Courier" w:hAnsi="Courier" w:cs="Courier"/>
+          <w:b/>
+          <w:bCs/>
           <w:color w:val="000088"/>
-          <w:sz w:val="16"/>
-          <w:szCs w:val="16"/>
+          <w:sz w:val="20"/>
+          <w:szCs w:val="20"/>
         </w:rPr>
         <w:t>class</w:t>
       </w:r>
       <w:r>
         <w:rPr>
           <w:rFonts w:ascii="Courier" w:hAnsi="Courier" w:cs="Courier"/>
-          <w:color w:val="4D4D4D"/>
-          <w:sz w:val="16"/>
-          <w:szCs w:val="16"/>
+          <w:b/>
+          <w:bCs/>
+          <w:color w:val="4D4D4D"/>
+          <w:sz w:val="20"/>
+          <w:szCs w:val="20"/>
         </w:rPr>
         <w:t xml:space="preserve">).setReadOnly(item, </w:t>
       </w:r>
       <w:r>
         <w:rPr>
           <w:rFonts w:ascii="Courier" w:hAnsi="Courier" w:cs="Courier"/>
+          <w:b/>
+          <w:bCs/>
           <w:color w:val="000088"/>
-          <w:sz w:val="16"/>
-          <w:szCs w:val="16"/>
+          <w:sz w:val="20"/>
+          <w:szCs w:val="20"/>
         </w:rPr>
         <w:t>true</w:t>
       </w:r>
       <w:r>
         <w:rPr>
           <w:rFonts w:ascii="Courier" w:hAnsi="Courier" w:cs="Courier"/>
-          <w:color w:val="4D4D4D"/>
-          <w:sz w:val="16"/>
-          <w:szCs w:val="16"/>
+          <w:b/>
+          <w:bCs/>
+          <w:color w:val="4D4D4D"/>
+          <w:sz w:val="20"/>
+          <w:szCs w:val="20"/>
         </w:rPr>
         <w:t>);</w:t>
       </w:r>
@@ -10967,6 +11031,8 @@
         <w:spacing w:after="0"/>
         <w:rPr>
           <w:rFonts w:ascii="NewBaskerville-Roman" w:hAnsi="NewBaskerville-Roman" w:cs="NewBaskerville-Roman"/>
+          <w:b/>
+          <w:bCs/>
           <w:sz w:val="20"/>
           <w:szCs w:val="20"/>
         </w:rPr>
@@ -10974,6 +11040,8 @@
       <w:r>
         <w:rPr>
           <w:rFonts w:ascii="NewBaskerville-Roman" w:hAnsi="NewBaskerville-Roman" w:cs="NewBaskerville-Roman"/>
+          <w:b/>
+          <w:bCs/>
           <w:sz w:val="20"/>
           <w:szCs w:val="20"/>
         </w:rPr>
@@ -10982,32 +11050,18 @@
       <w:r>
         <w:rPr>
           <w:rFonts w:ascii="Courier" w:hAnsi="Courier" w:cs="Courier"/>
+          <w:b/>
+          <w:bCs/>
           <w:sz w:val="19"/>
           <w:szCs w:val="19"/>
         </w:rPr>
-        <w:t>org.</w:t>
-      </w:r>
-      <w:proofErr w:type="gramStart"/>
-      <w:r>
-        <w:rPr>
-          <w:rFonts w:ascii="Courier" w:hAnsi="Courier" w:cs="Courier"/>
-          <w:sz w:val="19"/>
-          <w:szCs w:val="19"/>
-        </w:rPr>
-        <w:t>hibernate</w:t>
-      </w:r>
-      <w:proofErr w:type="gramEnd"/>
-      <w:r>
-        <w:rPr>
-          <w:rFonts w:ascii="Courier" w:hAnsi="Courier" w:cs="Courier"/>
-          <w:sz w:val="19"/>
-          <w:szCs w:val="19"/>
-        </w:rPr>
-        <w:t xml:space="preserve">.Query </w:t>
+        <w:t xml:space="preserve">org.hibernate.Query </w:t>
       </w:r>
       <w:r>
         <w:rPr>
           <w:rFonts w:ascii="NewBaskerville-Roman" w:hAnsi="NewBaskerville-Roman" w:cs="NewBaskerville-Roman"/>
+          <w:b/>
+          <w:bCs/>
           <w:sz w:val="20"/>
           <w:szCs w:val="20"/>
         </w:rPr>
@@ -11016,6 +11070,8 @@
       <w:r>
         <w:rPr>
           <w:rFonts w:ascii="NewBaskerville-Roman" w:hAnsi="NewBaskerville-Roman" w:cs="NewBaskerville-Roman"/>
+          <w:b/>
+          <w:bCs/>
           <w:sz w:val="20"/>
           <w:szCs w:val="20"/>
         </w:rPr>
@@ -11024,6 +11080,8 @@
       <w:r>
         <w:rPr>
           <w:rFonts w:ascii="NewBaskerville-Roman" w:hAnsi="NewBaskerville-Roman" w:cs="NewBaskerville-Roman"/>
+          <w:b/>
+          <w:bCs/>
           <w:sz w:val="20"/>
           <w:szCs w:val="20"/>
         </w:rPr>
@@ -11522,29 +11580,74 @@
     </w:p>
     <w:p>
       <w:pPr>
-        <w:rPr>
-          <w:rFonts w:ascii="Courier" w:hAnsi="Courier" w:cs="Courier"/>
-          <w:color w:val="4D4D4D"/>
-          <w:sz w:val="16"/>
-          <w:szCs w:val="16"/>
-        </w:rPr>
-      </w:pPr>
-    </w:p>
-    <w:p>
-      <w:r>
-        <w:rPr>
-          <w:highlight w:val="yellow"/>
-        </w:rPr>
-        <w:t>Be careful with read-only entity instances: you can still delete them, and modifications to collections are tricky! The Hibernate manual has a long list of special cases you need to read if you use these settings with mapped collections. You’ll see more query examples in chapter 14.</w:t>
-      </w:r>
-    </w:p>
-    <w:p>
-      <w:pPr>
         <w:autoSpaceDE w:val="0"/>
         <w:autoSpaceDN w:val="0"/>
         <w:adjustRightInd w:val="0"/>
         <w:spacing w:after="0"/>
         <w:rPr>
+          <w:rFonts w:ascii="Courier" w:hAnsi="Courier" w:cs="Courier"/>
+          <w:color w:val="4D4D4D"/>
+          <w:sz w:val="16"/>
+          <w:szCs w:val="16"/>
+        </w:rPr>
+      </w:pPr>
+    </w:p>
+    <w:p>
+      <w:pPr>
+        <w:pStyle w:val="ListParagraph"/>
+        <w:numPr>
+          <w:ilvl w:val="0"/>
+          <w:numId w:val="30"/>
+        </w:numPr>
+        <w:rPr>
+          <w:highlight w:val="yellow"/>
+        </w:rPr>
+      </w:pPr>
+      <w:r>
+        <w:rPr>
+          <w:color w:val="4D4D4D"/>
+          <w:highlight w:val="yellow"/>
+        </w:rPr>
+        <w:t>org.hibernate.annotations.</w:t>
+      </w:r>
+      <w:r>
+        <w:rPr>
+          <w:highlight w:val="yellow"/>
+        </w:rPr>
+        <w:t>QueryHints</w:t>
+      </w:r>
+      <w:r>
+        <w:rPr>
+          <w:highlight w:val="yellow"/>
+        </w:rPr>
+        <w:t xml:space="preserve"> is deprecated, use AvailableHints instead</w:t>
+      </w:r>
+    </w:p>
+    <w:p>
+      <w:pPr>
+        <w:rPr>
+          <w:rFonts w:ascii="Courier" w:hAnsi="Courier" w:cs="Courier"/>
+          <w:color w:val="4D4D4D"/>
+          <w:sz w:val="16"/>
+          <w:szCs w:val="16"/>
+        </w:rPr>
+      </w:pPr>
+    </w:p>
+    <w:p>
+      <w:r>
+        <w:rPr>
+          <w:highlight w:val="yellow"/>
+        </w:rPr>
+        <w:t>Be careful with read-only entity instances: you can still delete them, and modifications to collections are tricky! The Hibernate manual has a long list of special cases you need to read if you use these settings with mapped collections. You’ll see more query examples in chapter 14.</w:t>
+      </w:r>
+    </w:p>
+    <w:p>
+      <w:pPr>
+        <w:autoSpaceDE w:val="0"/>
+        <w:autoSpaceDN w:val="0"/>
+        <w:adjustRightInd w:val="0"/>
+        <w:spacing w:after="0"/>
+        <w:rPr>
           <w:rFonts w:ascii="NewBaskerville-Roman" w:hAnsi="NewBaskerville-Roman" w:cs="NewBaskerville-Roman"/>
           <w:color w:val="4D4D4D"/>
           <w:sz w:val="20"/>
@@ -11569,6 +11672,1394 @@
         <w:t>Flushing The Persistence Context</w:t>
       </w:r>
     </w:p>
+    <w:p/>
+    <w:p>
+      <w:r>
+        <w:rPr>
+          <w:b/>
+          <w:bCs/>
+        </w:rPr>
+        <w:t>By default</w:t>
+      </w:r>
+      <w:r>
+        <w:t xml:space="preserve">, Hibernate flushes the persistence context of an </w:t>
+      </w:r>
+      <w:r>
+        <w:rPr>
+          <w:rFonts w:ascii="Courier" w:hAnsi="Courier" w:cs="Courier"/>
+          <w:sz w:val="19"/>
+          <w:szCs w:val="19"/>
+        </w:rPr>
+        <w:t xml:space="preserve">EntityManager </w:t>
+      </w:r>
+      <w:r>
+        <w:t>and synchronizes</w:t>
+      </w:r>
+      <w:r>
+        <w:t xml:space="preserve"> </w:t>
+      </w:r>
+      <w:r>
+        <w:t>changes with the database whenever the joined transaction is committed.</w:t>
+      </w:r>
+    </w:p>
+    <w:p>
+      <w:pPr>
+        <w:pStyle w:val="NoSpacing"/>
+      </w:pPr>
+      <w:r>
+        <w:t>All the previous code examples, except some in the last section, have used that strategy.</w:t>
+      </w:r>
+    </w:p>
+    <w:p>
+      <w:pPr>
+        <w:pStyle w:val="NoSpacing"/>
+        <w:rPr>
+          <w:sz w:val="18"/>
+          <w:szCs w:val="18"/>
+        </w:rPr>
+      </w:pPr>
+    </w:p>
+    <w:p>
+      <w:pPr>
+        <w:pStyle w:val="NoSpacing"/>
+      </w:pPr>
+      <w:r>
+        <w:rPr>
+          <w:sz w:val="18"/>
+          <w:szCs w:val="18"/>
+        </w:rPr>
+        <w:t xml:space="preserve">JPA </w:t>
+      </w:r>
+      <w:r>
+        <w:t>allows implementations to synchronize the persistence context at other times,</w:t>
+      </w:r>
+      <w:r>
+        <w:t xml:space="preserve"> </w:t>
+      </w:r>
+      <w:r>
+        <w:t>if they wish</w:t>
+      </w:r>
+      <w:r>
+        <w:t>:</w:t>
+      </w:r>
+    </w:p>
+    <w:p>
+      <w:r>
+        <w:t xml:space="preserve">Hibernate, as a </w:t>
+      </w:r>
+      <w:r>
+        <w:rPr>
+          <w:sz w:val="18"/>
+          <w:szCs w:val="18"/>
+        </w:rPr>
+        <w:t xml:space="preserve">JPA </w:t>
+      </w:r>
+      <w:r>
+        <w:t>implementation, synchronizes at the following times:</w:t>
+      </w:r>
+    </w:p>
+    <w:p>
+      <w:pPr>
+        <w:pStyle w:val="NoSpacing"/>
+        <w:rPr>
+          <w:b/>
+          <w:bCs/>
+        </w:rPr>
+      </w:pPr>
+      <w:r>
+        <w:rPr>
+          <w:rFonts w:ascii="Wingdings2" w:eastAsia="Wingdings2" w:cs="Wingdings2" w:hint="eastAsia"/>
+          <w:b/>
+          <w:bCs/>
+          <w:color w:val="CDA759"/>
+          <w:sz w:val="17"/>
+          <w:szCs w:val="17"/>
+        </w:rPr>
+        <w:t></w:t>
+      </w:r>
+      <w:r>
+        <w:rPr>
+          <w:b/>
+          <w:bCs/>
+        </w:rPr>
+        <w:t xml:space="preserve">When a joined </w:t>
+      </w:r>
+      <w:r>
+        <w:rPr>
+          <w:b/>
+          <w:bCs/>
+          <w:sz w:val="18"/>
+          <w:szCs w:val="18"/>
+        </w:rPr>
+        <w:t xml:space="preserve">JTA </w:t>
+      </w:r>
+      <w:r>
+        <w:rPr>
+          <w:b/>
+          <w:bCs/>
+        </w:rPr>
+        <w:t>system transaction is committed</w:t>
+      </w:r>
+    </w:p>
+    <w:p>
+      <w:pPr>
+        <w:pStyle w:val="NoSpacing"/>
+        <w:rPr>
+          <w:b/>
+          <w:bCs/>
+        </w:rPr>
+      </w:pPr>
+      <w:r>
+        <w:rPr>
+          <w:rFonts w:ascii="Wingdings2" w:eastAsia="Wingdings2" w:cs="Wingdings2" w:hint="eastAsia"/>
+          <w:b/>
+          <w:bCs/>
+          <w:color w:val="CDA759"/>
+          <w:sz w:val="17"/>
+          <w:szCs w:val="17"/>
+        </w:rPr>
+        <w:t></w:t>
+      </w:r>
+      <w:r>
+        <w:rPr>
+          <w:rFonts w:ascii="Wingdings2" w:eastAsia="Wingdings2" w:cs="Wingdings2"/>
+          <w:b/>
+          <w:bCs/>
+          <w:color w:val="CDA759"/>
+          <w:sz w:val="17"/>
+          <w:szCs w:val="17"/>
+        </w:rPr>
+        <w:t xml:space="preserve"> </w:t>
+      </w:r>
+      <w:r>
+        <w:rPr>
+          <w:b/>
+          <w:bCs/>
+        </w:rPr>
+        <w:t xml:space="preserve">Before a </w:t>
+      </w:r>
+      <w:r>
+        <w:rPr>
+          <w:b/>
+          <w:bCs/>
+          <w:sz w:val="28"/>
+          <w:szCs w:val="28"/>
+        </w:rPr>
+        <w:t>query</w:t>
+      </w:r>
+      <w:r>
+        <w:rPr>
+          <w:b/>
+          <w:bCs/>
+        </w:rPr>
+        <w:t xml:space="preserve"> is executed—</w:t>
+      </w:r>
+      <w:r>
+        <w:rPr>
+          <w:b/>
+          <w:bCs/>
+          <w:highlight w:val="yellow"/>
+        </w:rPr>
+        <w:t xml:space="preserve">we don’t mean lookup with </w:t>
+      </w:r>
+      <w:r>
+        <w:rPr>
+          <w:rFonts w:ascii="Courier" w:hAnsi="Courier" w:cs="Courier"/>
+          <w:b/>
+          <w:bCs/>
+          <w:sz w:val="19"/>
+          <w:szCs w:val="19"/>
+          <w:highlight w:val="yellow"/>
+        </w:rPr>
+        <w:t xml:space="preserve">find() </w:t>
+      </w:r>
+      <w:r>
+        <w:rPr>
+          <w:b/>
+          <w:bCs/>
+          <w:highlight w:val="yellow"/>
+        </w:rPr>
+        <w:t>but a query</w:t>
+      </w:r>
+      <w:r>
+        <w:rPr>
+          <w:b/>
+          <w:bCs/>
+          <w:highlight w:val="yellow"/>
+        </w:rPr>
+        <w:t xml:space="preserve"> </w:t>
+      </w:r>
+      <w:r>
+        <w:rPr>
+          <w:b/>
+          <w:bCs/>
+          <w:highlight w:val="yellow"/>
+        </w:rPr>
+        <w:t xml:space="preserve">with </w:t>
+      </w:r>
+      <w:r>
+        <w:rPr>
+          <w:rFonts w:ascii="Courier" w:hAnsi="Courier" w:cs="Courier"/>
+          <w:b/>
+          <w:bCs/>
+          <w:sz w:val="19"/>
+          <w:szCs w:val="19"/>
+          <w:highlight w:val="yellow"/>
+        </w:rPr>
+        <w:t xml:space="preserve">javax.persistence.Query </w:t>
+      </w:r>
+      <w:r>
+        <w:rPr>
+          <w:b/>
+          <w:bCs/>
+          <w:highlight w:val="yellow"/>
+        </w:rPr>
+        <w:t xml:space="preserve">or the similar Hibernate </w:t>
+      </w:r>
+      <w:r>
+        <w:rPr>
+          <w:b/>
+          <w:bCs/>
+          <w:sz w:val="18"/>
+          <w:szCs w:val="18"/>
+          <w:highlight w:val="yellow"/>
+        </w:rPr>
+        <w:t>API</w:t>
+      </w:r>
+    </w:p>
+    <w:p>
+      <w:pPr>
+        <w:pStyle w:val="NoSpacing"/>
+        <w:rPr>
+          <w:b/>
+          <w:bCs/>
+        </w:rPr>
+      </w:pPr>
+      <w:r>
+        <w:rPr>
+          <w:rFonts w:ascii="Wingdings2" w:eastAsia="Wingdings2" w:cs="Wingdings2" w:hint="eastAsia"/>
+          <w:b/>
+          <w:bCs/>
+          <w:color w:val="CDA759"/>
+          <w:sz w:val="17"/>
+          <w:szCs w:val="17"/>
+        </w:rPr>
+        <w:lastRenderedPageBreak/>
+        <w:t></w:t>
+      </w:r>
+      <w:r>
+        <w:rPr>
+          <w:rFonts w:ascii="Wingdings2" w:eastAsia="Wingdings2" w:cs="Wingdings2"/>
+          <w:b/>
+          <w:bCs/>
+          <w:color w:val="CDA759"/>
+          <w:sz w:val="17"/>
+          <w:szCs w:val="17"/>
+        </w:rPr>
+        <w:t xml:space="preserve"> </w:t>
+      </w:r>
+      <w:r>
+        <w:rPr>
+          <w:b/>
+          <w:bCs/>
+        </w:rPr>
+        <w:t xml:space="preserve">When the application calls </w:t>
+      </w:r>
+      <w:r>
+        <w:rPr>
+          <w:rFonts w:ascii="Courier" w:hAnsi="Courier" w:cs="Courier"/>
+          <w:b/>
+          <w:bCs/>
+          <w:sz w:val="19"/>
+          <w:szCs w:val="19"/>
+        </w:rPr>
+        <w:t xml:space="preserve">flush() </w:t>
+      </w:r>
+      <w:r>
+        <w:rPr>
+          <w:b/>
+          <w:bCs/>
+        </w:rPr>
+        <w:t>explicitly</w:t>
+      </w:r>
+    </w:p>
+    <w:p>
+      <w:pPr>
+        <w:pStyle w:val="NoSpacing"/>
+      </w:pPr>
+    </w:p>
+    <w:p>
+      <w:pPr>
+        <w:pStyle w:val="NoSpacing"/>
+      </w:pPr>
+      <w:r>
+        <w:t xml:space="preserve">You can control this behavior with the </w:t>
+      </w:r>
+      <w:r>
+        <w:rPr>
+          <w:b/>
+          <w:bCs/>
+        </w:rPr>
+        <w:t>FlushModeType</w:t>
+      </w:r>
+      <w:r>
+        <w:t xml:space="preserve"> setting of an EntityManager:</w:t>
+      </w:r>
+    </w:p>
+    <w:p>
+      <w:pPr>
+        <w:pStyle w:val="NoSpacing"/>
+      </w:pPr>
+    </w:p>
+    <w:p>
+      <w:pPr>
+        <w:autoSpaceDE w:val="0"/>
+        <w:autoSpaceDN w:val="0"/>
+        <w:adjustRightInd w:val="0"/>
+        <w:spacing w:after="0"/>
+        <w:rPr>
+          <w:rFonts w:ascii="Courier" w:hAnsi="Courier" w:cs="Courier"/>
+          <w:color w:val="4D4D4D"/>
+          <w:sz w:val="16"/>
+          <w:szCs w:val="16"/>
+        </w:rPr>
+      </w:pPr>
+      <w:r>
+        <w:rPr>
+          <w:rFonts w:ascii="Courier" w:hAnsi="Courier" w:cs="Courier"/>
+          <w:color w:val="4D4D4D"/>
+          <w:sz w:val="16"/>
+          <w:szCs w:val="16"/>
+        </w:rPr>
+        <w:t>tx.</w:t>
+      </w:r>
+      <w:r>
+        <w:rPr>
+          <w:rFonts w:ascii="Courier" w:hAnsi="Courier" w:cs="Courier"/>
+          <w:color w:val="000088"/>
+          <w:sz w:val="16"/>
+          <w:szCs w:val="16"/>
+        </w:rPr>
+        <w:t>begin</w:t>
+      </w:r>
+      <w:r>
+        <w:rPr>
+          <w:rFonts w:ascii="Courier" w:hAnsi="Courier" w:cs="Courier"/>
+          <w:color w:val="4D4D4D"/>
+          <w:sz w:val="16"/>
+          <w:szCs w:val="16"/>
+        </w:rPr>
+        <w:t>();</w:t>
+      </w:r>
+    </w:p>
+    <w:p>
+      <w:pPr>
+        <w:autoSpaceDE w:val="0"/>
+        <w:autoSpaceDN w:val="0"/>
+        <w:adjustRightInd w:val="0"/>
+        <w:spacing w:after="0"/>
+        <w:rPr>
+          <w:rFonts w:ascii="Courier" w:hAnsi="Courier" w:cs="Courier"/>
+          <w:color w:val="4D4D4D"/>
+          <w:sz w:val="16"/>
+          <w:szCs w:val="16"/>
+        </w:rPr>
+      </w:pPr>
+      <w:r>
+        <w:rPr>
+          <w:rFonts w:ascii="Courier" w:hAnsi="Courier" w:cs="Courier"/>
+          <w:color w:val="650065"/>
+          <w:sz w:val="16"/>
+          <w:szCs w:val="16"/>
+        </w:rPr>
+        <w:t xml:space="preserve">EntityManager </w:t>
+      </w:r>
+      <w:r>
+        <w:rPr>
+          <w:rFonts w:ascii="Courier" w:hAnsi="Courier" w:cs="Courier"/>
+          <w:color w:val="4D4D4D"/>
+          <w:sz w:val="16"/>
+          <w:szCs w:val="16"/>
+        </w:rPr>
+        <w:t>em = JPA.createEntityManager();</w:t>
+      </w:r>
+    </w:p>
+    <w:p>
+      <w:pPr>
+        <w:autoSpaceDE w:val="0"/>
+        <w:autoSpaceDN w:val="0"/>
+        <w:adjustRightInd w:val="0"/>
+        <w:spacing w:after="0"/>
+        <w:rPr>
+          <w:rFonts w:ascii="Courier" w:hAnsi="Courier" w:cs="Courier"/>
+          <w:b/>
+          <w:bCs/>
+          <w:color w:val="4D4D4D"/>
+          <w:sz w:val="16"/>
+          <w:szCs w:val="16"/>
+        </w:rPr>
+      </w:pPr>
+      <w:r>
+        <w:rPr>
+          <w:rFonts w:ascii="Courier" w:hAnsi="Courier" w:cs="Courier"/>
+          <w:color w:val="650065"/>
+          <w:sz w:val="16"/>
+          <w:szCs w:val="16"/>
+        </w:rPr>
+        <w:t xml:space="preserve">Item </w:t>
+      </w:r>
+      <w:proofErr w:type="spellStart"/>
+      <w:r>
+        <w:rPr>
+          <w:rFonts w:ascii="Courier" w:hAnsi="Courier" w:cs="Courier"/>
+          <w:color w:val="4D4D4D"/>
+          <w:sz w:val="16"/>
+          <w:szCs w:val="16"/>
+        </w:rPr>
+        <w:t>item</w:t>
+      </w:r>
+      <w:proofErr w:type="spellEnd"/>
+      <w:r>
+        <w:rPr>
+          <w:rFonts w:ascii="Courier" w:hAnsi="Courier" w:cs="Courier"/>
+          <w:color w:val="4D4D4D"/>
+          <w:sz w:val="16"/>
+          <w:szCs w:val="16"/>
+        </w:rPr>
+        <w:t xml:space="preserve"> = em.find(</w:t>
+      </w:r>
+      <w:r>
+        <w:rPr>
+          <w:rFonts w:ascii="Courier" w:hAnsi="Courier" w:cs="Courier"/>
+          <w:color w:val="650065"/>
+          <w:sz w:val="16"/>
+          <w:szCs w:val="16"/>
+        </w:rPr>
+        <w:t>Item</w:t>
+      </w:r>
+      <w:r>
+        <w:rPr>
+          <w:rFonts w:ascii="Courier" w:hAnsi="Courier" w:cs="Courier"/>
+          <w:color w:val="4D4D4D"/>
+          <w:sz w:val="16"/>
+          <w:szCs w:val="16"/>
+        </w:rPr>
+        <w:t>.</w:t>
+      </w:r>
+      <w:r>
+        <w:rPr>
+          <w:rFonts w:ascii="Courier" w:hAnsi="Courier" w:cs="Courier"/>
+          <w:color w:val="000088"/>
+          <w:sz w:val="16"/>
+          <w:szCs w:val="16"/>
+        </w:rPr>
+        <w:t>class</w:t>
+      </w:r>
+      <w:r>
+        <w:rPr>
+          <w:rFonts w:ascii="Courier" w:hAnsi="Courier" w:cs="Courier"/>
+          <w:color w:val="4D4D4D"/>
+          <w:sz w:val="16"/>
+          <w:szCs w:val="16"/>
+        </w:rPr>
+        <w:t>, ITEM_ID);</w:t>
+      </w:r>
+      <w:r>
+        <w:rPr>
+          <w:rFonts w:ascii="Courier" w:hAnsi="Courier" w:cs="Courier"/>
+          <w:color w:val="4D4D4D"/>
+          <w:sz w:val="16"/>
+          <w:szCs w:val="16"/>
+        </w:rPr>
+        <w:t xml:space="preserve">            </w:t>
+      </w:r>
+    </w:p>
+    <w:p>
+      <w:pPr>
+        <w:autoSpaceDE w:val="0"/>
+        <w:autoSpaceDN w:val="0"/>
+        <w:adjustRightInd w:val="0"/>
+        <w:spacing w:after="0"/>
+        <w:rPr>
+          <w:rFonts w:ascii="Courier" w:hAnsi="Courier" w:cs="Courier"/>
+          <w:color w:val="4D4D4D"/>
+          <w:sz w:val="16"/>
+          <w:szCs w:val="16"/>
+        </w:rPr>
+      </w:pPr>
+      <w:r>
+        <w:rPr>
+          <w:rFonts w:ascii="Courier" w:hAnsi="Courier" w:cs="Courier"/>
+          <w:color w:val="4D4D4D"/>
+          <w:sz w:val="16"/>
+          <w:szCs w:val="16"/>
+        </w:rPr>
+        <w:t>item.setName(</w:t>
+      </w:r>
+      <w:r>
+        <w:rPr>
+          <w:rFonts w:ascii="Courier" w:hAnsi="Courier" w:cs="Courier"/>
+          <w:color w:val="008800"/>
+          <w:sz w:val="16"/>
+          <w:szCs w:val="16"/>
+        </w:rPr>
+        <w:t>"New Name"</w:t>
+      </w:r>
+      <w:r>
+        <w:rPr>
+          <w:rFonts w:ascii="Courier" w:hAnsi="Courier" w:cs="Courier"/>
+          <w:color w:val="4D4D4D"/>
+          <w:sz w:val="16"/>
+          <w:szCs w:val="16"/>
+        </w:rPr>
+        <w:t>);</w:t>
+      </w:r>
+    </w:p>
+    <w:p>
+      <w:pPr>
+        <w:autoSpaceDE w:val="0"/>
+        <w:autoSpaceDN w:val="0"/>
+        <w:adjustRightInd w:val="0"/>
+        <w:spacing w:after="0"/>
+        <w:rPr>
+          <w:rFonts w:ascii="Courier" w:hAnsi="Courier" w:cs="Courier"/>
+          <w:color w:val="4D4D4D"/>
+          <w:sz w:val="16"/>
+          <w:szCs w:val="16"/>
+        </w:rPr>
+      </w:pPr>
+      <w:r>
+        <w:rPr>
+          <w:rFonts w:ascii="Courier" w:hAnsi="Courier" w:cs="Courier"/>
+          <w:color w:val="4D4D4D"/>
+          <w:sz w:val="16"/>
+          <w:szCs w:val="16"/>
+        </w:rPr>
+        <w:t>em.setFlushMode(</w:t>
+      </w:r>
+      <w:r>
+        <w:rPr>
+          <w:rFonts w:ascii="Courier" w:hAnsi="Courier" w:cs="Courier"/>
+          <w:color w:val="650065"/>
+          <w:sz w:val="16"/>
+          <w:szCs w:val="16"/>
+        </w:rPr>
+        <w:t>FlushModeType</w:t>
+      </w:r>
+      <w:r>
+        <w:rPr>
+          <w:rFonts w:ascii="Courier" w:hAnsi="Courier" w:cs="Courier"/>
+          <w:color w:val="4D4D4D"/>
+          <w:sz w:val="16"/>
+          <w:szCs w:val="16"/>
+        </w:rPr>
+        <w:t>.COMMIT);</w:t>
+      </w:r>
+    </w:p>
+    <w:p>
+      <w:pPr>
+        <w:autoSpaceDE w:val="0"/>
+        <w:autoSpaceDN w:val="0"/>
+        <w:adjustRightInd w:val="0"/>
+        <w:spacing w:after="0"/>
+        <w:rPr>
+          <w:rFonts w:ascii="Courier" w:hAnsi="Courier" w:cs="Courier"/>
+          <w:color w:val="4D4D4D"/>
+          <w:sz w:val="16"/>
+          <w:szCs w:val="16"/>
+        </w:rPr>
+      </w:pPr>
+    </w:p>
+    <w:p>
+      <w:pPr>
+        <w:autoSpaceDE w:val="0"/>
+        <w:autoSpaceDN w:val="0"/>
+        <w:adjustRightInd w:val="0"/>
+        <w:spacing w:after="0"/>
+        <w:rPr>
+          <w:rFonts w:ascii="Courier" w:hAnsi="Courier" w:cs="Courier"/>
+          <w:color w:val="4D4D4D"/>
+          <w:sz w:val="16"/>
+          <w:szCs w:val="16"/>
+        </w:rPr>
+      </w:pPr>
+      <w:r>
+        <w:rPr>
+          <w:rFonts w:ascii="Courier" w:hAnsi="Courier" w:cs="Courier"/>
+          <w:color w:val="4D4D4D"/>
+          <w:sz w:val="16"/>
+          <w:szCs w:val="16"/>
+        </w:rPr>
+        <w:t>assertEquals(</w:t>
+      </w:r>
+    </w:p>
+    <w:p>
+      <w:pPr>
+        <w:autoSpaceDE w:val="0"/>
+        <w:autoSpaceDN w:val="0"/>
+        <w:adjustRightInd w:val="0"/>
+        <w:spacing w:after="0"/>
+        <w:rPr>
+          <w:rFonts w:ascii="Courier" w:hAnsi="Courier" w:cs="Courier"/>
+          <w:color w:val="4D4D4D"/>
+          <w:sz w:val="16"/>
+          <w:szCs w:val="16"/>
+        </w:rPr>
+      </w:pPr>
+      <w:r>
+        <w:rPr>
+          <w:rFonts w:ascii="Courier" w:hAnsi="Courier" w:cs="Courier"/>
+          <w:color w:val="4D4D4D"/>
+          <w:sz w:val="16"/>
+          <w:szCs w:val="16"/>
+        </w:rPr>
+        <w:t>em.createQuery(</w:t>
+      </w:r>
+      <w:r>
+        <w:rPr>
+          <w:rFonts w:ascii="Courier" w:hAnsi="Courier" w:cs="Courier"/>
+          <w:color w:val="008800"/>
+          <w:sz w:val="16"/>
+          <w:szCs w:val="16"/>
+        </w:rPr>
+        <w:t>"select i.name from Item i where i.id = :id"</w:t>
+      </w:r>
+      <w:r>
+        <w:rPr>
+          <w:rFonts w:ascii="Courier" w:hAnsi="Courier" w:cs="Courier"/>
+          <w:color w:val="4D4D4D"/>
+          <w:sz w:val="16"/>
+          <w:szCs w:val="16"/>
+        </w:rPr>
+        <w:t>)</w:t>
+      </w:r>
+    </w:p>
+    <w:p>
+      <w:pPr>
+        <w:autoSpaceDE w:val="0"/>
+        <w:autoSpaceDN w:val="0"/>
+        <w:adjustRightInd w:val="0"/>
+        <w:spacing w:after="0"/>
+        <w:rPr>
+          <w:rFonts w:ascii="Courier" w:hAnsi="Courier" w:cs="Courier"/>
+          <w:color w:val="4D4D4D"/>
+          <w:sz w:val="16"/>
+          <w:szCs w:val="16"/>
+        </w:rPr>
+      </w:pPr>
+      <w:r>
+        <w:rPr>
+          <w:rFonts w:ascii="Courier" w:hAnsi="Courier" w:cs="Courier"/>
+          <w:color w:val="4D4D4D"/>
+          <w:sz w:val="16"/>
+          <w:szCs w:val="16"/>
+        </w:rPr>
+        <w:t>.setParameter(</w:t>
+      </w:r>
+      <w:r>
+        <w:rPr>
+          <w:rFonts w:ascii="Courier" w:hAnsi="Courier" w:cs="Courier"/>
+          <w:color w:val="008800"/>
+          <w:sz w:val="16"/>
+          <w:szCs w:val="16"/>
+        </w:rPr>
+        <w:t>"id"</w:t>
+      </w:r>
+      <w:r>
+        <w:rPr>
+          <w:rFonts w:ascii="Courier" w:hAnsi="Courier" w:cs="Courier"/>
+          <w:color w:val="4D4D4D"/>
+          <w:sz w:val="16"/>
+          <w:szCs w:val="16"/>
+        </w:rPr>
+        <w:t>, ITEM_ID).getSingleResult(),</w:t>
+      </w:r>
+    </w:p>
+    <w:p>
+      <w:pPr>
+        <w:autoSpaceDE w:val="0"/>
+        <w:autoSpaceDN w:val="0"/>
+        <w:adjustRightInd w:val="0"/>
+        <w:spacing w:after="0"/>
+        <w:rPr>
+          <w:rFonts w:ascii="Courier" w:hAnsi="Courier" w:cs="Courier"/>
+          <w:color w:val="4D4D4D"/>
+          <w:sz w:val="16"/>
+          <w:szCs w:val="16"/>
+        </w:rPr>
+      </w:pPr>
+      <w:r>
+        <w:rPr>
+          <w:rFonts w:ascii="Courier" w:hAnsi="Courier" w:cs="Courier"/>
+          <w:color w:val="4D4D4D"/>
+          <w:sz w:val="16"/>
+          <w:szCs w:val="16"/>
+        </w:rPr>
+        <w:t>"Original Name"</w:t>
+      </w:r>
+    </w:p>
+    <w:p>
+      <w:pPr>
+        <w:autoSpaceDE w:val="0"/>
+        <w:autoSpaceDN w:val="0"/>
+        <w:adjustRightInd w:val="0"/>
+        <w:spacing w:after="0"/>
+        <w:rPr>
+          <w:rFonts w:ascii="Courier" w:hAnsi="Courier" w:cs="Courier"/>
+          <w:color w:val="4D4D4D"/>
+          <w:sz w:val="16"/>
+          <w:szCs w:val="16"/>
+        </w:rPr>
+      </w:pPr>
+      <w:r>
+        <w:rPr>
+          <w:rFonts w:ascii="Courier" w:hAnsi="Courier" w:cs="Courier"/>
+          <w:color w:val="4D4D4D"/>
+          <w:sz w:val="16"/>
+          <w:szCs w:val="16"/>
+        </w:rPr>
+        <w:t>);</w:t>
+      </w:r>
+    </w:p>
+    <w:p>
+      <w:pPr>
+        <w:autoSpaceDE w:val="0"/>
+        <w:autoSpaceDN w:val="0"/>
+        <w:adjustRightInd w:val="0"/>
+        <w:spacing w:after="0"/>
+        <w:rPr>
+          <w:rFonts w:ascii="Courier" w:hAnsi="Courier" w:cs="Courier"/>
+          <w:color w:val="4D4D4D"/>
+          <w:sz w:val="16"/>
+          <w:szCs w:val="16"/>
+        </w:rPr>
+      </w:pPr>
+    </w:p>
+    <w:p>
+      <w:pPr>
+        <w:autoSpaceDE w:val="0"/>
+        <w:autoSpaceDN w:val="0"/>
+        <w:adjustRightInd w:val="0"/>
+        <w:spacing w:after="0"/>
+        <w:rPr>
+          <w:rFonts w:ascii="Courier" w:hAnsi="Courier" w:cs="Courier"/>
+          <w:color w:val="4D4D4D"/>
+          <w:sz w:val="16"/>
+          <w:szCs w:val="16"/>
+        </w:rPr>
+      </w:pPr>
+      <w:r>
+        <w:rPr>
+          <w:rFonts w:ascii="Courier" w:hAnsi="Courier" w:cs="Courier"/>
+          <w:color w:val="4D4D4D"/>
+          <w:sz w:val="16"/>
+          <w:szCs w:val="16"/>
+        </w:rPr>
+        <w:t>tx.commit();</w:t>
+      </w:r>
+    </w:p>
+    <w:p>
+      <w:pPr>
+        <w:pStyle w:val="NoSpacing"/>
+        <w:rPr>
+          <w:rFonts w:ascii="Courier" w:hAnsi="Courier" w:cs="Courier"/>
+          <w:color w:val="4D4D4D"/>
+          <w:sz w:val="16"/>
+          <w:szCs w:val="16"/>
+        </w:rPr>
+      </w:pPr>
+      <w:r>
+        <w:rPr>
+          <w:rFonts w:ascii="Courier" w:hAnsi="Courier" w:cs="Courier"/>
+          <w:color w:val="4D4D4D"/>
+          <w:sz w:val="16"/>
+          <w:szCs w:val="16"/>
+        </w:rPr>
+        <w:t>em.close();</w:t>
+      </w:r>
+    </w:p>
+    <w:p>
+      <w:pPr>
+        <w:pStyle w:val="NoSpacing"/>
+        <w:rPr>
+          <w:rFonts w:ascii="Courier" w:hAnsi="Courier" w:cs="Courier"/>
+          <w:color w:val="4D4D4D"/>
+          <w:sz w:val="16"/>
+          <w:szCs w:val="16"/>
+        </w:rPr>
+      </w:pPr>
+    </w:p>
+    <w:p>
+      <w:pPr>
+        <w:pStyle w:val="NoSpacing"/>
+      </w:pPr>
+      <w:r>
+        <w:t>Here, you load an Item instance</w:t>
+      </w:r>
+      <w:r>
+        <w:t>,</w:t>
+      </w:r>
+      <w:r>
+        <w:rPr>
+          <w:rFonts w:ascii="CombiNumerals-Solid" w:hAnsi="CombiNumerals-Solid" w:cs="CombiNumerals-Solid"/>
+          <w:sz w:val="27"/>
+          <w:szCs w:val="27"/>
+        </w:rPr>
+        <w:t xml:space="preserve"> </w:t>
+      </w:r>
+      <w:r>
+        <w:t>and change its name. Then you query the database,</w:t>
+      </w:r>
+      <w:r>
+        <w:t xml:space="preserve"> </w:t>
+      </w:r>
+      <w:r>
+        <w:t>retrieving the item’s name.</w:t>
+      </w:r>
+    </w:p>
+    <w:p>
+      <w:pPr>
+        <w:pStyle w:val="NoSpacing"/>
+      </w:pPr>
+    </w:p>
+    <w:p>
+      <w:pPr>
+        <w:pStyle w:val="NoSpacing"/>
+      </w:pPr>
+      <w:r>
+        <w:t>Usually Hibernate recognizes that data has</w:t>
+      </w:r>
+      <w:r>
+        <w:t xml:space="preserve"> </w:t>
+      </w:r>
+      <w:r>
+        <w:t>changed in memory and synchronizes these modifications with the database before the</w:t>
+      </w:r>
+      <w:r>
+        <w:t xml:space="preserve"> </w:t>
+      </w:r>
+      <w:r>
+        <w:t xml:space="preserve">query. This is the behavior of </w:t>
+      </w:r>
+      <w:r>
+        <w:rPr>
+          <w:rFonts w:ascii="Courier" w:hAnsi="Courier" w:cs="Courier"/>
+          <w:sz w:val="19"/>
+          <w:szCs w:val="19"/>
+        </w:rPr>
+        <w:t>FlushModeType.AUTO</w:t>
+      </w:r>
+      <w:r>
+        <w:t xml:space="preserve">, </w:t>
+      </w:r>
+      <w:r>
+        <w:rPr>
+          <w:b/>
+          <w:bCs/>
+          <w:highlight w:val="red"/>
+        </w:rPr>
+        <w:t xml:space="preserve">the default if you join the </w:t>
+      </w:r>
+      <w:r>
+        <w:rPr>
+          <w:rFonts w:ascii="Courier" w:hAnsi="Courier" w:cs="Courier"/>
+          <w:b/>
+          <w:bCs/>
+          <w:sz w:val="19"/>
+          <w:szCs w:val="19"/>
+          <w:highlight w:val="red"/>
+        </w:rPr>
+        <w:t xml:space="preserve">Entity-Manager </w:t>
+      </w:r>
+      <w:r>
+        <w:rPr>
+          <w:b/>
+          <w:bCs/>
+          <w:highlight w:val="red"/>
+        </w:rPr>
+        <w:t>with a transaction.</w:t>
+      </w:r>
+      <w:r>
+        <w:rPr>
+          <w:b/>
+          <w:bCs/>
+        </w:rPr>
+        <w:t>???</w:t>
+      </w:r>
+    </w:p>
+    <w:p>
+      <w:pPr>
+        <w:pStyle w:val="NoSpacing"/>
+      </w:pPr>
+    </w:p>
+    <w:p>
+      <w:pPr>
+        <w:pStyle w:val="NoSpacing"/>
+      </w:pPr>
+      <w:r>
+        <w:t xml:space="preserve">With </w:t>
+      </w:r>
+      <w:r>
+        <w:rPr>
+          <w:rFonts w:ascii="Courier" w:hAnsi="Courier" w:cs="Courier"/>
+          <w:sz w:val="19"/>
+          <w:szCs w:val="19"/>
+        </w:rPr>
+        <w:t>FlushModeType.COMMIT</w:t>
+      </w:r>
+      <w:r>
+        <w:t>, you’re disabling flushing</w:t>
+      </w:r>
+      <w:r>
+        <w:t xml:space="preserve"> </w:t>
+      </w:r>
+      <w:r>
+        <w:t>before queries, so you may see different data returned by the query than what you have</w:t>
+      </w:r>
+      <w:r>
+        <w:t xml:space="preserve"> </w:t>
+      </w:r>
+      <w:r>
+        <w:t>in memory. The synchronization then occurs only when the transaction commits.</w:t>
+      </w:r>
+    </w:p>
+    <w:p>
+      <w:pPr>
+        <w:pStyle w:val="NoSpacing"/>
+      </w:pPr>
+    </w:p>
+    <w:p>
+      <w:pPr>
+        <w:pStyle w:val="NoSpacing"/>
+      </w:pPr>
+      <w:r>
+        <w:t>You can at any time, while a transaction is in progress, force dirty checking and</w:t>
+      </w:r>
+      <w:r>
+        <w:t xml:space="preserve"> </w:t>
+      </w:r>
+      <w:r>
+        <w:t>synchronization</w:t>
+      </w:r>
+      <w:r>
+        <w:t xml:space="preserve"> </w:t>
+      </w:r>
+      <w:r>
+        <w:t xml:space="preserve">with the database by calling </w:t>
+      </w:r>
+      <w:r>
+        <w:rPr>
+          <w:rFonts w:ascii="Courier" w:hAnsi="Courier" w:cs="Courier"/>
+          <w:sz w:val="19"/>
+          <w:szCs w:val="19"/>
+        </w:rPr>
+        <w:t>EntityManager#flush()</w:t>
+      </w:r>
+      <w:r>
+        <w:t>.</w:t>
+      </w:r>
+    </w:p>
+    <w:p>
+      <w:pPr>
+        <w:pStyle w:val="NoSpacing"/>
+      </w:pPr>
+    </w:p>
+    <w:p>
+      <w:pPr>
+        <w:pStyle w:val="NoSpacing"/>
+        <w:rPr>
+          <w:i/>
+          <w:iCs/>
+        </w:rPr>
+      </w:pPr>
+      <w:r>
+        <w:rPr>
+          <w:i/>
+          <w:iCs/>
+          <w:highlight w:val="darkCyan"/>
+        </w:rPr>
+        <w:t>Some notes from further testing and reading:</w:t>
+      </w:r>
+    </w:p>
+    <w:p>
+      <w:pPr>
+        <w:pStyle w:val="NoSpacing"/>
+        <w:rPr>
+          <w:i/>
+          <w:iCs/>
+        </w:rPr>
+      </w:pPr>
+    </w:p>
+    <w:p>
+      <w:pPr>
+        <w:pStyle w:val="ListParagraph"/>
+        <w:numPr>
+          <w:ilvl w:val="0"/>
+          <w:numId w:val="30"/>
+        </w:numPr>
+        <w:rPr>
+          <w:highlight w:val="yellow"/>
+        </w:rPr>
+      </w:pPr>
+      <w:r>
+        <w:rPr>
+          <w:highlight w:val="yellow"/>
+        </w:rPr>
+        <w:t xml:space="preserve">For </w:t>
+      </w:r>
+      <w:r>
+        <w:rPr>
+          <w:b/>
+          <w:bCs/>
+          <w:highlight w:val="yellow"/>
+        </w:rPr>
+        <w:t>native queries</w:t>
+      </w:r>
+      <w:r>
+        <w:rPr>
+          <w:highlight w:val="yellow"/>
+        </w:rPr>
+        <w:t xml:space="preserve"> and how hibernate deals with them in terms of flushing behavior, take a look at the documentation.</w:t>
+      </w:r>
+      <w:r>
+        <w:rPr>
+          <w:highlight w:val="yellow"/>
+        </w:rPr>
+        <w:t xml:space="preserve"> The following discussion is about JPQL, HQL queries.</w:t>
+      </w:r>
+    </w:p>
+    <w:p>
+      <w:pPr>
+        <w:rPr>
+          <w:highlight w:val="yellow"/>
+        </w:rPr>
+      </w:pPr>
+    </w:p>
+    <w:p>
+      <w:pPr>
+        <w:pStyle w:val="ListParagraph"/>
+        <w:numPr>
+          <w:ilvl w:val="0"/>
+          <w:numId w:val="30"/>
+        </w:numPr>
+        <w:rPr>
+          <w:b/>
+          <w:bCs/>
+          <w:highlight w:val="yellow"/>
+        </w:rPr>
+      </w:pPr>
+      <w:r>
+        <w:rPr>
+          <w:b/>
+          <w:bCs/>
+          <w:highlight w:val="yellow"/>
+        </w:rPr>
+        <w:t>To prevent unexpected behavior when there is a difference between hibernate and JPA, you stick with either the Entity</w:t>
+      </w:r>
+      <w:r>
+        <w:rPr>
+          <w:b/>
+          <w:bCs/>
+          <w:highlight w:val="yellow"/>
+        </w:rPr>
+        <w:t>Manager API or the Session API for flushing, persisting, transactions, etc.</w:t>
+      </w:r>
+    </w:p>
+    <w:p>
+      <w:pPr>
+        <w:pStyle w:val="NoSpacing"/>
+        <w:rPr>
+          <w:i/>
+          <w:iCs/>
+        </w:rPr>
+      </w:pPr>
+    </w:p>
+    <w:p>
+      <w:pPr>
+        <w:pStyle w:val="ListParagraph"/>
+        <w:numPr>
+          <w:ilvl w:val="0"/>
+          <w:numId w:val="30"/>
+        </w:numPr>
+      </w:pPr>
+      <w:r>
+        <w:t>Hibernate defines FlushMode for it’s internal use instead of FlushModeType from JPA:</w:t>
+      </w:r>
+    </w:p>
+    <w:p>
+      <w:pPr>
+        <w:pStyle w:val="ListParagraph"/>
+        <w:numPr>
+          <w:ilvl w:val="0"/>
+          <w:numId w:val="31"/>
+        </w:numPr>
+        <w:rPr>
+          <w:b/>
+          <w:bCs/>
+        </w:rPr>
+      </w:pPr>
+      <w:r>
+        <w:rPr>
+          <w:b/>
+          <w:bCs/>
+        </w:rPr>
+        <w:t>AUTO:</w:t>
+      </w:r>
+    </w:p>
+    <w:p>
+      <w:r>
+        <w:t>It corresponds to the AUTO flush mode from JPA and is the default mode.</w:t>
+      </w:r>
+    </w:p>
+    <w:p>
+      <w:pPr>
+        <w:rPr>
+          <w:b/>
+          <w:bCs/>
+        </w:rPr>
+      </w:pPr>
+      <w:r>
+        <w:t xml:space="preserve">I tested it on the session API, and compared to the entity manager API it works smarter and for example didn’t flush a new instance before executing </w:t>
+      </w:r>
+      <w:r>
+        <w:rPr>
+          <w:b/>
+          <w:bCs/>
+        </w:rPr>
+        <w:t>a Query that was defined b</w:t>
+      </w:r>
+      <w:r>
+        <w:rPr>
+          <w:b/>
+          <w:bCs/>
+        </w:rPr>
+        <w:t>y</w:t>
+      </w:r>
+      <w:r>
+        <w:rPr>
+          <w:b/>
+          <w:bCs/>
+        </w:rPr>
+        <w:t xml:space="preserve"> the session API</w:t>
+      </w:r>
+      <w:r>
+        <w:rPr>
+          <w:b/>
+          <w:bCs/>
+        </w:rPr>
+        <w:t>: session.createQuery().</w:t>
+      </w:r>
+    </w:p>
+    <w:p>
+      <w:r>
+        <w:lastRenderedPageBreak/>
+        <w:t>Either way, when using JPA or hibernate this mode won’t flush every change before queries or typed queries. Sometimes you persist an instance from a table and query on another table. In this scenario the persisted entity won’t be flushed before the query cause it doesn’t need to.</w:t>
+      </w:r>
+    </w:p>
+    <w:p>
+      <w:pPr>
+        <w:rPr>
+          <w:b/>
+          <w:bCs/>
+        </w:rPr>
+      </w:pPr>
+      <w:r>
+        <w:rPr>
+          <w:b/>
+          <w:bCs/>
+        </w:rPr>
+        <w:t>This mode is responsible to flush the changes that can affect the result of the queries</w:t>
+      </w:r>
+      <w:r>
+        <w:rPr>
+          <w:b/>
+          <w:bCs/>
+        </w:rPr>
+        <w:t>.</w:t>
+      </w:r>
+    </w:p>
+    <w:p>
+      <w:r>
+        <w:t>Hibernate will also flush changes when the transaction.commit is called</w:t>
+      </w:r>
+    </w:p>
+    <w:p>
+      <w:pPr>
+        <w:pStyle w:val="ListParagraph"/>
+        <w:numPr>
+          <w:ilvl w:val="0"/>
+          <w:numId w:val="31"/>
+        </w:numPr>
+        <w:rPr>
+          <w:b/>
+          <w:bCs/>
+        </w:rPr>
+      </w:pPr>
+      <w:r>
+        <w:rPr>
+          <w:b/>
+          <w:bCs/>
+        </w:rPr>
+        <w:t>C</w:t>
+      </w:r>
+      <w:r>
+        <w:rPr>
+          <w:b/>
+          <w:bCs/>
+        </w:rPr>
+        <w:t>OMMIT</w:t>
+      </w:r>
+      <w:r>
+        <w:rPr>
+          <w:b/>
+          <w:bCs/>
+        </w:rPr>
+        <w:t>:</w:t>
+      </w:r>
+    </w:p>
+    <w:p>
+      <w:pPr>
+        <w:pStyle w:val="NoSpacing"/>
+      </w:pPr>
+      <w:r>
+        <w:t xml:space="preserve">Hibernate says that in this flush mode session will </w:t>
+      </w:r>
+      <w:r>
+        <w:t xml:space="preserve">be flushed when transaction.commit is called and </w:t>
+      </w:r>
+      <w:r>
+        <w:t>never be flushed before query executions</w:t>
+      </w:r>
+      <w:r>
+        <w:t>.</w:t>
+      </w:r>
+    </w:p>
+    <w:p>
+      <w:pPr>
+        <w:pStyle w:val="NoSpacing"/>
+      </w:pPr>
+    </w:p>
+    <w:p>
+      <w:pPr>
+        <w:pStyle w:val="NoSpacing"/>
+      </w:pPr>
+      <w:r>
+        <w:t xml:space="preserve">but JPA </w:t>
+      </w:r>
+      <w:r>
+        <w:t>says that flushing occurs at transaction commit but doesn’t specify how the implementation should flush at other times.</w:t>
+      </w:r>
+    </w:p>
+    <w:p>
+      <w:pPr>
+        <w:pStyle w:val="ListParagraph"/>
+        <w:numPr>
+          <w:ilvl w:val="0"/>
+          <w:numId w:val="31"/>
+        </w:numPr>
+        <w:rPr>
+          <w:b/>
+          <w:bCs/>
+        </w:rPr>
+      </w:pPr>
+      <w:r>
+        <w:rPr>
+          <w:b/>
+          <w:bCs/>
+        </w:rPr>
+        <w:t>ALWAYS</w:t>
+      </w:r>
+      <w:r>
+        <w:rPr>
+          <w:b/>
+          <w:bCs/>
+        </w:rPr>
+        <w:t>:</w:t>
+      </w:r>
+    </w:p>
+    <w:p>
+      <w:r>
+        <w:t>This is native to Hibernate and will always flush changes before query executions as opposed to the AUTO mode that will sometimes do so before query execution.</w:t>
+      </w:r>
+    </w:p>
+    <w:p>
+      <w:r>
+        <w:t>This mode will even flush for changes in a table that doesn’t have to do anything with the queried table.</w:t>
+      </w:r>
+    </w:p>
+    <w:p>
+      <w:r>
+        <w:t>This mode is usually inefficient and unnecessary</w:t>
+      </w:r>
+    </w:p>
+    <w:p>
+      <w:pPr>
+        <w:pStyle w:val="ListParagraph"/>
+        <w:numPr>
+          <w:ilvl w:val="0"/>
+          <w:numId w:val="31"/>
+        </w:numPr>
+        <w:rPr>
+          <w:b/>
+          <w:bCs/>
+        </w:rPr>
+      </w:pPr>
+      <w:r>
+        <w:rPr>
+          <w:b/>
+          <w:bCs/>
+        </w:rPr>
+        <w:t>MANUAL</w:t>
+      </w:r>
+      <w:r>
+        <w:rPr>
+          <w:b/>
+          <w:bCs/>
+        </w:rPr>
+        <w:t>:</w:t>
+      </w:r>
+    </w:p>
+    <w:p>
+      <w:pPr>
+        <w:pStyle w:val="NoSpacing"/>
+      </w:pPr>
+      <w:r>
+        <w:t xml:space="preserve">This mode is also native to hibernate and will only flush the session when the flush method is </w:t>
+      </w:r>
+      <w:r>
+        <w:t>called explicitly.</w:t>
+      </w:r>
+    </w:p>
+    <w:p>
+      <w:pPr>
+        <w:pStyle w:val="NoSpacing"/>
+      </w:pPr>
+    </w:p>
+    <w:p>
+      <w:pPr>
+        <w:pStyle w:val="NoSpacing"/>
+      </w:pPr>
+      <w:r>
+        <w:t>This is very efficient for read-only transactions.</w:t>
+      </w:r>
+    </w:p>
+    <w:p>
+      <w:pPr>
+        <w:ind w:left="1080"/>
+      </w:pPr>
+    </w:p>
+    <w:p>
+      <w:pPr>
+        <w:ind w:left="1080"/>
+        <w:rPr>
+          <w:rFonts w:hint="cs"/>
+          <w:rtl/>
+        </w:rPr>
+      </w:pPr>
+      <w:r>
+        <w:t xml:space="preserve">  </w:t>
+      </w:r>
+    </w:p>
     <w:p>
       <w:pPr>
         <w:pStyle w:val="Heading1"/>
@@ -11577,7 +13068,43 @@
         <w:t>Working with Detached State</w:t>
       </w:r>
     </w:p>
-    <w:p/>
+    <w:p>
+      <w:pPr>
+        <w:pStyle w:val="NoSpacing"/>
+      </w:pPr>
+      <w:r>
+        <w:t xml:space="preserve">Next, we look at the </w:t>
+      </w:r>
+      <w:r>
+        <w:rPr>
+          <w:rFonts w:ascii="NewBaskerville-Italic" w:hAnsi="NewBaskerville-Italic" w:cs="NewBaskerville-Italic"/>
+          <w:i/>
+          <w:iCs/>
+        </w:rPr>
+        <w:t xml:space="preserve">detached </w:t>
+      </w:r>
+      <w:r>
+        <w:t>entity state. We already mentioned some issues you’ll</w:t>
+      </w:r>
+      <w:r>
+        <w:t xml:space="preserve"> </w:t>
+      </w:r>
+      <w:r>
+        <w:t>see when entity instances aren’t associated with a persistence context anymore, such</w:t>
+      </w:r>
+      <w:r>
+        <w:t xml:space="preserve"> </w:t>
+      </w:r>
+      <w:r>
+        <w:t>as disabled lazy initialization. Let’s explore the detached state with some examples, so</w:t>
+      </w:r>
+      <w:r>
+        <w:t xml:space="preserve"> </w:t>
+      </w:r>
+      <w:r>
+        <w:t>you know what to expect when you work with data outside of a persistence context.</w:t>
+      </w:r>
+    </w:p>
     <w:p/>
     <w:p/>
     <w:p/>
@@ -12684,6 +14211,205 @@
     </w:lvl>
   </w:abstractNum>
   <w:abstractNum w:abstractNumId="14" w15:restartNumberingAfterBreak="0">
+    <w:nsid w:val="329C36B8"/>
+    <w:multiLevelType w:val="hybridMultilevel"/>
+    <w:tmpl w:val="02BAD5E0"/>
+    <w:lvl w:ilvl="0" w:tplc="0409000F">
+      <w:start w:val="1"/>
+      <w:numFmt w:val="decimal"/>
+      <w:lvlText w:val="%1."/>
+      <w:lvlJc w:val="left"/>
+      <w:pPr>
+        <w:ind w:left="1440" w:hanging="360"/>
+      </w:pPr>
+    </w:lvl>
+    <w:lvl w:ilvl="1" w:tplc="04090019" w:tentative="1">
+      <w:start w:val="1"/>
+      <w:numFmt w:val="lowerLetter"/>
+      <w:lvlText w:val="%2."/>
+      <w:lvlJc w:val="left"/>
+      <w:pPr>
+        <w:ind w:left="2160" w:hanging="360"/>
+      </w:pPr>
+    </w:lvl>
+    <w:lvl w:ilvl="2" w:tplc="0409001B" w:tentative="1">
+      <w:start w:val="1"/>
+      <w:numFmt w:val="lowerRoman"/>
+      <w:lvlText w:val="%3."/>
+      <w:lvlJc w:val="right"/>
+      <w:pPr>
+        <w:ind w:left="2880" w:hanging="180"/>
+      </w:pPr>
+    </w:lvl>
+    <w:lvl w:ilvl="3" w:tplc="0409000F" w:tentative="1">
+      <w:start w:val="1"/>
+      <w:numFmt w:val="decimal"/>
+      <w:lvlText w:val="%4."/>
+      <w:lvlJc w:val="left"/>
+      <w:pPr>
+        <w:ind w:left="3600" w:hanging="360"/>
+      </w:pPr>
+    </w:lvl>
+    <w:lvl w:ilvl="4" w:tplc="04090019" w:tentative="1">
+      <w:start w:val="1"/>
+      <w:numFmt w:val="lowerLetter"/>
+      <w:lvlText w:val="%5."/>
+      <w:lvlJc w:val="left"/>
+      <w:pPr>
+        <w:ind w:left="4320" w:hanging="360"/>
+      </w:pPr>
+    </w:lvl>
+    <w:lvl w:ilvl="5" w:tplc="0409001B" w:tentative="1">
+      <w:start w:val="1"/>
+      <w:numFmt w:val="lowerRoman"/>
+      <w:lvlText w:val="%6."/>
+      <w:lvlJc w:val="right"/>
+      <w:pPr>
+        <w:ind w:left="5040" w:hanging="180"/>
+      </w:pPr>
+    </w:lvl>
+    <w:lvl w:ilvl="6" w:tplc="0409000F" w:tentative="1">
+      <w:start w:val="1"/>
+      <w:numFmt w:val="decimal"/>
+      <w:lvlText w:val="%7."/>
+      <w:lvlJc w:val="left"/>
+      <w:pPr>
+        <w:ind w:left="5760" w:hanging="360"/>
+      </w:pPr>
+    </w:lvl>
+    <w:lvl w:ilvl="7" w:tplc="04090019" w:tentative="1">
+      <w:start w:val="1"/>
+      <w:numFmt w:val="lowerLetter"/>
+      <w:lvlText w:val="%8."/>
+      <w:lvlJc w:val="left"/>
+      <w:pPr>
+        <w:ind w:left="6480" w:hanging="360"/>
+      </w:pPr>
+    </w:lvl>
+    <w:lvl w:ilvl="8" w:tplc="0409001B" w:tentative="1">
+      <w:start w:val="1"/>
+      <w:numFmt w:val="lowerRoman"/>
+      <w:lvlText w:val="%9."/>
+      <w:lvlJc w:val="right"/>
+      <w:pPr>
+        <w:ind w:left="7200" w:hanging="180"/>
+      </w:pPr>
+    </w:lvl>
+  </w:abstractNum>
+  <w:abstractNum w:abstractNumId="15" w15:restartNumberingAfterBreak="0">
+    <w:nsid w:val="36150365"/>
+    <w:multiLevelType w:val="hybridMultilevel"/>
+    <w:tmpl w:val="C4F6B028"/>
+    <w:lvl w:ilvl="0" w:tplc="A9C472E8">
+      <w:start w:val="1"/>
+      <w:numFmt w:val="bullet"/>
+      <w:lvlText w:val=""/>
+      <w:lvlJc w:val="left"/>
+      <w:pPr>
+        <w:ind w:left="720" w:hanging="360"/>
+      </w:pPr>
+      <w:rPr>
+        <w:rFonts w:ascii="Symbol" w:hAnsi="Symbol" w:hint="default"/>
+      </w:rPr>
+    </w:lvl>
+    <w:lvl w:ilvl="1" w:tplc="04090003" w:tentative="1">
+      <w:start w:val="1"/>
+      <w:numFmt w:val="bullet"/>
+      <w:lvlText w:val="o"/>
+      <w:lvlJc w:val="left"/>
+      <w:pPr>
+        <w:ind w:left="1440" w:hanging="360"/>
+      </w:pPr>
+      <w:rPr>
+        <w:rFonts w:ascii="Courier New" w:hAnsi="Courier New" w:cs="Courier New" w:hint="default"/>
+      </w:rPr>
+    </w:lvl>
+    <w:lvl w:ilvl="2" w:tplc="04090005" w:tentative="1">
+      <w:start w:val="1"/>
+      <w:numFmt w:val="bullet"/>
+      <w:lvlText w:val=""/>
+      <w:lvlJc w:val="left"/>
+      <w:pPr>
+        <w:ind w:left="2160" w:hanging="360"/>
+      </w:pPr>
+      <w:rPr>
+        <w:rFonts w:ascii="Wingdings" w:hAnsi="Wingdings" w:hint="default"/>
+      </w:rPr>
+    </w:lvl>
+    <w:lvl w:ilvl="3" w:tplc="04090001" w:tentative="1">
+      <w:start w:val="1"/>
+      <w:numFmt w:val="bullet"/>
+      <w:lvlText w:val=""/>
+      <w:lvlJc w:val="left"/>
+      <w:pPr>
+        <w:ind w:left="2880" w:hanging="360"/>
+      </w:pPr>
+      <w:rPr>
+        <w:rFonts w:ascii="Symbol" w:hAnsi="Symbol" w:hint="default"/>
+      </w:rPr>
+    </w:lvl>
+    <w:lvl w:ilvl="4" w:tplc="04090003" w:tentative="1">
+      <w:start w:val="1"/>
+      <w:numFmt w:val="bullet"/>
+      <w:lvlText w:val="o"/>
+      <w:lvlJc w:val="left"/>
+      <w:pPr>
+        <w:ind w:left="3600" w:hanging="360"/>
+      </w:pPr>
+      <w:rPr>
+        <w:rFonts w:ascii="Courier New" w:hAnsi="Courier New" w:cs="Courier New" w:hint="default"/>
+      </w:rPr>
+    </w:lvl>
+    <w:lvl w:ilvl="5" w:tplc="04090005" w:tentative="1">
+      <w:start w:val="1"/>
+      <w:numFmt w:val="bullet"/>
+      <w:lvlText w:val=""/>
+      <w:lvlJc w:val="left"/>
+      <w:pPr>
+        <w:ind w:left="4320" w:hanging="360"/>
+      </w:pPr>
+      <w:rPr>
+        <w:rFonts w:ascii="Wingdings" w:hAnsi="Wingdings" w:hint="default"/>
+      </w:rPr>
+    </w:lvl>
+    <w:lvl w:ilvl="6" w:tplc="04090001" w:tentative="1">
+      <w:start w:val="1"/>
+      <w:numFmt w:val="bullet"/>
+      <w:lvlText w:val=""/>
+      <w:lvlJc w:val="left"/>
+      <w:pPr>
+        <w:ind w:left="5040" w:hanging="360"/>
+      </w:pPr>
+      <w:rPr>
+        <w:rFonts w:ascii="Symbol" w:hAnsi="Symbol" w:hint="default"/>
+      </w:rPr>
+    </w:lvl>
+    <w:lvl w:ilvl="7" w:tplc="04090003" w:tentative="1">
+      <w:start w:val="1"/>
+      <w:numFmt w:val="bullet"/>
+      <w:lvlText w:val="o"/>
+      <w:lvlJc w:val="left"/>
+      <w:pPr>
+        <w:ind w:left="5760" w:hanging="360"/>
+      </w:pPr>
+      <w:rPr>
+        <w:rFonts w:ascii="Courier New" w:hAnsi="Courier New" w:cs="Courier New" w:hint="default"/>
+      </w:rPr>
+    </w:lvl>
+    <w:lvl w:ilvl="8" w:tplc="04090005" w:tentative="1">
+      <w:start w:val="1"/>
+      <w:numFmt w:val="bullet"/>
+      <w:lvlText w:val=""/>
+      <w:lvlJc w:val="left"/>
+      <w:pPr>
+        <w:ind w:left="6480" w:hanging="360"/>
+      </w:pPr>
+      <w:rPr>
+        <w:rFonts w:ascii="Wingdings" w:hAnsi="Wingdings" w:hint="default"/>
+      </w:rPr>
+    </w:lvl>
+  </w:abstractNum>
+  <w:abstractNum w:abstractNumId="16" w15:restartNumberingAfterBreak="0">
     <w:nsid w:val="3C8A2B10"/>
     <w:multiLevelType w:val="hybridMultilevel"/>
     <w:tmpl w:val="2BB2B0F0"/>
@@ -12796,7 +14522,120 @@
       </w:rPr>
     </w:lvl>
   </w:abstractNum>
-  <w:abstractNum w:abstractNumId="15" w15:restartNumberingAfterBreak="0">
+  <w:abstractNum w:abstractNumId="17" w15:restartNumberingAfterBreak="0">
+    <w:nsid w:val="3E11581B"/>
+    <w:multiLevelType w:val="hybridMultilevel"/>
+    <w:tmpl w:val="9CC478DA"/>
+    <w:lvl w:ilvl="0" w:tplc="A9C472E8">
+      <w:start w:val="1"/>
+      <w:numFmt w:val="bullet"/>
+      <w:lvlText w:val=""/>
+      <w:lvlJc w:val="left"/>
+      <w:pPr>
+        <w:ind w:left="720" w:hanging="360"/>
+      </w:pPr>
+      <w:rPr>
+        <w:rFonts w:ascii="Symbol" w:hAnsi="Symbol" w:hint="default"/>
+      </w:rPr>
+    </w:lvl>
+    <w:lvl w:ilvl="1" w:tplc="04090003" w:tentative="1">
+      <w:start w:val="1"/>
+      <w:numFmt w:val="bullet"/>
+      <w:lvlText w:val="o"/>
+      <w:lvlJc w:val="left"/>
+      <w:pPr>
+        <w:ind w:left="1440" w:hanging="360"/>
+      </w:pPr>
+      <w:rPr>
+        <w:rFonts w:ascii="Courier New" w:hAnsi="Courier New" w:cs="Courier New" w:hint="default"/>
+      </w:rPr>
+    </w:lvl>
+    <w:lvl w:ilvl="2" w:tplc="04090005" w:tentative="1">
+      <w:start w:val="1"/>
+      <w:numFmt w:val="bullet"/>
+      <w:lvlText w:val=""/>
+      <w:lvlJc w:val="left"/>
+      <w:pPr>
+        <w:ind w:left="2160" w:hanging="360"/>
+      </w:pPr>
+      <w:rPr>
+        <w:rFonts w:ascii="Wingdings" w:hAnsi="Wingdings" w:hint="default"/>
+      </w:rPr>
+    </w:lvl>
+    <w:lvl w:ilvl="3" w:tplc="04090001" w:tentative="1">
+      <w:start w:val="1"/>
+      <w:numFmt w:val="bullet"/>
+      <w:lvlText w:val=""/>
+      <w:lvlJc w:val="left"/>
+      <w:pPr>
+        <w:ind w:left="2880" w:hanging="360"/>
+      </w:pPr>
+      <w:rPr>
+        <w:rFonts w:ascii="Symbol" w:hAnsi="Symbol" w:hint="default"/>
+      </w:rPr>
+    </w:lvl>
+    <w:lvl w:ilvl="4" w:tplc="04090003" w:tentative="1">
+      <w:start w:val="1"/>
+      <w:numFmt w:val="bullet"/>
+      <w:lvlText w:val="o"/>
+      <w:lvlJc w:val="left"/>
+      <w:pPr>
+        <w:ind w:left="3600" w:hanging="360"/>
+      </w:pPr>
+      <w:rPr>
+        <w:rFonts w:ascii="Courier New" w:hAnsi="Courier New" w:cs="Courier New" w:hint="default"/>
+      </w:rPr>
+    </w:lvl>
+    <w:lvl w:ilvl="5" w:tplc="04090005" w:tentative="1">
+      <w:start w:val="1"/>
+      <w:numFmt w:val="bullet"/>
+      <w:lvlText w:val=""/>
+      <w:lvlJc w:val="left"/>
+      <w:pPr>
+        <w:ind w:left="4320" w:hanging="360"/>
+      </w:pPr>
+      <w:rPr>
+        <w:rFonts w:ascii="Wingdings" w:hAnsi="Wingdings" w:hint="default"/>
+      </w:rPr>
+    </w:lvl>
+    <w:lvl w:ilvl="6" w:tplc="04090001" w:tentative="1">
+      <w:start w:val="1"/>
+      <w:numFmt w:val="bullet"/>
+      <w:lvlText w:val=""/>
+      <w:lvlJc w:val="left"/>
+      <w:pPr>
+        <w:ind w:left="5040" w:hanging="360"/>
+      </w:pPr>
+      <w:rPr>
+        <w:rFonts w:ascii="Symbol" w:hAnsi="Symbol" w:hint="default"/>
+      </w:rPr>
+    </w:lvl>
+    <w:lvl w:ilvl="7" w:tplc="04090003" w:tentative="1">
+      <w:start w:val="1"/>
+      <w:numFmt w:val="bullet"/>
+      <w:lvlText w:val="o"/>
+      <w:lvlJc w:val="left"/>
+      <w:pPr>
+        <w:ind w:left="5760" w:hanging="360"/>
+      </w:pPr>
+      <w:rPr>
+        <w:rFonts w:ascii="Courier New" w:hAnsi="Courier New" w:cs="Courier New" w:hint="default"/>
+      </w:rPr>
+    </w:lvl>
+    <w:lvl w:ilvl="8" w:tplc="04090005" w:tentative="1">
+      <w:start w:val="1"/>
+      <w:numFmt w:val="bullet"/>
+      <w:lvlText w:val=""/>
+      <w:lvlJc w:val="left"/>
+      <w:pPr>
+        <w:ind w:left="6480" w:hanging="360"/>
+      </w:pPr>
+      <w:rPr>
+        <w:rFonts w:ascii="Wingdings" w:hAnsi="Wingdings" w:hint="default"/>
+      </w:rPr>
+    </w:lvl>
+  </w:abstractNum>
+  <w:abstractNum w:abstractNumId="18" w15:restartNumberingAfterBreak="0">
     <w:nsid w:val="4A5569E3"/>
     <w:multiLevelType w:val="hybridMultilevel"/>
     <w:tmpl w:val="EC04F278"/>
@@ -12909,7 +14748,7 @@
       </w:rPr>
     </w:lvl>
   </w:abstractNum>
-  <w:abstractNum w:abstractNumId="16" w15:restartNumberingAfterBreak="0">
+  <w:abstractNum w:abstractNumId="19" w15:restartNumberingAfterBreak="0">
     <w:nsid w:val="4D4D5786"/>
     <w:multiLevelType w:val="hybridMultilevel"/>
     <w:tmpl w:val="EDCEBBD0"/>
@@ -13022,7 +14861,7 @@
       </w:rPr>
     </w:lvl>
   </w:abstractNum>
-  <w:abstractNum w:abstractNumId="17" w15:restartNumberingAfterBreak="0">
+  <w:abstractNum w:abstractNumId="20" w15:restartNumberingAfterBreak="0">
     <w:nsid w:val="4DA60F8E"/>
     <w:multiLevelType w:val="hybridMultilevel"/>
     <w:tmpl w:val="FF4828F2"/>
@@ -13135,7 +14974,7 @@
       </w:rPr>
     </w:lvl>
   </w:abstractNum>
-  <w:abstractNum w:abstractNumId="18" w15:restartNumberingAfterBreak="0">
+  <w:abstractNum w:abstractNumId="21" w15:restartNumberingAfterBreak="0">
     <w:nsid w:val="4DB43A05"/>
     <w:multiLevelType w:val="hybridMultilevel"/>
     <w:tmpl w:val="DF100FC8"/>
@@ -13248,7 +15087,7 @@
       </w:rPr>
     </w:lvl>
   </w:abstractNum>
-  <w:abstractNum w:abstractNumId="19" w15:restartNumberingAfterBreak="0">
+  <w:abstractNum w:abstractNumId="22" w15:restartNumberingAfterBreak="0">
     <w:nsid w:val="4E0561C4"/>
     <w:multiLevelType w:val="hybridMultilevel"/>
     <w:tmpl w:val="F7FC2B68"/>
@@ -13361,7 +15200,7 @@
       </w:rPr>
     </w:lvl>
   </w:abstractNum>
-  <w:abstractNum w:abstractNumId="20" w15:restartNumberingAfterBreak="0">
+  <w:abstractNum w:abstractNumId="23" w15:restartNumberingAfterBreak="0">
     <w:nsid w:val="522103C9"/>
     <w:multiLevelType w:val="hybridMultilevel"/>
     <w:tmpl w:val="B8FC371C"/>
@@ -13474,7 +15313,7 @@
       </w:rPr>
     </w:lvl>
   </w:abstractNum>
-  <w:abstractNum w:abstractNumId="21" w15:restartNumberingAfterBreak="0">
+  <w:abstractNum w:abstractNumId="24" w15:restartNumberingAfterBreak="0">
     <w:nsid w:val="5CDE7C61"/>
     <w:multiLevelType w:val="hybridMultilevel"/>
     <w:tmpl w:val="65B8D804"/>
@@ -13587,7 +15426,120 @@
       </w:rPr>
     </w:lvl>
   </w:abstractNum>
-  <w:abstractNum w:abstractNumId="22" w15:restartNumberingAfterBreak="0">
+  <w:abstractNum w:abstractNumId="25" w15:restartNumberingAfterBreak="0">
+    <w:nsid w:val="5DCA4608"/>
+    <w:multiLevelType w:val="hybridMultilevel"/>
+    <w:tmpl w:val="595EE170"/>
+    <w:lvl w:ilvl="0" w:tplc="A9C472E8">
+      <w:start w:val="1"/>
+      <w:numFmt w:val="bullet"/>
+      <w:lvlText w:val=""/>
+      <w:lvlJc w:val="left"/>
+      <w:pPr>
+        <w:ind w:left="720" w:hanging="360"/>
+      </w:pPr>
+      <w:rPr>
+        <w:rFonts w:ascii="Symbol" w:hAnsi="Symbol" w:hint="default"/>
+      </w:rPr>
+    </w:lvl>
+    <w:lvl w:ilvl="1" w:tplc="04090003" w:tentative="1">
+      <w:start w:val="1"/>
+      <w:numFmt w:val="bullet"/>
+      <w:lvlText w:val="o"/>
+      <w:lvlJc w:val="left"/>
+      <w:pPr>
+        <w:ind w:left="1440" w:hanging="360"/>
+      </w:pPr>
+      <w:rPr>
+        <w:rFonts w:ascii="Courier New" w:hAnsi="Courier New" w:cs="Courier New" w:hint="default"/>
+      </w:rPr>
+    </w:lvl>
+    <w:lvl w:ilvl="2" w:tplc="04090005" w:tentative="1">
+      <w:start w:val="1"/>
+      <w:numFmt w:val="bullet"/>
+      <w:lvlText w:val=""/>
+      <w:lvlJc w:val="left"/>
+      <w:pPr>
+        <w:ind w:left="2160" w:hanging="360"/>
+      </w:pPr>
+      <w:rPr>
+        <w:rFonts w:ascii="Wingdings" w:hAnsi="Wingdings" w:hint="default"/>
+      </w:rPr>
+    </w:lvl>
+    <w:lvl w:ilvl="3" w:tplc="04090001" w:tentative="1">
+      <w:start w:val="1"/>
+      <w:numFmt w:val="bullet"/>
+      <w:lvlText w:val=""/>
+      <w:lvlJc w:val="left"/>
+      <w:pPr>
+        <w:ind w:left="2880" w:hanging="360"/>
+      </w:pPr>
+      <w:rPr>
+        <w:rFonts w:ascii="Symbol" w:hAnsi="Symbol" w:hint="default"/>
+      </w:rPr>
+    </w:lvl>
+    <w:lvl w:ilvl="4" w:tplc="04090003" w:tentative="1">
+      <w:start w:val="1"/>
+      <w:numFmt w:val="bullet"/>
+      <w:lvlText w:val="o"/>
+      <w:lvlJc w:val="left"/>
+      <w:pPr>
+        <w:ind w:left="3600" w:hanging="360"/>
+      </w:pPr>
+      <w:rPr>
+        <w:rFonts w:ascii="Courier New" w:hAnsi="Courier New" w:cs="Courier New" w:hint="default"/>
+      </w:rPr>
+    </w:lvl>
+    <w:lvl w:ilvl="5" w:tplc="04090005" w:tentative="1">
+      <w:start w:val="1"/>
+      <w:numFmt w:val="bullet"/>
+      <w:lvlText w:val=""/>
+      <w:lvlJc w:val="left"/>
+      <w:pPr>
+        <w:ind w:left="4320" w:hanging="360"/>
+      </w:pPr>
+      <w:rPr>
+        <w:rFonts w:ascii="Wingdings" w:hAnsi="Wingdings" w:hint="default"/>
+      </w:rPr>
+    </w:lvl>
+    <w:lvl w:ilvl="6" w:tplc="04090001" w:tentative="1">
+      <w:start w:val="1"/>
+      <w:numFmt w:val="bullet"/>
+      <w:lvlText w:val=""/>
+      <w:lvlJc w:val="left"/>
+      <w:pPr>
+        <w:ind w:left="5040" w:hanging="360"/>
+      </w:pPr>
+      <w:rPr>
+        <w:rFonts w:ascii="Symbol" w:hAnsi="Symbol" w:hint="default"/>
+      </w:rPr>
+    </w:lvl>
+    <w:lvl w:ilvl="7" w:tplc="04090003" w:tentative="1">
+      <w:start w:val="1"/>
+      <w:numFmt w:val="bullet"/>
+      <w:lvlText w:val="o"/>
+      <w:lvlJc w:val="left"/>
+      <w:pPr>
+        <w:ind w:left="5760" w:hanging="360"/>
+      </w:pPr>
+      <w:rPr>
+        <w:rFonts w:ascii="Courier New" w:hAnsi="Courier New" w:cs="Courier New" w:hint="default"/>
+      </w:rPr>
+    </w:lvl>
+    <w:lvl w:ilvl="8" w:tplc="04090005" w:tentative="1">
+      <w:start w:val="1"/>
+      <w:numFmt w:val="bullet"/>
+      <w:lvlText w:val=""/>
+      <w:lvlJc w:val="left"/>
+      <w:pPr>
+        <w:ind w:left="6480" w:hanging="360"/>
+      </w:pPr>
+      <w:rPr>
+        <w:rFonts w:ascii="Wingdings" w:hAnsi="Wingdings" w:hint="default"/>
+      </w:rPr>
+    </w:lvl>
+  </w:abstractNum>
+  <w:abstractNum w:abstractNumId="26" w15:restartNumberingAfterBreak="0">
     <w:nsid w:val="5FEF2FC5"/>
     <w:multiLevelType w:val="hybridMultilevel"/>
     <w:tmpl w:val="8946C628"/>
@@ -13700,7 +15652,7 @@
       </w:rPr>
     </w:lvl>
   </w:abstractNum>
-  <w:abstractNum w:abstractNumId="23" w15:restartNumberingAfterBreak="0">
+  <w:abstractNum w:abstractNumId="27" w15:restartNumberingAfterBreak="0">
     <w:nsid w:val="61136885"/>
     <w:multiLevelType w:val="hybridMultilevel"/>
     <w:tmpl w:val="CFDA91E2"/>
@@ -13813,7 +15765,7 @@
       </w:rPr>
     </w:lvl>
   </w:abstractNum>
-  <w:abstractNum w:abstractNumId="24" w15:restartNumberingAfterBreak="0">
+  <w:abstractNum w:abstractNumId="28" w15:restartNumberingAfterBreak="0">
     <w:nsid w:val="61647D42"/>
     <w:multiLevelType w:val="hybridMultilevel"/>
     <w:tmpl w:val="622247CE"/>
@@ -13926,7 +15878,7 @@
       </w:rPr>
     </w:lvl>
   </w:abstractNum>
-  <w:abstractNum w:abstractNumId="25" w15:restartNumberingAfterBreak="0">
+  <w:abstractNum w:abstractNumId="29" w15:restartNumberingAfterBreak="0">
     <w:nsid w:val="711F0144"/>
     <w:multiLevelType w:val="hybridMultilevel"/>
     <w:tmpl w:val="839A3736"/>
@@ -14039,7 +15991,7 @@
       </w:rPr>
     </w:lvl>
   </w:abstractNum>
-  <w:abstractNum w:abstractNumId="26" w15:restartNumberingAfterBreak="0">
+  <w:abstractNum w:abstractNumId="30" w15:restartNumberingAfterBreak="0">
     <w:nsid w:val="7D725316"/>
     <w:multiLevelType w:val="hybridMultilevel"/>
     <w:tmpl w:val="165C3C96"/>
@@ -14174,16 +16126,16 @@
     <w:abstractNumId w:val="13"/>
   </w:num>
   <w:num w:numId="8">
-    <w:abstractNumId w:val="14"/>
+    <w:abstractNumId w:val="16"/>
   </w:num>
   <w:num w:numId="9">
-    <w:abstractNumId w:val="17"/>
+    <w:abstractNumId w:val="20"/>
   </w:num>
   <w:num w:numId="10">
     <w:abstractNumId w:val="7"/>
   </w:num>
   <w:num w:numId="11">
-    <w:abstractNumId w:val="24"/>
+    <w:abstractNumId w:val="28"/>
   </w:num>
   <w:num w:numId="12">
     <w:abstractNumId w:val="10"/>
@@ -14195,16 +16147,16 @@
     <w:abstractNumId w:val="11"/>
   </w:num>
   <w:num w:numId="15">
-    <w:abstractNumId w:val="21"/>
+    <w:abstractNumId w:val="24"/>
   </w:num>
   <w:num w:numId="16">
+    <w:abstractNumId w:val="27"/>
+  </w:num>
+  <w:num w:numId="17">
     <w:abstractNumId w:val="23"/>
   </w:num>
-  <w:num w:numId="17">
-    <w:abstractNumId w:val="20"/>
-  </w:num>
   <w:num w:numId="18">
-    <w:abstractNumId w:val="26"/>
+    <w:abstractNumId w:val="30"/>
   </w:num>
   <w:num w:numId="19">
     <w:abstractNumId w:val="8"/>
@@ -14213,25 +16165,37 @@
     <w:abstractNumId w:val="12"/>
   </w:num>
   <w:num w:numId="21">
-    <w:abstractNumId w:val="16"/>
+    <w:abstractNumId w:val="19"/>
   </w:num>
   <w:num w:numId="22">
-    <w:abstractNumId w:val="22"/>
+    <w:abstractNumId w:val="26"/>
   </w:num>
   <w:num w:numId="23">
-    <w:abstractNumId w:val="18"/>
+    <w:abstractNumId w:val="21"/>
   </w:num>
   <w:num w:numId="24">
     <w:abstractNumId w:val="6"/>
   </w:num>
   <w:num w:numId="25">
-    <w:abstractNumId w:val="19"/>
+    <w:abstractNumId w:val="22"/>
   </w:num>
   <w:num w:numId="26">
+    <w:abstractNumId w:val="18"/>
+  </w:num>
+  <w:num w:numId="27">
+    <w:abstractNumId w:val="29"/>
+  </w:num>
+  <w:num w:numId="28">
+    <w:abstractNumId w:val="17"/>
+  </w:num>
+  <w:num w:numId="29">
     <w:abstractNumId w:val="15"/>
   </w:num>
-  <w:num w:numId="27">
+  <w:num w:numId="30">
     <w:abstractNumId w:val="25"/>
+  </w:num>
+  <w:num w:numId="31">
+    <w:abstractNumId w:val="14"/>
   </w:num>
   <w:numIdMacAtCleanup w:val="19"/>
 </w:numbering>

</xml_diff>

<commit_message>
chore: learn about working with entities in detached state
</commit_message>
<xml_diff>
--- a/persistence/hibernate/persistence-life-cycle.docx
+++ b/persistence/hibernate/persistence-life-cycle.docx
@@ -4730,7 +4730,104 @@
           <w:szCs w:val="19"/>
           <w:highlight w:val="yellow"/>
         </w:rPr>
-        <w:t>I think(through testing) that when your entity has an Id that you set yourself, the getIdentifier() method and hibernate in general will think of it as a detached entity. Because when I tried to persist this entity, it said that you can’t persist a detached entity.</w:t>
+        <w:t>I think(through testing) that when your entity has an</w:t>
+      </w:r>
+      <w:r>
+        <w:rPr>
+          <w:rFonts w:ascii="FranklinGothic-Book" w:hAnsi="FranklinGothic-Book" w:cs="FranklinGothic-Book"/>
+          <w:b/>
+          <w:bCs/>
+          <w:i/>
+          <w:iCs/>
+          <w:sz w:val="19"/>
+          <w:szCs w:val="19"/>
+          <w:highlight w:val="yellow"/>
+        </w:rPr>
+        <w:t xml:space="preserve"> </w:t>
+      </w:r>
+      <w:r>
+        <w:rPr>
+          <w:rFonts w:ascii="FranklinGothic-Book" w:hAnsi="FranklinGothic-Book" w:cs="FranklinGothic-Book"/>
+          <w:b/>
+          <w:bCs/>
+          <w:i/>
+          <w:iCs/>
+          <w:sz w:val="19"/>
+          <w:szCs w:val="19"/>
+          <w:highlight w:val="yellow"/>
+        </w:rPr>
+        <w:t>aut</w:t>
+      </w:r>
+      <w:r>
+        <w:rPr>
+          <w:rFonts w:ascii="FranklinGothic-Book" w:hAnsi="FranklinGothic-Book" w:cs="FranklinGothic-Book"/>
+          <w:b/>
+          <w:bCs/>
+          <w:i/>
+          <w:iCs/>
+          <w:sz w:val="19"/>
+          <w:szCs w:val="19"/>
+          <w:highlight w:val="yellow"/>
+        </w:rPr>
+        <w:t>o</w:t>
+      </w:r>
+      <w:r>
+        <w:rPr>
+          <w:rFonts w:ascii="FranklinGothic-Book" w:hAnsi="FranklinGothic-Book" w:cs="FranklinGothic-Book"/>
+          <w:b/>
+          <w:bCs/>
+          <w:i/>
+          <w:iCs/>
+          <w:sz w:val="19"/>
+          <w:szCs w:val="19"/>
+          <w:highlight w:val="yellow"/>
+        </w:rPr>
+        <w:t>-generated</w:t>
+      </w:r>
+      <w:r>
+        <w:rPr>
+          <w:rFonts w:ascii="FranklinGothic-Book" w:hAnsi="FranklinGothic-Book" w:cs="FranklinGothic-Book"/>
+          <w:b/>
+          <w:bCs/>
+          <w:i/>
+          <w:iCs/>
+          <w:sz w:val="19"/>
+          <w:szCs w:val="19"/>
+          <w:highlight w:val="yellow"/>
+        </w:rPr>
+        <w:t xml:space="preserve"> Id that you set yourself, the getIdentifier() method and hibernate in general will think of it as a detached entity. Because when I tried to persist this entity, it said that you can’t persist a detached entity.</w:t>
+      </w:r>
+    </w:p>
+    <w:p>
+      <w:pPr>
+        <w:pStyle w:val="ListParagraph"/>
+        <w:autoSpaceDE w:val="0"/>
+        <w:autoSpaceDN w:val="0"/>
+        <w:adjustRightInd w:val="0"/>
+        <w:spacing w:after="0"/>
+        <w:rPr>
+          <w:rFonts w:ascii="FranklinGothic-Book" w:hAnsi="FranklinGothic-Book" w:cs="FranklinGothic-Book"/>
+          <w:b/>
+          <w:bCs/>
+          <w:i/>
+          <w:iCs/>
+          <w:sz w:val="19"/>
+          <w:szCs w:val="19"/>
+          <w:highlight w:val="yellow"/>
+        </w:rPr>
+      </w:pPr>
+      <w:r>
+        <w:rPr>
+          <w:rFonts w:ascii="FranklinGothic-Book" w:hAnsi="FranklinGothic-Book" w:cs="FranklinGothic-Book"/>
+          <w:b/>
+          <w:bCs/>
+          <w:i/>
+          <w:iCs/>
+          <w:sz w:val="19"/>
+          <w:szCs w:val="19"/>
+          <w:highlight w:val="yellow"/>
+        </w:rPr>
+        <w:t>When it comes to entities with IDs that are not auto generated and you set an id on them before persisting them, this method will still return the id while the entity is effectively transient. Read the final note in the merging section of this document</w:t>
       </w:r>
     </w:p>
     <w:p>
@@ -4809,6 +4906,7 @@
           <w:sz w:val="19"/>
           <w:szCs w:val="19"/>
         </w:rPr>
+        <w:lastRenderedPageBreak/>
         <w:t xml:space="preserve">It’s in detached state if it’s not persistent, and </w:t>
       </w:r>
       <w:r>
@@ -4842,7 +4940,6 @@
     </w:p>
     <w:p>
       <w:r>
-        <w:lastRenderedPageBreak/>
         <w:t xml:space="preserve">You can get to the </w:t>
       </w:r>
       <w:r>
@@ -5356,7 +5453,7 @@
         <w:adjustRightInd w:val="0"/>
         <w:spacing w:after="0"/>
         <w:rPr>
-          <w:rFonts w:ascii="Humanist521BT-BoldCondensed" w:hAnsi="Humanist521BT-BoldCondensed" w:cs="Humanist521BT-BoldCondensed"/>
+          <w:rFonts w:ascii="Humanist521BT-BoldCondensed" w:hAnsi="Humanist521BT-BoldCondensed" w:cs="Humanist521BT-BoldCondensed" w:hint="eastAsia"/>
           <w:b/>
           <w:bCs/>
           <w:color w:val="666666"/>
@@ -11614,13 +11711,7 @@
         <w:rPr>
           <w:highlight w:val="yellow"/>
         </w:rPr>
-        <w:t>QueryHints</w:t>
-      </w:r>
-      <w:r>
-        <w:rPr>
-          <w:highlight w:val="yellow"/>
-        </w:rPr>
-        <w:t xml:space="preserve"> is deprecated, use AvailableHints instead</w:t>
+        <w:t>QueryHints is deprecated, use AvailableHints instead</w:t>
       </w:r>
     </w:p>
     <w:p>
@@ -11693,13 +11784,7 @@
         <w:t xml:space="preserve">EntityManager </w:t>
       </w:r>
       <w:r>
-        <w:t>and synchronizes</w:t>
-      </w:r>
-      <w:r>
-        <w:t xml:space="preserve"> </w:t>
-      </w:r>
-      <w:r>
-        <w:t>changes with the database whenever the joined transaction is committed.</w:t>
+        <w:t>and synchronizes changes with the database whenever the joined transaction is committed.</w:t>
       </w:r>
     </w:p>
     <w:p>
@@ -11944,7 +12029,6 @@
           <w:sz w:val="17"/>
           <w:szCs w:val="17"/>
         </w:rPr>
-        <w:lastRenderedPageBreak/>
         <w:t></w:t>
       </w:r>
       <w:r>
@@ -12783,7 +12867,15 @@
         </w:numPr>
       </w:pPr>
       <w:r>
-        <w:t>Hibernate defines FlushMode for it’s internal use instead of FlushModeType from JPA:</w:t>
+        <w:t xml:space="preserve">Hibernate defines FlushMode for </w:t>
+      </w:r>
+      <w:proofErr w:type="spellStart"/>
+      <w:r>
+        <w:t>it’s</w:t>
+      </w:r>
+      <w:proofErr w:type="spellEnd"/>
+      <w:r>
+        <w:t xml:space="preserve"> internal use instead of FlushModeType from JPA:</w:t>
       </w:r>
     </w:p>
     <w:p>
@@ -13052,7 +13144,6 @@
       <w:pPr>
         <w:ind w:left="1080"/>
         <w:rPr>
-          <w:rFonts w:hint="cs"/>
           <w:rtl/>
         </w:rPr>
       </w:pPr>
@@ -13106,22 +13197,3598 @@
       </w:r>
     </w:p>
     <w:p/>
+    <w:p>
+      <w:pPr>
+        <w:pStyle w:val="NoSpacing"/>
+      </w:pPr>
+      <w:r>
+        <w:t xml:space="preserve">If a reference </w:t>
+      </w:r>
+      <w:r>
+        <w:rPr>
+          <w:b/>
+          <w:bCs/>
+        </w:rPr>
+        <w:t>leaves the scope of guaranteed identity</w:t>
+      </w:r>
+      <w:r>
+        <w:t xml:space="preserve">, we call it a </w:t>
+      </w:r>
+      <w:r>
+        <w:rPr>
+          <w:rFonts w:ascii="NewBaskerville-Italic" w:hAnsi="NewBaskerville-Italic" w:cs="NewBaskerville-Italic"/>
+          <w:i/>
+          <w:iCs/>
+        </w:rPr>
+        <w:t xml:space="preserve">reference </w:t>
+      </w:r>
+      <w:r>
+        <w:t xml:space="preserve">to a </w:t>
+      </w:r>
+      <w:r>
+        <w:rPr>
+          <w:rFonts w:ascii="NewBaskerville-Italic" w:hAnsi="NewBaskerville-Italic" w:cs="NewBaskerville-Italic"/>
+          <w:i/>
+          <w:iCs/>
+        </w:rPr>
+        <w:t>detached entity instance</w:t>
+      </w:r>
+      <w:r>
+        <w:t>. When the persistence context is closed, it no longer provides an</w:t>
+      </w:r>
+      <w:r>
+        <w:rPr>
+          <w:rFonts w:ascii="NewBaskerville-Italic" w:hAnsi="NewBaskerville-Italic" w:cs="NewBaskerville-Italic"/>
+          <w:i/>
+          <w:iCs/>
+        </w:rPr>
+        <w:t xml:space="preserve"> </w:t>
+      </w:r>
+      <w:r>
+        <w:t xml:space="preserve">identity-mapping service. </w:t>
+      </w:r>
+      <w:r>
+        <w:rPr>
+          <w:b/>
+          <w:bCs/>
+        </w:rPr>
+        <w:t>You’ll run into aliasing problems when you work with</w:t>
+      </w:r>
+      <w:r>
+        <w:rPr>
+          <w:rFonts w:ascii="NewBaskerville-Italic" w:hAnsi="NewBaskerville-Italic" w:cs="NewBaskerville-Italic"/>
+          <w:b/>
+          <w:bCs/>
+          <w:i/>
+          <w:iCs/>
+        </w:rPr>
+        <w:t xml:space="preserve"> </w:t>
+      </w:r>
+      <w:r>
+        <w:rPr>
+          <w:b/>
+          <w:bCs/>
+        </w:rPr>
+        <w:t>detached entity</w:t>
+      </w:r>
+      <w:r>
+        <w:t xml:space="preserve"> instances, so make sure you understand how to handle the identity of</w:t>
+      </w:r>
+      <w:r>
+        <w:rPr>
+          <w:rFonts w:ascii="NewBaskerville-Italic" w:hAnsi="NewBaskerville-Italic" w:cs="NewBaskerville-Italic"/>
+          <w:i/>
+          <w:iCs/>
+        </w:rPr>
+        <w:t xml:space="preserve"> </w:t>
+      </w:r>
+      <w:r>
+        <w:t>detached instances.</w:t>
+      </w:r>
+    </w:p>
+    <w:p>
+      <w:pPr>
+        <w:pStyle w:val="NoSpacing"/>
+      </w:pPr>
+    </w:p>
+    <w:p>
+      <w:pPr>
+        <w:pStyle w:val="Heading2"/>
+      </w:pPr>
+      <w:r>
+        <w:lastRenderedPageBreak/>
+        <w:t>The Identity of Detached Entities</w:t>
+      </w:r>
+    </w:p>
+    <w:p>
+      <w:pPr>
+        <w:pStyle w:val="NoSpacing"/>
+      </w:pPr>
+      <w:r>
+        <w:t xml:space="preserve">If you look up data using the same database identifier value in the same persistence context, the result is two references to the same in-memory instance on the </w:t>
+      </w:r>
+      <w:r>
+        <w:rPr>
+          <w:sz w:val="18"/>
+          <w:szCs w:val="18"/>
+        </w:rPr>
+        <w:t xml:space="preserve">JVM </w:t>
+      </w:r>
+      <w:r>
+        <w:t>heap.</w:t>
+      </w:r>
+    </w:p>
+    <w:p>
+      <w:pPr>
+        <w:pStyle w:val="NoSpacing"/>
+      </w:pPr>
+    </w:p>
+    <w:p>
+      <w:pPr>
+        <w:pStyle w:val="NoSpacing"/>
+      </w:pPr>
+      <w:r>
+        <w:t>Suppose the equals method has not been overwritten:</w:t>
+      </w:r>
+    </w:p>
+    <w:p>
+      <w:pPr>
+        <w:autoSpaceDE w:val="0"/>
+        <w:autoSpaceDN w:val="0"/>
+        <w:adjustRightInd w:val="0"/>
+        <w:spacing w:after="0"/>
+        <w:rPr>
+          <w:rFonts w:ascii="Courier" w:hAnsi="Courier" w:cs="Courier"/>
+          <w:color w:val="650065"/>
+          <w:sz w:val="16"/>
+          <w:szCs w:val="16"/>
+        </w:rPr>
+      </w:pPr>
+    </w:p>
+    <w:p>
+      <w:pPr>
+        <w:jc w:val="center"/>
+      </w:pPr>
+      <w:r>
+        <w:rPr>
+          <w:noProof/>
+        </w:rPr>
+        <w:drawing>
+          <wp:inline distT="0" distB="0" distL="0" distR="0" wp14:anchorId="1D2B763B" wp14:editId="2D558ACB">
+            <wp:extent cx="3124172" cy="2182219"/>
+            <wp:effectExtent l="0" t="0" r="635" b="8890"/>
+            <wp:docPr id="5" name="Picture 5"/>
+            <wp:cNvGraphicFramePr>
+              <a:graphicFrameLocks xmlns:a="http://schemas.openxmlformats.org/drawingml/2006/main" noChangeAspect="1"/>
+            </wp:cNvGraphicFramePr>
+            <a:graphic xmlns:a="http://schemas.openxmlformats.org/drawingml/2006/main">
+              <a:graphicData uri="http://schemas.openxmlformats.org/drawingml/2006/picture">
+                <pic:pic xmlns:pic="http://schemas.openxmlformats.org/drawingml/2006/picture">
+                  <pic:nvPicPr>
+                    <pic:cNvPr id="1" name=""/>
+                    <pic:cNvPicPr/>
+                  </pic:nvPicPr>
+                  <pic:blipFill>
+                    <a:blip r:embed="rId12"/>
+                    <a:stretch>
+                      <a:fillRect/>
+                    </a:stretch>
+                  </pic:blipFill>
+                  <pic:spPr>
+                    <a:xfrm>
+                      <a:off x="0" y="0"/>
+                      <a:ext cx="3152943" cy="2202315"/>
+                    </a:xfrm>
+                    <a:prstGeom prst="rect">
+                      <a:avLst/>
+                    </a:prstGeom>
+                  </pic:spPr>
+                </pic:pic>
+              </a:graphicData>
+            </a:graphic>
+          </wp:inline>
+        </w:drawing>
+      </w:r>
+    </w:p>
+    <w:p>
+      <w:pPr>
+        <w:rPr>
+          <w:b/>
+          <w:bCs/>
+          <w:highlight w:val="yellow"/>
+        </w:rPr>
+      </w:pPr>
+    </w:p>
+    <w:p>
+      <w:pPr>
+        <w:rPr>
+          <w:rFonts w:ascii="NewBaskerville-Roman" w:hAnsi="NewBaskerville-Roman" w:cs="NewBaskerville-Roman"/>
+          <w:color w:val="4D4D4D"/>
+          <w:sz w:val="20"/>
+          <w:szCs w:val="20"/>
+        </w:rPr>
+      </w:pPr>
+      <w:r>
+        <w:rPr>
+          <w:rFonts w:ascii="NewBaskerville-Roman" w:hAnsi="NewBaskerville-Roman" w:cs="NewBaskerville-Roman"/>
+          <w:color w:val="4D4D4D"/>
+          <w:sz w:val="20"/>
+          <w:szCs w:val="20"/>
+        </w:rPr>
+        <w:t xml:space="preserve">References </w:t>
+      </w:r>
+      <w:r>
+        <w:rPr>
+          <w:rFonts w:ascii="Courier" w:hAnsi="Courier" w:cs="Courier"/>
+          <w:color w:val="4D4D4D"/>
+          <w:sz w:val="19"/>
+          <w:szCs w:val="19"/>
+        </w:rPr>
+        <w:t xml:space="preserve">a </w:t>
+      </w:r>
+      <w:r>
+        <w:rPr>
+          <w:rFonts w:ascii="NewBaskerville-Roman" w:hAnsi="NewBaskerville-Roman" w:cs="NewBaskerville-Roman"/>
+          <w:color w:val="4D4D4D"/>
+          <w:sz w:val="20"/>
+          <w:szCs w:val="20"/>
+        </w:rPr>
+        <w:t xml:space="preserve">and </w:t>
+      </w:r>
+      <w:r>
+        <w:rPr>
+          <w:rFonts w:ascii="Courier" w:hAnsi="Courier" w:cs="Courier"/>
+          <w:color w:val="4D4D4D"/>
+          <w:sz w:val="19"/>
+          <w:szCs w:val="19"/>
+        </w:rPr>
+        <w:t xml:space="preserve">b </w:t>
+      </w:r>
+      <w:r>
+        <w:rPr>
+          <w:rFonts w:ascii="NewBaskerville-Roman" w:hAnsi="NewBaskerville-Roman" w:cs="NewBaskerville-Roman"/>
+          <w:color w:val="4D4D4D"/>
+          <w:sz w:val="20"/>
+          <w:szCs w:val="20"/>
+        </w:rPr>
+        <w:t>are in detached state when the first persistence context is closed.</w:t>
+      </w:r>
+      <w:r>
+        <w:rPr>
+          <w:rFonts w:ascii="NewBaskerville-Roman" w:hAnsi="NewBaskerville-Roman" w:cs="NewBaskerville-Roman"/>
+          <w:color w:val="4D4D4D"/>
+          <w:sz w:val="20"/>
+          <w:szCs w:val="20"/>
+        </w:rPr>
+        <w:t xml:space="preserve"> You're dealing with instances that live outside of a guaranteed scope of object identity.</w:t>
+      </w:r>
+    </w:p>
+    <w:p>
+      <w:pPr>
+        <w:autoSpaceDE w:val="0"/>
+        <w:autoSpaceDN w:val="0"/>
+        <w:adjustRightInd w:val="0"/>
+        <w:spacing w:after="0"/>
+        <w:rPr>
+          <w:rFonts w:ascii="Courier" w:hAnsi="Courier" w:cs="Courier"/>
+          <w:color w:val="4D4D4D"/>
+          <w:sz w:val="19"/>
+          <w:szCs w:val="19"/>
+        </w:rPr>
+      </w:pPr>
+      <w:r>
+        <w:rPr>
+          <w:rFonts w:ascii="NewBaskerville-Roman" w:hAnsi="NewBaskerville-Roman" w:cs="NewBaskerville-Roman"/>
+          <w:color w:val="4D4D4D"/>
+          <w:sz w:val="20"/>
+          <w:szCs w:val="20"/>
+        </w:rPr>
+        <w:t xml:space="preserve">You can see that </w:t>
+      </w:r>
+      <w:r>
+        <w:rPr>
+          <w:rFonts w:ascii="Courier" w:hAnsi="Courier" w:cs="Courier"/>
+          <w:color w:val="4D4D4D"/>
+          <w:sz w:val="19"/>
+          <w:szCs w:val="19"/>
+        </w:rPr>
+        <w:t xml:space="preserve">a </w:t>
+      </w:r>
+      <w:r>
+        <w:rPr>
+          <w:rFonts w:ascii="NewBaskerville-Roman" w:hAnsi="NewBaskerville-Roman" w:cs="NewBaskerville-Roman"/>
+          <w:color w:val="4D4D4D"/>
+          <w:sz w:val="20"/>
+          <w:szCs w:val="20"/>
+        </w:rPr>
+        <w:t xml:space="preserve">and </w:t>
+      </w:r>
+      <w:r>
+        <w:rPr>
+          <w:rFonts w:ascii="Courier" w:hAnsi="Courier" w:cs="Courier"/>
+          <w:color w:val="4D4D4D"/>
+          <w:sz w:val="19"/>
+          <w:szCs w:val="19"/>
+        </w:rPr>
+        <w:t>c</w:t>
+      </w:r>
+      <w:r>
+        <w:rPr>
+          <w:rFonts w:ascii="NewBaskerville-Roman" w:hAnsi="NewBaskerville-Roman" w:cs="NewBaskerville-Roman"/>
+          <w:color w:val="4D4D4D"/>
+          <w:sz w:val="20"/>
+          <w:szCs w:val="20"/>
+        </w:rPr>
+        <w:t xml:space="preserve">, loaded in a different persistence context, aren't identical. The test for equality with </w:t>
+      </w:r>
+      <w:r>
+        <w:rPr>
+          <w:rFonts w:ascii="Courier" w:hAnsi="Courier" w:cs="Courier"/>
+          <w:color w:val="4D4D4D"/>
+          <w:sz w:val="19"/>
+          <w:szCs w:val="19"/>
+        </w:rPr>
+        <w:t xml:space="preserve">a.equals(c) </w:t>
+      </w:r>
+      <w:r>
+        <w:rPr>
+          <w:rFonts w:ascii="NewBaskerville-Roman" w:hAnsi="NewBaskerville-Roman" w:cs="NewBaskerville-Roman"/>
+          <w:color w:val="4D4D4D"/>
+          <w:sz w:val="20"/>
+          <w:szCs w:val="20"/>
+        </w:rPr>
+        <w:t xml:space="preserve">is also </w:t>
+      </w:r>
+      <w:r>
+        <w:rPr>
+          <w:rFonts w:ascii="Courier" w:hAnsi="Courier" w:cs="Courier"/>
+          <w:color w:val="4D4D4D"/>
+          <w:sz w:val="19"/>
+          <w:szCs w:val="19"/>
+        </w:rPr>
+        <w:t>false</w:t>
+      </w:r>
+      <w:r>
+        <w:rPr>
+          <w:rFonts w:ascii="NewBaskerville-Roman" w:hAnsi="NewBaskerville-Roman" w:cs="NewBaskerville-Roman"/>
+          <w:color w:val="4D4D4D"/>
+          <w:sz w:val="20"/>
+          <w:szCs w:val="20"/>
+        </w:rPr>
+        <w:t xml:space="preserve">. A test for database identity still returns </w:t>
+      </w:r>
+      <w:r>
+        <w:rPr>
+          <w:rFonts w:ascii="Courier" w:hAnsi="Courier" w:cs="Courier"/>
+          <w:color w:val="4D4D4D"/>
+          <w:sz w:val="19"/>
+          <w:szCs w:val="19"/>
+        </w:rPr>
+        <w:t>true</w:t>
+      </w:r>
+      <w:r>
+        <w:rPr>
+          <w:rFonts w:ascii="Courier" w:hAnsi="Courier" w:cs="Courier"/>
+          <w:color w:val="4D4D4D"/>
+          <w:sz w:val="19"/>
+          <w:szCs w:val="19"/>
+        </w:rPr>
+        <w:t>.</w:t>
+      </w:r>
+    </w:p>
+    <w:p>
+      <w:pPr>
+        <w:autoSpaceDE w:val="0"/>
+        <w:autoSpaceDN w:val="0"/>
+        <w:adjustRightInd w:val="0"/>
+        <w:spacing w:after="0"/>
+        <w:rPr>
+          <w:rFonts w:ascii="Courier" w:hAnsi="Courier" w:cs="Courier"/>
+          <w:color w:val="4D4D4D"/>
+          <w:sz w:val="19"/>
+          <w:szCs w:val="19"/>
+        </w:rPr>
+      </w:pPr>
+    </w:p>
+    <w:p>
+      <w:pPr>
+        <w:autoSpaceDE w:val="0"/>
+        <w:autoSpaceDN w:val="0"/>
+        <w:adjustRightInd w:val="0"/>
+        <w:spacing w:after="0"/>
+        <w:rPr>
+          <w:rFonts w:ascii="NewBaskerville-Roman" w:hAnsi="NewBaskerville-Roman" w:cs="NewBaskerville-Roman"/>
+          <w:color w:val="4D4D4D"/>
+          <w:sz w:val="20"/>
+          <w:szCs w:val="20"/>
+        </w:rPr>
+      </w:pPr>
+      <w:r>
+        <w:rPr>
+          <w:b/>
+          <w:bCs/>
+        </w:rPr>
+        <w:t>This behavior can lead to problems if you treat entity instances as equal in detached state</w:t>
+      </w:r>
+      <w:r>
+        <w:rPr>
+          <w:rFonts w:ascii="NewBaskerville-Roman" w:hAnsi="NewBaskerville-Roman" w:cs="NewBaskerville-Roman"/>
+          <w:color w:val="4D4D4D"/>
+          <w:sz w:val="20"/>
+          <w:szCs w:val="20"/>
+        </w:rPr>
+        <w:t>. For example, consider the following extension of the code, after the second unit of work has ended:</w:t>
+      </w:r>
+    </w:p>
+    <w:p>
+      <w:pPr>
+        <w:autoSpaceDE w:val="0"/>
+        <w:autoSpaceDN w:val="0"/>
+        <w:adjustRightInd w:val="0"/>
+        <w:spacing w:after="0"/>
+        <w:rPr>
+          <w:rFonts w:ascii="NewBaskerville-Roman" w:hAnsi="NewBaskerville-Roman" w:cs="NewBaskerville-Roman"/>
+          <w:color w:val="4D4D4D"/>
+          <w:sz w:val="20"/>
+          <w:szCs w:val="20"/>
+        </w:rPr>
+      </w:pPr>
+    </w:p>
+    <w:p>
+      <w:pPr>
+        <w:autoSpaceDE w:val="0"/>
+        <w:autoSpaceDN w:val="0"/>
+        <w:adjustRightInd w:val="0"/>
+        <w:spacing w:after="0"/>
+        <w:rPr>
+          <w:rFonts w:ascii="Courier" w:hAnsi="Courier" w:cs="Courier"/>
+          <w:color w:val="4D4D4D"/>
+          <w:sz w:val="16"/>
+          <w:szCs w:val="16"/>
+        </w:rPr>
+      </w:pPr>
+      <w:r>
+        <w:rPr>
+          <w:rFonts w:ascii="Courier" w:hAnsi="Courier" w:cs="Courier"/>
+          <w:color w:val="4D4D4D"/>
+          <w:sz w:val="16"/>
+          <w:szCs w:val="16"/>
+        </w:rPr>
+        <w:t>em.close();</w:t>
+      </w:r>
+    </w:p>
+    <w:p>
+      <w:pPr>
+        <w:autoSpaceDE w:val="0"/>
+        <w:autoSpaceDN w:val="0"/>
+        <w:adjustRightInd w:val="0"/>
+        <w:spacing w:after="0"/>
+        <w:rPr>
+          <w:rFonts w:ascii="Courier" w:hAnsi="Courier" w:cs="Courier"/>
+          <w:color w:val="4D4D4D"/>
+          <w:sz w:val="16"/>
+          <w:szCs w:val="16"/>
+        </w:rPr>
+      </w:pPr>
+      <w:r>
+        <w:rPr>
+          <w:rFonts w:ascii="Courier" w:hAnsi="Courier" w:cs="Courier"/>
+          <w:color w:val="650065"/>
+          <w:sz w:val="16"/>
+          <w:szCs w:val="16"/>
+        </w:rPr>
+        <w:t>Set</w:t>
+      </w:r>
+      <w:r>
+        <w:rPr>
+          <w:rFonts w:ascii="Courier" w:hAnsi="Courier" w:cs="Courier"/>
+          <w:color w:val="4D4D4D"/>
+          <w:sz w:val="16"/>
+          <w:szCs w:val="16"/>
+        </w:rPr>
+        <w:t>&lt;</w:t>
+      </w:r>
+      <w:r>
+        <w:rPr>
+          <w:rFonts w:ascii="Courier" w:hAnsi="Courier" w:cs="Courier"/>
+          <w:color w:val="650065"/>
+          <w:sz w:val="16"/>
+          <w:szCs w:val="16"/>
+        </w:rPr>
+        <w:t>Item</w:t>
+      </w:r>
+      <w:r>
+        <w:rPr>
+          <w:rFonts w:ascii="Courier" w:hAnsi="Courier" w:cs="Courier"/>
+          <w:color w:val="4D4D4D"/>
+          <w:sz w:val="16"/>
+          <w:szCs w:val="16"/>
+        </w:rPr>
+        <w:t xml:space="preserve">&gt; allItems = </w:t>
+      </w:r>
+      <w:r>
+        <w:rPr>
+          <w:rFonts w:ascii="Courier" w:hAnsi="Courier" w:cs="Courier"/>
+          <w:color w:val="000088"/>
+          <w:sz w:val="16"/>
+          <w:szCs w:val="16"/>
+        </w:rPr>
+        <w:t xml:space="preserve">new </w:t>
+      </w:r>
+      <w:r>
+        <w:rPr>
+          <w:rFonts w:ascii="Courier" w:hAnsi="Courier" w:cs="Courier"/>
+          <w:color w:val="650065"/>
+          <w:sz w:val="16"/>
+          <w:szCs w:val="16"/>
+        </w:rPr>
+        <w:t>HashSet</w:t>
+      </w:r>
+      <w:r>
+        <w:rPr>
+          <w:rFonts w:ascii="Courier" w:hAnsi="Courier" w:cs="Courier"/>
+          <w:color w:val="4D4D4D"/>
+          <w:sz w:val="16"/>
+          <w:szCs w:val="16"/>
+        </w:rPr>
+        <w:t>&lt;&gt;();</w:t>
+      </w:r>
+    </w:p>
+    <w:p>
+      <w:pPr>
+        <w:autoSpaceDE w:val="0"/>
+        <w:autoSpaceDN w:val="0"/>
+        <w:adjustRightInd w:val="0"/>
+        <w:spacing w:after="0"/>
+        <w:rPr>
+          <w:rFonts w:ascii="Courier" w:hAnsi="Courier" w:cs="Courier"/>
+          <w:color w:val="4D4D4D"/>
+          <w:sz w:val="16"/>
+          <w:szCs w:val="16"/>
+        </w:rPr>
+      </w:pPr>
+      <w:r>
+        <w:rPr>
+          <w:rFonts w:ascii="Courier" w:hAnsi="Courier" w:cs="Courier"/>
+          <w:color w:val="4D4D4D"/>
+          <w:sz w:val="16"/>
+          <w:szCs w:val="16"/>
+        </w:rPr>
+        <w:t>allItems.add(a);</w:t>
+      </w:r>
+    </w:p>
+    <w:p>
+      <w:pPr>
+        <w:autoSpaceDE w:val="0"/>
+        <w:autoSpaceDN w:val="0"/>
+        <w:adjustRightInd w:val="0"/>
+        <w:spacing w:after="0"/>
+        <w:rPr>
+          <w:rFonts w:ascii="Courier" w:hAnsi="Courier" w:cs="Courier"/>
+          <w:color w:val="4D4D4D"/>
+          <w:sz w:val="16"/>
+          <w:szCs w:val="16"/>
+        </w:rPr>
+      </w:pPr>
+      <w:r>
+        <w:rPr>
+          <w:rFonts w:ascii="Courier" w:hAnsi="Courier" w:cs="Courier"/>
+          <w:color w:val="4D4D4D"/>
+          <w:sz w:val="16"/>
+          <w:szCs w:val="16"/>
+        </w:rPr>
+        <w:t>allItems.add(b);</w:t>
+      </w:r>
+    </w:p>
+    <w:p>
+      <w:pPr>
+        <w:autoSpaceDE w:val="0"/>
+        <w:autoSpaceDN w:val="0"/>
+        <w:adjustRightInd w:val="0"/>
+        <w:spacing w:after="0"/>
+        <w:rPr>
+          <w:rFonts w:ascii="Courier" w:hAnsi="Courier" w:cs="Courier"/>
+          <w:color w:val="4D4D4D"/>
+          <w:sz w:val="16"/>
+          <w:szCs w:val="16"/>
+        </w:rPr>
+      </w:pPr>
+      <w:r>
+        <w:rPr>
+          <w:rFonts w:ascii="Courier" w:hAnsi="Courier" w:cs="Courier"/>
+          <w:color w:val="4D4D4D"/>
+          <w:sz w:val="16"/>
+          <w:szCs w:val="16"/>
+        </w:rPr>
+        <w:t>allItems.add(c);</w:t>
+      </w:r>
+    </w:p>
+    <w:p>
+      <w:pPr>
+        <w:autoSpaceDE w:val="0"/>
+        <w:autoSpaceDN w:val="0"/>
+        <w:adjustRightInd w:val="0"/>
+        <w:spacing w:after="0"/>
+        <w:rPr>
+          <w:rFonts w:ascii="Courier" w:hAnsi="Courier" w:cs="Courier"/>
+          <w:color w:val="4D4D4D"/>
+          <w:sz w:val="16"/>
+          <w:szCs w:val="16"/>
+        </w:rPr>
+      </w:pPr>
+      <w:r>
+        <w:rPr>
+          <w:rFonts w:ascii="Courier" w:hAnsi="Courier" w:cs="Courier"/>
+          <w:color w:val="4D4D4D"/>
+          <w:sz w:val="16"/>
+          <w:szCs w:val="16"/>
+        </w:rPr>
+        <w:t xml:space="preserve">assertEquals(allItems.size(), </w:t>
+      </w:r>
+      <w:r>
+        <w:rPr>
+          <w:rFonts w:ascii="Courier" w:hAnsi="Courier" w:cs="Courier"/>
+          <w:color w:val="006565"/>
+          <w:sz w:val="16"/>
+          <w:szCs w:val="16"/>
+          <w:highlight w:val="red"/>
+        </w:rPr>
+        <w:t>2</w:t>
+      </w:r>
+      <w:r>
+        <w:rPr>
+          <w:rFonts w:ascii="Courier" w:hAnsi="Courier" w:cs="Courier"/>
+          <w:color w:val="4D4D4D"/>
+          <w:sz w:val="16"/>
+          <w:szCs w:val="16"/>
+        </w:rPr>
+        <w:t>);</w:t>
+      </w:r>
+    </w:p>
+    <w:p>
+      <w:pPr>
+        <w:autoSpaceDE w:val="0"/>
+        <w:autoSpaceDN w:val="0"/>
+        <w:adjustRightInd w:val="0"/>
+        <w:spacing w:after="0"/>
+        <w:rPr>
+          <w:rFonts w:ascii="NewBaskerville-Roman" w:hAnsi="NewBaskerville-Roman" w:cs="NewBaskerville-Roman"/>
+          <w:color w:val="4D4D4D"/>
+          <w:sz w:val="20"/>
+          <w:szCs w:val="20"/>
+        </w:rPr>
+      </w:pPr>
+    </w:p>
+    <w:p>
+      <w:pPr>
+        <w:autoSpaceDE w:val="0"/>
+        <w:autoSpaceDN w:val="0"/>
+        <w:adjustRightInd w:val="0"/>
+        <w:spacing w:after="0"/>
+        <w:rPr>
+          <w:rFonts w:ascii="NewBaskerville-Roman" w:hAnsi="NewBaskerville-Roman" w:cs="NewBaskerville-Roman"/>
+          <w:color w:val="4D4D4D"/>
+          <w:sz w:val="20"/>
+          <w:szCs w:val="20"/>
+        </w:rPr>
+      </w:pPr>
+      <w:r>
+        <w:rPr>
+          <w:rFonts w:ascii="NewBaskerville-Roman" w:hAnsi="NewBaskerville-Roman" w:cs="NewBaskerville-Roman"/>
+          <w:color w:val="4D4D4D"/>
+          <w:sz w:val="20"/>
+          <w:szCs w:val="20"/>
+        </w:rPr>
+        <w:t>but the size of the set should be 1 shouldn’t it?</w:t>
+      </w:r>
+    </w:p>
+    <w:p>
+      <w:pPr>
+        <w:rPr>
+          <w:b/>
+          <w:bCs/>
+          <w:highlight w:val="yellow"/>
+        </w:rPr>
+      </w:pPr>
+    </w:p>
+    <w:p>
+      <w:pPr>
+        <w:autoSpaceDE w:val="0"/>
+        <w:autoSpaceDN w:val="0"/>
+        <w:adjustRightInd w:val="0"/>
+        <w:spacing w:after="0"/>
+        <w:rPr>
+          <w:rFonts w:ascii="NewBaskerville-Roman" w:hAnsi="NewBaskerville-Roman" w:cs="NewBaskerville-Roman"/>
+          <w:color w:val="4D4D4D"/>
+          <w:sz w:val="20"/>
+          <w:szCs w:val="20"/>
+        </w:rPr>
+      </w:pPr>
+      <w:r>
+        <w:rPr>
+          <w:rFonts w:ascii="NewBaskerville-Roman" w:hAnsi="NewBaskerville-Roman" w:cs="NewBaskerville-Roman"/>
+          <w:color w:val="4D4D4D"/>
+          <w:sz w:val="20"/>
+          <w:szCs w:val="20"/>
+        </w:rPr>
+        <w:t xml:space="preserve">A </w:t>
+      </w:r>
+      <w:r>
+        <w:rPr>
+          <w:rFonts w:ascii="Courier" w:hAnsi="Courier" w:cs="Courier"/>
+          <w:color w:val="4D4D4D"/>
+          <w:sz w:val="19"/>
+          <w:szCs w:val="19"/>
+        </w:rPr>
+        <w:t xml:space="preserve">Set </w:t>
+      </w:r>
+      <w:r>
+        <w:rPr>
+          <w:rFonts w:ascii="NewBaskerville-Roman" w:hAnsi="NewBaskerville-Roman" w:cs="NewBaskerville-Roman"/>
+          <w:color w:val="4D4D4D"/>
+          <w:sz w:val="20"/>
+          <w:szCs w:val="20"/>
+        </w:rPr>
+        <w:t xml:space="preserve">doesn’t allow duplicate elements. Duplicates are detected by the </w:t>
+      </w:r>
+      <w:r>
+        <w:rPr>
+          <w:rFonts w:ascii="Courier" w:hAnsi="Courier" w:cs="Courier"/>
+          <w:color w:val="4D4D4D"/>
+          <w:sz w:val="19"/>
+          <w:szCs w:val="19"/>
+        </w:rPr>
+        <w:t>Set</w:t>
+      </w:r>
+      <w:r>
+        <w:rPr>
+          <w:rFonts w:ascii="NewBaskerville-Roman" w:hAnsi="NewBaskerville-Roman" w:cs="NewBaskerville-Roman"/>
+          <w:color w:val="4D4D4D"/>
+          <w:sz w:val="20"/>
+          <w:szCs w:val="20"/>
+        </w:rPr>
+        <w:t xml:space="preserve">; whenever you add a reference, the </w:t>
+      </w:r>
+      <w:r>
+        <w:rPr>
+          <w:rFonts w:ascii="Courier" w:hAnsi="Courier" w:cs="Courier"/>
+          <w:color w:val="4D4D4D"/>
+          <w:sz w:val="19"/>
+          <w:szCs w:val="19"/>
+        </w:rPr>
+        <w:t xml:space="preserve">Item#equals() </w:t>
+      </w:r>
+      <w:r>
+        <w:rPr>
+          <w:rFonts w:ascii="NewBaskerville-Roman" w:hAnsi="NewBaskerville-Roman" w:cs="NewBaskerville-Roman"/>
+          <w:color w:val="4D4D4D"/>
+          <w:sz w:val="20"/>
+          <w:szCs w:val="20"/>
+        </w:rPr>
+        <w:t>method is called automatically against all other elements already in the collection</w:t>
+      </w:r>
+      <w:r>
+        <w:rPr>
+          <w:rFonts w:ascii="NewBaskerville-Roman" w:hAnsi="NewBaskerville-Roman" w:cs="NewBaskerville-Roman"/>
+          <w:color w:val="4D4D4D"/>
+          <w:sz w:val="20"/>
+          <w:szCs w:val="20"/>
+        </w:rPr>
+        <w:t xml:space="preserve"> (well technically it’s called against elements in the same bucket as the new element)</w:t>
+      </w:r>
+      <w:r>
+        <w:rPr>
+          <w:rFonts w:ascii="NewBaskerville-Roman" w:hAnsi="NewBaskerville-Roman" w:cs="NewBaskerville-Roman"/>
+          <w:color w:val="4D4D4D"/>
+          <w:sz w:val="20"/>
+          <w:szCs w:val="20"/>
+        </w:rPr>
+        <w:t xml:space="preserve">. If </w:t>
+      </w:r>
+      <w:r>
+        <w:rPr>
+          <w:rFonts w:ascii="Courier" w:hAnsi="Courier" w:cs="Courier"/>
+          <w:color w:val="4D4D4D"/>
+          <w:sz w:val="19"/>
+          <w:szCs w:val="19"/>
+        </w:rPr>
+        <w:t xml:space="preserve">equals() </w:t>
+      </w:r>
+      <w:r>
+        <w:rPr>
+          <w:rFonts w:ascii="NewBaskerville-Roman" w:hAnsi="NewBaskerville-Roman" w:cs="NewBaskerville-Roman"/>
+          <w:color w:val="4D4D4D"/>
+          <w:sz w:val="20"/>
+          <w:szCs w:val="20"/>
+        </w:rPr>
+        <w:t xml:space="preserve">returns </w:t>
+      </w:r>
+      <w:r>
+        <w:rPr>
+          <w:rFonts w:ascii="Courier" w:hAnsi="Courier" w:cs="Courier"/>
+          <w:color w:val="4D4D4D"/>
+          <w:sz w:val="19"/>
+          <w:szCs w:val="19"/>
+        </w:rPr>
+        <w:t xml:space="preserve">true </w:t>
+      </w:r>
+      <w:r>
+        <w:rPr>
+          <w:rFonts w:ascii="NewBaskerville-Roman" w:hAnsi="NewBaskerville-Roman" w:cs="NewBaskerville-Roman"/>
+          <w:color w:val="4D4D4D"/>
+          <w:sz w:val="20"/>
+          <w:szCs w:val="20"/>
+        </w:rPr>
+        <w:t>for any element already in the collection, the addition doesn’t occur.</w:t>
+      </w:r>
+    </w:p>
+    <w:p>
+      <w:pPr>
+        <w:rPr>
+          <w:b/>
+          <w:bCs/>
+          <w:highlight w:val="yellow"/>
+        </w:rPr>
+      </w:pPr>
+    </w:p>
+    <w:p>
+      <w:pPr>
+        <w:autoSpaceDE w:val="0"/>
+        <w:autoSpaceDN w:val="0"/>
+        <w:adjustRightInd w:val="0"/>
+        <w:spacing w:after="0"/>
+        <w:rPr>
+          <w:rFonts w:ascii="NewBaskerville-Roman" w:hAnsi="NewBaskerville-Roman" w:cs="NewBaskerville-Roman"/>
+          <w:color w:val="4D4D4D"/>
+          <w:sz w:val="20"/>
+          <w:szCs w:val="20"/>
+        </w:rPr>
+      </w:pPr>
+      <w:r>
+        <w:rPr>
+          <w:rFonts w:ascii="NewBaskerville-Roman" w:hAnsi="NewBaskerville-Roman" w:cs="NewBaskerville-Roman"/>
+          <w:color w:val="4D4D4D"/>
+          <w:sz w:val="20"/>
+          <w:szCs w:val="20"/>
+        </w:rPr>
+        <w:t xml:space="preserve">By default, all Java classes inherit the </w:t>
+      </w:r>
+      <w:r>
+        <w:rPr>
+          <w:rFonts w:ascii="Courier" w:hAnsi="Courier" w:cs="Courier"/>
+          <w:color w:val="4D4D4D"/>
+          <w:sz w:val="19"/>
+          <w:szCs w:val="19"/>
+        </w:rPr>
+        <w:t xml:space="preserve">equals() </w:t>
+      </w:r>
+      <w:r>
+        <w:rPr>
+          <w:rFonts w:ascii="NewBaskerville-Roman" w:hAnsi="NewBaskerville-Roman" w:cs="NewBaskerville-Roman"/>
+          <w:color w:val="4D4D4D"/>
+          <w:sz w:val="20"/>
+          <w:szCs w:val="20"/>
+        </w:rPr>
+        <w:t xml:space="preserve">method of </w:t>
+      </w:r>
+      <w:r>
+        <w:rPr>
+          <w:rFonts w:ascii="Courier" w:hAnsi="Courier" w:cs="Courier"/>
+          <w:color w:val="4D4D4D"/>
+          <w:sz w:val="19"/>
+          <w:szCs w:val="19"/>
+        </w:rPr>
+        <w:t>java.lang.Object</w:t>
+      </w:r>
+      <w:r>
+        <w:rPr>
+          <w:rFonts w:ascii="NewBaskerville-Roman" w:hAnsi="NewBaskerville-Roman" w:cs="NewBaskerville-Roman"/>
+          <w:color w:val="4D4D4D"/>
+          <w:sz w:val="20"/>
+          <w:szCs w:val="20"/>
+        </w:rPr>
+        <w:t>. This implementation uses a double-equals (</w:t>
+      </w:r>
+      <w:r>
+        <w:rPr>
+          <w:rFonts w:ascii="Courier" w:hAnsi="Courier" w:cs="Courier"/>
+          <w:color w:val="4D4D4D"/>
+          <w:sz w:val="19"/>
+          <w:szCs w:val="19"/>
+        </w:rPr>
+        <w:t>==</w:t>
+      </w:r>
+      <w:r>
+        <w:rPr>
+          <w:rFonts w:ascii="NewBaskerville-Roman" w:hAnsi="NewBaskerville-Roman" w:cs="NewBaskerville-Roman"/>
+          <w:color w:val="4D4D4D"/>
+          <w:sz w:val="20"/>
+          <w:szCs w:val="20"/>
+        </w:rPr>
+        <w:t>) comparison to check whether two references refer to the same in-memory instance on the Java heap.</w:t>
+      </w:r>
+    </w:p>
+    <w:p>
+      <w:pPr>
+        <w:autoSpaceDE w:val="0"/>
+        <w:autoSpaceDN w:val="0"/>
+        <w:adjustRightInd w:val="0"/>
+        <w:spacing w:after="0"/>
+        <w:rPr>
+          <w:rFonts w:ascii="NewBaskerville-Roman" w:hAnsi="NewBaskerville-Roman" w:cs="NewBaskerville-Roman"/>
+          <w:color w:val="4D4D4D"/>
+          <w:sz w:val="20"/>
+          <w:szCs w:val="20"/>
+        </w:rPr>
+      </w:pPr>
+    </w:p>
+    <w:p>
+      <w:pPr>
+        <w:autoSpaceDE w:val="0"/>
+        <w:autoSpaceDN w:val="0"/>
+        <w:adjustRightInd w:val="0"/>
+        <w:spacing w:after="0"/>
+        <w:rPr>
+          <w:rFonts w:ascii="NewBaskerville-Roman" w:hAnsi="NewBaskerville-Roman" w:cs="NewBaskerville-Roman"/>
+          <w:b/>
+          <w:bCs/>
+          <w:color w:val="4D4D4D"/>
+          <w:sz w:val="20"/>
+          <w:szCs w:val="20"/>
+        </w:rPr>
+      </w:pPr>
+      <w:r>
+        <w:rPr>
+          <w:rFonts w:ascii="NewBaskerville-Roman" w:hAnsi="NewBaskerville-Roman" w:cs="NewBaskerville-Roman"/>
+          <w:color w:val="4D4D4D"/>
+          <w:sz w:val="20"/>
+          <w:szCs w:val="20"/>
+        </w:rPr>
+        <w:t xml:space="preserve">You obtained reference </w:t>
+      </w:r>
+      <w:r>
+        <w:rPr>
+          <w:rFonts w:ascii="Courier" w:hAnsi="Courier" w:cs="Courier"/>
+          <w:color w:val="4D4D4D"/>
+          <w:sz w:val="19"/>
+          <w:szCs w:val="19"/>
+        </w:rPr>
+        <w:t xml:space="preserve">c </w:t>
+      </w:r>
+      <w:r>
+        <w:rPr>
+          <w:rFonts w:ascii="NewBaskerville-Roman" w:hAnsi="NewBaskerville-Roman" w:cs="NewBaskerville-Roman"/>
+          <w:color w:val="4D4D4D"/>
+          <w:sz w:val="20"/>
+          <w:szCs w:val="20"/>
+        </w:rPr>
+        <w:t xml:space="preserve">from another persistence context; it refers to a different instance on the heap. You have three references to two instances, but you know this only because you’ve seen the </w:t>
+      </w:r>
+      <w:r>
+        <w:rPr>
+          <w:rFonts w:ascii="NewBaskerville-Roman" w:hAnsi="NewBaskerville-Roman" w:cs="NewBaskerville-Roman"/>
+          <w:color w:val="4D4D4D"/>
+          <w:sz w:val="20"/>
+          <w:szCs w:val="20"/>
+        </w:rPr>
+        <w:lastRenderedPageBreak/>
+        <w:t xml:space="preserve">code that loaded the data. </w:t>
+      </w:r>
+      <w:r>
+        <w:rPr>
+          <w:rFonts w:ascii="NewBaskerville-Roman" w:hAnsi="NewBaskerville-Roman" w:cs="NewBaskerville-Roman"/>
+          <w:b/>
+          <w:bCs/>
+          <w:color w:val="4D4D4D"/>
+          <w:sz w:val="20"/>
+          <w:szCs w:val="20"/>
+        </w:rPr>
+        <w:t xml:space="preserve">In a real application, you may not know that </w:t>
+      </w:r>
+      <w:r>
+        <w:rPr>
+          <w:rFonts w:ascii="Courier" w:hAnsi="Courier" w:cs="Courier"/>
+          <w:b/>
+          <w:bCs/>
+          <w:color w:val="4D4D4D"/>
+          <w:sz w:val="19"/>
+          <w:szCs w:val="19"/>
+        </w:rPr>
+        <w:t xml:space="preserve">a </w:t>
+      </w:r>
+      <w:r>
+        <w:rPr>
+          <w:rFonts w:ascii="NewBaskerville-Roman" w:hAnsi="NewBaskerville-Roman" w:cs="NewBaskerville-Roman"/>
+          <w:b/>
+          <w:bCs/>
+          <w:color w:val="4D4D4D"/>
+          <w:sz w:val="20"/>
+          <w:szCs w:val="20"/>
+        </w:rPr>
+        <w:t xml:space="preserve">and </w:t>
+      </w:r>
+      <w:r>
+        <w:rPr>
+          <w:rFonts w:ascii="Courier" w:hAnsi="Courier" w:cs="Courier"/>
+          <w:b/>
+          <w:bCs/>
+          <w:color w:val="4D4D4D"/>
+          <w:sz w:val="19"/>
+          <w:szCs w:val="19"/>
+        </w:rPr>
+        <w:t xml:space="preserve">b </w:t>
+      </w:r>
+      <w:r>
+        <w:rPr>
+          <w:rFonts w:ascii="NewBaskerville-Roman" w:hAnsi="NewBaskerville-Roman" w:cs="NewBaskerville-Roman"/>
+          <w:b/>
+          <w:bCs/>
+          <w:color w:val="4D4D4D"/>
+          <w:sz w:val="20"/>
+          <w:szCs w:val="20"/>
+        </w:rPr>
+        <w:t xml:space="preserve">are loaded in a different context than </w:t>
+      </w:r>
+      <w:r>
+        <w:rPr>
+          <w:rFonts w:ascii="Courier" w:hAnsi="Courier" w:cs="Courier"/>
+          <w:b/>
+          <w:bCs/>
+          <w:color w:val="4D4D4D"/>
+          <w:sz w:val="19"/>
+          <w:szCs w:val="19"/>
+        </w:rPr>
+        <w:t>c</w:t>
+      </w:r>
+      <w:r>
+        <w:rPr>
+          <w:rFonts w:ascii="NewBaskerville-Roman" w:hAnsi="NewBaskerville-Roman" w:cs="NewBaskerville-Roman"/>
+          <w:b/>
+          <w:bCs/>
+          <w:color w:val="4D4D4D"/>
+          <w:sz w:val="20"/>
+          <w:szCs w:val="20"/>
+        </w:rPr>
+        <w:t>.</w:t>
+      </w:r>
+      <w:r>
+        <w:rPr>
+          <w:rFonts w:ascii="NewBaskerville-Roman" w:hAnsi="NewBaskerville-Roman" w:cs="NewBaskerville-Roman"/>
+          <w:color w:val="4D4D4D"/>
+          <w:sz w:val="20"/>
+          <w:szCs w:val="20"/>
+        </w:rPr>
+        <w:t xml:space="preserve"> Furthermore, you obviously expect that the collection has exactly one element, </w:t>
+      </w:r>
+      <w:r>
+        <w:rPr>
+          <w:rFonts w:ascii="NewBaskerville-Roman" w:hAnsi="NewBaskerville-Roman" w:cs="NewBaskerville-Roman"/>
+          <w:b/>
+          <w:bCs/>
+          <w:color w:val="4D4D4D"/>
+          <w:sz w:val="20"/>
+          <w:szCs w:val="20"/>
+        </w:rPr>
+        <w:t xml:space="preserve">because </w:t>
+      </w:r>
+      <w:r>
+        <w:rPr>
+          <w:rFonts w:ascii="Courier" w:hAnsi="Courier" w:cs="Courier"/>
+          <w:b/>
+          <w:bCs/>
+          <w:color w:val="4D4D4D"/>
+          <w:sz w:val="19"/>
+          <w:szCs w:val="19"/>
+        </w:rPr>
+        <w:t>a</w:t>
+      </w:r>
+      <w:r>
+        <w:rPr>
+          <w:rFonts w:ascii="NewBaskerville-Roman" w:hAnsi="NewBaskerville-Roman" w:cs="NewBaskerville-Roman"/>
+          <w:b/>
+          <w:bCs/>
+          <w:color w:val="4D4D4D"/>
+          <w:sz w:val="20"/>
+          <w:szCs w:val="20"/>
+        </w:rPr>
+        <w:t xml:space="preserve">, </w:t>
+      </w:r>
+      <w:r>
+        <w:rPr>
+          <w:rFonts w:ascii="Courier" w:hAnsi="Courier" w:cs="Courier"/>
+          <w:b/>
+          <w:bCs/>
+          <w:color w:val="4D4D4D"/>
+          <w:sz w:val="19"/>
+          <w:szCs w:val="19"/>
+        </w:rPr>
+        <w:t>b</w:t>
+      </w:r>
+      <w:r>
+        <w:rPr>
+          <w:rFonts w:ascii="NewBaskerville-Roman" w:hAnsi="NewBaskerville-Roman" w:cs="NewBaskerville-Roman"/>
+          <w:b/>
+          <w:bCs/>
+          <w:color w:val="4D4D4D"/>
+          <w:sz w:val="20"/>
+          <w:szCs w:val="20"/>
+        </w:rPr>
+        <w:t xml:space="preserve">, and </w:t>
+      </w:r>
+      <w:r>
+        <w:rPr>
+          <w:rFonts w:ascii="Courier" w:hAnsi="Courier" w:cs="Courier"/>
+          <w:b/>
+          <w:bCs/>
+          <w:color w:val="4D4D4D"/>
+          <w:sz w:val="19"/>
+          <w:szCs w:val="19"/>
+        </w:rPr>
+        <w:t xml:space="preserve">c </w:t>
+      </w:r>
+      <w:r>
+        <w:rPr>
+          <w:rFonts w:ascii="NewBaskerville-Roman" w:hAnsi="NewBaskerville-Roman" w:cs="NewBaskerville-Roman"/>
+          <w:b/>
+          <w:bCs/>
+          <w:color w:val="4D4D4D"/>
+          <w:sz w:val="20"/>
+          <w:szCs w:val="20"/>
+        </w:rPr>
+        <w:t xml:space="preserve">represent the same database row, the same </w:t>
+      </w:r>
+      <w:r>
+        <w:rPr>
+          <w:rFonts w:ascii="Courier" w:hAnsi="Courier" w:cs="Courier"/>
+          <w:b/>
+          <w:bCs/>
+          <w:color w:val="4D4D4D"/>
+          <w:sz w:val="19"/>
+          <w:szCs w:val="19"/>
+        </w:rPr>
+        <w:t>Item</w:t>
+      </w:r>
+      <w:r>
+        <w:rPr>
+          <w:rFonts w:ascii="NewBaskerville-Roman" w:hAnsi="NewBaskerville-Roman" w:cs="NewBaskerville-Roman"/>
+          <w:b/>
+          <w:bCs/>
+          <w:color w:val="4D4D4D"/>
+          <w:sz w:val="20"/>
+          <w:szCs w:val="20"/>
+        </w:rPr>
+        <w:t>.</w:t>
+      </w:r>
+    </w:p>
+    <w:p>
+      <w:pPr>
+        <w:autoSpaceDE w:val="0"/>
+        <w:autoSpaceDN w:val="0"/>
+        <w:adjustRightInd w:val="0"/>
+        <w:spacing w:after="0"/>
+        <w:rPr>
+          <w:rFonts w:ascii="NewBaskerville-Roman" w:hAnsi="NewBaskerville-Roman" w:cs="NewBaskerville-Roman"/>
+          <w:b/>
+          <w:bCs/>
+          <w:color w:val="4D4D4D"/>
+          <w:sz w:val="20"/>
+          <w:szCs w:val="20"/>
+        </w:rPr>
+      </w:pPr>
+    </w:p>
+    <w:p>
+      <w:pPr>
+        <w:pStyle w:val="ListParagraph"/>
+        <w:numPr>
+          <w:ilvl w:val="0"/>
+          <w:numId w:val="27"/>
+        </w:numPr>
+        <w:autoSpaceDE w:val="0"/>
+        <w:autoSpaceDN w:val="0"/>
+        <w:adjustRightInd w:val="0"/>
+        <w:spacing w:after="0"/>
+        <w:rPr>
+          <w:rFonts w:ascii="NewBaskerville-Italic" w:hAnsi="NewBaskerville-Italic" w:cs="NewBaskerville-Italic"/>
+          <w:i/>
+          <w:iCs/>
+          <w:sz w:val="20"/>
+          <w:szCs w:val="20"/>
+        </w:rPr>
+      </w:pPr>
+      <w:r>
+        <w:rPr>
+          <w:rFonts w:ascii="NewBaskerville-Italic" w:hAnsi="NewBaskerville-Italic" w:cs="NewBaskerville-Italic"/>
+          <w:i/>
+          <w:iCs/>
+          <w:sz w:val="20"/>
+          <w:szCs w:val="20"/>
+        </w:rPr>
+        <w:t xml:space="preserve">Whenever you work with instances in detached state and you test them for equality (usually in hash-based collections), you need to supply your own implementation of the </w:t>
+      </w:r>
+      <w:r>
+        <w:rPr>
+          <w:rFonts w:ascii="Courier" w:hAnsi="Courier" w:cs="Courier"/>
+          <w:sz w:val="19"/>
+          <w:szCs w:val="19"/>
+        </w:rPr>
+        <w:t xml:space="preserve">equals() </w:t>
+      </w:r>
+      <w:r>
+        <w:rPr>
+          <w:rFonts w:ascii="NewBaskerville-Italic" w:hAnsi="NewBaskerville-Italic" w:cs="NewBaskerville-Italic"/>
+          <w:i/>
+          <w:iCs/>
+          <w:sz w:val="20"/>
+          <w:szCs w:val="20"/>
+        </w:rPr>
+        <w:t xml:space="preserve">and </w:t>
+      </w:r>
+      <w:r>
+        <w:rPr>
+          <w:rFonts w:ascii="Courier" w:hAnsi="Courier" w:cs="Courier"/>
+          <w:sz w:val="19"/>
+          <w:szCs w:val="19"/>
+        </w:rPr>
+        <w:t xml:space="preserve">hashCode() </w:t>
+      </w:r>
+      <w:r>
+        <w:rPr>
+          <w:rFonts w:ascii="NewBaskerville-Italic" w:hAnsi="NewBaskerville-Italic" w:cs="NewBaskerville-Italic"/>
+          <w:i/>
+          <w:iCs/>
+          <w:sz w:val="20"/>
+          <w:szCs w:val="20"/>
+        </w:rPr>
+        <w:t>methods for your mapped entity class.</w:t>
+      </w:r>
+    </w:p>
+    <w:p>
+      <w:pPr>
+        <w:pStyle w:val="ListParagraph"/>
+        <w:numPr>
+          <w:ilvl w:val="0"/>
+          <w:numId w:val="27"/>
+        </w:numPr>
+        <w:autoSpaceDE w:val="0"/>
+        <w:autoSpaceDN w:val="0"/>
+        <w:adjustRightInd w:val="0"/>
+        <w:spacing w:after="0"/>
+        <w:rPr>
+          <w:rFonts w:ascii="NewBaskerville-Italic" w:hAnsi="NewBaskerville-Italic" w:cs="NewBaskerville-Italic"/>
+          <w:b/>
+          <w:bCs/>
+          <w:i/>
+          <w:iCs/>
+          <w:sz w:val="20"/>
+          <w:szCs w:val="20"/>
+        </w:rPr>
+      </w:pPr>
+      <w:r>
+        <w:rPr>
+          <w:rFonts w:ascii="NewBaskerville-Roman" w:hAnsi="NewBaskerville-Roman" w:cs="NewBaskerville-Roman"/>
+          <w:sz w:val="20"/>
+          <w:szCs w:val="20"/>
+        </w:rPr>
+        <w:t xml:space="preserve">This is an important issue: </w:t>
+      </w:r>
+      <w:r>
+        <w:rPr>
+          <w:rFonts w:ascii="NewBaskerville-Roman" w:hAnsi="NewBaskerville-Roman" w:cs="NewBaskerville-Roman"/>
+          <w:b/>
+          <w:bCs/>
+          <w:sz w:val="20"/>
+          <w:szCs w:val="20"/>
+        </w:rPr>
+        <w:t xml:space="preserve">if you don’t work with entity instances in detached state, no action is needed, and the default </w:t>
+      </w:r>
+      <w:r>
+        <w:rPr>
+          <w:rFonts w:ascii="Courier" w:hAnsi="Courier" w:cs="Courier"/>
+          <w:b/>
+          <w:bCs/>
+          <w:sz w:val="19"/>
+          <w:szCs w:val="19"/>
+        </w:rPr>
+        <w:t xml:space="preserve">equals() </w:t>
+      </w:r>
+      <w:r>
+        <w:rPr>
+          <w:rFonts w:ascii="NewBaskerville-Roman" w:hAnsi="NewBaskerville-Roman" w:cs="NewBaskerville-Roman"/>
+          <w:b/>
+          <w:bCs/>
+          <w:sz w:val="20"/>
+          <w:szCs w:val="20"/>
+        </w:rPr>
+        <w:t xml:space="preserve">implementation of </w:t>
+      </w:r>
+      <w:r>
+        <w:rPr>
+          <w:rFonts w:ascii="Courier" w:hAnsi="Courier" w:cs="Courier"/>
+          <w:b/>
+          <w:bCs/>
+          <w:sz w:val="19"/>
+          <w:szCs w:val="19"/>
+        </w:rPr>
+        <w:t xml:space="preserve">java.lang.Object </w:t>
+      </w:r>
+      <w:r>
+        <w:rPr>
+          <w:rFonts w:ascii="NewBaskerville-Roman" w:hAnsi="NewBaskerville-Roman" w:cs="NewBaskerville-Roman"/>
+          <w:b/>
+          <w:bCs/>
+          <w:sz w:val="20"/>
+          <w:szCs w:val="20"/>
+        </w:rPr>
+        <w:t xml:space="preserve">is fine. </w:t>
+      </w:r>
+      <w:r>
+        <w:rPr>
+          <w:rFonts w:ascii="NewBaskerville-Roman" w:hAnsi="NewBaskerville-Roman" w:cs="NewBaskerville-Roman"/>
+          <w:b/>
+          <w:bCs/>
+          <w:sz w:val="20"/>
+          <w:szCs w:val="20"/>
+          <w:highlight w:val="yellow"/>
+        </w:rPr>
+        <w:t>You rely on Hibernate’s guaranteed scope of object identity within a persistence context.</w:t>
+      </w:r>
+      <w:r>
+        <w:rPr>
+          <w:rFonts w:ascii="NewBaskerville-Roman" w:hAnsi="NewBaskerville-Roman" w:cs="NewBaskerville-Roman"/>
+          <w:b/>
+          <w:bCs/>
+          <w:sz w:val="20"/>
+          <w:szCs w:val="20"/>
+        </w:rPr>
+        <w:t xml:space="preserve"> Even if you work with detached instances: if you never check if they’re equal, you never put them in a </w:t>
+      </w:r>
+      <w:r>
+        <w:rPr>
+          <w:rFonts w:ascii="Courier" w:hAnsi="Courier" w:cs="Courier"/>
+          <w:b/>
+          <w:bCs/>
+          <w:sz w:val="19"/>
+          <w:szCs w:val="19"/>
+        </w:rPr>
+        <w:t xml:space="preserve">Set </w:t>
+      </w:r>
+      <w:r>
+        <w:rPr>
+          <w:rFonts w:ascii="NewBaskerville-Roman" w:hAnsi="NewBaskerville-Roman" w:cs="NewBaskerville-Roman"/>
+          <w:b/>
+          <w:bCs/>
+          <w:sz w:val="20"/>
+          <w:szCs w:val="20"/>
+        </w:rPr>
+        <w:t xml:space="preserve">or use them as keys in a </w:t>
+      </w:r>
+      <w:r>
+        <w:rPr>
+          <w:rFonts w:ascii="Courier" w:hAnsi="Courier" w:cs="Courier"/>
+          <w:b/>
+          <w:bCs/>
+          <w:sz w:val="19"/>
+          <w:szCs w:val="19"/>
+        </w:rPr>
+        <w:t>Map</w:t>
+      </w:r>
+      <w:r>
+        <w:rPr>
+          <w:rFonts w:ascii="NewBaskerville-Roman" w:hAnsi="NewBaskerville-Roman" w:cs="NewBaskerville-Roman"/>
+          <w:b/>
+          <w:bCs/>
+          <w:sz w:val="20"/>
+          <w:szCs w:val="20"/>
+        </w:rPr>
+        <w:t xml:space="preserve">, you don’t have to worry. If all you do is render a detached </w:t>
+      </w:r>
+      <w:r>
+        <w:rPr>
+          <w:rFonts w:ascii="Courier" w:hAnsi="Courier" w:cs="Courier"/>
+          <w:b/>
+          <w:bCs/>
+          <w:sz w:val="19"/>
+          <w:szCs w:val="19"/>
+        </w:rPr>
+        <w:t xml:space="preserve">Item </w:t>
+      </w:r>
+      <w:r>
+        <w:rPr>
+          <w:rFonts w:ascii="NewBaskerville-Roman" w:hAnsi="NewBaskerville-Roman" w:cs="NewBaskerville-Roman"/>
+          <w:b/>
+          <w:bCs/>
+          <w:sz w:val="20"/>
+          <w:szCs w:val="20"/>
+        </w:rPr>
+        <w:t>on the screen, you aren’t comparing it to anything.</w:t>
+      </w:r>
+    </w:p>
+    <w:p>
+      <w:pPr>
+        <w:pStyle w:val="NoSpacing"/>
+      </w:pPr>
+    </w:p>
+    <w:p>
+      <w:pPr>
+        <w:pStyle w:val="NoSpacing"/>
+      </w:pPr>
+      <w:r>
+        <w:t xml:space="preserve">Many developers new to </w:t>
+      </w:r>
+      <w:r>
+        <w:rPr>
+          <w:sz w:val="18"/>
+          <w:szCs w:val="18"/>
+        </w:rPr>
+        <w:t xml:space="preserve">JPA </w:t>
+      </w:r>
+      <w:r>
+        <w:t>think they always have to provide a custom equality</w:t>
+      </w:r>
+      <w:r>
+        <w:t xml:space="preserve"> </w:t>
+      </w:r>
+      <w:r>
+        <w:t>routine for all entity classes, but this isn’t the case. In section 18.3, we’ll show you an</w:t>
+      </w:r>
+      <w:r>
+        <w:t xml:space="preserve"> </w:t>
+      </w:r>
+      <w:r>
+        <w:t xml:space="preserve">application design with an </w:t>
+      </w:r>
+      <w:r>
+        <w:rPr>
+          <w:rFonts w:ascii="NewBaskerville-Italic" w:hAnsi="NewBaskerville-Italic" w:cs="NewBaskerville-Italic"/>
+          <w:i/>
+          <w:iCs/>
+        </w:rPr>
+        <w:t xml:space="preserve">extended </w:t>
+      </w:r>
+      <w:r>
+        <w:t xml:space="preserve">persistence context strategy. This strategy </w:t>
+      </w:r>
+      <w:r>
+        <w:rPr>
+          <w:b/>
+          <w:bCs/>
+        </w:rPr>
+        <w:t>will also extend the scope of guaranteed object identity to span an entire conversation</w:t>
+      </w:r>
+      <w:r>
+        <w:t xml:space="preserve"> and several</w:t>
+      </w:r>
+      <w:r>
+        <w:t xml:space="preserve"> </w:t>
+      </w:r>
+      <w:r>
+        <w:t>system transactions. Note that you still need the discipline not to compare</w:t>
+      </w:r>
+      <w:r>
+        <w:t xml:space="preserve"> </w:t>
+      </w:r>
+      <w:r>
+        <w:t>detached instances obtained in two conversations!</w:t>
+      </w:r>
+    </w:p>
+    <w:p>
+      <w:pPr>
+        <w:pStyle w:val="NoSpacing"/>
+      </w:pPr>
+    </w:p>
+    <w:p>
+      <w:pPr>
+        <w:pStyle w:val="Heading2"/>
+      </w:pPr>
+      <w:r>
+        <w:t>Implementing Equality Methods</w:t>
+      </w:r>
+    </w:p>
     <w:p/>
-    <w:p/>
-    <w:p>
-      <w:pPr>
-        <w:rPr>
-          <w:b/>
-          <w:bCs/>
-        </w:rPr>
-      </w:pPr>
-      <w:r>
+    <w:p>
+      <w:pPr>
+        <w:rPr>
+          <w:b/>
+          <w:bCs/>
+        </w:rPr>
+      </w:pPr>
+      <w:r>
+        <w:rPr>
+          <w:b/>
+          <w:bCs/>
+        </w:rPr>
+        <w:t>…………………………………………</w:t>
+      </w:r>
+      <w:r>
+        <w:rPr>
+          <w:b/>
+          <w:bCs/>
+        </w:rPr>
+        <w:t xml:space="preserve"> Get Back to this later</w:t>
+      </w:r>
+    </w:p>
+    <w:p>
+      <w:pPr>
+        <w:pStyle w:val="Heading2"/>
+      </w:pPr>
+      <w:r>
+        <w:t>Detaching Entity Instances</w:t>
+      </w:r>
+    </w:p>
+    <w:p>
+      <w:pPr>
+        <w:autoSpaceDE w:val="0"/>
+        <w:autoSpaceDN w:val="0"/>
+        <w:adjustRightInd w:val="0"/>
+        <w:spacing w:after="0"/>
+        <w:rPr>
+          <w:rFonts w:ascii="NewBaskerville-Roman" w:hAnsi="NewBaskerville-Roman" w:cs="NewBaskerville-Roman"/>
+          <w:color w:val="4D4D4D"/>
+          <w:sz w:val="20"/>
+          <w:szCs w:val="20"/>
+        </w:rPr>
+      </w:pPr>
+    </w:p>
+    <w:p>
+      <w:pPr>
+        <w:autoSpaceDE w:val="0"/>
+        <w:autoSpaceDN w:val="0"/>
+        <w:adjustRightInd w:val="0"/>
+        <w:spacing w:after="0"/>
+        <w:rPr>
+          <w:rFonts w:ascii="NewBaskerville-Roman" w:hAnsi="NewBaskerville-Roman" w:cs="NewBaskerville-Roman"/>
+          <w:sz w:val="20"/>
+          <w:szCs w:val="20"/>
+        </w:rPr>
+      </w:pPr>
+      <w:r>
+        <w:rPr>
+          <w:rFonts w:ascii="NewBaskerville-Roman" w:hAnsi="NewBaskerville-Roman" w:cs="NewBaskerville-Roman"/>
+          <w:sz w:val="20"/>
+          <w:szCs w:val="20"/>
+        </w:rPr>
+        <w:t>You don’t have to wait for the persistence context to close. You can evict entity instances manually:</w:t>
+      </w:r>
+    </w:p>
+    <w:p>
+      <w:pPr>
+        <w:autoSpaceDE w:val="0"/>
+        <w:autoSpaceDN w:val="0"/>
+        <w:adjustRightInd w:val="0"/>
+        <w:spacing w:after="0"/>
+        <w:rPr>
+          <w:rFonts w:ascii="NewBaskerville-Roman" w:hAnsi="NewBaskerville-Roman" w:cs="NewBaskerville-Roman"/>
+          <w:sz w:val="20"/>
+          <w:szCs w:val="20"/>
+        </w:rPr>
+      </w:pPr>
+    </w:p>
+    <w:p>
+      <w:pPr>
+        <w:autoSpaceDE w:val="0"/>
+        <w:autoSpaceDN w:val="0"/>
+        <w:adjustRightInd w:val="0"/>
+        <w:spacing w:after="0"/>
+        <w:rPr>
+          <w:rFonts w:ascii="Courier" w:hAnsi="Courier" w:cs="Courier"/>
+          <w:sz w:val="16"/>
+          <w:szCs w:val="16"/>
+        </w:rPr>
+      </w:pPr>
+      <w:r>
+        <w:rPr>
+          <w:rFonts w:ascii="Courier" w:hAnsi="Courier" w:cs="Courier"/>
+          <w:sz w:val="16"/>
+          <w:szCs w:val="16"/>
+        </w:rPr>
+        <w:t>User user = em.find(User.class, USER_ID);</w:t>
+      </w:r>
+    </w:p>
+    <w:p>
+      <w:pPr>
+        <w:autoSpaceDE w:val="0"/>
+        <w:autoSpaceDN w:val="0"/>
+        <w:adjustRightInd w:val="0"/>
+        <w:spacing w:after="0"/>
+        <w:rPr>
+          <w:rFonts w:ascii="Courier" w:hAnsi="Courier" w:cs="Courier"/>
+          <w:b/>
+          <w:bCs/>
+          <w:sz w:val="20"/>
+          <w:szCs w:val="20"/>
+        </w:rPr>
+      </w:pPr>
+      <w:r>
+        <w:rPr>
+          <w:rFonts w:ascii="Courier" w:hAnsi="Courier" w:cs="Courier"/>
+          <w:b/>
+          <w:bCs/>
+          <w:sz w:val="20"/>
+          <w:szCs w:val="20"/>
+        </w:rPr>
+        <w:t>em.detach(user);</w:t>
+      </w:r>
+    </w:p>
+    <w:p>
+      <w:pPr>
         <w:rPr>
           <w:b/>
           <w:bCs/>
           <w:highlight w:val="yellow"/>
         </w:rPr>
-        <w:t>Did you understand why you can’t persist detached entities?</w:t>
+      </w:pPr>
+      <w:r>
+        <w:rPr>
+          <w:rFonts w:ascii="Courier" w:hAnsi="Courier" w:cs="Courier"/>
+          <w:sz w:val="16"/>
+          <w:szCs w:val="16"/>
+        </w:rPr>
+        <w:t>assertFalse(em.contains(user));</w:t>
+      </w:r>
+    </w:p>
+    <w:p>
+      <w:pPr>
+        <w:autoSpaceDE w:val="0"/>
+        <w:autoSpaceDN w:val="0"/>
+        <w:adjustRightInd w:val="0"/>
+        <w:spacing w:after="0"/>
+        <w:rPr>
+          <w:rFonts w:ascii="NewBaskerville-Roman" w:hAnsi="NewBaskerville-Roman" w:cs="NewBaskerville-Roman"/>
+          <w:sz w:val="20"/>
+          <w:szCs w:val="20"/>
+        </w:rPr>
+      </w:pPr>
+      <w:r>
+        <w:rPr>
+          <w:rFonts w:ascii="NewBaskerville-Roman" w:hAnsi="NewBaskerville-Roman" w:cs="NewBaskerville-Roman"/>
+          <w:sz w:val="20"/>
+          <w:szCs w:val="20"/>
+        </w:rPr>
+        <w:t xml:space="preserve">This example also demonstrates the </w:t>
+      </w:r>
+      <w:r>
+        <w:rPr>
+          <w:rFonts w:ascii="Courier" w:hAnsi="Courier" w:cs="Courier"/>
+          <w:sz w:val="19"/>
+          <w:szCs w:val="19"/>
+        </w:rPr>
+        <w:t xml:space="preserve">EntityManager#contains() </w:t>
+      </w:r>
+      <w:r>
+        <w:rPr>
+          <w:rFonts w:ascii="NewBaskerville-Roman" w:hAnsi="NewBaskerville-Roman" w:cs="NewBaskerville-Roman"/>
+          <w:sz w:val="20"/>
+          <w:szCs w:val="20"/>
+        </w:rPr>
+        <w:t>operation, which returns</w:t>
+      </w:r>
+      <w:r>
+        <w:rPr>
+          <w:rFonts w:ascii="NewBaskerville-Roman" w:hAnsi="NewBaskerville-Roman" w:cs="NewBaskerville-Roman"/>
+          <w:sz w:val="20"/>
+          <w:szCs w:val="20"/>
+        </w:rPr>
+        <w:t xml:space="preserve"> </w:t>
+      </w:r>
+      <w:r>
+        <w:rPr>
+          <w:rFonts w:ascii="Courier" w:hAnsi="Courier" w:cs="Courier"/>
+          <w:sz w:val="19"/>
+          <w:szCs w:val="19"/>
+        </w:rPr>
+        <w:t xml:space="preserve">true </w:t>
+      </w:r>
+      <w:r>
+        <w:rPr>
+          <w:rFonts w:ascii="NewBaskerville-Roman" w:hAnsi="NewBaskerville-Roman" w:cs="NewBaskerville-Roman"/>
+          <w:sz w:val="20"/>
+          <w:szCs w:val="20"/>
+        </w:rPr>
+        <w:t>if the given instance is in managed persistent state in this persistence context.</w:t>
+      </w:r>
+    </w:p>
+    <w:p>
+      <w:pPr>
+        <w:autoSpaceDE w:val="0"/>
+        <w:autoSpaceDN w:val="0"/>
+        <w:adjustRightInd w:val="0"/>
+        <w:spacing w:after="0"/>
+        <w:rPr>
+          <w:rFonts w:ascii="NewBaskerville-Roman" w:hAnsi="NewBaskerville-Roman" w:cs="NewBaskerville-Roman"/>
+          <w:sz w:val="20"/>
+          <w:szCs w:val="20"/>
+        </w:rPr>
+      </w:pPr>
+    </w:p>
+    <w:p>
+      <w:pPr>
+        <w:autoSpaceDE w:val="0"/>
+        <w:autoSpaceDN w:val="0"/>
+        <w:adjustRightInd w:val="0"/>
+        <w:spacing w:after="0"/>
+        <w:rPr>
+          <w:rFonts w:ascii="NewBaskerville-Roman" w:hAnsi="NewBaskerville-Roman" w:cs="NewBaskerville-Roman"/>
+          <w:sz w:val="20"/>
+          <w:szCs w:val="20"/>
+        </w:rPr>
+      </w:pPr>
+      <w:r>
+        <w:rPr>
+          <w:rFonts w:ascii="NewBaskerville-Roman" w:hAnsi="NewBaskerville-Roman" w:cs="NewBaskerville-Roman"/>
+          <w:sz w:val="20"/>
+          <w:szCs w:val="20"/>
+        </w:rPr>
+        <w:t xml:space="preserve">You can now work with the </w:t>
+      </w:r>
+      <w:r>
+        <w:rPr>
+          <w:rFonts w:ascii="Courier" w:hAnsi="Courier" w:cs="Courier"/>
+          <w:sz w:val="19"/>
+          <w:szCs w:val="19"/>
+        </w:rPr>
+        <w:t xml:space="preserve">user </w:t>
+      </w:r>
+      <w:r>
+        <w:rPr>
+          <w:rFonts w:ascii="NewBaskerville-Roman" w:hAnsi="NewBaskerville-Roman" w:cs="NewBaskerville-Roman"/>
+          <w:sz w:val="20"/>
+          <w:szCs w:val="20"/>
+        </w:rPr>
+        <w:t>reference in detached state.</w:t>
+      </w:r>
+    </w:p>
+    <w:p>
+      <w:pPr>
+        <w:autoSpaceDE w:val="0"/>
+        <w:autoSpaceDN w:val="0"/>
+        <w:adjustRightInd w:val="0"/>
+        <w:spacing w:after="0"/>
+        <w:rPr>
+          <w:rFonts w:ascii="NewBaskerville-Roman" w:hAnsi="NewBaskerville-Roman" w:cs="NewBaskerville-Roman"/>
+          <w:sz w:val="20"/>
+          <w:szCs w:val="20"/>
+        </w:rPr>
+      </w:pPr>
+    </w:p>
+    <w:p>
+      <w:pPr>
+        <w:pStyle w:val="ListParagraph"/>
+        <w:numPr>
+          <w:ilvl w:val="0"/>
+          <w:numId w:val="33"/>
+        </w:numPr>
+        <w:autoSpaceDE w:val="0"/>
+        <w:autoSpaceDN w:val="0"/>
+        <w:adjustRightInd w:val="0"/>
+        <w:spacing w:after="0"/>
+        <w:rPr>
+          <w:rFonts w:ascii="NewBaskerville-Roman" w:hAnsi="NewBaskerville-Roman" w:cs="NewBaskerville-Roman"/>
+          <w:sz w:val="20"/>
+          <w:szCs w:val="20"/>
+        </w:rPr>
+      </w:pPr>
+      <w:r>
+        <w:rPr>
+          <w:rFonts w:ascii="NewBaskerville-Roman" w:hAnsi="NewBaskerville-Roman" w:cs="NewBaskerville-Roman"/>
+          <w:sz w:val="20"/>
+          <w:szCs w:val="20"/>
+        </w:rPr>
+        <w:t>Many applications</w:t>
+      </w:r>
+      <w:r>
+        <w:rPr>
+          <w:rFonts w:ascii="NewBaskerville-Roman" w:hAnsi="NewBaskerville-Roman" w:cs="NewBaskerville-Roman"/>
+          <w:sz w:val="20"/>
+          <w:szCs w:val="20"/>
+        </w:rPr>
+        <w:t xml:space="preserve"> </w:t>
+      </w:r>
+      <w:r>
+        <w:rPr>
+          <w:rFonts w:ascii="NewBaskerville-Roman" w:hAnsi="NewBaskerville-Roman" w:cs="NewBaskerville-Roman"/>
+          <w:sz w:val="20"/>
+          <w:szCs w:val="20"/>
+        </w:rPr>
+        <w:t>only read and</w:t>
+      </w:r>
+      <w:r>
+        <w:rPr>
+          <w:rFonts w:ascii="NewBaskerville-Roman" w:hAnsi="NewBaskerville-Roman" w:cs="NewBaskerville-Roman"/>
+          <w:sz w:val="20"/>
+          <w:szCs w:val="20"/>
+        </w:rPr>
+        <w:t xml:space="preserve"> </w:t>
+      </w:r>
+      <w:r>
+        <w:rPr>
+          <w:rFonts w:ascii="NewBaskerville-Roman" w:hAnsi="NewBaskerville-Roman" w:cs="NewBaskerville-Roman"/>
+          <w:sz w:val="20"/>
+          <w:szCs w:val="20"/>
+        </w:rPr>
+        <w:t>render the data after the persistence context is closed.</w:t>
+      </w:r>
+    </w:p>
+    <w:p>
+      <w:pPr>
+        <w:pStyle w:val="ListParagraph"/>
+        <w:numPr>
+          <w:ilvl w:val="0"/>
+          <w:numId w:val="33"/>
+        </w:numPr>
+        <w:autoSpaceDE w:val="0"/>
+        <w:autoSpaceDN w:val="0"/>
+        <w:adjustRightInd w:val="0"/>
+        <w:spacing w:after="0"/>
+        <w:rPr>
+          <w:rFonts w:ascii="NewBaskerville-Roman" w:hAnsi="NewBaskerville-Roman" w:cs="NewBaskerville-Roman"/>
+          <w:b/>
+          <w:bCs/>
+          <w:sz w:val="20"/>
+          <w:szCs w:val="20"/>
+        </w:rPr>
+      </w:pPr>
+      <w:r>
+        <w:rPr>
+          <w:rFonts w:ascii="NewBaskerville-Roman" w:hAnsi="NewBaskerville-Roman" w:cs="NewBaskerville-Roman"/>
+          <w:b/>
+          <w:bCs/>
+          <w:sz w:val="20"/>
+          <w:szCs w:val="20"/>
+        </w:rPr>
+        <w:t xml:space="preserve">Modifying the loaded </w:t>
+      </w:r>
+      <w:r>
+        <w:rPr>
+          <w:rFonts w:ascii="Courier" w:hAnsi="Courier" w:cs="Courier"/>
+          <w:b/>
+          <w:bCs/>
+          <w:sz w:val="19"/>
+          <w:szCs w:val="19"/>
+        </w:rPr>
+        <w:t xml:space="preserve">user </w:t>
+      </w:r>
+      <w:r>
+        <w:rPr>
+          <w:rFonts w:ascii="NewBaskerville-Roman" w:hAnsi="NewBaskerville-Roman" w:cs="NewBaskerville-Roman"/>
+          <w:b/>
+          <w:bCs/>
+          <w:sz w:val="20"/>
+          <w:szCs w:val="20"/>
+        </w:rPr>
+        <w:t>after the persistence context is closed has no effect on</w:t>
+      </w:r>
+      <w:r>
+        <w:rPr>
+          <w:rFonts w:ascii="NewBaskerville-Roman" w:hAnsi="NewBaskerville-Roman" w:cs="NewBaskerville-Roman"/>
+          <w:b/>
+          <w:bCs/>
+          <w:sz w:val="20"/>
+          <w:szCs w:val="20"/>
+        </w:rPr>
+        <w:t xml:space="preserve"> </w:t>
+      </w:r>
+      <w:r>
+        <w:rPr>
+          <w:rFonts w:ascii="NewBaskerville-Roman" w:hAnsi="NewBaskerville-Roman" w:cs="NewBaskerville-Roman"/>
+          <w:b/>
+          <w:bCs/>
+          <w:sz w:val="20"/>
+          <w:szCs w:val="20"/>
+        </w:rPr>
+        <w:t>its persistent representation in the database.</w:t>
+      </w:r>
+    </w:p>
+    <w:p>
+      <w:pPr>
+        <w:pStyle w:val="ListParagraph"/>
+        <w:autoSpaceDE w:val="0"/>
+        <w:autoSpaceDN w:val="0"/>
+        <w:adjustRightInd w:val="0"/>
+        <w:spacing w:after="0"/>
+        <w:rPr>
+          <w:rFonts w:ascii="NewBaskerville-Roman" w:hAnsi="NewBaskerville-Roman" w:cs="NewBaskerville-Roman"/>
+          <w:sz w:val="18"/>
+          <w:szCs w:val="18"/>
+        </w:rPr>
+      </w:pPr>
+    </w:p>
+    <w:p>
+      <w:pPr>
+        <w:pStyle w:val="NoSpacing"/>
+      </w:pPr>
+      <w:r>
+        <w:rPr>
+          <w:sz w:val="18"/>
+          <w:szCs w:val="18"/>
+        </w:rPr>
+        <w:t xml:space="preserve">JPA </w:t>
+      </w:r>
+      <w:r>
+        <w:t>allows you to merge any changes back</w:t>
+      </w:r>
+      <w:r>
+        <w:t xml:space="preserve"> </w:t>
+      </w:r>
+      <w:r>
+        <w:t xml:space="preserve">into the database in </w:t>
+      </w:r>
+      <w:r>
+        <w:rPr>
+          <w:b/>
+          <w:bCs/>
+        </w:rPr>
+        <w:t xml:space="preserve">a </w:t>
+      </w:r>
+      <w:r>
+        <w:rPr>
+          <w:b/>
+          <w:bCs/>
+          <w:highlight w:val="yellow"/>
+        </w:rPr>
+        <w:t>new</w:t>
+      </w:r>
+      <w:r>
+        <w:rPr>
+          <w:b/>
+          <w:bCs/>
+        </w:rPr>
+        <w:t xml:space="preserve"> persistence context</w:t>
+      </w:r>
+      <w:r>
+        <w:t>,</w:t>
+      </w:r>
+      <w:r>
+        <w:t xml:space="preserve"> </w:t>
+      </w:r>
+      <w:r>
+        <w:t>though</w:t>
+      </w:r>
+      <w:r>
+        <w:t>:</w:t>
+      </w:r>
+    </w:p>
+    <w:p>
+      <w:pPr>
+        <w:pStyle w:val="NoSpacing"/>
+      </w:pPr>
+    </w:p>
+    <w:p>
+      <w:pPr>
+        <w:pStyle w:val="Heading2"/>
+      </w:pPr>
+      <w:r>
+        <w:t>Merging An Entity Instance</w:t>
+      </w:r>
+    </w:p>
+    <w:p>
+      <w:pPr>
+        <w:autoSpaceDE w:val="0"/>
+        <w:autoSpaceDN w:val="0"/>
+        <w:adjustRightInd w:val="0"/>
+        <w:spacing w:after="0"/>
+        <w:rPr>
+          <w:rFonts w:ascii="NewBaskerville-Roman" w:hAnsi="NewBaskerville-Roman" w:cs="NewBaskerville-Roman"/>
+          <w:color w:val="4D4D4D"/>
+          <w:sz w:val="20"/>
+          <w:szCs w:val="20"/>
+        </w:rPr>
+      </w:pPr>
+    </w:p>
+    <w:p>
+      <w:r>
+        <w:t xml:space="preserve">Let’s assume you’ve retrieved a </w:t>
+      </w:r>
+      <w:r>
+        <w:rPr>
+          <w:rFonts w:ascii="Courier" w:hAnsi="Courier" w:cs="Courier"/>
+          <w:sz w:val="19"/>
+          <w:szCs w:val="19"/>
+        </w:rPr>
+        <w:t xml:space="preserve">User </w:t>
+      </w:r>
+      <w:r>
+        <w:t>instance in a previous persistence context, and now you want to modify it and save these modifications:</w:t>
+      </w:r>
+    </w:p>
+    <w:p>
+      <w:pPr>
+        <w:autoSpaceDE w:val="0"/>
+        <w:autoSpaceDN w:val="0"/>
+        <w:adjustRightInd w:val="0"/>
+        <w:spacing w:after="0"/>
+        <w:rPr>
+          <w:rFonts w:ascii="Courier" w:hAnsi="Courier" w:cs="Courier"/>
+          <w:color w:val="4D4D4D"/>
+          <w:sz w:val="16"/>
+          <w:szCs w:val="16"/>
+        </w:rPr>
+      </w:pPr>
+      <w:r>
+        <w:rPr>
+          <w:rFonts w:ascii="Courier" w:hAnsi="Courier" w:cs="Courier"/>
+          <w:color w:val="4D4D4D"/>
+          <w:sz w:val="16"/>
+          <w:szCs w:val="16"/>
+        </w:rPr>
+        <w:lastRenderedPageBreak/>
+        <w:t>detachedUser.setUsername(</w:t>
+      </w:r>
+      <w:r>
+        <w:rPr>
+          <w:rFonts w:ascii="Courier" w:hAnsi="Courier" w:cs="Courier"/>
+          <w:color w:val="008800"/>
+          <w:sz w:val="16"/>
+          <w:szCs w:val="16"/>
+        </w:rPr>
+        <w:t>"johndoe"</w:t>
+      </w:r>
+      <w:r>
+        <w:rPr>
+          <w:rFonts w:ascii="Courier" w:hAnsi="Courier" w:cs="Courier"/>
+          <w:color w:val="4D4D4D"/>
+          <w:sz w:val="16"/>
+          <w:szCs w:val="16"/>
+        </w:rPr>
+        <w:t>);</w:t>
+      </w:r>
+    </w:p>
+    <w:p>
+      <w:pPr>
+        <w:autoSpaceDE w:val="0"/>
+        <w:autoSpaceDN w:val="0"/>
+        <w:adjustRightInd w:val="0"/>
+        <w:spacing w:after="0"/>
+        <w:rPr>
+          <w:rFonts w:ascii="Courier" w:hAnsi="Courier" w:cs="Courier"/>
+          <w:color w:val="4D4D4D"/>
+          <w:sz w:val="16"/>
+          <w:szCs w:val="16"/>
+        </w:rPr>
+      </w:pPr>
+      <w:r>
+        <w:rPr>
+          <w:rFonts w:ascii="Courier" w:hAnsi="Courier" w:cs="Courier"/>
+          <w:color w:val="4D4D4D"/>
+          <w:sz w:val="16"/>
+          <w:szCs w:val="16"/>
+        </w:rPr>
+        <w:t>tx.</w:t>
+      </w:r>
+      <w:r>
+        <w:rPr>
+          <w:rFonts w:ascii="Courier" w:hAnsi="Courier" w:cs="Courier"/>
+          <w:color w:val="000088"/>
+          <w:sz w:val="16"/>
+          <w:szCs w:val="16"/>
+        </w:rPr>
+        <w:t>begin</w:t>
+      </w:r>
+      <w:r>
+        <w:rPr>
+          <w:rFonts w:ascii="Courier" w:hAnsi="Courier" w:cs="Courier"/>
+          <w:color w:val="4D4D4D"/>
+          <w:sz w:val="16"/>
+          <w:szCs w:val="16"/>
+        </w:rPr>
+        <w:t>();</w:t>
+      </w:r>
+    </w:p>
+    <w:p>
+      <w:pPr>
+        <w:autoSpaceDE w:val="0"/>
+        <w:autoSpaceDN w:val="0"/>
+        <w:adjustRightInd w:val="0"/>
+        <w:spacing w:after="0"/>
+        <w:rPr>
+          <w:rFonts w:ascii="Courier" w:hAnsi="Courier" w:cs="Courier"/>
+          <w:color w:val="4D4D4D"/>
+          <w:sz w:val="16"/>
+          <w:szCs w:val="16"/>
+        </w:rPr>
+      </w:pPr>
+      <w:r>
+        <w:rPr>
+          <w:rFonts w:ascii="Courier" w:hAnsi="Courier" w:cs="Courier"/>
+          <w:color w:val="4D4D4D"/>
+          <w:sz w:val="16"/>
+          <w:szCs w:val="16"/>
+        </w:rPr>
+        <w:t>em = JPA.createEntityManager();</w:t>
+      </w:r>
+    </w:p>
+    <w:p>
+      <w:pPr>
+        <w:autoSpaceDE w:val="0"/>
+        <w:autoSpaceDN w:val="0"/>
+        <w:adjustRightInd w:val="0"/>
+        <w:spacing w:after="0"/>
+        <w:rPr>
+          <w:rFonts w:ascii="Courier" w:hAnsi="Courier" w:cs="Courier"/>
+          <w:b/>
+          <w:bCs/>
+          <w:color w:val="4D4D4D"/>
+        </w:rPr>
+      </w:pPr>
+      <w:r>
+        <w:rPr>
+          <w:rFonts w:ascii="Courier" w:hAnsi="Courier" w:cs="Courier"/>
+          <w:b/>
+          <w:bCs/>
+          <w:color w:val="650065"/>
+        </w:rPr>
+        <w:t xml:space="preserve">User </w:t>
+      </w:r>
+      <w:r>
+        <w:rPr>
+          <w:rFonts w:ascii="Courier" w:hAnsi="Courier" w:cs="Courier"/>
+          <w:b/>
+          <w:bCs/>
+          <w:color w:val="4D4D4D"/>
+          <w:highlight w:val="yellow"/>
+        </w:rPr>
+        <w:t>mergedUser</w:t>
+      </w:r>
+      <w:r>
+        <w:rPr>
+          <w:rFonts w:ascii="Courier" w:hAnsi="Courier" w:cs="Courier"/>
+          <w:b/>
+          <w:bCs/>
+          <w:color w:val="4D4D4D"/>
+        </w:rPr>
+        <w:t xml:space="preserve"> = em.merge(detachedUser);</w:t>
+      </w:r>
+    </w:p>
+    <w:p>
+      <w:pPr>
+        <w:autoSpaceDE w:val="0"/>
+        <w:autoSpaceDN w:val="0"/>
+        <w:adjustRightInd w:val="0"/>
+        <w:spacing w:after="0"/>
+        <w:rPr>
+          <w:rFonts w:ascii="Courier" w:hAnsi="Courier" w:cs="Courier"/>
+          <w:color w:val="4D4D4D"/>
+          <w:sz w:val="16"/>
+          <w:szCs w:val="16"/>
+        </w:rPr>
+      </w:pPr>
+      <w:r>
+        <w:rPr>
+          <w:rFonts w:ascii="Courier" w:hAnsi="Courier" w:cs="Courier"/>
+          <w:color w:val="4D4D4D"/>
+          <w:sz w:val="16"/>
+          <w:szCs w:val="16"/>
+        </w:rPr>
+        <w:t>mergedUser.setUsername(</w:t>
+      </w:r>
+      <w:r>
+        <w:rPr>
+          <w:rFonts w:ascii="Courier" w:hAnsi="Courier" w:cs="Courier"/>
+          <w:color w:val="008800"/>
+          <w:sz w:val="16"/>
+          <w:szCs w:val="16"/>
+        </w:rPr>
+        <w:t>"doejohn"</w:t>
+      </w:r>
+      <w:r>
+        <w:rPr>
+          <w:rFonts w:ascii="Courier" w:hAnsi="Courier" w:cs="Courier"/>
+          <w:color w:val="4D4D4D"/>
+          <w:sz w:val="16"/>
+          <w:szCs w:val="16"/>
+        </w:rPr>
+        <w:t>);</w:t>
+      </w:r>
+    </w:p>
+    <w:p>
+      <w:pPr>
+        <w:autoSpaceDE w:val="0"/>
+        <w:autoSpaceDN w:val="0"/>
+        <w:adjustRightInd w:val="0"/>
+        <w:spacing w:after="0"/>
+        <w:rPr>
+          <w:rFonts w:ascii="Courier" w:hAnsi="Courier" w:cs="Courier"/>
+          <w:color w:val="4D4D4D"/>
+          <w:sz w:val="16"/>
+          <w:szCs w:val="16"/>
+        </w:rPr>
+      </w:pPr>
+      <w:r>
+        <w:rPr>
+          <w:rFonts w:ascii="Courier" w:hAnsi="Courier" w:cs="Courier"/>
+          <w:color w:val="4D4D4D"/>
+          <w:sz w:val="16"/>
+          <w:szCs w:val="16"/>
+        </w:rPr>
+        <w:t>tx.commit();</w:t>
+      </w:r>
+    </w:p>
+    <w:p>
+      <w:pPr>
+        <w:rPr>
+          <w:rFonts w:ascii="Courier" w:hAnsi="Courier" w:cs="Courier"/>
+          <w:color w:val="4D4D4D"/>
+          <w:sz w:val="16"/>
+          <w:szCs w:val="16"/>
+        </w:rPr>
+      </w:pPr>
+      <w:r>
+        <w:rPr>
+          <w:rFonts w:ascii="Courier" w:hAnsi="Courier" w:cs="Courier"/>
+          <w:color w:val="4D4D4D"/>
+          <w:sz w:val="16"/>
+          <w:szCs w:val="16"/>
+        </w:rPr>
+        <w:t>em.close();</w:t>
+      </w:r>
+    </w:p>
+    <w:p>
+      <w:pPr>
+        <w:rPr>
+          <w:rFonts w:ascii="Courier" w:hAnsi="Courier" w:cs="Courier"/>
+          <w:color w:val="4D4D4D"/>
+          <w:sz w:val="16"/>
+          <w:szCs w:val="16"/>
+        </w:rPr>
+      </w:pPr>
+    </w:p>
+    <w:p>
+      <w:pPr>
+        <w:rPr>
+          <w:rFonts w:ascii="Courier" w:hAnsi="Courier" w:cs="Courier"/>
+          <w:color w:val="4D4D4D"/>
+          <w:sz w:val="16"/>
+          <w:szCs w:val="16"/>
+        </w:rPr>
+      </w:pPr>
+      <w:r>
+        <w:rPr>
+          <w:noProof/>
+        </w:rPr>
+        <w:drawing>
+          <wp:inline distT="0" distB="0" distL="0" distR="0" wp14:anchorId="456765B5" wp14:editId="636EF2D3">
+            <wp:extent cx="5486400" cy="1785620"/>
+            <wp:effectExtent l="0" t="0" r="0" b="5080"/>
+            <wp:docPr id="6" name="Picture 6"/>
+            <wp:cNvGraphicFramePr>
+              <a:graphicFrameLocks xmlns:a="http://schemas.openxmlformats.org/drawingml/2006/main" noChangeAspect="1"/>
+            </wp:cNvGraphicFramePr>
+            <a:graphic xmlns:a="http://schemas.openxmlformats.org/drawingml/2006/main">
+              <a:graphicData uri="http://schemas.openxmlformats.org/drawingml/2006/picture">
+                <pic:pic xmlns:pic="http://schemas.openxmlformats.org/drawingml/2006/picture">
+                  <pic:nvPicPr>
+                    <pic:cNvPr id="1" name=""/>
+                    <pic:cNvPicPr/>
+                  </pic:nvPicPr>
+                  <pic:blipFill>
+                    <a:blip r:embed="rId13"/>
+                    <a:stretch>
+                      <a:fillRect/>
+                    </a:stretch>
+                  </pic:blipFill>
+                  <pic:spPr>
+                    <a:xfrm>
+                      <a:off x="0" y="0"/>
+                      <a:ext cx="5486400" cy="1785620"/>
+                    </a:xfrm>
+                    <a:prstGeom prst="rect">
+                      <a:avLst/>
+                    </a:prstGeom>
+                  </pic:spPr>
+                </pic:pic>
+              </a:graphicData>
+            </a:graphic>
+          </wp:inline>
+        </w:drawing>
+      </w:r>
+    </w:p>
+    <w:p>
+      <w:pPr>
+        <w:autoSpaceDE w:val="0"/>
+        <w:autoSpaceDN w:val="0"/>
+        <w:adjustRightInd w:val="0"/>
+        <w:spacing w:after="0"/>
+        <w:rPr>
+          <w:rFonts w:ascii="NewBaskerville-Roman" w:hAnsi="NewBaskerville-Roman" w:cs="NewBaskerville-Roman"/>
+          <w:sz w:val="20"/>
+          <w:szCs w:val="20"/>
+        </w:rPr>
+      </w:pPr>
+      <w:r>
+        <w:rPr>
+          <w:rFonts w:ascii="NewBaskerville-Roman" w:hAnsi="NewBaskerville-Roman" w:cs="NewBaskerville-Roman"/>
+          <w:sz w:val="20"/>
+          <w:szCs w:val="20"/>
+        </w:rPr>
+        <w:t xml:space="preserve">The goal is record the new </w:t>
+      </w:r>
+      <w:r>
+        <w:rPr>
+          <w:rFonts w:ascii="Courier" w:hAnsi="Courier" w:cs="Courier"/>
+          <w:sz w:val="19"/>
+          <w:szCs w:val="19"/>
+        </w:rPr>
+        <w:t xml:space="preserve">username </w:t>
+      </w:r>
+      <w:r>
+        <w:rPr>
+          <w:rFonts w:ascii="NewBaskerville-Roman" w:hAnsi="NewBaskerville-Roman" w:cs="NewBaskerville-Roman"/>
+          <w:sz w:val="20"/>
+          <w:szCs w:val="20"/>
+        </w:rPr>
+        <w:t xml:space="preserve">of the detached </w:t>
+      </w:r>
+      <w:r>
+        <w:rPr>
+          <w:rFonts w:ascii="Courier" w:hAnsi="Courier" w:cs="Courier"/>
+          <w:sz w:val="19"/>
+          <w:szCs w:val="19"/>
+        </w:rPr>
+        <w:t>User</w:t>
+      </w:r>
+      <w:r>
+        <w:rPr>
+          <w:rFonts w:ascii="NewBaskerville-Roman" w:hAnsi="NewBaskerville-Roman" w:cs="NewBaskerville-Roman"/>
+          <w:sz w:val="20"/>
+          <w:szCs w:val="20"/>
+        </w:rPr>
+        <w:t>:</w:t>
+      </w:r>
+    </w:p>
+    <w:p>
+      <w:pPr>
+        <w:pStyle w:val="ListParagraph"/>
+        <w:numPr>
+          <w:ilvl w:val="0"/>
+          <w:numId w:val="34"/>
+        </w:numPr>
+        <w:autoSpaceDE w:val="0"/>
+        <w:autoSpaceDN w:val="0"/>
+        <w:adjustRightInd w:val="0"/>
+        <w:spacing w:after="0"/>
+        <w:rPr>
+          <w:rFonts w:ascii="NewBaskerville-Roman" w:hAnsi="NewBaskerville-Roman" w:cs="NewBaskerville-Roman"/>
+          <w:sz w:val="20"/>
+          <w:szCs w:val="20"/>
+        </w:rPr>
+      </w:pPr>
+      <w:r>
+        <w:rPr>
+          <w:rFonts w:ascii="NewBaskerville-Roman" w:hAnsi="NewBaskerville-Roman" w:cs="NewBaskerville-Roman"/>
+          <w:sz w:val="20"/>
+          <w:szCs w:val="20"/>
+        </w:rPr>
+        <w:t xml:space="preserve">First, when you call </w:t>
+      </w:r>
+      <w:r>
+        <w:rPr>
+          <w:rFonts w:ascii="Courier" w:hAnsi="Courier" w:cs="Courier"/>
+          <w:sz w:val="19"/>
+          <w:szCs w:val="19"/>
+        </w:rPr>
+        <w:t>merge()</w:t>
+      </w:r>
+      <w:r>
+        <w:rPr>
+          <w:rFonts w:ascii="NewBaskerville-Roman" w:hAnsi="NewBaskerville-Roman" w:cs="NewBaskerville-Roman"/>
+          <w:sz w:val="20"/>
+          <w:szCs w:val="20"/>
+        </w:rPr>
+        <w:t>, Hibernate checks whether a persistent instance in the persistence context has the same database identifier as the detached instance you’re merging.</w:t>
+      </w:r>
+    </w:p>
+    <w:p>
+      <w:pPr>
+        <w:pStyle w:val="NoSpacing"/>
+      </w:pPr>
+    </w:p>
+    <w:p>
+      <w:pPr>
+        <w:pStyle w:val="NoSpacing"/>
+      </w:pPr>
+      <w:r>
+        <w:t>In this example, the persistence context is empty; nothing has been loaded from</w:t>
+      </w:r>
+      <w:r>
+        <w:t xml:space="preserve"> </w:t>
+      </w:r>
+      <w:r>
+        <w:t>the database.</w:t>
+      </w:r>
+      <w:r>
+        <w:t xml:space="preserve"> </w:t>
+      </w:r>
+      <w:r>
+        <w:rPr>
+          <w:rFonts w:ascii="NewBaskerville-Roman" w:hAnsi="NewBaskerville-Roman" w:cs="NewBaskerville-Roman"/>
+          <w:color w:val="4D4D4D"/>
+          <w:sz w:val="20"/>
+          <w:szCs w:val="20"/>
+        </w:rPr>
+        <w:t>Hibernate therefore loads an instance with this identifier from the data-base</w:t>
+      </w:r>
+    </w:p>
+    <w:p>
+      <w:pPr>
+        <w:pStyle w:val="NoSpacing"/>
+      </w:pPr>
+    </w:p>
+    <w:p>
+      <w:pPr>
+        <w:pStyle w:val="ListParagraph"/>
+        <w:numPr>
+          <w:ilvl w:val="0"/>
+          <w:numId w:val="34"/>
+        </w:numPr>
+        <w:autoSpaceDE w:val="0"/>
+        <w:autoSpaceDN w:val="0"/>
+        <w:adjustRightInd w:val="0"/>
+        <w:spacing w:after="0"/>
+        <w:rPr>
+          <w:rFonts w:ascii="NewBaskerville-Roman" w:hAnsi="NewBaskerville-Roman" w:cs="NewBaskerville-Roman"/>
+          <w:sz w:val="20"/>
+          <w:szCs w:val="20"/>
+        </w:rPr>
+      </w:pPr>
+      <w:r>
+        <w:rPr>
+          <w:rFonts w:ascii="NewBaskerville-Roman" w:hAnsi="NewBaskerville-Roman" w:cs="NewBaskerville-Roman"/>
+          <w:sz w:val="20"/>
+          <w:szCs w:val="20"/>
+        </w:rPr>
+        <w:t xml:space="preserve">Then, </w:t>
+      </w:r>
+      <w:r>
+        <w:rPr>
+          <w:rFonts w:ascii="Courier" w:hAnsi="Courier" w:cs="Courier"/>
+          <w:sz w:val="19"/>
+          <w:szCs w:val="19"/>
+        </w:rPr>
+        <w:t xml:space="preserve">merge() </w:t>
+      </w:r>
+      <w:r>
+        <w:rPr>
+          <w:rFonts w:ascii="NewBaskerville-Roman" w:hAnsi="NewBaskerville-Roman" w:cs="NewBaskerville-Roman"/>
+          <w:sz w:val="20"/>
+          <w:szCs w:val="20"/>
+        </w:rPr>
+        <w:t xml:space="preserve">copies the detached entity instance </w:t>
+      </w:r>
+      <w:r>
+        <w:rPr>
+          <w:rFonts w:ascii="NewBaskerville-Italic" w:hAnsi="NewBaskerville-Italic" w:cs="NewBaskerville-Italic"/>
+          <w:i/>
+          <w:iCs/>
+          <w:sz w:val="20"/>
+          <w:szCs w:val="20"/>
+        </w:rPr>
+        <w:t xml:space="preserve">onto </w:t>
+      </w:r>
+      <w:r>
+        <w:rPr>
+          <w:rFonts w:ascii="NewBaskerville-Roman" w:hAnsi="NewBaskerville-Roman" w:cs="NewBaskerville-Roman"/>
+          <w:sz w:val="20"/>
+          <w:szCs w:val="20"/>
+        </w:rPr>
+        <w:t xml:space="preserve">this loaded persistent instance. In other words, </w:t>
+      </w:r>
+      <w:r>
+        <w:rPr>
+          <w:rFonts w:ascii="NewBaskerville-Roman" w:hAnsi="NewBaskerville-Roman" w:cs="NewBaskerville-Roman"/>
+          <w:b/>
+          <w:bCs/>
+          <w:sz w:val="20"/>
+          <w:szCs w:val="20"/>
+        </w:rPr>
+        <w:t xml:space="preserve">the new </w:t>
+      </w:r>
+      <w:r>
+        <w:rPr>
+          <w:rFonts w:ascii="Courier" w:hAnsi="Courier" w:cs="Courier"/>
+          <w:b/>
+          <w:bCs/>
+          <w:sz w:val="19"/>
+          <w:szCs w:val="19"/>
+        </w:rPr>
+        <w:t xml:space="preserve">username </w:t>
+      </w:r>
+      <w:r>
+        <w:rPr>
+          <w:rFonts w:ascii="NewBaskerville-Roman" w:hAnsi="NewBaskerville-Roman" w:cs="NewBaskerville-Roman"/>
+          <w:b/>
+          <w:bCs/>
+          <w:sz w:val="20"/>
+          <w:szCs w:val="20"/>
+        </w:rPr>
+        <w:t xml:space="preserve">you have set on the detached </w:t>
+      </w:r>
+      <w:r>
+        <w:rPr>
+          <w:rFonts w:ascii="Courier" w:hAnsi="Courier" w:cs="Courier"/>
+          <w:b/>
+          <w:bCs/>
+          <w:sz w:val="19"/>
+          <w:szCs w:val="19"/>
+        </w:rPr>
+        <w:t xml:space="preserve">User </w:t>
+      </w:r>
+      <w:r>
+        <w:rPr>
+          <w:rFonts w:ascii="NewBaskerville-Roman" w:hAnsi="NewBaskerville-Roman" w:cs="NewBaskerville-Roman"/>
+          <w:b/>
+          <w:bCs/>
+          <w:sz w:val="20"/>
+          <w:szCs w:val="20"/>
+        </w:rPr>
+        <w:t xml:space="preserve">is also set on the persistent merged </w:t>
+      </w:r>
+      <w:r>
+        <w:rPr>
+          <w:rFonts w:ascii="Courier" w:hAnsi="Courier" w:cs="Courier"/>
+          <w:b/>
+          <w:bCs/>
+          <w:sz w:val="19"/>
+          <w:szCs w:val="19"/>
+        </w:rPr>
+        <w:t>User</w:t>
+      </w:r>
+      <w:r>
+        <w:rPr>
+          <w:rFonts w:ascii="NewBaskerville-Roman" w:hAnsi="NewBaskerville-Roman" w:cs="NewBaskerville-Roman"/>
+          <w:sz w:val="20"/>
+          <w:szCs w:val="20"/>
+        </w:rPr>
+        <w:t xml:space="preserve">, </w:t>
+      </w:r>
+      <w:r>
+        <w:rPr>
+          <w:rFonts w:ascii="NewBaskerville-Roman" w:hAnsi="NewBaskerville-Roman" w:cs="NewBaskerville-Roman"/>
+          <w:b/>
+          <w:bCs/>
+          <w:sz w:val="20"/>
+          <w:szCs w:val="20"/>
+          <w:highlight w:val="yellow"/>
+        </w:rPr>
+        <w:t xml:space="preserve">which </w:t>
+      </w:r>
+      <w:r>
+        <w:rPr>
+          <w:rFonts w:ascii="Courier" w:hAnsi="Courier" w:cs="Courier"/>
+          <w:b/>
+          <w:bCs/>
+          <w:sz w:val="19"/>
+          <w:szCs w:val="19"/>
+          <w:highlight w:val="yellow"/>
+        </w:rPr>
+        <w:t xml:space="preserve">merge() </w:t>
+      </w:r>
+      <w:r>
+        <w:rPr>
+          <w:rFonts w:ascii="NewBaskerville-Roman" w:hAnsi="NewBaskerville-Roman" w:cs="NewBaskerville-Roman"/>
+          <w:b/>
+          <w:bCs/>
+          <w:sz w:val="20"/>
+          <w:szCs w:val="20"/>
+          <w:highlight w:val="yellow"/>
+        </w:rPr>
+        <w:t>returns to you.</w:t>
+      </w:r>
+    </w:p>
+    <w:p>
+      <w:pPr>
+        <w:pStyle w:val="NoSpacing"/>
+      </w:pPr>
+    </w:p>
+    <w:p>
+      <w:pPr>
+        <w:pStyle w:val="NoSpacing"/>
+        <w:rPr>
+          <w:b/>
+          <w:bCs/>
+        </w:rPr>
+      </w:pPr>
+      <w:r>
+        <w:rPr>
+          <w:b/>
+          <w:bCs/>
+        </w:rPr>
+        <w:t xml:space="preserve">Now discard the old reference to the stale and outdated detached state; the </w:t>
+      </w:r>
+      <w:r>
+        <w:rPr>
+          <w:rFonts w:ascii="Courier" w:hAnsi="Courier" w:cs="Courier"/>
+          <w:b/>
+          <w:bCs/>
+          <w:sz w:val="19"/>
+          <w:szCs w:val="19"/>
+        </w:rPr>
+        <w:t xml:space="preserve">detachedUser </w:t>
+      </w:r>
+      <w:r>
+        <w:rPr>
+          <w:b/>
+          <w:bCs/>
+        </w:rPr>
+        <w:t xml:space="preserve">no longer represents the current state. You can continue modifying the returned </w:t>
+      </w:r>
+      <w:r>
+        <w:rPr>
+          <w:rFonts w:ascii="Courier" w:hAnsi="Courier" w:cs="Courier"/>
+          <w:b/>
+          <w:bCs/>
+          <w:sz w:val="19"/>
+          <w:szCs w:val="19"/>
+        </w:rPr>
+        <w:t>mergedUser</w:t>
+      </w:r>
+      <w:r>
+        <w:rPr>
+          <w:b/>
+          <w:bCs/>
+        </w:rPr>
+        <w:t xml:space="preserve">; Hibernate will execute a single </w:t>
+      </w:r>
+      <w:r>
+        <w:rPr>
+          <w:rFonts w:ascii="Courier" w:hAnsi="Courier" w:cs="Courier"/>
+          <w:b/>
+          <w:bCs/>
+          <w:sz w:val="19"/>
+          <w:szCs w:val="19"/>
+        </w:rPr>
+        <w:t xml:space="preserve">UPDATE </w:t>
+      </w:r>
+      <w:r>
+        <w:rPr>
+          <w:b/>
+          <w:bCs/>
+        </w:rPr>
+        <w:t>when it flushes the persistence context during commit.</w:t>
+      </w:r>
+    </w:p>
+    <w:p>
+      <w:pPr>
+        <w:pStyle w:val="NoSpacing"/>
+        <w:rPr>
+          <w:b/>
+          <w:bCs/>
+        </w:rPr>
+      </w:pPr>
+    </w:p>
+    <w:p>
+      <w:pPr>
+        <w:pStyle w:val="NoSpacing"/>
+        <w:rPr>
+          <w:b/>
+          <w:bCs/>
+        </w:rPr>
+      </w:pPr>
+      <w:r>
+        <w:rPr>
+          <w:b/>
+          <w:bCs/>
+          <w:highlight w:val="yellow"/>
+        </w:rPr>
+        <w:t>Important!</w:t>
+      </w:r>
+    </w:p>
+    <w:p>
+      <w:pPr>
+        <w:pStyle w:val="ListParagraph"/>
+        <w:numPr>
+          <w:ilvl w:val="0"/>
+          <w:numId w:val="35"/>
+        </w:numPr>
+        <w:autoSpaceDE w:val="0"/>
+        <w:autoSpaceDN w:val="0"/>
+        <w:adjustRightInd w:val="0"/>
+        <w:spacing w:after="0"/>
+        <w:rPr>
+          <w:rFonts w:ascii="NewBaskerville-Roman" w:hAnsi="NewBaskerville-Roman" w:cs="NewBaskerville-Roman"/>
+          <w:b/>
+          <w:bCs/>
+          <w:sz w:val="20"/>
+          <w:szCs w:val="20"/>
+        </w:rPr>
+      </w:pPr>
+      <w:r>
+        <w:rPr>
+          <w:rFonts w:ascii="NewBaskerville-Roman" w:hAnsi="NewBaskerville-Roman" w:cs="NewBaskerville-Roman"/>
+          <w:b/>
+          <w:bCs/>
+          <w:sz w:val="20"/>
+          <w:szCs w:val="20"/>
+        </w:rPr>
+        <w:t>If there is no persistent instance with the same identifier in the persistence context,</w:t>
+      </w:r>
+      <w:r>
+        <w:rPr>
+          <w:rFonts w:ascii="NewBaskerville-Roman" w:hAnsi="NewBaskerville-Roman" w:cs="NewBaskerville-Roman"/>
+          <w:b/>
+          <w:bCs/>
+          <w:sz w:val="20"/>
+          <w:szCs w:val="20"/>
+        </w:rPr>
+        <w:t xml:space="preserve"> </w:t>
+      </w:r>
+      <w:r>
+        <w:rPr>
+          <w:rFonts w:ascii="NewBaskerville-Roman" w:hAnsi="NewBaskerville-Roman" w:cs="NewBaskerville-Roman"/>
+          <w:b/>
+          <w:bCs/>
+          <w:sz w:val="20"/>
+          <w:szCs w:val="20"/>
+        </w:rPr>
+        <w:t>and a lookup by identifier in the database is negative, Hibernate instantiates a</w:t>
+      </w:r>
+      <w:r>
+        <w:rPr>
+          <w:rFonts w:ascii="NewBaskerville-Roman" w:hAnsi="NewBaskerville-Roman" w:cs="NewBaskerville-Roman"/>
+          <w:b/>
+          <w:bCs/>
+          <w:sz w:val="20"/>
+          <w:szCs w:val="20"/>
+        </w:rPr>
+        <w:t xml:space="preserve"> </w:t>
+      </w:r>
+      <w:r>
+        <w:rPr>
+          <w:rFonts w:ascii="NewBaskerville-Roman" w:hAnsi="NewBaskerville-Roman" w:cs="NewBaskerville-Roman"/>
+          <w:b/>
+          <w:bCs/>
+          <w:sz w:val="20"/>
+          <w:szCs w:val="20"/>
+        </w:rPr>
+        <w:t xml:space="preserve">fresh </w:t>
+      </w:r>
+      <w:r>
+        <w:rPr>
+          <w:rFonts w:ascii="Courier" w:hAnsi="Courier" w:cs="Courier"/>
+          <w:b/>
+          <w:bCs/>
+          <w:sz w:val="19"/>
+          <w:szCs w:val="19"/>
+        </w:rPr>
+        <w:t>User</w:t>
+      </w:r>
+      <w:r>
+        <w:rPr>
+          <w:rFonts w:ascii="NewBaskerville-Roman" w:hAnsi="NewBaskerville-Roman" w:cs="NewBaskerville-Roman"/>
+          <w:b/>
+          <w:bCs/>
+          <w:sz w:val="20"/>
+          <w:szCs w:val="20"/>
+        </w:rPr>
+        <w:t>. Hibernate then copies your detached instance onto this fresh instance,</w:t>
+      </w:r>
+      <w:r>
+        <w:rPr>
+          <w:rFonts w:ascii="NewBaskerville-Roman" w:hAnsi="NewBaskerville-Roman" w:cs="NewBaskerville-Roman"/>
+          <w:b/>
+          <w:bCs/>
+          <w:sz w:val="20"/>
+          <w:szCs w:val="20"/>
+        </w:rPr>
+        <w:t xml:space="preserve"> </w:t>
+      </w:r>
+      <w:r>
+        <w:rPr>
+          <w:rFonts w:ascii="NewBaskerville-Roman" w:hAnsi="NewBaskerville-Roman" w:cs="NewBaskerville-Roman"/>
+          <w:b/>
+          <w:bCs/>
+          <w:sz w:val="20"/>
+          <w:szCs w:val="20"/>
+        </w:rPr>
+        <w:t>which it inserts into the database when you synchronize the persistence context with</w:t>
+      </w:r>
+      <w:r>
+        <w:rPr>
+          <w:rFonts w:ascii="NewBaskerville-Roman" w:hAnsi="NewBaskerville-Roman" w:cs="NewBaskerville-Roman"/>
+          <w:b/>
+          <w:bCs/>
+          <w:sz w:val="20"/>
+          <w:szCs w:val="20"/>
+        </w:rPr>
+        <w:t xml:space="preserve"> </w:t>
+      </w:r>
+      <w:r>
+        <w:rPr>
+          <w:rFonts w:ascii="NewBaskerville-Roman" w:hAnsi="NewBaskerville-Roman" w:cs="NewBaskerville-Roman"/>
+          <w:b/>
+          <w:bCs/>
+          <w:sz w:val="20"/>
+          <w:szCs w:val="20"/>
+        </w:rPr>
+        <w:t>the database.</w:t>
+      </w:r>
+    </w:p>
+    <w:p>
+      <w:pPr>
+        <w:pStyle w:val="NoSpacing"/>
+        <w:numPr>
+          <w:ilvl w:val="0"/>
+          <w:numId w:val="35"/>
+        </w:numPr>
+        <w:rPr>
+          <w:b/>
+          <w:bCs/>
+        </w:rPr>
+      </w:pPr>
+      <w:r>
+        <w:rPr>
+          <w:b/>
+          <w:bCs/>
+        </w:rPr>
+        <w:t xml:space="preserve">If the instance you’re giving to </w:t>
+      </w:r>
+      <w:r>
+        <w:rPr>
+          <w:rFonts w:ascii="Courier" w:hAnsi="Courier" w:cs="Courier"/>
+          <w:b/>
+          <w:bCs/>
+          <w:sz w:val="19"/>
+          <w:szCs w:val="19"/>
+        </w:rPr>
+        <w:t xml:space="preserve">merge() </w:t>
+      </w:r>
+      <w:r>
+        <w:rPr>
+          <w:b/>
+          <w:bCs/>
+          <w:highlight w:val="yellow"/>
+        </w:rPr>
+        <w:t>is not detached but rather is transient (it doesn’t have an identifier value)</w:t>
+      </w:r>
+      <w:r>
+        <w:rPr>
+          <w:b/>
+          <w:bCs/>
+        </w:rPr>
+        <w:t xml:space="preserve">, Hibernate instantiates a fresh </w:t>
+      </w:r>
+      <w:r>
+        <w:rPr>
+          <w:rFonts w:ascii="Courier" w:hAnsi="Courier" w:cs="Courier"/>
+          <w:b/>
+          <w:bCs/>
+          <w:sz w:val="19"/>
+          <w:szCs w:val="19"/>
+        </w:rPr>
+        <w:t>User</w:t>
+      </w:r>
+      <w:r>
+        <w:rPr>
+          <w:b/>
+          <w:bCs/>
+        </w:rPr>
+        <w:t xml:space="preserve">, copies the values of the transient </w:t>
+      </w:r>
+      <w:r>
+        <w:rPr>
+          <w:rFonts w:ascii="Courier" w:hAnsi="Courier" w:cs="Courier"/>
+          <w:b/>
+          <w:bCs/>
+          <w:sz w:val="19"/>
+          <w:szCs w:val="19"/>
+        </w:rPr>
+        <w:t xml:space="preserve">User </w:t>
+      </w:r>
+      <w:r>
+        <w:rPr>
+          <w:b/>
+          <w:bCs/>
+        </w:rPr>
+        <w:t>onto it, and then makes it persistent and returns it to you.</w:t>
+      </w:r>
+    </w:p>
+    <w:p>
+      <w:pPr>
+        <w:pStyle w:val="NoSpacing"/>
+        <w:numPr>
+          <w:ilvl w:val="0"/>
+          <w:numId w:val="35"/>
+        </w:numPr>
+        <w:rPr>
+          <w:b/>
+          <w:bCs/>
+        </w:rPr>
+      </w:pPr>
+      <w:r>
+        <w:rPr>
+          <w:b/>
+          <w:bCs/>
+        </w:rPr>
+        <w:t xml:space="preserve">In simpler terms, the </w:t>
+      </w:r>
+      <w:r>
+        <w:rPr>
+          <w:rFonts w:ascii="Courier" w:hAnsi="Courier" w:cs="Courier"/>
+          <w:b/>
+          <w:bCs/>
+          <w:sz w:val="19"/>
+          <w:szCs w:val="19"/>
+        </w:rPr>
+        <w:t xml:space="preserve">merge() </w:t>
+      </w:r>
+      <w:r>
+        <w:rPr>
+          <w:b/>
+          <w:bCs/>
+        </w:rPr>
+        <w:t xml:space="preserve">operation can handle detached </w:t>
+      </w:r>
+      <w:r>
+        <w:rPr>
+          <w:rFonts w:ascii="NewBaskerville-Italic" w:hAnsi="NewBaskerville-Italic" w:cs="NewBaskerville-Italic"/>
+          <w:b/>
+          <w:bCs/>
+          <w:i/>
+          <w:iCs/>
+        </w:rPr>
+        <w:t xml:space="preserve">and </w:t>
+      </w:r>
+      <w:r>
+        <w:rPr>
+          <w:b/>
+          <w:bCs/>
+        </w:rPr>
+        <w:t>transient entity instances. Hibernate always returns the result to you as a persistent instance.</w:t>
+      </w:r>
+    </w:p>
+    <w:p>
+      <w:pPr>
+        <w:pStyle w:val="NoSpacing"/>
+        <w:numPr>
+          <w:ilvl w:val="0"/>
+          <w:numId w:val="35"/>
+        </w:numPr>
+        <w:rPr>
+          <w:b/>
+          <w:bCs/>
+        </w:rPr>
+      </w:pPr>
+      <w:r>
+        <w:lastRenderedPageBreak/>
+        <w:t>An application architecture based on detachment and merging may not call the</w:t>
+      </w:r>
+      <w:r>
+        <w:t xml:space="preserve"> </w:t>
+      </w:r>
+      <w:r>
+        <w:rPr>
+          <w:rFonts w:ascii="Courier" w:hAnsi="Courier" w:cs="Courier"/>
+          <w:sz w:val="19"/>
+          <w:szCs w:val="19"/>
+        </w:rPr>
+        <w:t xml:space="preserve">persist() </w:t>
+      </w:r>
+      <w:r>
+        <w:t>operation. You can merge new and detached entity instances to store data.</w:t>
+      </w:r>
+      <w:r>
+        <w:t xml:space="preserve"> </w:t>
+      </w:r>
+      <w:r>
+        <w:t>The important difference is the returned current state and how you handle this switch</w:t>
+      </w:r>
+      <w:r>
+        <w:t xml:space="preserve"> </w:t>
+      </w:r>
+      <w:r>
+        <w:t xml:space="preserve">of references in your application code. </w:t>
+      </w:r>
+      <w:r>
+        <w:rPr>
+          <w:b/>
+          <w:bCs/>
+        </w:rPr>
+        <w:t xml:space="preserve">You have to discard the </w:t>
+      </w:r>
+      <w:r>
+        <w:rPr>
+          <w:rFonts w:ascii="Courier" w:hAnsi="Courier" w:cs="Courier"/>
+          <w:b/>
+          <w:bCs/>
+          <w:sz w:val="19"/>
+          <w:szCs w:val="19"/>
+        </w:rPr>
+        <w:t xml:space="preserve">detachedUser </w:t>
+      </w:r>
+      <w:r>
+        <w:rPr>
+          <w:b/>
+          <w:bCs/>
+        </w:rPr>
+        <w:t xml:space="preserve">and from now on reference the current </w:t>
+      </w:r>
+      <w:r>
+        <w:rPr>
+          <w:rFonts w:ascii="Courier" w:hAnsi="Courier" w:cs="Courier"/>
+          <w:b/>
+          <w:bCs/>
+          <w:sz w:val="19"/>
+          <w:szCs w:val="19"/>
+        </w:rPr>
+        <w:t>mergedUser</w:t>
+      </w:r>
+      <w:r>
+        <w:t xml:space="preserve">. </w:t>
+      </w:r>
+      <w:r>
+        <w:rPr>
+          <w:b/>
+          <w:bCs/>
+        </w:rPr>
+        <w:t xml:space="preserve">Every other component in your application still holding on to </w:t>
+      </w:r>
+      <w:r>
+        <w:rPr>
+          <w:rFonts w:ascii="Courier" w:hAnsi="Courier" w:cs="Courier"/>
+          <w:b/>
+          <w:bCs/>
+          <w:sz w:val="19"/>
+          <w:szCs w:val="19"/>
+        </w:rPr>
+        <w:t xml:space="preserve">detachedUser </w:t>
+      </w:r>
+      <w:r>
+        <w:rPr>
+          <w:b/>
+          <w:bCs/>
+        </w:rPr>
+        <w:t xml:space="preserve">has to switch to </w:t>
+      </w:r>
+      <w:r>
+        <w:rPr>
+          <w:rFonts w:ascii="Courier" w:hAnsi="Courier" w:cs="Courier"/>
+          <w:b/>
+          <w:bCs/>
+          <w:sz w:val="19"/>
+          <w:szCs w:val="19"/>
+        </w:rPr>
+        <w:t>mergedUser</w:t>
+      </w:r>
+      <w:r>
+        <w:rPr>
+          <w:b/>
+          <w:bCs/>
+        </w:rPr>
+        <w:t>.</w:t>
+      </w:r>
+    </w:p>
+    <w:p>
+      <w:pPr>
+        <w:pStyle w:val="NoSpacing"/>
+        <w:rPr>
+          <w:rFonts w:ascii="NewBaskerville-Roman" w:hAnsi="NewBaskerville-Roman" w:cs="NewBaskerville-Roman"/>
+          <w:color w:val="4D4D4D"/>
+          <w:sz w:val="20"/>
+          <w:szCs w:val="20"/>
+        </w:rPr>
+      </w:pPr>
+    </w:p>
+    <w:p>
+      <w:pPr>
+        <w:pStyle w:val="NoSpacing"/>
+        <w:rPr>
+          <w:rFonts w:ascii="NewBaskerville-Roman" w:hAnsi="NewBaskerville-Roman" w:cs="NewBaskerville-Roman"/>
+          <w:color w:val="4D4D4D"/>
+          <w:sz w:val="20"/>
+          <w:szCs w:val="20"/>
+        </w:rPr>
+      </w:pPr>
+    </w:p>
+    <w:p>
+      <w:pPr>
+        <w:pStyle w:val="NoSpacing"/>
+        <w:rPr>
+          <w:rFonts w:ascii="NewBaskerville-Roman" w:hAnsi="NewBaskerville-Roman" w:cs="NewBaskerville-Roman"/>
+          <w:color w:val="4D4D4D"/>
+          <w:sz w:val="20"/>
+          <w:szCs w:val="20"/>
+        </w:rPr>
+      </w:pPr>
+    </w:p>
+    <w:p>
+      <w:pPr>
+        <w:pStyle w:val="NoSpacing"/>
+        <w:numPr>
+          <w:ilvl w:val="0"/>
+          <w:numId w:val="34"/>
+        </w:numPr>
+        <w:rPr>
+          <w:b/>
+          <w:bCs/>
+        </w:rPr>
+      </w:pPr>
+      <w:r>
+        <w:rPr>
+          <w:b/>
+          <w:bCs/>
+        </w:rPr>
+        <w:t xml:space="preserve">If you want to delete a detached instance, you have to merge it first. Then call </w:t>
+      </w:r>
+      <w:r>
+        <w:rPr>
+          <w:rFonts w:ascii="Courier" w:hAnsi="Courier" w:cs="Courier"/>
+          <w:b/>
+          <w:bCs/>
+          <w:sz w:val="19"/>
+          <w:szCs w:val="19"/>
+        </w:rPr>
+        <w:t xml:space="preserve">remove() </w:t>
+      </w:r>
+      <w:r>
+        <w:rPr>
+          <w:b/>
+          <w:bCs/>
+        </w:rPr>
+        <w:t xml:space="preserve">on the persistent instance returned by </w:t>
+      </w:r>
+      <w:r>
+        <w:rPr>
+          <w:rFonts w:ascii="Courier" w:hAnsi="Courier" w:cs="Courier"/>
+          <w:b/>
+          <w:bCs/>
+          <w:sz w:val="19"/>
+          <w:szCs w:val="19"/>
+        </w:rPr>
+        <w:t>merge()</w:t>
+      </w:r>
+      <w:r>
+        <w:rPr>
+          <w:b/>
+          <w:bCs/>
+        </w:rPr>
+        <w:t>.</w:t>
+      </w:r>
+    </w:p>
+    <w:p>
+      <w:pPr>
+        <w:pStyle w:val="NoSpacing"/>
+        <w:ind w:left="720"/>
+        <w:rPr>
+          <w:b/>
+          <w:bCs/>
+        </w:rPr>
+      </w:pPr>
+    </w:p>
+    <w:p>
+      <w:pPr>
+        <w:pStyle w:val="NoSpacing"/>
+      </w:pPr>
+      <w:r>
+        <w:t>Now, a semi-final note on the possibility of reattaching the detached instance so that a new instance won’t be created and you won’t have to throw out the stale object:</w:t>
+      </w:r>
+    </w:p>
+    <w:p>
+      <w:pPr>
+        <w:pStyle w:val="NoSpacing"/>
+        <w:rPr>
+          <w:rFonts w:ascii="NewBaskerville-Roman" w:hAnsi="NewBaskerville-Roman" w:cs="NewBaskerville-Roman"/>
+          <w:color w:val="4D4D4D"/>
+          <w:sz w:val="20"/>
+          <w:szCs w:val="20"/>
+        </w:rPr>
+      </w:pPr>
+    </w:p>
+    <w:p>
+      <w:pPr>
+        <w:autoSpaceDE w:val="0"/>
+        <w:autoSpaceDN w:val="0"/>
+        <w:adjustRightInd w:val="0"/>
+        <w:spacing w:after="0"/>
+        <w:rPr>
+          <w:rFonts w:ascii="FranklinGothic-Demi" w:hAnsi="FranklinGothic-Demi" w:cs="FranklinGothic-Demi"/>
+          <w:b/>
+          <w:bCs/>
+          <w:color w:val="00758E"/>
+          <w:sz w:val="21"/>
+          <w:szCs w:val="21"/>
+        </w:rPr>
+      </w:pPr>
+      <w:r>
+        <w:rPr>
+          <w:rFonts w:ascii="FranklinGothic-Demi" w:hAnsi="FranklinGothic-Demi" w:cs="FranklinGothic-Demi"/>
+          <w:b/>
+          <w:bCs/>
+          <w:color w:val="00758E"/>
+          <w:sz w:val="21"/>
+          <w:szCs w:val="21"/>
+        </w:rPr>
+        <w:t>Can I reattach a detached instance?</w:t>
+      </w:r>
+    </w:p>
+    <w:p>
+      <w:pPr>
+        <w:autoSpaceDE w:val="0"/>
+        <w:autoSpaceDN w:val="0"/>
+        <w:adjustRightInd w:val="0"/>
+        <w:spacing w:after="0"/>
+        <w:rPr>
+          <w:rFonts w:ascii="FranklinGothic-Book" w:hAnsi="FranklinGothic-Book" w:cs="FranklinGothic-Book"/>
+          <w:sz w:val="19"/>
+          <w:szCs w:val="19"/>
+          <w:highlight w:val="lightGray"/>
+        </w:rPr>
+      </w:pPr>
+      <w:r>
+        <w:rPr>
+          <w:rFonts w:ascii="FranklinGothic-Book" w:hAnsi="FranklinGothic-Book" w:cs="FranklinGothic-Book"/>
+          <w:sz w:val="19"/>
+          <w:szCs w:val="19"/>
+          <w:highlight w:val="lightGray"/>
+        </w:rPr>
+        <w:t xml:space="preserve">The Hibernate </w:t>
+      </w:r>
+      <w:r>
+        <w:rPr>
+          <w:rFonts w:ascii="Courier" w:hAnsi="Courier" w:cs="Courier"/>
+          <w:sz w:val="19"/>
+          <w:szCs w:val="19"/>
+          <w:highlight w:val="lightGray"/>
+        </w:rPr>
+        <w:t xml:space="preserve">Session </w:t>
+      </w:r>
+      <w:r>
+        <w:rPr>
+          <w:rFonts w:ascii="FranklinGothic-Book" w:hAnsi="FranklinGothic-Book" w:cs="FranklinGothic-Book"/>
+          <w:sz w:val="19"/>
+          <w:szCs w:val="19"/>
+          <w:highlight w:val="lightGray"/>
+        </w:rPr>
+        <w:t xml:space="preserve">API has a method for reattachment called </w:t>
+      </w:r>
+      <w:r>
+        <w:rPr>
+          <w:rFonts w:ascii="Courier" w:hAnsi="Courier" w:cs="Courier"/>
+          <w:sz w:val="19"/>
+          <w:szCs w:val="19"/>
+          <w:highlight w:val="lightGray"/>
+        </w:rPr>
+        <w:t>saveOrUpdate()</w:t>
+      </w:r>
+      <w:r>
+        <w:rPr>
+          <w:rFonts w:ascii="FranklinGothic-Book" w:hAnsi="FranklinGothic-Book" w:cs="FranklinGothic-Book"/>
+          <w:sz w:val="19"/>
+          <w:szCs w:val="19"/>
+          <w:highlight w:val="lightGray"/>
+        </w:rPr>
+        <w:t xml:space="preserve">. It accepts either a transient or a detached instance and doesn’t return anything. The given instance will be in persistent state after the operation, so you don’t have to switch references. Hibernate will execute an </w:t>
+      </w:r>
+      <w:r>
+        <w:rPr>
+          <w:rFonts w:ascii="Courier" w:hAnsi="Courier" w:cs="Courier"/>
+          <w:sz w:val="19"/>
+          <w:szCs w:val="19"/>
+          <w:highlight w:val="lightGray"/>
+        </w:rPr>
+        <w:t xml:space="preserve">INSERT </w:t>
+      </w:r>
+      <w:r>
+        <w:rPr>
+          <w:rFonts w:ascii="FranklinGothic-Book" w:hAnsi="FranklinGothic-Book" w:cs="FranklinGothic-Book"/>
+          <w:sz w:val="19"/>
+          <w:szCs w:val="19"/>
+          <w:highlight w:val="lightGray"/>
+        </w:rPr>
+        <w:t xml:space="preserve">if the given instance was transient or an </w:t>
+      </w:r>
+      <w:r>
+        <w:rPr>
+          <w:rFonts w:ascii="Courier" w:hAnsi="Courier" w:cs="Courier"/>
+          <w:sz w:val="19"/>
+          <w:szCs w:val="19"/>
+          <w:highlight w:val="lightGray"/>
+        </w:rPr>
+        <w:t xml:space="preserve">UPDATE </w:t>
+      </w:r>
+      <w:r>
+        <w:rPr>
+          <w:rFonts w:ascii="FranklinGothic-Book" w:hAnsi="FranklinGothic-Book" w:cs="FranklinGothic-Book"/>
+          <w:sz w:val="19"/>
+          <w:szCs w:val="19"/>
+          <w:highlight w:val="lightGray"/>
+        </w:rPr>
+        <w:t>if it was detached. We recommend that you rely on merging</w:t>
+      </w:r>
+    </w:p>
+    <w:p>
+      <w:pPr>
+        <w:autoSpaceDE w:val="0"/>
+        <w:autoSpaceDN w:val="0"/>
+        <w:adjustRightInd w:val="0"/>
+        <w:spacing w:after="0"/>
+        <w:rPr>
+          <w:rFonts w:ascii="FranklinGothic-Book" w:hAnsi="FranklinGothic-Book" w:cs="FranklinGothic-Book"/>
+          <w:sz w:val="19"/>
+          <w:szCs w:val="19"/>
+        </w:rPr>
+      </w:pPr>
+      <w:r>
+        <w:rPr>
+          <w:rFonts w:ascii="FranklinGothic-Book" w:hAnsi="FranklinGothic-Book" w:cs="FranklinGothic-Book"/>
+          <w:sz w:val="19"/>
+          <w:szCs w:val="19"/>
+          <w:highlight w:val="lightGray"/>
+        </w:rPr>
+        <w:t xml:space="preserve">instead, because it’s standardized and therefore easier to integrate with other frameworks. In addition, instead of an </w:t>
+      </w:r>
+      <w:r>
+        <w:rPr>
+          <w:rFonts w:ascii="Courier" w:hAnsi="Courier" w:cs="Courier"/>
+          <w:sz w:val="19"/>
+          <w:szCs w:val="19"/>
+          <w:highlight w:val="lightGray"/>
+        </w:rPr>
+        <w:t>UPDATE</w:t>
+      </w:r>
+      <w:r>
+        <w:rPr>
+          <w:rFonts w:ascii="FranklinGothic-Book" w:hAnsi="FranklinGothic-Book" w:cs="FranklinGothic-Book"/>
+          <w:sz w:val="19"/>
+          <w:szCs w:val="19"/>
+          <w:highlight w:val="lightGray"/>
+        </w:rPr>
+        <w:t xml:space="preserve">, merging may only trigger a </w:t>
+      </w:r>
+      <w:r>
+        <w:rPr>
+          <w:rFonts w:ascii="Courier" w:hAnsi="Courier" w:cs="Courier"/>
+          <w:sz w:val="19"/>
+          <w:szCs w:val="19"/>
+          <w:highlight w:val="lightGray"/>
+        </w:rPr>
+        <w:t xml:space="preserve">SELECT </w:t>
+      </w:r>
+      <w:r>
+        <w:rPr>
+          <w:rFonts w:ascii="FranklinGothic-Book" w:hAnsi="FranklinGothic-Book" w:cs="FranklinGothic-Book"/>
+          <w:sz w:val="19"/>
+          <w:szCs w:val="19"/>
+          <w:highlight w:val="lightGray"/>
+        </w:rPr>
+        <w:t xml:space="preserve">if the detached data wasn’t modified. If you’re wondering what the </w:t>
+      </w:r>
+      <w:r>
+        <w:rPr>
+          <w:rFonts w:ascii="Courier" w:hAnsi="Courier" w:cs="Courier"/>
+          <w:sz w:val="19"/>
+          <w:szCs w:val="19"/>
+          <w:highlight w:val="lightGray"/>
+        </w:rPr>
+        <w:t xml:space="preserve">saveOrUpdateCopy() </w:t>
+      </w:r>
+      <w:r>
+        <w:rPr>
+          <w:rFonts w:ascii="FranklinGothic-Book" w:hAnsi="FranklinGothic-Book" w:cs="FranklinGothic-Book"/>
+          <w:sz w:val="19"/>
+          <w:szCs w:val="19"/>
+          <w:highlight w:val="lightGray"/>
+        </w:rPr>
+        <w:t xml:space="preserve">method of the </w:t>
+      </w:r>
+      <w:r>
+        <w:rPr>
+          <w:rFonts w:ascii="Courier" w:hAnsi="Courier" w:cs="Courier"/>
+          <w:sz w:val="19"/>
+          <w:szCs w:val="19"/>
+          <w:highlight w:val="lightGray"/>
+        </w:rPr>
+        <w:t xml:space="preserve">Session </w:t>
+      </w:r>
+      <w:r>
+        <w:rPr>
+          <w:rFonts w:ascii="FranklinGothic-Book" w:hAnsi="FranklinGothic-Book" w:cs="FranklinGothic-Book"/>
+          <w:sz w:val="19"/>
+          <w:szCs w:val="19"/>
+          <w:highlight w:val="lightGray"/>
+        </w:rPr>
+        <w:t xml:space="preserve">API does, it’s the same as </w:t>
+      </w:r>
+      <w:r>
+        <w:rPr>
+          <w:rFonts w:ascii="Courier" w:hAnsi="Courier" w:cs="Courier"/>
+          <w:sz w:val="19"/>
+          <w:szCs w:val="19"/>
+          <w:highlight w:val="lightGray"/>
+        </w:rPr>
+        <w:t xml:space="preserve">merge() </w:t>
+      </w:r>
+      <w:r>
+        <w:rPr>
+          <w:rFonts w:ascii="FranklinGothic-Book" w:hAnsi="FranklinGothic-Book" w:cs="FranklinGothic-Book"/>
+          <w:sz w:val="19"/>
+          <w:szCs w:val="19"/>
+          <w:highlight w:val="lightGray"/>
+        </w:rPr>
+        <w:t xml:space="preserve">on the </w:t>
+      </w:r>
+      <w:r>
+        <w:rPr>
+          <w:rFonts w:ascii="Courier" w:hAnsi="Courier" w:cs="Courier"/>
+          <w:sz w:val="19"/>
+          <w:szCs w:val="19"/>
+          <w:highlight w:val="lightGray"/>
+        </w:rPr>
+        <w:t>EntityManager</w:t>
+      </w:r>
+      <w:r>
+        <w:rPr>
+          <w:rFonts w:ascii="FranklinGothic-Book" w:hAnsi="FranklinGothic-Book" w:cs="FranklinGothic-Book"/>
+          <w:sz w:val="19"/>
+          <w:szCs w:val="19"/>
+          <w:highlight w:val="lightGray"/>
+        </w:rPr>
+        <w:t>.</w:t>
+      </w:r>
+    </w:p>
+    <w:p>
+      <w:pPr>
+        <w:pStyle w:val="NoSpacing"/>
+        <w:rPr>
+          <w:rFonts w:ascii="NewBaskerville-Roman" w:hAnsi="NewBaskerville-Roman" w:cs="NewBaskerville-Roman"/>
+          <w:color w:val="4D4D4D"/>
+          <w:sz w:val="20"/>
+          <w:szCs w:val="20"/>
+        </w:rPr>
+      </w:pPr>
+    </w:p>
+    <w:p>
+      <w:pPr>
+        <w:pStyle w:val="NoSpacing"/>
+        <w:rPr>
+          <w:rFonts w:ascii="NewBaskerville-Roman" w:hAnsi="NewBaskerville-Roman" w:cs="NewBaskerville-Roman"/>
+          <w:color w:val="4D4D4D"/>
+          <w:sz w:val="20"/>
+          <w:szCs w:val="20"/>
+        </w:rPr>
+      </w:pPr>
+    </w:p>
+    <w:p>
+      <w:pPr>
+        <w:pStyle w:val="NoSpacing"/>
+        <w:rPr>
+          <w:rFonts w:ascii="FranklinGothic-Demi" w:hAnsi="FranklinGothic-Demi" w:cs="FranklinGothic-Demi"/>
+          <w:b/>
+          <w:bCs/>
+          <w:color w:val="00758E"/>
+          <w:sz w:val="21"/>
+          <w:szCs w:val="21"/>
+        </w:rPr>
+      </w:pPr>
+      <w:r>
+        <w:rPr>
+          <w:rFonts w:ascii="FranklinGothic-Demi" w:hAnsi="FranklinGothic-Demi" w:cs="FranklinGothic-Demi"/>
+          <w:b/>
+          <w:bCs/>
+          <w:color w:val="00758E"/>
+          <w:sz w:val="21"/>
+          <w:szCs w:val="21"/>
+        </w:rPr>
+        <w:t>A final note:</w:t>
+      </w:r>
+    </w:p>
+    <w:p>
+      <w:pPr>
+        <w:pStyle w:val="NoSpacing"/>
+      </w:pPr>
+      <w:r>
+        <w:t>JPA says:</w:t>
+      </w:r>
+    </w:p>
+    <w:p>
+      <w:pPr>
+        <w:pStyle w:val="NoSpacing"/>
+      </w:pPr>
+      <w:r>
+        <w:t xml:space="preserve">If X is a detached object, the </w:t>
+      </w:r>
+      <w:r>
+        <w:rPr>
+          <w:rFonts w:ascii="NotoSerif-Italic" w:eastAsia="NotoSerif-Italic" w:cs="NotoSerif-Italic"/>
+          <w:i/>
+          <w:iCs/>
+        </w:rPr>
+        <w:t xml:space="preserve">EntityExistsException </w:t>
+      </w:r>
+      <w:r>
+        <w:t xml:space="preserve">may be thrown when the persist operation is invoked, or the </w:t>
+      </w:r>
+      <w:r>
+        <w:rPr>
+          <w:rFonts w:ascii="NotoSerif-Italic" w:eastAsia="NotoSerif-Italic" w:cs="NotoSerif-Italic"/>
+          <w:i/>
+          <w:iCs/>
+        </w:rPr>
+        <w:t xml:space="preserve">EntityExistsException </w:t>
+      </w:r>
+      <w:r>
+        <w:t xml:space="preserve">or another </w:t>
+      </w:r>
+      <w:r>
+        <w:rPr>
+          <w:rFonts w:ascii="NotoSerif-Italic" w:eastAsia="NotoSerif-Italic" w:cs="NotoSerif-Italic"/>
+          <w:i/>
+          <w:iCs/>
+        </w:rPr>
+        <w:t xml:space="preserve">PersistenceException may </w:t>
+      </w:r>
+      <w:r>
+        <w:t>be thrown at flush or commit time.</w:t>
+      </w:r>
+    </w:p>
+    <w:p>
+      <w:pPr>
+        <w:pStyle w:val="NoSpacing"/>
+      </w:pPr>
+    </w:p>
+    <w:p>
+      <w:pPr>
+        <w:pStyle w:val="NoSpacing"/>
+      </w:pPr>
+      <w:r>
+        <w:t>What hibernate does:</w:t>
+      </w:r>
+    </w:p>
+    <w:p>
+      <w:pPr>
+        <w:pStyle w:val="NoSpacing"/>
+      </w:pPr>
+    </w:p>
+    <w:p>
+      <w:pPr>
+        <w:pStyle w:val="NoSpacing"/>
+      </w:pPr>
+      <w:r>
+        <w:t>If you try to persist a</w:t>
+      </w:r>
+      <w:r>
+        <w:t xml:space="preserve"> transient</w:t>
+      </w:r>
+      <w:r>
+        <w:t xml:space="preserve"> entity whos</w:t>
+      </w:r>
+      <w:r>
+        <w:t>e</w:t>
+      </w:r>
+      <w:r>
+        <w:t xml:space="preserve"> ID is auto-generated and you set an id for it</w:t>
+      </w:r>
+      <w:r>
+        <w:t xml:space="preserve"> before persisting it</w:t>
+      </w:r>
+      <w:r>
+        <w:t>, hibernate will think of it as a detached instances and it just says that it cannot persist a detached instance.</w:t>
+      </w:r>
+      <w:r>
+        <w:t xml:space="preserve"> The same goes wit</w:t>
+      </w:r>
+      <w:r>
+        <w:t>h the actual detached entities.</w:t>
+      </w:r>
+    </w:p>
+    <w:p>
+      <w:pPr>
+        <w:pStyle w:val="NoSpacing"/>
+      </w:pPr>
+    </w:p>
+    <w:p>
+      <w:pPr>
+        <w:pStyle w:val="NoSpacing"/>
+      </w:pPr>
+      <w:r>
+        <w:t xml:space="preserve">If you have a detached entity with an ID that is not auto-generated or you have a new transient entity whose id you have set in your Java code, it makes it persistent </w:t>
+      </w:r>
+      <w:r>
+        <w:rPr>
+          <w:b/>
+          <w:bCs/>
+        </w:rPr>
+        <w:t>into the persistence context</w:t>
+      </w:r>
+      <w:r>
+        <w:t xml:space="preserve"> and tries to insert it upon DB synchronization. If there is an entity available with that ID the DB will throw a constraint violation error and the transaction will be rolled back.</w:t>
       </w:r>
     </w:p>
     <w:sectPr>
@@ -13756,6 +17423,119 @@
     </w:lvl>
   </w:abstractNum>
   <w:abstractNum w:abstractNumId="10" w15:restartNumberingAfterBreak="0">
+    <w:nsid w:val="17F65C62"/>
+    <w:multiLevelType w:val="hybridMultilevel"/>
+    <w:tmpl w:val="F308223A"/>
+    <w:lvl w:ilvl="0" w:tplc="04090001">
+      <w:start w:val="1"/>
+      <w:numFmt w:val="bullet"/>
+      <w:lvlText w:val=""/>
+      <w:lvlJc w:val="left"/>
+      <w:pPr>
+        <w:ind w:left="720" w:hanging="360"/>
+      </w:pPr>
+      <w:rPr>
+        <w:rFonts w:ascii="Symbol" w:hAnsi="Symbol" w:hint="default"/>
+      </w:rPr>
+    </w:lvl>
+    <w:lvl w:ilvl="1" w:tplc="04090003" w:tentative="1">
+      <w:start w:val="1"/>
+      <w:numFmt w:val="bullet"/>
+      <w:lvlText w:val="o"/>
+      <w:lvlJc w:val="left"/>
+      <w:pPr>
+        <w:ind w:left="1440" w:hanging="360"/>
+      </w:pPr>
+      <w:rPr>
+        <w:rFonts w:ascii="Courier New" w:hAnsi="Courier New" w:cs="Courier New" w:hint="default"/>
+      </w:rPr>
+    </w:lvl>
+    <w:lvl w:ilvl="2" w:tplc="04090005" w:tentative="1">
+      <w:start w:val="1"/>
+      <w:numFmt w:val="bullet"/>
+      <w:lvlText w:val=""/>
+      <w:lvlJc w:val="left"/>
+      <w:pPr>
+        <w:ind w:left="2160" w:hanging="360"/>
+      </w:pPr>
+      <w:rPr>
+        <w:rFonts w:ascii="Wingdings" w:hAnsi="Wingdings" w:hint="default"/>
+      </w:rPr>
+    </w:lvl>
+    <w:lvl w:ilvl="3" w:tplc="04090001" w:tentative="1">
+      <w:start w:val="1"/>
+      <w:numFmt w:val="bullet"/>
+      <w:lvlText w:val=""/>
+      <w:lvlJc w:val="left"/>
+      <w:pPr>
+        <w:ind w:left="2880" w:hanging="360"/>
+      </w:pPr>
+      <w:rPr>
+        <w:rFonts w:ascii="Symbol" w:hAnsi="Symbol" w:hint="default"/>
+      </w:rPr>
+    </w:lvl>
+    <w:lvl w:ilvl="4" w:tplc="04090003" w:tentative="1">
+      <w:start w:val="1"/>
+      <w:numFmt w:val="bullet"/>
+      <w:lvlText w:val="o"/>
+      <w:lvlJc w:val="left"/>
+      <w:pPr>
+        <w:ind w:left="3600" w:hanging="360"/>
+      </w:pPr>
+      <w:rPr>
+        <w:rFonts w:ascii="Courier New" w:hAnsi="Courier New" w:cs="Courier New" w:hint="default"/>
+      </w:rPr>
+    </w:lvl>
+    <w:lvl w:ilvl="5" w:tplc="04090005" w:tentative="1">
+      <w:start w:val="1"/>
+      <w:numFmt w:val="bullet"/>
+      <w:lvlText w:val=""/>
+      <w:lvlJc w:val="left"/>
+      <w:pPr>
+        <w:ind w:left="4320" w:hanging="360"/>
+      </w:pPr>
+      <w:rPr>
+        <w:rFonts w:ascii="Wingdings" w:hAnsi="Wingdings" w:hint="default"/>
+      </w:rPr>
+    </w:lvl>
+    <w:lvl w:ilvl="6" w:tplc="04090001" w:tentative="1">
+      <w:start w:val="1"/>
+      <w:numFmt w:val="bullet"/>
+      <w:lvlText w:val=""/>
+      <w:lvlJc w:val="left"/>
+      <w:pPr>
+        <w:ind w:left="5040" w:hanging="360"/>
+      </w:pPr>
+      <w:rPr>
+        <w:rFonts w:ascii="Symbol" w:hAnsi="Symbol" w:hint="default"/>
+      </w:rPr>
+    </w:lvl>
+    <w:lvl w:ilvl="7" w:tplc="04090003" w:tentative="1">
+      <w:start w:val="1"/>
+      <w:numFmt w:val="bullet"/>
+      <w:lvlText w:val="o"/>
+      <w:lvlJc w:val="left"/>
+      <w:pPr>
+        <w:ind w:left="5760" w:hanging="360"/>
+      </w:pPr>
+      <w:rPr>
+        <w:rFonts w:ascii="Courier New" w:hAnsi="Courier New" w:cs="Courier New" w:hint="default"/>
+      </w:rPr>
+    </w:lvl>
+    <w:lvl w:ilvl="8" w:tplc="04090005" w:tentative="1">
+      <w:start w:val="1"/>
+      <w:numFmt w:val="bullet"/>
+      <w:lvlText w:val=""/>
+      <w:lvlJc w:val="left"/>
+      <w:pPr>
+        <w:ind w:left="6480" w:hanging="360"/>
+      </w:pPr>
+      <w:rPr>
+        <w:rFonts w:ascii="Wingdings" w:hAnsi="Wingdings" w:hint="default"/>
+      </w:rPr>
+    </w:lvl>
+  </w:abstractNum>
+  <w:abstractNum w:abstractNumId="11" w15:restartNumberingAfterBreak="0">
     <w:nsid w:val="1B9C67A8"/>
     <w:multiLevelType w:val="hybridMultilevel"/>
     <w:tmpl w:val="31CCD516"/>
@@ -13868,7 +17648,120 @@
       </w:rPr>
     </w:lvl>
   </w:abstractNum>
-  <w:abstractNum w:abstractNumId="11" w15:restartNumberingAfterBreak="0">
+  <w:abstractNum w:abstractNumId="12" w15:restartNumberingAfterBreak="0">
+    <w:nsid w:val="1F912575"/>
+    <w:multiLevelType w:val="hybridMultilevel"/>
+    <w:tmpl w:val="C388E85C"/>
+    <w:lvl w:ilvl="0" w:tplc="A9C472E8">
+      <w:start w:val="1"/>
+      <w:numFmt w:val="bullet"/>
+      <w:lvlText w:val=""/>
+      <w:lvlJc w:val="left"/>
+      <w:pPr>
+        <w:ind w:left="720" w:hanging="360"/>
+      </w:pPr>
+      <w:rPr>
+        <w:rFonts w:ascii="Symbol" w:hAnsi="Symbol" w:hint="default"/>
+      </w:rPr>
+    </w:lvl>
+    <w:lvl w:ilvl="1" w:tplc="04090003" w:tentative="1">
+      <w:start w:val="1"/>
+      <w:numFmt w:val="bullet"/>
+      <w:lvlText w:val="o"/>
+      <w:lvlJc w:val="left"/>
+      <w:pPr>
+        <w:ind w:left="1440" w:hanging="360"/>
+      </w:pPr>
+      <w:rPr>
+        <w:rFonts w:ascii="Courier New" w:hAnsi="Courier New" w:cs="Courier New" w:hint="default"/>
+      </w:rPr>
+    </w:lvl>
+    <w:lvl w:ilvl="2" w:tplc="04090005" w:tentative="1">
+      <w:start w:val="1"/>
+      <w:numFmt w:val="bullet"/>
+      <w:lvlText w:val=""/>
+      <w:lvlJc w:val="left"/>
+      <w:pPr>
+        <w:ind w:left="2160" w:hanging="360"/>
+      </w:pPr>
+      <w:rPr>
+        <w:rFonts w:ascii="Wingdings" w:hAnsi="Wingdings" w:hint="default"/>
+      </w:rPr>
+    </w:lvl>
+    <w:lvl w:ilvl="3" w:tplc="04090001" w:tentative="1">
+      <w:start w:val="1"/>
+      <w:numFmt w:val="bullet"/>
+      <w:lvlText w:val=""/>
+      <w:lvlJc w:val="left"/>
+      <w:pPr>
+        <w:ind w:left="2880" w:hanging="360"/>
+      </w:pPr>
+      <w:rPr>
+        <w:rFonts w:ascii="Symbol" w:hAnsi="Symbol" w:hint="default"/>
+      </w:rPr>
+    </w:lvl>
+    <w:lvl w:ilvl="4" w:tplc="04090003" w:tentative="1">
+      <w:start w:val="1"/>
+      <w:numFmt w:val="bullet"/>
+      <w:lvlText w:val="o"/>
+      <w:lvlJc w:val="left"/>
+      <w:pPr>
+        <w:ind w:left="3600" w:hanging="360"/>
+      </w:pPr>
+      <w:rPr>
+        <w:rFonts w:ascii="Courier New" w:hAnsi="Courier New" w:cs="Courier New" w:hint="default"/>
+      </w:rPr>
+    </w:lvl>
+    <w:lvl w:ilvl="5" w:tplc="04090005" w:tentative="1">
+      <w:start w:val="1"/>
+      <w:numFmt w:val="bullet"/>
+      <w:lvlText w:val=""/>
+      <w:lvlJc w:val="left"/>
+      <w:pPr>
+        <w:ind w:left="4320" w:hanging="360"/>
+      </w:pPr>
+      <w:rPr>
+        <w:rFonts w:ascii="Wingdings" w:hAnsi="Wingdings" w:hint="default"/>
+      </w:rPr>
+    </w:lvl>
+    <w:lvl w:ilvl="6" w:tplc="04090001" w:tentative="1">
+      <w:start w:val="1"/>
+      <w:numFmt w:val="bullet"/>
+      <w:lvlText w:val=""/>
+      <w:lvlJc w:val="left"/>
+      <w:pPr>
+        <w:ind w:left="5040" w:hanging="360"/>
+      </w:pPr>
+      <w:rPr>
+        <w:rFonts w:ascii="Symbol" w:hAnsi="Symbol" w:hint="default"/>
+      </w:rPr>
+    </w:lvl>
+    <w:lvl w:ilvl="7" w:tplc="04090003" w:tentative="1">
+      <w:start w:val="1"/>
+      <w:numFmt w:val="bullet"/>
+      <w:lvlText w:val="o"/>
+      <w:lvlJc w:val="left"/>
+      <w:pPr>
+        <w:ind w:left="5760" w:hanging="360"/>
+      </w:pPr>
+      <w:rPr>
+        <w:rFonts w:ascii="Courier New" w:hAnsi="Courier New" w:cs="Courier New" w:hint="default"/>
+      </w:rPr>
+    </w:lvl>
+    <w:lvl w:ilvl="8" w:tplc="04090005" w:tentative="1">
+      <w:start w:val="1"/>
+      <w:numFmt w:val="bullet"/>
+      <w:lvlText w:val=""/>
+      <w:lvlJc w:val="left"/>
+      <w:pPr>
+        <w:ind w:left="6480" w:hanging="360"/>
+      </w:pPr>
+      <w:rPr>
+        <w:rFonts w:ascii="Wingdings" w:hAnsi="Wingdings" w:hint="default"/>
+      </w:rPr>
+    </w:lvl>
+  </w:abstractNum>
+  <w:abstractNum w:abstractNumId="13" w15:restartNumberingAfterBreak="0">
     <w:nsid w:val="250D1BBB"/>
     <w:multiLevelType w:val="hybridMultilevel"/>
     <w:tmpl w:val="6944DD82"/>
@@ -13981,7 +17874,7 @@
       </w:rPr>
     </w:lvl>
   </w:abstractNum>
-  <w:abstractNum w:abstractNumId="12" w15:restartNumberingAfterBreak="0">
+  <w:abstractNum w:abstractNumId="14" w15:restartNumberingAfterBreak="0">
     <w:nsid w:val="26CF1D79"/>
     <w:multiLevelType w:val="hybridMultilevel"/>
     <w:tmpl w:val="4DCC1962"/>
@@ -14094,7 +17987,7 @@
       </w:rPr>
     </w:lvl>
   </w:abstractNum>
-  <w:abstractNum w:abstractNumId="13" w15:restartNumberingAfterBreak="0">
+  <w:abstractNum w:abstractNumId="15" w15:restartNumberingAfterBreak="0">
     <w:nsid w:val="2CD47A1B"/>
     <w:multiLevelType w:val="multilevel"/>
     <w:tmpl w:val="AA866742"/>
@@ -14210,7 +18103,7 @@
       </w:rPr>
     </w:lvl>
   </w:abstractNum>
-  <w:abstractNum w:abstractNumId="14" w15:restartNumberingAfterBreak="0">
+  <w:abstractNum w:abstractNumId="16" w15:restartNumberingAfterBreak="0">
     <w:nsid w:val="329C36B8"/>
     <w:multiLevelType w:val="hybridMultilevel"/>
     <w:tmpl w:val="02BAD5E0"/>
@@ -14296,7 +18189,7 @@
       </w:pPr>
     </w:lvl>
   </w:abstractNum>
-  <w:abstractNum w:abstractNumId="15" w15:restartNumberingAfterBreak="0">
+  <w:abstractNum w:abstractNumId="17" w15:restartNumberingAfterBreak="0">
     <w:nsid w:val="36150365"/>
     <w:multiLevelType w:val="hybridMultilevel"/>
     <w:tmpl w:val="C4F6B028"/>
@@ -14409,7 +18302,7 @@
       </w:rPr>
     </w:lvl>
   </w:abstractNum>
-  <w:abstractNum w:abstractNumId="16" w15:restartNumberingAfterBreak="0">
+  <w:abstractNum w:abstractNumId="18" w15:restartNumberingAfterBreak="0">
     <w:nsid w:val="3C8A2B10"/>
     <w:multiLevelType w:val="hybridMultilevel"/>
     <w:tmpl w:val="2BB2B0F0"/>
@@ -14522,7 +18415,7 @@
       </w:rPr>
     </w:lvl>
   </w:abstractNum>
-  <w:abstractNum w:abstractNumId="17" w15:restartNumberingAfterBreak="0">
+  <w:abstractNum w:abstractNumId="19" w15:restartNumberingAfterBreak="0">
     <w:nsid w:val="3E11581B"/>
     <w:multiLevelType w:val="hybridMultilevel"/>
     <w:tmpl w:val="9CC478DA"/>
@@ -14635,7 +18528,120 @@
       </w:rPr>
     </w:lvl>
   </w:abstractNum>
-  <w:abstractNum w:abstractNumId="18" w15:restartNumberingAfterBreak="0">
+  <w:abstractNum w:abstractNumId="20" w15:restartNumberingAfterBreak="0">
+    <w:nsid w:val="3F9C1505"/>
+    <w:multiLevelType w:val="hybridMultilevel"/>
+    <w:tmpl w:val="22321D70"/>
+    <w:lvl w:ilvl="0" w:tplc="04090001">
+      <w:start w:val="1"/>
+      <w:numFmt w:val="bullet"/>
+      <w:lvlText w:val=""/>
+      <w:lvlJc w:val="left"/>
+      <w:pPr>
+        <w:ind w:left="720" w:hanging="360"/>
+      </w:pPr>
+      <w:rPr>
+        <w:rFonts w:ascii="Symbol" w:hAnsi="Symbol" w:hint="default"/>
+      </w:rPr>
+    </w:lvl>
+    <w:lvl w:ilvl="1" w:tplc="04090003" w:tentative="1">
+      <w:start w:val="1"/>
+      <w:numFmt w:val="bullet"/>
+      <w:lvlText w:val="o"/>
+      <w:lvlJc w:val="left"/>
+      <w:pPr>
+        <w:ind w:left="1440" w:hanging="360"/>
+      </w:pPr>
+      <w:rPr>
+        <w:rFonts w:ascii="Courier New" w:hAnsi="Courier New" w:cs="Courier New" w:hint="default"/>
+      </w:rPr>
+    </w:lvl>
+    <w:lvl w:ilvl="2" w:tplc="04090005" w:tentative="1">
+      <w:start w:val="1"/>
+      <w:numFmt w:val="bullet"/>
+      <w:lvlText w:val=""/>
+      <w:lvlJc w:val="left"/>
+      <w:pPr>
+        <w:ind w:left="2160" w:hanging="360"/>
+      </w:pPr>
+      <w:rPr>
+        <w:rFonts w:ascii="Wingdings" w:hAnsi="Wingdings" w:hint="default"/>
+      </w:rPr>
+    </w:lvl>
+    <w:lvl w:ilvl="3" w:tplc="04090001" w:tentative="1">
+      <w:start w:val="1"/>
+      <w:numFmt w:val="bullet"/>
+      <w:lvlText w:val=""/>
+      <w:lvlJc w:val="left"/>
+      <w:pPr>
+        <w:ind w:left="2880" w:hanging="360"/>
+      </w:pPr>
+      <w:rPr>
+        <w:rFonts w:ascii="Symbol" w:hAnsi="Symbol" w:hint="default"/>
+      </w:rPr>
+    </w:lvl>
+    <w:lvl w:ilvl="4" w:tplc="04090003" w:tentative="1">
+      <w:start w:val="1"/>
+      <w:numFmt w:val="bullet"/>
+      <w:lvlText w:val="o"/>
+      <w:lvlJc w:val="left"/>
+      <w:pPr>
+        <w:ind w:left="3600" w:hanging="360"/>
+      </w:pPr>
+      <w:rPr>
+        <w:rFonts w:ascii="Courier New" w:hAnsi="Courier New" w:cs="Courier New" w:hint="default"/>
+      </w:rPr>
+    </w:lvl>
+    <w:lvl w:ilvl="5" w:tplc="04090005" w:tentative="1">
+      <w:start w:val="1"/>
+      <w:numFmt w:val="bullet"/>
+      <w:lvlText w:val=""/>
+      <w:lvlJc w:val="left"/>
+      <w:pPr>
+        <w:ind w:left="4320" w:hanging="360"/>
+      </w:pPr>
+      <w:rPr>
+        <w:rFonts w:ascii="Wingdings" w:hAnsi="Wingdings" w:hint="default"/>
+      </w:rPr>
+    </w:lvl>
+    <w:lvl w:ilvl="6" w:tplc="04090001" w:tentative="1">
+      <w:start w:val="1"/>
+      <w:numFmt w:val="bullet"/>
+      <w:lvlText w:val=""/>
+      <w:lvlJc w:val="left"/>
+      <w:pPr>
+        <w:ind w:left="5040" w:hanging="360"/>
+      </w:pPr>
+      <w:rPr>
+        <w:rFonts w:ascii="Symbol" w:hAnsi="Symbol" w:hint="default"/>
+      </w:rPr>
+    </w:lvl>
+    <w:lvl w:ilvl="7" w:tplc="04090003" w:tentative="1">
+      <w:start w:val="1"/>
+      <w:numFmt w:val="bullet"/>
+      <w:lvlText w:val="o"/>
+      <w:lvlJc w:val="left"/>
+      <w:pPr>
+        <w:ind w:left="5760" w:hanging="360"/>
+      </w:pPr>
+      <w:rPr>
+        <w:rFonts w:ascii="Courier New" w:hAnsi="Courier New" w:cs="Courier New" w:hint="default"/>
+      </w:rPr>
+    </w:lvl>
+    <w:lvl w:ilvl="8" w:tplc="04090005" w:tentative="1">
+      <w:start w:val="1"/>
+      <w:numFmt w:val="bullet"/>
+      <w:lvlText w:val=""/>
+      <w:lvlJc w:val="left"/>
+      <w:pPr>
+        <w:ind w:left="6480" w:hanging="360"/>
+      </w:pPr>
+      <w:rPr>
+        <w:rFonts w:ascii="Wingdings" w:hAnsi="Wingdings" w:hint="default"/>
+      </w:rPr>
+    </w:lvl>
+  </w:abstractNum>
+  <w:abstractNum w:abstractNumId="21" w15:restartNumberingAfterBreak="0">
     <w:nsid w:val="4A5569E3"/>
     <w:multiLevelType w:val="hybridMultilevel"/>
     <w:tmpl w:val="EC04F278"/>
@@ -14748,7 +18754,7 @@
       </w:rPr>
     </w:lvl>
   </w:abstractNum>
-  <w:abstractNum w:abstractNumId="19" w15:restartNumberingAfterBreak="0">
+  <w:abstractNum w:abstractNumId="22" w15:restartNumberingAfterBreak="0">
     <w:nsid w:val="4D4D5786"/>
     <w:multiLevelType w:val="hybridMultilevel"/>
     <w:tmpl w:val="EDCEBBD0"/>
@@ -14861,7 +18867,7 @@
       </w:rPr>
     </w:lvl>
   </w:abstractNum>
-  <w:abstractNum w:abstractNumId="20" w15:restartNumberingAfterBreak="0">
+  <w:abstractNum w:abstractNumId="23" w15:restartNumberingAfterBreak="0">
     <w:nsid w:val="4DA60F8E"/>
     <w:multiLevelType w:val="hybridMultilevel"/>
     <w:tmpl w:val="FF4828F2"/>
@@ -14974,7 +18980,7 @@
       </w:rPr>
     </w:lvl>
   </w:abstractNum>
-  <w:abstractNum w:abstractNumId="21" w15:restartNumberingAfterBreak="0">
+  <w:abstractNum w:abstractNumId="24" w15:restartNumberingAfterBreak="0">
     <w:nsid w:val="4DB43A05"/>
     <w:multiLevelType w:val="hybridMultilevel"/>
     <w:tmpl w:val="DF100FC8"/>
@@ -15087,7 +19093,7 @@
       </w:rPr>
     </w:lvl>
   </w:abstractNum>
-  <w:abstractNum w:abstractNumId="22" w15:restartNumberingAfterBreak="0">
+  <w:abstractNum w:abstractNumId="25" w15:restartNumberingAfterBreak="0">
     <w:nsid w:val="4E0561C4"/>
     <w:multiLevelType w:val="hybridMultilevel"/>
     <w:tmpl w:val="F7FC2B68"/>
@@ -15200,7 +19206,7 @@
       </w:rPr>
     </w:lvl>
   </w:abstractNum>
-  <w:abstractNum w:abstractNumId="23" w15:restartNumberingAfterBreak="0">
+  <w:abstractNum w:abstractNumId="26" w15:restartNumberingAfterBreak="0">
     <w:nsid w:val="522103C9"/>
     <w:multiLevelType w:val="hybridMultilevel"/>
     <w:tmpl w:val="B8FC371C"/>
@@ -15313,7 +19319,7 @@
       </w:rPr>
     </w:lvl>
   </w:abstractNum>
-  <w:abstractNum w:abstractNumId="24" w15:restartNumberingAfterBreak="0">
+  <w:abstractNum w:abstractNumId="27" w15:restartNumberingAfterBreak="0">
     <w:nsid w:val="5CDE7C61"/>
     <w:multiLevelType w:val="hybridMultilevel"/>
     <w:tmpl w:val="65B8D804"/>
@@ -15426,7 +19432,7 @@
       </w:rPr>
     </w:lvl>
   </w:abstractNum>
-  <w:abstractNum w:abstractNumId="25" w15:restartNumberingAfterBreak="0">
+  <w:abstractNum w:abstractNumId="28" w15:restartNumberingAfterBreak="0">
     <w:nsid w:val="5DCA4608"/>
     <w:multiLevelType w:val="hybridMultilevel"/>
     <w:tmpl w:val="595EE170"/>
@@ -15539,7 +19545,7 @@
       </w:rPr>
     </w:lvl>
   </w:abstractNum>
-  <w:abstractNum w:abstractNumId="26" w15:restartNumberingAfterBreak="0">
+  <w:abstractNum w:abstractNumId="29" w15:restartNumberingAfterBreak="0">
     <w:nsid w:val="5FEF2FC5"/>
     <w:multiLevelType w:val="hybridMultilevel"/>
     <w:tmpl w:val="8946C628"/>
@@ -15652,7 +19658,7 @@
       </w:rPr>
     </w:lvl>
   </w:abstractNum>
-  <w:abstractNum w:abstractNumId="27" w15:restartNumberingAfterBreak="0">
+  <w:abstractNum w:abstractNumId="30" w15:restartNumberingAfterBreak="0">
     <w:nsid w:val="61136885"/>
     <w:multiLevelType w:val="hybridMultilevel"/>
     <w:tmpl w:val="CFDA91E2"/>
@@ -15765,7 +19771,7 @@
       </w:rPr>
     </w:lvl>
   </w:abstractNum>
-  <w:abstractNum w:abstractNumId="28" w15:restartNumberingAfterBreak="0">
+  <w:abstractNum w:abstractNumId="31" w15:restartNumberingAfterBreak="0">
     <w:nsid w:val="61647D42"/>
     <w:multiLevelType w:val="hybridMultilevel"/>
     <w:tmpl w:val="622247CE"/>
@@ -15878,10 +19884,10 @@
       </w:rPr>
     </w:lvl>
   </w:abstractNum>
-  <w:abstractNum w:abstractNumId="29" w15:restartNumberingAfterBreak="0">
+  <w:abstractNum w:abstractNumId="32" w15:restartNumberingAfterBreak="0">
     <w:nsid w:val="711F0144"/>
     <w:multiLevelType w:val="hybridMultilevel"/>
-    <w:tmpl w:val="839A3736"/>
+    <w:tmpl w:val="7E9A502A"/>
     <w:lvl w:ilvl="0" w:tplc="04090001">
       <w:start w:val="1"/>
       <w:numFmt w:val="bullet"/>
@@ -15991,10 +19997,123 @@
       </w:rPr>
     </w:lvl>
   </w:abstractNum>
-  <w:abstractNum w:abstractNumId="30" w15:restartNumberingAfterBreak="0">
+  <w:abstractNum w:abstractNumId="33" w15:restartNumberingAfterBreak="0">
     <w:nsid w:val="7D725316"/>
     <w:multiLevelType w:val="hybridMultilevel"/>
     <w:tmpl w:val="165C3C96"/>
+    <w:lvl w:ilvl="0" w:tplc="04090001">
+      <w:start w:val="1"/>
+      <w:numFmt w:val="bullet"/>
+      <w:lvlText w:val=""/>
+      <w:lvlJc w:val="left"/>
+      <w:pPr>
+        <w:ind w:left="720" w:hanging="360"/>
+      </w:pPr>
+      <w:rPr>
+        <w:rFonts w:ascii="Symbol" w:hAnsi="Symbol" w:hint="default"/>
+      </w:rPr>
+    </w:lvl>
+    <w:lvl w:ilvl="1" w:tplc="04090003" w:tentative="1">
+      <w:start w:val="1"/>
+      <w:numFmt w:val="bullet"/>
+      <w:lvlText w:val="o"/>
+      <w:lvlJc w:val="left"/>
+      <w:pPr>
+        <w:ind w:left="1440" w:hanging="360"/>
+      </w:pPr>
+      <w:rPr>
+        <w:rFonts w:ascii="Courier New" w:hAnsi="Courier New" w:cs="Courier New" w:hint="default"/>
+      </w:rPr>
+    </w:lvl>
+    <w:lvl w:ilvl="2" w:tplc="04090005" w:tentative="1">
+      <w:start w:val="1"/>
+      <w:numFmt w:val="bullet"/>
+      <w:lvlText w:val=""/>
+      <w:lvlJc w:val="left"/>
+      <w:pPr>
+        <w:ind w:left="2160" w:hanging="360"/>
+      </w:pPr>
+      <w:rPr>
+        <w:rFonts w:ascii="Wingdings" w:hAnsi="Wingdings" w:hint="default"/>
+      </w:rPr>
+    </w:lvl>
+    <w:lvl w:ilvl="3" w:tplc="04090001" w:tentative="1">
+      <w:start w:val="1"/>
+      <w:numFmt w:val="bullet"/>
+      <w:lvlText w:val=""/>
+      <w:lvlJc w:val="left"/>
+      <w:pPr>
+        <w:ind w:left="2880" w:hanging="360"/>
+      </w:pPr>
+      <w:rPr>
+        <w:rFonts w:ascii="Symbol" w:hAnsi="Symbol" w:hint="default"/>
+      </w:rPr>
+    </w:lvl>
+    <w:lvl w:ilvl="4" w:tplc="04090003" w:tentative="1">
+      <w:start w:val="1"/>
+      <w:numFmt w:val="bullet"/>
+      <w:lvlText w:val="o"/>
+      <w:lvlJc w:val="left"/>
+      <w:pPr>
+        <w:ind w:left="3600" w:hanging="360"/>
+      </w:pPr>
+      <w:rPr>
+        <w:rFonts w:ascii="Courier New" w:hAnsi="Courier New" w:cs="Courier New" w:hint="default"/>
+      </w:rPr>
+    </w:lvl>
+    <w:lvl w:ilvl="5" w:tplc="04090005" w:tentative="1">
+      <w:start w:val="1"/>
+      <w:numFmt w:val="bullet"/>
+      <w:lvlText w:val=""/>
+      <w:lvlJc w:val="left"/>
+      <w:pPr>
+        <w:ind w:left="4320" w:hanging="360"/>
+      </w:pPr>
+      <w:rPr>
+        <w:rFonts w:ascii="Wingdings" w:hAnsi="Wingdings" w:hint="default"/>
+      </w:rPr>
+    </w:lvl>
+    <w:lvl w:ilvl="6" w:tplc="04090001" w:tentative="1">
+      <w:start w:val="1"/>
+      <w:numFmt w:val="bullet"/>
+      <w:lvlText w:val=""/>
+      <w:lvlJc w:val="left"/>
+      <w:pPr>
+        <w:ind w:left="5040" w:hanging="360"/>
+      </w:pPr>
+      <w:rPr>
+        <w:rFonts w:ascii="Symbol" w:hAnsi="Symbol" w:hint="default"/>
+      </w:rPr>
+    </w:lvl>
+    <w:lvl w:ilvl="7" w:tplc="04090003" w:tentative="1">
+      <w:start w:val="1"/>
+      <w:numFmt w:val="bullet"/>
+      <w:lvlText w:val="o"/>
+      <w:lvlJc w:val="left"/>
+      <w:pPr>
+        <w:ind w:left="5760" w:hanging="360"/>
+      </w:pPr>
+      <w:rPr>
+        <w:rFonts w:ascii="Courier New" w:hAnsi="Courier New" w:cs="Courier New" w:hint="default"/>
+      </w:rPr>
+    </w:lvl>
+    <w:lvl w:ilvl="8" w:tplc="04090005" w:tentative="1">
+      <w:start w:val="1"/>
+      <w:numFmt w:val="bullet"/>
+      <w:lvlText w:val=""/>
+      <w:lvlJc w:val="left"/>
+      <w:pPr>
+        <w:ind w:left="6480" w:hanging="360"/>
+      </w:pPr>
+      <w:rPr>
+        <w:rFonts w:ascii="Wingdings" w:hAnsi="Wingdings" w:hint="default"/>
+      </w:rPr>
+    </w:lvl>
+  </w:abstractNum>
+  <w:abstractNum w:abstractNumId="34" w15:restartNumberingAfterBreak="0">
+    <w:nsid w:val="7E681CD0"/>
+    <w:multiLevelType w:val="hybridMultilevel"/>
+    <w:tmpl w:val="2D34B18E"/>
     <w:lvl w:ilvl="0" w:tplc="04090001">
       <w:start w:val="1"/>
       <w:numFmt w:val="bullet"/>
@@ -16123,79 +20242,91 @@
     <w:abstractNumId w:val="0"/>
   </w:num>
   <w:num w:numId="7">
-    <w:abstractNumId w:val="13"/>
+    <w:abstractNumId w:val="15"/>
   </w:num>
   <w:num w:numId="8">
-    <w:abstractNumId w:val="16"/>
+    <w:abstractNumId w:val="18"/>
   </w:num>
   <w:num w:numId="9">
-    <w:abstractNumId w:val="20"/>
+    <w:abstractNumId w:val="23"/>
   </w:num>
   <w:num w:numId="10">
     <w:abstractNumId w:val="7"/>
   </w:num>
   <w:num w:numId="11">
-    <w:abstractNumId w:val="28"/>
+    <w:abstractNumId w:val="31"/>
   </w:num>
   <w:num w:numId="12">
-    <w:abstractNumId w:val="10"/>
+    <w:abstractNumId w:val="11"/>
   </w:num>
   <w:num w:numId="13">
     <w:abstractNumId w:val="9"/>
   </w:num>
   <w:num w:numId="14">
-    <w:abstractNumId w:val="11"/>
+    <w:abstractNumId w:val="13"/>
   </w:num>
   <w:num w:numId="15">
-    <w:abstractNumId w:val="24"/>
+    <w:abstractNumId w:val="27"/>
   </w:num>
   <w:num w:numId="16">
-    <w:abstractNumId w:val="27"/>
+    <w:abstractNumId w:val="30"/>
   </w:num>
   <w:num w:numId="17">
-    <w:abstractNumId w:val="23"/>
+    <w:abstractNumId w:val="26"/>
   </w:num>
   <w:num w:numId="18">
-    <w:abstractNumId w:val="30"/>
+    <w:abstractNumId w:val="33"/>
   </w:num>
   <w:num w:numId="19">
     <w:abstractNumId w:val="8"/>
   </w:num>
   <w:num w:numId="20">
-    <w:abstractNumId w:val="12"/>
+    <w:abstractNumId w:val="14"/>
   </w:num>
   <w:num w:numId="21">
-    <w:abstractNumId w:val="19"/>
+    <w:abstractNumId w:val="22"/>
   </w:num>
   <w:num w:numId="22">
-    <w:abstractNumId w:val="26"/>
+    <w:abstractNumId w:val="29"/>
   </w:num>
   <w:num w:numId="23">
-    <w:abstractNumId w:val="21"/>
+    <w:abstractNumId w:val="24"/>
   </w:num>
   <w:num w:numId="24">
     <w:abstractNumId w:val="6"/>
   </w:num>
   <w:num w:numId="25">
-    <w:abstractNumId w:val="22"/>
+    <w:abstractNumId w:val="25"/>
   </w:num>
   <w:num w:numId="26">
-    <w:abstractNumId w:val="18"/>
+    <w:abstractNumId w:val="21"/>
   </w:num>
   <w:num w:numId="27">
-    <w:abstractNumId w:val="29"/>
+    <w:abstractNumId w:val="32"/>
   </w:num>
   <w:num w:numId="28">
+    <w:abstractNumId w:val="19"/>
+  </w:num>
+  <w:num w:numId="29">
     <w:abstractNumId w:val="17"/>
   </w:num>
-  <w:num w:numId="29">
-    <w:abstractNumId w:val="15"/>
-  </w:num>
   <w:num w:numId="30">
-    <w:abstractNumId w:val="25"/>
+    <w:abstractNumId w:val="28"/>
   </w:num>
   <w:num w:numId="31">
-    <w:abstractNumId w:val="14"/>
+    <w:abstractNumId w:val="16"/>
+  </w:num>
+  <w:num w:numId="32">
+    <w:abstractNumId w:val="20"/>
+  </w:num>
+  <w:num w:numId="33">
+    <w:abstractNumId w:val="34"/>
+  </w:num>
+  <w:num w:numId="34">
+    <w:abstractNumId w:val="10"/>
+  </w:num>
+  <w:num w:numId="35">
+    <w:abstractNumId w:val="12"/>
   </w:num>
   <w:numIdMacAtCleanup w:val="19"/>
 </w:numbering>

</xml_diff>

<commit_message>
chore: mention the deprecation of Hibernate's saveOrUpdate methods
</commit_message>
<xml_diff>
--- a/persistence/hibernate/persistence-life-cycle.docx
+++ b/persistence/hibernate/persistence-life-cycle.docx
@@ -4743,46 +4743,7 @@
           <w:szCs w:val="19"/>
           <w:highlight w:val="yellow"/>
         </w:rPr>
-        <w:t xml:space="preserve"> </w:t>
-      </w:r>
-      <w:r>
-        <w:rPr>
-          <w:rFonts w:ascii="FranklinGothic-Book" w:hAnsi="FranklinGothic-Book" w:cs="FranklinGothic-Book"/>
-          <w:b/>
-          <w:bCs/>
-          <w:i/>
-          <w:iCs/>
-          <w:sz w:val="19"/>
-          <w:szCs w:val="19"/>
-          <w:highlight w:val="yellow"/>
-        </w:rPr>
-        <w:t>aut</w:t>
-      </w:r>
-      <w:r>
-        <w:rPr>
-          <w:rFonts w:ascii="FranklinGothic-Book" w:hAnsi="FranklinGothic-Book" w:cs="FranklinGothic-Book"/>
-          <w:b/>
-          <w:bCs/>
-          <w:i/>
-          <w:iCs/>
-          <w:sz w:val="19"/>
-          <w:szCs w:val="19"/>
-          <w:highlight w:val="yellow"/>
-        </w:rPr>
-        <w:t>o</w:t>
-      </w:r>
-      <w:r>
-        <w:rPr>
-          <w:rFonts w:ascii="FranklinGothic-Book" w:hAnsi="FranklinGothic-Book" w:cs="FranklinGothic-Book"/>
-          <w:b/>
-          <w:bCs/>
-          <w:i/>
-          <w:iCs/>
-          <w:sz w:val="19"/>
-          <w:szCs w:val="19"/>
-          <w:highlight w:val="yellow"/>
-        </w:rPr>
-        <w:t>-generated</w:t>
+        <w:t xml:space="preserve"> auto-generated</w:t>
       </w:r>
       <w:r>
         <w:rPr>
@@ -6393,8 +6354,17 @@
           <w:bCs/>
         </w:rPr>
         <w:lastRenderedPageBreak/>
-        <w:t>because Hibernate has to compare all instances in the persistence context with their</w:t>
-      </w:r>
+        <w:t xml:space="preserve">because Hibernate has to compare all instances in the persistence context with </w:t>
+      </w:r>
+      <w:proofErr w:type="gramStart"/>
+      <w:r>
+        <w:rPr>
+          <w:b/>
+          <w:bCs/>
+        </w:rPr>
+        <w:t>their</w:t>
+      </w:r>
+      <w:proofErr w:type="gramEnd"/>
     </w:p>
     <w:p>
       <w:pPr>
@@ -6861,7 +6831,15 @@
         <w:pStyle w:val="NoSpacing"/>
       </w:pPr>
       <w:r>
-        <w:t xml:space="preserve">aren’t sure you need a fully initialized instance, you can tell the </w:t>
+        <w:t xml:space="preserve">aren’t sure you need a fully initialized </w:t>
+      </w:r>
+      <w:proofErr w:type="gramStart"/>
+      <w:r>
+        <w:t>instance,</w:t>
+      </w:r>
+      <w:proofErr w:type="gramEnd"/>
+      <w:r>
+        <w:t xml:space="preserve"> you can tell the </w:t>
       </w:r>
       <w:r>
         <w:rPr>
@@ -11152,7 +11130,29 @@
           <w:sz w:val="19"/>
           <w:szCs w:val="19"/>
         </w:rPr>
-        <w:t xml:space="preserve">org.hibernate.Query </w:t>
+        <w:t>org.</w:t>
+      </w:r>
+      <w:proofErr w:type="gramStart"/>
+      <w:r>
+        <w:rPr>
+          <w:rFonts w:ascii="Courier" w:hAnsi="Courier" w:cs="Courier"/>
+          <w:b/>
+          <w:bCs/>
+          <w:sz w:val="19"/>
+          <w:szCs w:val="19"/>
+        </w:rPr>
+        <w:t>hibernate</w:t>
+      </w:r>
+      <w:proofErr w:type="gramEnd"/>
+      <w:r>
+        <w:rPr>
+          <w:rFonts w:ascii="Courier" w:hAnsi="Courier" w:cs="Courier"/>
+          <w:b/>
+          <w:bCs/>
+          <w:sz w:val="19"/>
+          <w:szCs w:val="19"/>
+        </w:rPr>
+        <w:t xml:space="preserve">.Query </w:t>
       </w:r>
       <w:r>
         <w:rPr>
@@ -12945,7 +12945,15 @@
     <w:p>
       <w:r>
         <w:lastRenderedPageBreak/>
-        <w:t>Either way, when using JPA or hibernate this mode won’t flush every change before queries or typed queries. Sometimes you persist an instance from a table and query on another table. In this scenario the persisted entity won’t be flushed before the query cause it doesn’t need to.</w:t>
+        <w:t xml:space="preserve">Either way, when using JPA or hibernate this mode won’t flush every change before queries or typed queries. Sometimes you persist an instance from a table and query on another table. In this scenario the persisted entity won’t be flushed before the query </w:t>
+      </w:r>
+      <w:proofErr w:type="gramStart"/>
+      <w:r>
+        <w:t>cause</w:t>
+      </w:r>
+      <w:proofErr w:type="gramEnd"/>
+      <w:r>
+        <w:t xml:space="preserve"> it doesn’t need to.</w:t>
       </w:r>
     </w:p>
     <w:p>
@@ -13879,7 +13887,27 @@
           <w:sz w:val="20"/>
           <w:szCs w:val="20"/>
         </w:rPr>
-        <w:t>but the size of the set should be 1 shouldn’t it?</w:t>
+        <w:t xml:space="preserve">but the size of the set should be </w:t>
+      </w:r>
+      <w:proofErr w:type="gramStart"/>
+      <w:r>
+        <w:rPr>
+          <w:rFonts w:ascii="NewBaskerville-Roman" w:hAnsi="NewBaskerville-Roman" w:cs="NewBaskerville-Roman"/>
+          <w:color w:val="4D4D4D"/>
+          <w:sz w:val="20"/>
+          <w:szCs w:val="20"/>
+        </w:rPr>
+        <w:t>1</w:t>
+      </w:r>
+      <w:proofErr w:type="gramEnd"/>
+      <w:r>
+        <w:rPr>
+          <w:rFonts w:ascii="NewBaskerville-Roman" w:hAnsi="NewBaskerville-Roman" w:cs="NewBaskerville-Roman"/>
+          <w:color w:val="4D4D4D"/>
+          <w:sz w:val="20"/>
+          <w:szCs w:val="20"/>
+        </w:rPr>
+        <w:t xml:space="preserve"> shouldn’t it?</w:t>
       </w:r>
     </w:p>
     <w:p>
@@ -13994,6 +14022,7 @@
         </w:rPr>
         <w:t xml:space="preserve">equals() </w:t>
       </w:r>
+      <w:proofErr w:type="gramStart"/>
       <w:r>
         <w:rPr>
           <w:rFonts w:ascii="NewBaskerville-Roman" w:hAnsi="NewBaskerville-Roman" w:cs="NewBaskerville-Roman"/>
@@ -14001,7 +14030,17 @@
           <w:sz w:val="20"/>
           <w:szCs w:val="20"/>
         </w:rPr>
-        <w:t xml:space="preserve">returns </w:t>
+        <w:t>returns</w:t>
+      </w:r>
+      <w:proofErr w:type="gramEnd"/>
+      <w:r>
+        <w:rPr>
+          <w:rFonts w:ascii="NewBaskerville-Roman" w:hAnsi="NewBaskerville-Roman" w:cs="NewBaskerville-Roman"/>
+          <w:color w:val="4D4D4D"/>
+          <w:sz w:val="20"/>
+          <w:szCs w:val="20"/>
+        </w:rPr>
+        <w:t xml:space="preserve"> </w:t>
       </w:r>
       <w:r>
         <w:rPr>
@@ -15499,7 +15538,25 @@
           <w:sz w:val="20"/>
           <w:szCs w:val="20"/>
         </w:rPr>
-        <w:t xml:space="preserve">The goal is record the new </w:t>
+        <w:t xml:space="preserve">The goal is </w:t>
+      </w:r>
+      <w:proofErr w:type="gramStart"/>
+      <w:r>
+        <w:rPr>
+          <w:rFonts w:ascii="NewBaskerville-Roman" w:hAnsi="NewBaskerville-Roman" w:cs="NewBaskerville-Roman"/>
+          <w:sz w:val="20"/>
+          <w:szCs w:val="20"/>
+        </w:rPr>
+        <w:t>record</w:t>
+      </w:r>
+      <w:proofErr w:type="gramEnd"/>
+      <w:r>
+        <w:rPr>
+          <w:rFonts w:ascii="NewBaskerville-Roman" w:hAnsi="NewBaskerville-Roman" w:cs="NewBaskerville-Roman"/>
+          <w:sz w:val="20"/>
+          <w:szCs w:val="20"/>
+        </w:rPr>
+        <w:t xml:space="preserve"> the new </w:t>
       </w:r>
       <w:r>
         <w:rPr>
@@ -16357,7 +16414,15 @@
         <w:pStyle w:val="NoSpacing"/>
       </w:pPr>
       <w:r>
-        <w:t>Now, a semi-final note on the possibility of reattaching the detached instance so that a new instance won’t be created and you won’t have to throw out the stale object:</w:t>
+        <w:t xml:space="preserve">Now, a semi-final </w:t>
+      </w:r>
+      <w:proofErr w:type="gramStart"/>
+      <w:r>
+        <w:t>note</w:t>
+      </w:r>
+      <w:proofErr w:type="gramEnd"/>
+      <w:r>
+        <w:t xml:space="preserve"> on the possibility of reattaching the detached instance so that a new instance won’t be created and you won’t have to throw out the stale object:</w:t>
       </w:r>
     </w:p>
     <w:p>
@@ -16405,6 +16470,34 @@
         <w:adjustRightInd w:val="0"/>
         <w:spacing w:after="0"/>
         <w:rPr>
+          <w:rFonts w:ascii="FranklinGothic-Demi" w:hAnsi="FranklinGothic-Demi" w:cs="FranklinGothic-Demi"/>
+          <w:b/>
+          <w:bCs/>
+          <w:color w:val="00758E"/>
+          <w:sz w:val="21"/>
+          <w:szCs w:val="21"/>
+        </w:rPr>
+      </w:pPr>
+      <w:r>
+        <w:rPr>
+          <w:rFonts w:ascii="FranklinGothic-Demi" w:hAnsi="FranklinGothic-Demi" w:cs="FranklinGothic-Demi"/>
+          <w:b/>
+          <w:bCs/>
+          <w:color w:val="00758E"/>
+          <w:sz w:val="21"/>
+          <w:szCs w:val="21"/>
+          <w:highlight w:val="yellow"/>
+        </w:rPr>
+        <w:t>Hibernate has deprecated these in favor of using the merge operation:</w:t>
+      </w:r>
+    </w:p>
+    <w:p>
+      <w:pPr>
+        <w:autoSpaceDE w:val="0"/>
+        <w:autoSpaceDN w:val="0"/>
+        <w:adjustRightInd w:val="0"/>
+        <w:spacing w:after="0"/>
+        <w:rPr>
           <w:rFonts w:ascii="FranklinGothic-Book" w:hAnsi="FranklinGothic-Book" w:cs="FranklinGothic-Book"/>
           <w:sz w:val="19"/>
           <w:szCs w:val="19"/>
@@ -16622,6 +16715,32 @@
         </w:rPr>
         <w:t>.</w:t>
       </w:r>
+    </w:p>
+    <w:p>
+      <w:pPr>
+        <w:autoSpaceDE w:val="0"/>
+        <w:autoSpaceDN w:val="0"/>
+        <w:adjustRightInd w:val="0"/>
+        <w:spacing w:after="0"/>
+        <w:rPr>
+          <w:rFonts w:ascii="FranklinGothic-Book" w:hAnsi="FranklinGothic-Book" w:cs="FranklinGothic-Book"/>
+          <w:sz w:val="19"/>
+          <w:szCs w:val="19"/>
+        </w:rPr>
+      </w:pPr>
+    </w:p>
+    <w:p>
+      <w:pPr>
+        <w:autoSpaceDE w:val="0"/>
+        <w:autoSpaceDN w:val="0"/>
+        <w:adjustRightInd w:val="0"/>
+        <w:spacing w:after="0"/>
+        <w:rPr>
+          <w:rFonts w:ascii="FranklinGothic-Book" w:hAnsi="FranklinGothic-Book" w:cs="FranklinGothic-Book"/>
+          <w:sz w:val="19"/>
+          <w:szCs w:val="19"/>
+        </w:rPr>
+      </w:pPr>
     </w:p>
     <w:p>
       <w:pPr>

</xml_diff>